<commit_message>
Full Neural Net Implementation
- Create and test HardlimNode class
- Create and test TanhNode class
- Modify SigmoidNode to be able to generate negative weights
- Update record of proress
- Update revised gantt chart
</commit_message>
<xml_diff>
--- a/Neural Net Design.docx
+++ b/Neural Net Design.docx
@@ -773,7 +773,179 @@
         <mc:AlternateContent>
           <mc:Choice Requires="wps">
             <w:drawing>
-              <wp:anchor distT="0" distB="0" distL="114300" distR="114300" simplePos="0" relativeHeight="251755520" behindDoc="0" locked="0" layoutInCell="1" allowOverlap="1" wp14:anchorId="6C92B069" wp14:editId="60815819">
+              <wp:anchor distT="0" distB="0" distL="114300" distR="114300" simplePos="0" relativeHeight="251754496" behindDoc="0" locked="0" layoutInCell="1" allowOverlap="1" wp14:anchorId="645DA31E" wp14:editId="1EBD4DEA">
+                <wp:simplePos x="0" y="0"/>
+                <wp:positionH relativeFrom="column">
+                  <wp:posOffset>4114800</wp:posOffset>
+                </wp:positionH>
+                <wp:positionV relativeFrom="paragraph">
+                  <wp:posOffset>2280920</wp:posOffset>
+                </wp:positionV>
+                <wp:extent cx="1371600" cy="800100"/>
+                <wp:effectExtent l="0" t="0" r="0" b="12700"/>
+                <wp:wrapSquare wrapText="bothSides"/>
+                <wp:docPr id="73" name="Text Box 73"/>
+                <wp:cNvGraphicFramePr/>
+                <a:graphic xmlns:a="http://schemas.openxmlformats.org/drawingml/2006/main">
+                  <a:graphicData uri="http://schemas.microsoft.com/office/word/2010/wordprocessingShape">
+                    <wps:wsp>
+                      <wps:cNvSpPr txBox="1"/>
+                      <wps:spPr>
+                        <a:xfrm>
+                          <a:off x="0" y="0"/>
+                          <a:ext cx="1371600" cy="800100"/>
+                        </a:xfrm>
+                        <a:prstGeom prst="rect">
+                          <a:avLst/>
+                        </a:prstGeom>
+                        <a:noFill/>
+                        <a:ln>
+                          <a:noFill/>
+                        </a:ln>
+                        <a:effectLst/>
+                        <a:extLst>
+                          <a:ext uri="{C572A759-6A51-4108-AA02-DFA0A04FC94B}">
+                            <ma14:wrappingTextBoxFlag xmlns:ma14="http://schemas.microsoft.com/office/mac/drawingml/2011/main"/>
+                          </a:ext>
+                        </a:extLst>
+                      </wps:spPr>
+                      <wps:style>
+                        <a:lnRef idx="0">
+                          <a:schemeClr val="accent1"/>
+                        </a:lnRef>
+                        <a:fillRef idx="0">
+                          <a:schemeClr val="accent1"/>
+                        </a:fillRef>
+                        <a:effectRef idx="0">
+                          <a:schemeClr val="accent1"/>
+                        </a:effectRef>
+                        <a:fontRef idx="minor">
+                          <a:schemeClr val="dk1"/>
+                        </a:fontRef>
+                      </wps:style>
+                      <wps:txbx>
+                        <w:txbxContent>
+                          <w:p>
+                            <w:pPr>
+                              <w:rPr>
+                                <w:rFonts w:hint="eastAsia"/>
+                                <w:sz w:val="20"/>
+                              </w:rPr>
+                            </w:pPr>
+                            <w:r>
+                              <w:rPr>
+                                <w:sz w:val="20"/>
+                              </w:rPr>
+                              <w:t>All nodes in the Output layer</w:t>
+                            </w:r>
+                            <w:r>
+                              <w:rPr>
+                                <w:sz w:val="20"/>
+                              </w:rPr>
+                              <w:t xml:space="preserve"> </w:t>
+                            </w:r>
+                            <w:r>
+                              <w:rPr>
+                                <w:sz w:val="20"/>
+                              </w:rPr>
+                              <w:t xml:space="preserve">will use the </w:t>
+                            </w:r>
+                            <w:proofErr w:type="spellStart"/>
+                            <w:r>
+                              <w:rPr>
+                                <w:sz w:val="20"/>
+                              </w:rPr>
+                              <w:t>hardlim</w:t>
+                            </w:r>
+                            <w:proofErr w:type="spellEnd"/>
+                            <w:r>
+                              <w:rPr>
+                                <w:sz w:val="20"/>
+                              </w:rPr>
+                              <w:t xml:space="preserve"> transfer function</w:t>
+                            </w:r>
+                          </w:p>
+                        </w:txbxContent>
+                      </wps:txbx>
+                      <wps:bodyPr rot="0" spcFirstLastPara="0" vertOverflow="overflow" horzOverflow="overflow" vert="horz" wrap="square" lIns="91440" tIns="45720" rIns="91440" bIns="45720" numCol="1" spcCol="0" rtlCol="0" fromWordArt="0" anchor="t" anchorCtr="0" forceAA="0" compatLnSpc="1">
+                        <a:prstTxWarp prst="textNoShape">
+                          <a:avLst/>
+                        </a:prstTxWarp>
+                        <a:noAutofit/>
+                      </wps:bodyPr>
+                    </wps:wsp>
+                  </a:graphicData>
+                </a:graphic>
+              </wp:anchor>
+            </w:drawing>
+          </mc:Choice>
+          <mc:Fallback>
+            <w:pict>
+              <v:shapetype id="_x0000_t202" coordsize="21600,21600" o:spt="202" path="m0,0l0,21600,21600,21600,21600,0xe">
+                <v:stroke joinstyle="miter"/>
+                <v:path gradientshapeok="t" o:connecttype="rect"/>
+              </v:shapetype>
+              <v:shape id="Text Box 73" o:spid="_x0000_s1026" type="#_x0000_t202" style="position:absolute;margin-left:324pt;margin-top:179.6pt;width:108pt;height:63pt;z-index:251754496;visibility:visible;mso-wrap-style:square;mso-wrap-distance-left:9pt;mso-wrap-distance-top:0;mso-wrap-distance-right:9pt;mso-wrap-distance-bottom:0;mso-position-horizontal:absolute;mso-position-horizontal-relative:text;mso-position-vertical:absolute;mso-position-vertical-relative:text;v-text-anchor:top" o:gfxdata="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" filled="f" stroked="f">
+                <v:textbox>
+                  <w:txbxContent>
+                    <w:p>
+                      <w:pPr>
+                        <w:rPr>
+                          <w:rFonts w:hint="eastAsia"/>
+                          <w:sz w:val="20"/>
+                        </w:rPr>
+                      </w:pPr>
+                      <w:r>
+                        <w:rPr>
+                          <w:sz w:val="20"/>
+                        </w:rPr>
+                        <w:t>All nodes in the Output layer</w:t>
+                      </w:r>
+                      <w:r>
+                        <w:rPr>
+                          <w:sz w:val="20"/>
+                        </w:rPr>
+                        <w:t xml:space="preserve"> </w:t>
+                      </w:r>
+                      <w:r>
+                        <w:rPr>
+                          <w:sz w:val="20"/>
+                        </w:rPr>
+                        <w:t xml:space="preserve">will use the </w:t>
+                      </w:r>
+                      <w:proofErr w:type="spellStart"/>
+                      <w:r>
+                        <w:rPr>
+                          <w:sz w:val="20"/>
+                        </w:rPr>
+                        <w:t>hardlim</w:t>
+                      </w:r>
+                      <w:proofErr w:type="spellEnd"/>
+                      <w:r>
+                        <w:rPr>
+                          <w:sz w:val="20"/>
+                        </w:rPr>
+                        <w:t xml:space="preserve"> transfer function</w:t>
+                      </w:r>
+                    </w:p>
+                  </w:txbxContent>
+                </v:textbox>
+                <w10:wrap type="square"/>
+              </v:shape>
+            </w:pict>
+          </mc:Fallback>
+        </mc:AlternateContent>
+      </w:r>
+      <w:r>
+        <w:rPr>
+          <w:noProof/>
+          <w:sz w:val="22"/>
+          <w:lang w:val="en-US"/>
+        </w:rPr>
+        <mc:AlternateContent>
+          <mc:Choice Requires="wps">
+            <w:drawing>
+              <wp:anchor distT="0" distB="0" distL="114300" distR="114300" simplePos="0" relativeHeight="251755520" behindDoc="0" locked="0" layoutInCell="1" allowOverlap="1" wp14:anchorId="6C92B069" wp14:editId="6B81BEE7">
                 <wp:simplePos x="0" y="0"/>
                 <wp:positionH relativeFrom="column">
                   <wp:posOffset>2514600</wp:posOffset>
@@ -828,6 +1000,7 @@
                           <w:p>
                             <w:pPr>
                               <w:rPr>
+                                <w:rFonts w:hint="eastAsia"/>
                                 <w:sz w:val="20"/>
                               </w:rPr>
                             </w:pPr>
@@ -837,21 +1010,19 @@
                               </w:rPr>
                               <w:t xml:space="preserve">Additionally, all nodes will have a bias </w:t>
                             </w:r>
-                            <w:proofErr w:type="gramStart"/>
                             <w:r>
                               <w:rPr>
                                 <w:sz w:val="20"/>
                               </w:rPr>
-                              <w:t xml:space="preserve">value </w:t>
+                              <w:t>value, whic</w:t>
                             </w:r>
                             <w:r>
                               <w:rPr>
                                 <w:rFonts w:hint="eastAsia"/>
                                 <w:sz w:val="20"/>
                               </w:rPr>
-                              <w:t>which</w:t>
+                              <w:t>h</w:t>
                             </w:r>
-                            <w:proofErr w:type="gramEnd"/>
                             <w:r>
                               <w:rPr>
                                 <w:sz w:val="20"/>
@@ -897,16 +1068,13 @@
           </mc:Choice>
           <mc:Fallback>
             <w:pict>
-              <v:shapetype id="_x0000_t202" coordsize="21600,21600" o:spt="202" path="m0,0l0,21600,21600,21600,21600,0xe">
-                <v:stroke joinstyle="miter"/>
-                <v:path gradientshapeok="t" o:connecttype="rect"/>
-              </v:shapetype>
-              <v:shape id="Text Box 74" o:spid="_x0000_s1026" type="#_x0000_t202" style="position:absolute;margin-left:198pt;margin-top:242.6pt;width:117pt;height:1in;z-index:251755520;visibility:visible;mso-wrap-style:square;mso-height-percent:0;mso-wrap-distance-left:9pt;mso-wrap-distance-top:0;mso-wrap-distance-right:9pt;mso-wrap-distance-bottom:0;mso-position-horizontal:absolute;mso-position-horizontal-relative:text;mso-position-vertical:absolute;mso-position-vertical-relative:text;mso-height-percent:0;mso-height-relative:margin;v-text-anchor:top" o:gfxdata="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" filled="f" stroked="f">
+              <v:shape id="Text Box 74" o:spid="_x0000_s1027" type="#_x0000_t202" style="position:absolute;margin-left:198pt;margin-top:242.6pt;width:117pt;height:1in;z-index:251755520;visibility:visible;mso-wrap-style:square;mso-height-percent:0;mso-wrap-distance-left:9pt;mso-wrap-distance-top:0;mso-wrap-distance-right:9pt;mso-wrap-distance-bottom:0;mso-position-horizontal:absolute;mso-position-horizontal-relative:text;mso-position-vertical:absolute;mso-position-vertical-relative:text;mso-height-percent:0;mso-height-relative:margin;v-text-anchor:top" o:gfxdata="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" filled="f" stroked="f">
                 <v:textbox>
                   <w:txbxContent>
                     <w:p>
                       <w:pPr>
                         <w:rPr>
+                          <w:rFonts w:hint="eastAsia"/>
                           <w:sz w:val="20"/>
                         </w:rPr>
                       </w:pPr>
@@ -916,21 +1084,19 @@
                         </w:rPr>
                         <w:t xml:space="preserve">Additionally, all nodes will have a bias </w:t>
                       </w:r>
-                      <w:proofErr w:type="gramStart"/>
                       <w:r>
                         <w:rPr>
                           <w:sz w:val="20"/>
                         </w:rPr>
-                        <w:t xml:space="preserve">value </w:t>
+                        <w:t>value, whic</w:t>
                       </w:r>
                       <w:r>
                         <w:rPr>
                           <w:rFonts w:hint="eastAsia"/>
                           <w:sz w:val="20"/>
                         </w:rPr>
-                        <w:t>which</w:t>
+                        <w:t>h</w:t>
                       </w:r>
-                      <w:proofErr w:type="gramEnd"/>
                       <w:r>
                         <w:rPr>
                           <w:sz w:val="20"/>
@@ -974,172 +1140,6 @@
         <mc:AlternateContent>
           <mc:Choice Requires="wps">
             <w:drawing>
-              <wp:anchor distT="0" distB="0" distL="114300" distR="114300" simplePos="0" relativeHeight="251754496" behindDoc="0" locked="0" layoutInCell="1" allowOverlap="1" wp14:anchorId="645DA31E" wp14:editId="48B5C9C4">
-                <wp:simplePos x="0" y="0"/>
-                <wp:positionH relativeFrom="column">
-                  <wp:posOffset>4114800</wp:posOffset>
-                </wp:positionH>
-                <wp:positionV relativeFrom="paragraph">
-                  <wp:posOffset>2280920</wp:posOffset>
-                </wp:positionV>
-                <wp:extent cx="1371600" cy="800100"/>
-                <wp:effectExtent l="0" t="0" r="0" b="12700"/>
-                <wp:wrapSquare wrapText="bothSides"/>
-                <wp:docPr id="73" name="Text Box 73"/>
-                <wp:cNvGraphicFramePr/>
-                <a:graphic xmlns:a="http://schemas.openxmlformats.org/drawingml/2006/main">
-                  <a:graphicData uri="http://schemas.microsoft.com/office/word/2010/wordprocessingShape">
-                    <wps:wsp>
-                      <wps:cNvSpPr txBox="1"/>
-                      <wps:spPr>
-                        <a:xfrm>
-                          <a:off x="0" y="0"/>
-                          <a:ext cx="1371600" cy="800100"/>
-                        </a:xfrm>
-                        <a:prstGeom prst="rect">
-                          <a:avLst/>
-                        </a:prstGeom>
-                        <a:noFill/>
-                        <a:ln>
-                          <a:noFill/>
-                        </a:ln>
-                        <a:effectLst/>
-                        <a:extLst>
-                          <a:ext uri="{C572A759-6A51-4108-AA02-DFA0A04FC94B}">
-                            <ma14:wrappingTextBoxFlag xmlns:ma14="http://schemas.microsoft.com/office/mac/drawingml/2011/main"/>
-                          </a:ext>
-                        </a:extLst>
-                      </wps:spPr>
-                      <wps:style>
-                        <a:lnRef idx="0">
-                          <a:schemeClr val="accent1"/>
-                        </a:lnRef>
-                        <a:fillRef idx="0">
-                          <a:schemeClr val="accent1"/>
-                        </a:fillRef>
-                        <a:effectRef idx="0">
-                          <a:schemeClr val="accent1"/>
-                        </a:effectRef>
-                        <a:fontRef idx="minor">
-                          <a:schemeClr val="dk1"/>
-                        </a:fontRef>
-                      </wps:style>
-                      <wps:txbx>
-                        <w:txbxContent>
-                          <w:p>
-                            <w:pPr>
-                              <w:rPr>
-                                <w:sz w:val="20"/>
-                              </w:rPr>
-                            </w:pPr>
-                            <w:r>
-                              <w:rPr>
-                                <w:sz w:val="20"/>
-                              </w:rPr>
-                              <w:t>Both</w:t>
-                            </w:r>
-                            <w:r>
-                              <w:rPr>
-                                <w:sz w:val="20"/>
-                              </w:rPr>
-                              <w:t xml:space="preserve"> nodes in the</w:t>
-                            </w:r>
-                            <w:r>
-                              <w:rPr>
-                                <w:sz w:val="20"/>
-                              </w:rPr>
-                              <w:t xml:space="preserve"> Output layer will use the </w:t>
-                            </w:r>
-                            <w:proofErr w:type="spellStart"/>
-                            <w:r>
-                              <w:rPr>
-                                <w:sz w:val="20"/>
-                              </w:rPr>
-                              <w:t>hardlim</w:t>
-                            </w:r>
-                            <w:proofErr w:type="spellEnd"/>
-                            <w:r>
-                              <w:rPr>
-                                <w:sz w:val="20"/>
-                              </w:rPr>
-                              <w:t xml:space="preserve"> transfer function</w:t>
-                            </w:r>
-                          </w:p>
-                        </w:txbxContent>
-                      </wps:txbx>
-                      <wps:bodyPr rot="0" spcFirstLastPara="0" vertOverflow="overflow" horzOverflow="overflow" vert="horz" wrap="square" lIns="91440" tIns="45720" rIns="91440" bIns="45720" numCol="1" spcCol="0" rtlCol="0" fromWordArt="0" anchor="t" anchorCtr="0" forceAA="0" compatLnSpc="1">
-                        <a:prstTxWarp prst="textNoShape">
-                          <a:avLst/>
-                        </a:prstTxWarp>
-                        <a:noAutofit/>
-                      </wps:bodyPr>
-                    </wps:wsp>
-                  </a:graphicData>
-                </a:graphic>
-              </wp:anchor>
-            </w:drawing>
-          </mc:Choice>
-          <mc:Fallback>
-            <w:pict>
-              <v:shape id="Text Box 73" o:spid="_x0000_s1027" type="#_x0000_t202" style="position:absolute;margin-left:324pt;margin-top:179.6pt;width:108pt;height:63pt;z-index:251754496;visibility:visible;mso-wrap-style:square;mso-wrap-distance-left:9pt;mso-wrap-distance-top:0;mso-wrap-distance-right:9pt;mso-wrap-distance-bottom:0;mso-position-horizontal:absolute;mso-position-horizontal-relative:text;mso-position-vertical:absolute;mso-position-vertical-relative:text;v-text-anchor:top" o:gfxdata="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" filled="f" stroked="f">
-                <v:textbox>
-                  <w:txbxContent>
-                    <w:p>
-                      <w:pPr>
-                        <w:rPr>
-                          <w:sz w:val="20"/>
-                        </w:rPr>
-                      </w:pPr>
-                      <w:r>
-                        <w:rPr>
-                          <w:sz w:val="20"/>
-                        </w:rPr>
-                        <w:t>Both</w:t>
-                      </w:r>
-                      <w:r>
-                        <w:rPr>
-                          <w:sz w:val="20"/>
-                        </w:rPr>
-                        <w:t xml:space="preserve"> nodes in the</w:t>
-                      </w:r>
-                      <w:r>
-                        <w:rPr>
-                          <w:sz w:val="20"/>
-                        </w:rPr>
-                        <w:t xml:space="preserve"> Output layer will use the </w:t>
-                      </w:r>
-                      <w:proofErr w:type="spellStart"/>
-                      <w:r>
-                        <w:rPr>
-                          <w:sz w:val="20"/>
-                        </w:rPr>
-                        <w:t>hardlim</w:t>
-                      </w:r>
-                      <w:proofErr w:type="spellEnd"/>
-                      <w:r>
-                        <w:rPr>
-                          <w:sz w:val="20"/>
-                        </w:rPr>
-                        <w:t xml:space="preserve"> transfer function</w:t>
-                      </w:r>
-                    </w:p>
-                  </w:txbxContent>
-                </v:textbox>
-                <w10:wrap type="square"/>
-              </v:shape>
-            </w:pict>
-          </mc:Fallback>
-        </mc:AlternateContent>
-      </w:r>
-      <w:r>
-        <w:rPr>
-          <w:noProof/>
-          <w:sz w:val="22"/>
-          <w:lang w:val="en-US"/>
-        </w:rPr>
-        <mc:AlternateContent>
-          <mc:Choice Requires="wps">
-            <w:drawing>
               <wp:anchor distT="0" distB="0" distL="114300" distR="114300" simplePos="0" relativeHeight="251753472" behindDoc="0" locked="0" layoutInCell="1" allowOverlap="1" wp14:anchorId="12967F9D" wp14:editId="331EB69E">
                 <wp:simplePos x="0" y="0"/>
                 <wp:positionH relativeFrom="column">
@@ -1195,6 +1195,7 @@
                           <w:p>
                             <w:pPr>
                               <w:rPr>
+                                <w:rFonts w:hint="eastAsia"/>
                                 <w:sz w:val="20"/>
                               </w:rPr>
                             </w:pPr>
@@ -1208,7 +1209,13 @@
                               <w:rPr>
                                 <w:sz w:val="20"/>
                               </w:rPr>
-                              <w:t>Input layer and hidden layer will use the sigmoid transfer function</w:t>
+                              <w:t>Input layer and H</w:t>
+                            </w:r>
+                            <w:r>
+                              <w:rPr>
+                                <w:sz w:val="20"/>
+                              </w:rPr>
+                              <w:t>idden layer will use the sigmoid transfer function</w:t>
                             </w:r>
                           </w:p>
                         </w:txbxContent>
@@ -1230,12 +1237,13 @@
           </mc:Choice>
           <mc:Fallback>
             <w:pict>
-              <v:shape id="Text Box 72" o:spid="_x0000_s1028" type="#_x0000_t202" style="position:absolute;margin-left:99pt;margin-top:179.6pt;width:99pt;height:1in;z-index:251753472;visibility:visible;mso-wrap-style:square;mso-height-percent:0;mso-wrap-distance-left:9pt;mso-wrap-distance-top:0;mso-wrap-distance-right:9pt;mso-wrap-distance-bottom:0;mso-position-horizontal:absolute;mso-position-horizontal-relative:text;mso-position-vertical:absolute;mso-position-vertical-relative:text;mso-height-percent:0;mso-height-relative:margin;v-text-anchor:top" o:gfxdata="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" filled="f" stroked="f">
+              <v:shape id="Text Box 72" o:spid="_x0000_s1028" type="#_x0000_t202" style="position:absolute;margin-left:99pt;margin-top:179.6pt;width:99pt;height:1in;z-index:251753472;visibility:visible;mso-wrap-style:square;mso-height-percent:0;mso-wrap-distance-left:9pt;mso-wrap-distance-top:0;mso-wrap-distance-right:9pt;mso-wrap-distance-bottom:0;mso-position-horizontal:absolute;mso-position-horizontal-relative:text;mso-position-vertical:absolute;mso-position-vertical-relative:text;mso-height-percent:0;mso-height-relative:margin;v-text-anchor:top" o:gfxdata="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" filled="f" stroked="f">
                 <v:textbox>
                   <w:txbxContent>
                     <w:p>
                       <w:pPr>
                         <w:rPr>
+                          <w:rFonts w:hint="eastAsia"/>
                           <w:sz w:val="20"/>
                         </w:rPr>
                       </w:pPr>
@@ -1249,7 +1257,13 @@
                         <w:rPr>
                           <w:sz w:val="20"/>
                         </w:rPr>
-                        <w:t>Input layer and hidden layer will use the sigmoid transfer function</w:t>
+                        <w:t>Input layer and H</w:t>
+                      </w:r>
+                      <w:r>
+                        <w:rPr>
+                          <w:sz w:val="20"/>
+                        </w:rPr>
+                        <w:t>idden layer will use the sigmoid transfer function</w:t>
                       </w:r>
                     </w:p>
                   </w:txbxContent>
@@ -1357,7 +1371,7 @@
           </mc:Choice>
           <mc:Fallback>
             <w:pict>
-              <v:shape id="Text Box 11" o:spid="_x0000_s1029" type="#_x0000_t202" style="position:absolute;margin-left:27pt;margin-top:44.6pt;width:63pt;height:19.75pt;z-index:251673600;visibility:visible;mso-wrap-style:square;mso-width-percent:0;mso-height-percent:0;mso-wrap-distance-left:9pt;mso-wrap-distance-top:0;mso-wrap-distance-right:9pt;mso-wrap-distance-bottom:0;mso-position-horizontal:absolute;mso-position-horizontal-relative:text;mso-position-vertical:absolute;mso-position-vertical-relative:text;mso-width-percent:0;mso-height-percent:0;mso-width-relative:margin;mso-height-relative:margin;v-text-anchor:top" o:gfxdata="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" filled="f" stroked="f">
+              <v:shape id="Text Box 11" o:spid="_x0000_s1030" type="#_x0000_t202" style="position:absolute;margin-left:27pt;margin-top:44.6pt;width:63pt;height:19.75pt;z-index:251673600;visibility:visible;mso-wrap-style:square;mso-width-percent:0;mso-height-percent:0;mso-wrap-distance-left:9pt;mso-wrap-distance-top:0;mso-wrap-distance-right:9pt;mso-wrap-distance-bottom:0;mso-position-horizontal:absolute;mso-position-horizontal-relative:text;mso-position-vertical:absolute;mso-position-vertical-relative:text;mso-width-percent:0;mso-height-percent:0;mso-width-relative:margin;mso-height-relative:margin;v-text-anchor:top" o:gfxdata="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" filled="f" stroked="f">
                 <v:textbox>
                   <w:txbxContent>
                     <w:p>
@@ -1492,7 +1506,7 @@
           </mc:Choice>
           <mc:Fallback>
             <w:pict>
-              <v:shape id="Text Box 12" o:spid="_x0000_s1030" type="#_x0000_t202" style="position:absolute;margin-left:-17.95pt;margin-top:71.6pt;width:108pt;height:19.75pt;z-index:251675648;visibility:visible;mso-wrap-style:square;mso-width-percent:0;mso-height-percent:0;mso-wrap-distance-left:9pt;mso-wrap-distance-top:0;mso-wrap-distance-right:9pt;mso-wrap-distance-bottom:0;mso-position-horizontal:absolute;mso-position-horizontal-relative:text;mso-position-vertical:absolute;mso-position-vertical-relative:text;mso-width-percent:0;mso-height-percent:0;mso-width-relative:margin;mso-height-relative:margin;v-text-anchor:top" o:gfxdata="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" filled="f" stroked="f">
+              <v:shape id="Text Box 12" o:spid="_x0000_s1031" type="#_x0000_t202" style="position:absolute;margin-left:-17.95pt;margin-top:71.6pt;width:108pt;height:19.75pt;z-index:251675648;visibility:visible;mso-wrap-style:square;mso-width-percent:0;mso-height-percent:0;mso-wrap-distance-left:9pt;mso-wrap-distance-top:0;mso-wrap-distance-right:9pt;mso-wrap-distance-bottom:0;mso-position-horizontal:absolute;mso-position-horizontal-relative:text;mso-position-vertical:absolute;mso-position-vertical-relative:text;mso-width-percent:0;mso-height-percent:0;mso-width-relative:margin;mso-height-relative:margin;v-text-anchor:top" o:gfxdata="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" filled="f" stroked="f">
                 <v:textbox>
                   <w:txbxContent>
                     <w:p>
@@ -1627,7 +1641,7 @@
           </mc:Choice>
           <mc:Fallback>
             <w:pict>
-              <v:shape id="Text Box 13" o:spid="_x0000_s1031" type="#_x0000_t202" style="position:absolute;margin-left:0;margin-top:98.6pt;width:90pt;height:19.75pt;z-index:251677696;visibility:visible;mso-wrap-style:square;mso-width-percent:0;mso-height-percent:0;mso-wrap-distance-left:9pt;mso-wrap-distance-top:0;mso-wrap-distance-right:9pt;mso-wrap-distance-bottom:0;mso-position-horizontal:absolute;mso-position-horizontal-relative:text;mso-position-vertical:absolute;mso-position-vertical-relative:text;mso-width-percent:0;mso-height-percent:0;mso-width-relative:margin;mso-height-relative:margin;v-text-anchor:top" o:gfxdata="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" filled="f" stroked="f">
+              <v:shape id="Text Box 13" o:spid="_x0000_s1032" type="#_x0000_t202" style="position:absolute;margin-left:0;margin-top:98.6pt;width:90pt;height:19.75pt;z-index:251677696;visibility:visible;mso-wrap-style:square;mso-width-percent:0;mso-height-percent:0;mso-wrap-distance-left:9pt;mso-wrap-distance-top:0;mso-wrap-distance-right:9pt;mso-wrap-distance-bottom:0;mso-position-horizontal:absolute;mso-position-horizontal-relative:text;mso-position-vertical:absolute;mso-position-vertical-relative:text;mso-width-percent:0;mso-height-percent:0;mso-width-relative:margin;mso-height-relative:margin;v-text-anchor:top" o:gfxdata="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" filled="f" stroked="f">
                 <v:textbox>
                   <w:txbxContent>
                     <w:p>
@@ -1768,7 +1782,7 @@
           </mc:Choice>
           <mc:Fallback>
             <w:pict>
-              <v:shape id="Text Box 14" o:spid="_x0000_s1032" type="#_x0000_t202" style="position:absolute;margin-left:-62.95pt;margin-top:125.6pt;width:153pt;height:19.75pt;z-index:251679744;visibility:visible;mso-wrap-style:square;mso-width-percent:0;mso-height-percent:0;mso-wrap-distance-left:9pt;mso-wrap-distance-top:0;mso-wrap-distance-right:9pt;mso-wrap-distance-bottom:0;mso-position-horizontal:absolute;mso-position-horizontal-relative:text;mso-position-vertical:absolute;mso-position-vertical-relative:text;mso-width-percent:0;mso-height-percent:0;mso-width-relative:margin;mso-height-relative:margin;v-text-anchor:top" o:gfxdata="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" filled="f" stroked="f">
+              <v:shape id="Text Box 14" o:spid="_x0000_s1033" type="#_x0000_t202" style="position:absolute;margin-left:-62.95pt;margin-top:125.6pt;width:153pt;height:19.75pt;z-index:251679744;visibility:visible;mso-wrap-style:square;mso-width-percent:0;mso-height-percent:0;mso-wrap-distance-left:9pt;mso-wrap-distance-top:0;mso-wrap-distance-right:9pt;mso-wrap-distance-bottom:0;mso-position-horizontal:absolute;mso-position-horizontal-relative:text;mso-position-vertical:absolute;mso-position-vertical-relative:text;mso-width-percent:0;mso-height-percent:0;mso-width-relative:margin;mso-height-relative:margin;v-text-anchor:top" o:gfxdata="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" filled="f" stroked="f">
                 <v:textbox>
                   <w:txbxContent>
                     <w:p>
@@ -2307,7 +2321,7 @@
           </mc:Choice>
           <mc:Fallback>
             <w:pict>
-              <v:shape id="Text Box 16" o:spid="_x0000_s1033" type="#_x0000_t202" style="position:absolute;margin-left:-89.95pt;margin-top:152.6pt;width:180pt;height:19.75pt;z-index:251683840;visibility:visible;mso-wrap-style:square;mso-width-percent:0;mso-height-percent:0;mso-wrap-distance-left:9pt;mso-wrap-distance-top:0;mso-wrap-distance-right:9pt;mso-wrap-distance-bottom:0;mso-position-horizontal:absolute;mso-position-horizontal-relative:text;mso-position-vertical:absolute;mso-position-vertical-relative:text;mso-width-percent:0;mso-height-percent:0;mso-width-relative:margin;mso-height-relative:margin;v-text-anchor:top" o:gfxdata="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" filled="f" stroked="f">
+              <v:shape id="Text Box 16" o:spid="_x0000_s1034" type="#_x0000_t202" style="position:absolute;margin-left:-89.95pt;margin-top:152.6pt;width:180pt;height:19.75pt;z-index:251683840;visibility:visible;mso-wrap-style:square;mso-width-percent:0;mso-height-percent:0;mso-wrap-distance-left:9pt;mso-wrap-distance-top:0;mso-wrap-distance-right:9pt;mso-wrap-distance-bottom:0;mso-position-horizontal:absolute;mso-position-horizontal-relative:text;mso-position-vertical:absolute;mso-position-vertical-relative:text;mso-width-percent:0;mso-height-percent:0;mso-width-relative:margin;mso-height-relative:margin;v-text-anchor:top" o:gfxdata="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" filled="f" stroked="f">
                 <v:textbox>
                   <w:txbxContent>
                     <w:p>
@@ -2470,7 +2484,7 @@
           </mc:Choice>
           <mc:Fallback>
             <w:pict>
-              <v:shape id="Text Box 33" o:spid="_x0000_s1034" type="#_x0000_t202" style="position:absolute;margin-left:198pt;margin-top:71.6pt;width:27pt;height:18pt;z-index:251703296;visibility:visible;mso-wrap-style:square;mso-width-percent:0;mso-height-percent:0;mso-wrap-distance-left:9pt;mso-wrap-distance-top:0;mso-wrap-distance-right:9pt;mso-wrap-distance-bottom:0;mso-position-horizontal:absolute;mso-position-horizontal-relative:text;mso-position-vertical:absolute;mso-position-vertical-relative:text;mso-width-percent:0;mso-height-percent:0;mso-width-relative:margin;mso-height-relative:margin;v-text-anchor:top" o:gfxdata="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" filled="f" stroked="f">
+              <v:shape id="Text Box 33" o:spid="_x0000_s1035" type="#_x0000_t202" style="position:absolute;margin-left:198pt;margin-top:71.6pt;width:27pt;height:18pt;z-index:251703296;visibility:visible;mso-wrap-style:square;mso-width-percent:0;mso-height-percent:0;mso-wrap-distance-left:9pt;mso-wrap-distance-top:0;mso-wrap-distance-right:9pt;mso-wrap-distance-bottom:0;mso-position-horizontal:absolute;mso-position-horizontal-relative:text;mso-position-vertical:absolute;mso-position-vertical-relative:text;mso-width-percent:0;mso-height-percent:0;mso-width-relative:margin;mso-height-relative:margin;v-text-anchor:top" o:gfxdata="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" filled="f" stroked="f">
                 <v:textbox>
                   <w:txbxContent>
                     <w:p>
@@ -2601,7 +2615,7 @@
           </mc:Choice>
           <mc:Fallback>
             <w:pict>
-              <v:oval id="Oval 27" o:spid="_x0000_s1035" style="position:absolute;margin-left:198pt;margin-top:71.6pt;width:18pt;height:18pt;z-index:251696128;visibility:visible;mso-wrap-style:square;mso-width-percent:0;mso-height-percent:0;mso-wrap-distance-left:9pt;mso-wrap-distance-top:0;mso-wrap-distance-right:9pt;mso-wrap-distance-bottom:0;mso-position-horizontal:absolute;mso-position-horizontal-relative:text;mso-position-vertical:absolute;mso-position-vertical-relative:text;mso-width-percent:0;mso-height-percent:0;mso-width-relative:margin;mso-height-relative:margin;v-text-anchor:middle" o:gfxdata="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" fillcolor="#4f81bd [3204]" strokecolor="#4579b8 [3044]">
+              <v:oval id="Oval 27" o:spid="_x0000_s1036" style="position:absolute;margin-left:198pt;margin-top:71.6pt;width:18pt;height:18pt;z-index:251696128;visibility:visible;mso-wrap-style:square;mso-width-percent:0;mso-height-percent:0;mso-wrap-distance-left:9pt;mso-wrap-distance-top:0;mso-wrap-distance-right:9pt;mso-wrap-distance-bottom:0;mso-position-horizontal:absolute;mso-position-horizontal-relative:text;mso-position-vertical:absolute;mso-position-vertical-relative:text;mso-width-percent:0;mso-height-percent:0;mso-width-relative:margin;mso-height-relative:margin;v-text-anchor:middle" o:gfxdata="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" fillcolor="#4f81bd [3204]" strokecolor="#4579b8 [3044]">
                 <v:fill color2="#a7bfde [1620]" rotate="t" type="gradient">
                   <o:fill v:ext="view" type="gradientUnscaled"/>
                 </v:fill>
@@ -4420,7 +4434,7 @@
           </mc:Choice>
           <mc:Fallback>
             <w:pict>
-              <v:shape id="Text Box 36" o:spid="_x0000_s1036" type="#_x0000_t202" style="position:absolute;margin-left:198pt;margin-top:152.6pt;width:27pt;height:18pt;z-index:251709440;visibility:visible;mso-wrap-style:square;mso-width-percent:0;mso-height-percent:0;mso-wrap-distance-left:9pt;mso-wrap-distance-top:0;mso-wrap-distance-right:9pt;mso-wrap-distance-bottom:0;mso-position-horizontal:absolute;mso-position-horizontal-relative:text;mso-position-vertical:absolute;mso-position-vertical-relative:text;mso-width-percent:0;mso-height-percent:0;mso-width-relative:margin;mso-height-relative:margin;v-text-anchor:top" o:gfxdata="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" filled="f" stroked="f">
+              <v:shape id="Text Box 36" o:spid="_x0000_s1037" type="#_x0000_t202" style="position:absolute;margin-left:198pt;margin-top:152.6pt;width:27pt;height:18pt;z-index:251709440;visibility:visible;mso-wrap-style:square;mso-width-percent:0;mso-height-percent:0;mso-wrap-distance-left:9pt;mso-wrap-distance-top:0;mso-wrap-distance-right:9pt;mso-wrap-distance-bottom:0;mso-position-horizontal:absolute;mso-position-horizontal-relative:text;mso-position-vertical:absolute;mso-position-vertical-relative:text;mso-width-percent:0;mso-height-percent:0;mso-width-relative:margin;mso-height-relative:margin;v-text-anchor:top" o:gfxdata="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" filled="f" stroked="f">
                 <v:textbox>
                   <w:txbxContent>
                     <w:p>
@@ -4573,7 +4587,7 @@
           </mc:Choice>
           <mc:Fallback>
             <w:pict>
-              <v:shape id="Text Box 35" o:spid="_x0000_s1037" type="#_x0000_t202" style="position:absolute;margin-left:198pt;margin-top:125.6pt;width:27pt;height:18pt;z-index:251707392;visibility:visible;mso-wrap-style:square;mso-width-percent:0;mso-height-percent:0;mso-wrap-distance-left:9pt;mso-wrap-distance-top:0;mso-wrap-distance-right:9pt;mso-wrap-distance-bottom:0;mso-position-horizontal:absolute;mso-position-horizontal-relative:text;mso-position-vertical:absolute;mso-position-vertical-relative:text;mso-width-percent:0;mso-height-percent:0;mso-width-relative:margin;mso-height-relative:margin;v-text-anchor:top" o:gfxdata="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" filled="f" stroked="f">
+              <v:shape id="Text Box 35" o:spid="_x0000_s1038" type="#_x0000_t202" style="position:absolute;margin-left:198pt;margin-top:125.6pt;width:27pt;height:18pt;z-index:251707392;visibility:visible;mso-wrap-style:square;mso-width-percent:0;mso-height-percent:0;mso-wrap-distance-left:9pt;mso-wrap-distance-top:0;mso-wrap-distance-right:9pt;mso-wrap-distance-bottom:0;mso-position-horizontal:absolute;mso-position-horizontal-relative:text;mso-position-vertical:absolute;mso-position-vertical-relative:text;mso-width-percent:0;mso-height-percent:0;mso-width-relative:margin;mso-height-relative:margin;v-text-anchor:top" o:gfxdata="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" filled="f" stroked="f">
                 <v:textbox>
                   <w:txbxContent>
                     <w:p>
@@ -4726,7 +4740,7 @@
           </mc:Choice>
           <mc:Fallback>
             <w:pict>
-              <v:shape id="Text Box 34" o:spid="_x0000_s1038" type="#_x0000_t202" style="position:absolute;margin-left:198pt;margin-top:98.6pt;width:27pt;height:18pt;z-index:251705344;visibility:visible;mso-wrap-style:square;mso-width-percent:0;mso-height-percent:0;mso-wrap-distance-left:9pt;mso-wrap-distance-top:0;mso-wrap-distance-right:9pt;mso-wrap-distance-bottom:0;mso-position-horizontal:absolute;mso-position-horizontal-relative:text;mso-position-vertical:absolute;mso-position-vertical-relative:text;mso-width-percent:0;mso-height-percent:0;mso-width-relative:margin;mso-height-relative:margin;v-text-anchor:top" o:gfxdata="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" filled="f" stroked="f">
+              <v:shape id="Text Box 34" o:spid="_x0000_s1039" type="#_x0000_t202" style="position:absolute;margin-left:198pt;margin-top:98.6pt;width:27pt;height:18pt;z-index:251705344;visibility:visible;mso-wrap-style:square;mso-width-percent:0;mso-height-percent:0;mso-wrap-distance-left:9pt;mso-wrap-distance-top:0;mso-wrap-distance-right:9pt;mso-wrap-distance-bottom:0;mso-position-horizontal:absolute;mso-position-horizontal-relative:text;mso-position-vertical:absolute;mso-position-vertical-relative:text;mso-width-percent:0;mso-height-percent:0;mso-width-relative:margin;mso-height-relative:margin;v-text-anchor:top" o:gfxdata="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" filled="f" stroked="f">
                 <v:textbox>
                   <w:txbxContent>
                     <w:p>
@@ -5139,7 +5153,7 @@
           </mc:Choice>
           <mc:Fallback>
             <w:pict>
-              <v:shape id="Text Box 25" o:spid="_x0000_s1039" type="#_x0000_t202" style="position:absolute;margin-left:387pt;margin-top:123.85pt;width:90pt;height:19.75pt;z-index:251692032;visibility:visible;mso-wrap-style:square;mso-width-percent:0;mso-height-percent:0;mso-wrap-distance-left:9pt;mso-wrap-distance-top:0;mso-wrap-distance-right:9pt;mso-wrap-distance-bottom:0;mso-position-horizontal:absolute;mso-position-horizontal-relative:text;mso-position-vertical:absolute;mso-position-vertical-relative:text;mso-width-percent:0;mso-height-percent:0;mso-width-relative:margin;mso-height-relative:margin;v-text-anchor:top" o:gfxdata="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" filled="f" stroked="f">
+              <v:shape id="Text Box 25" o:spid="_x0000_s1040" type="#_x0000_t202" style="position:absolute;margin-left:387pt;margin-top:123.85pt;width:90pt;height:19.75pt;z-index:251692032;visibility:visible;mso-wrap-style:square;mso-width-percent:0;mso-height-percent:0;mso-wrap-distance-left:9pt;mso-wrap-distance-top:0;mso-wrap-distance-right:9pt;mso-wrap-distance-bottom:0;mso-position-horizontal:absolute;mso-position-horizontal-relative:text;mso-position-vertical:absolute;mso-position-vertical-relative:text;mso-width-percent:0;mso-height-percent:0;mso-width-relative:margin;mso-height-relative:margin;v-text-anchor:top" o:gfxdata="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" filled="f" stroked="f">
                 <v:textbox>
                   <w:txbxContent>
                     <w:p>
@@ -5273,7 +5287,7 @@
           </mc:Choice>
           <mc:Fallback>
             <w:pict>
-              <v:shape id="Text Box 24" o:spid="_x0000_s1040" type="#_x0000_t202" style="position:absolute;margin-left:387pt;margin-top:98.6pt;width:1in;height:19.75pt;z-index:251689984;visibility:visible;mso-wrap-style:square;mso-width-percent:0;mso-height-percent:0;mso-wrap-distance-left:9pt;mso-wrap-distance-top:0;mso-wrap-distance-right:9pt;mso-wrap-distance-bottom:0;mso-position-horizontal:absolute;mso-position-horizontal-relative:text;mso-position-vertical:absolute;mso-position-vertical-relative:text;mso-width-percent:0;mso-height-percent:0;mso-width-relative:margin;mso-height-relative:margin;v-text-anchor:top" o:gfxdata="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" filled="f" stroked="f">
+              <v:shape id="Text Box 24" o:spid="_x0000_s1041" type="#_x0000_t202" style="position:absolute;margin-left:387pt;margin-top:98.6pt;width:1in;height:19.75pt;z-index:251689984;visibility:visible;mso-wrap-style:square;mso-width-percent:0;mso-height-percent:0;mso-wrap-distance-left:9pt;mso-wrap-distance-top:0;mso-wrap-distance-right:9pt;mso-wrap-distance-bottom:0;mso-position-horizontal:absolute;mso-position-horizontal-relative:text;mso-position-vertical:absolute;mso-position-vertical-relative:text;mso-width-percent:0;mso-height-percent:0;mso-width-relative:margin;mso-height-relative:margin;v-text-anchor:top" o:gfxdata="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" filled="f" stroked="f">
                 <v:textbox>
                   <w:txbxContent>
                     <w:p>
@@ -6073,7 +6087,7 @@
           </mc:Choice>
           <mc:Fallback>
             <w:pict>
-              <v:shape id="Text Box 2" o:spid="_x0000_s1042" type="#_x0000_t202" style="position:absolute;margin-left:1in;margin-top:17.6pt;width:54pt;height:27pt;z-index:251660288;visibility:visible;mso-wrap-style:square;mso-wrap-distance-left:9pt;mso-wrap-distance-top:0;mso-wrap-distance-right:9pt;mso-wrap-distance-bottom:0;mso-position-horizontal:absolute;mso-position-horizontal-relative:text;mso-position-vertical:absolute;mso-position-vertical-relative:text;v-text-anchor:top" o:gfxdata="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" filled="f" stroked="f">
+              <v:shape id="Text Box 2" o:spid="_x0000_s1043" type="#_x0000_t202" style="position:absolute;margin-left:1in;margin-top:17.6pt;width:54pt;height:27pt;z-index:251660288;visibility:visible;mso-wrap-style:square;mso-wrap-distance-left:9pt;mso-wrap-distance-top:0;mso-wrap-distance-right:9pt;mso-wrap-distance-bottom:0;mso-position-horizontal:absolute;mso-position-horizontal-relative:text;mso-position-vertical:absolute;mso-position-vertical-relative:text;v-text-anchor:top" o:gfxdata="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" filled="f" stroked="f">
                 <v:textbox>
                   <w:txbxContent>
                     <w:p>
@@ -6187,7 +6201,7 @@
           </mc:Choice>
           <mc:Fallback>
             <w:pict>
-              <v:shape id="Text Box 4" o:spid="_x0000_s1043" type="#_x0000_t202" style="position:absolute;margin-left:333pt;margin-top:17.6pt;width:54pt;height:27pt;z-index:251662336;visibility:visible;mso-wrap-style:square;mso-width-percent:0;mso-height-percent:0;mso-wrap-distance-left:9pt;mso-wrap-distance-top:0;mso-wrap-distance-right:9pt;mso-wrap-distance-bottom:0;mso-position-horizontal:absolute;mso-position-horizontal-relative:text;mso-position-vertical:absolute;mso-position-vertical-relative:text;mso-width-percent:0;mso-height-percent:0;mso-width-relative:margin;mso-height-relative:margin;v-text-anchor:top" o:gfxdata="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" filled="f" stroked="f">
+              <v:shape id="Text Box 4" o:spid="_x0000_s1044" type="#_x0000_t202" style="position:absolute;margin-left:333pt;margin-top:17.6pt;width:54pt;height:27pt;z-index:251662336;visibility:visible;mso-wrap-style:square;mso-width-percent:0;mso-height-percent:0;mso-wrap-distance-left:9pt;mso-wrap-distance-top:0;mso-wrap-distance-right:9pt;mso-wrap-distance-bottom:0;mso-position-horizontal:absolute;mso-position-horizontal-relative:text;mso-position-vertical:absolute;mso-position-vertical-relative:text;mso-width-percent:0;mso-height-percent:0;mso-width-relative:margin;mso-height-relative:margin;v-text-anchor:top" o:gfxdata="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" filled="f" stroked="f">
                 <v:textbox>
                   <w:txbxContent>
                     <w:p>
@@ -7704,7 +7718,7 @@
 </file>
 
 <file path=customXml/itemProps1.xml><?xml version="1.0" encoding="utf-8"?>
-<ds:datastoreItem xmlns:ds="http://schemas.openxmlformats.org/officeDocument/2006/customXml" ds:itemID="{7A2B63ED-3C1F-1744-9C6A-D23BA41ED3A4}">
+<ds:datastoreItem xmlns:ds="http://schemas.openxmlformats.org/officeDocument/2006/customXml" ds:itemID="{3C20F462-F5B5-6548-AC01-098F1416676E}">
   <ds:schemaRefs>
     <ds:schemaRef ds:uri="http://schemas.openxmlformats.org/officeDocument/2006/bibliography"/>
   </ds:schemaRefs>

</xml_diff>

<commit_message>
Neural Framework for Creature Class
-Add creature class
-Give it neural framework instance variables
</commit_message>
<xml_diff>
--- a/Neural Net Design.docx
+++ b/Neural Net Design.docx
@@ -1,12 +1,11 @@
 
 <file path=word/document.xml><?xml version="1.0" encoding="utf-8"?>
-<w:document xmlns:wpc="http://schemas.microsoft.com/office/word/2010/wordprocessingCanvas" xmlns:mo="http://schemas.microsoft.com/office/mac/office/2008/main" xmlns:mc="http://schemas.openxmlformats.org/markup-compatibility/2006" xmlns:mv="urn:schemas-microsoft-com:mac:vml" xmlns:o="urn:schemas-microsoft-com:office:office" xmlns:r="http://schemas.openxmlformats.org/officeDocument/2006/relationships" xmlns:m="http://schemas.openxmlformats.org/officeDocument/2006/math" xmlns:v="urn:schemas-microsoft-com:vml" xmlns:wp14="http://schemas.microsoft.com/office/word/2010/wordprocessingDrawing" xmlns:wp="http://schemas.openxmlformats.org/drawingml/2006/wordprocessingDrawing" xmlns:w10="urn:schemas-microsoft-com:office:word" xmlns:w="http://schemas.openxmlformats.org/wordprocessingml/2006/main" xmlns:w14="http://schemas.microsoft.com/office/word/2010/wordml" xmlns:wpg="http://schemas.microsoft.com/office/word/2010/wordprocessingGroup" xmlns:wpi="http://schemas.microsoft.com/office/word/2010/wordprocessingInk" xmlns:wne="http://schemas.microsoft.com/office/word/2006/wordml" xmlns:wps="http://schemas.microsoft.com/office/word/2010/wordprocessingShape" mc:Ignorable="w14 wp14">
+<w:document xmlns:wpc="http://schemas.microsoft.com/office/word/2010/wordprocessingCanvas" xmlns:cx="http://schemas.microsoft.com/office/drawing/2014/chartex" xmlns:cx1="http://schemas.microsoft.com/office/drawing/2015/9/8/chartex" xmlns:cx2="http://schemas.microsoft.com/office/drawing/2015/10/21/chartex" xmlns:cx3="http://schemas.microsoft.com/office/drawing/2016/5/9/chartex" xmlns:cx4="http://schemas.microsoft.com/office/drawing/2016/5/10/chartex" xmlns:cx5="http://schemas.microsoft.com/office/drawing/2016/5/11/chartex" xmlns:cx6="http://schemas.microsoft.com/office/drawing/2016/5/12/chartex" xmlns:cx7="http://schemas.microsoft.com/office/drawing/2016/5/13/chartex" xmlns:cx8="http://schemas.microsoft.com/office/drawing/2016/5/14/chartex" xmlns:mc="http://schemas.openxmlformats.org/markup-compatibility/2006" xmlns:aink="http://schemas.microsoft.com/office/drawing/2016/ink" xmlns:am3d="http://schemas.microsoft.com/office/drawing/2017/model3d" xmlns:o="urn:schemas-microsoft-com:office:office" xmlns:r="http://schemas.openxmlformats.org/officeDocument/2006/relationships" xmlns:m="http://schemas.openxmlformats.org/officeDocument/2006/math" xmlns:v="urn:schemas-microsoft-com:vml" xmlns:wp14="http://schemas.microsoft.com/office/word/2010/wordprocessingDrawing" xmlns:wp="http://schemas.openxmlformats.org/drawingml/2006/wordprocessingDrawing" xmlns:w10="urn:schemas-microsoft-com:office:word" xmlns:w="http://schemas.openxmlformats.org/wordprocessingml/2006/main" xmlns:w14="http://schemas.microsoft.com/office/word/2010/wordml" xmlns:w15="http://schemas.microsoft.com/office/word/2012/wordml" xmlns:w16cid="http://schemas.microsoft.com/office/word/2016/wordml/cid" xmlns:w16se="http://schemas.microsoft.com/office/word/2015/wordml/symex" xmlns:wpg="http://schemas.microsoft.com/office/word/2010/wordprocessingGroup" xmlns:wpi="http://schemas.microsoft.com/office/word/2010/wordprocessingInk" xmlns:wne="http://schemas.microsoft.com/office/word/2006/wordml" xmlns:wps="http://schemas.microsoft.com/office/word/2010/wordprocessingShape" mc:Ignorable="w14 w15 w16se w16cid wp14">
   <w:body>
     <w:p>
       <w:pPr>
         <w:jc w:val="center"/>
         <w:rPr>
-          <w:rFonts w:hint="eastAsia"/>
           <w:sz w:val="32"/>
           <w:u w:val="single"/>
           <w:lang w:val="en-US"/>
@@ -29,7 +28,6 @@
           <w:numId w:val="1"/>
         </w:numPr>
         <w:rPr>
-          <w:rFonts w:hint="eastAsia"/>
           <w:sz w:val="22"/>
           <w:lang w:val="en-US"/>
         </w:rPr>
@@ -80,7 +78,6 @@
           <w:numId w:val="1"/>
         </w:numPr>
         <w:rPr>
-          <w:rFonts w:hint="eastAsia"/>
           <w:sz w:val="22"/>
           <w:lang w:val="en-US"/>
         </w:rPr>
@@ -181,7 +178,6 @@
           <w:numId w:val="1"/>
         </w:numPr>
         <w:rPr>
-          <w:rFonts w:hint="eastAsia"/>
           <w:sz w:val="22"/>
           <w:lang w:val="en-US"/>
         </w:rPr>
@@ -209,7 +205,6 @@
           <w:numId w:val="1"/>
         </w:numPr>
         <w:rPr>
-          <w:rFonts w:hint="eastAsia"/>
           <w:sz w:val="22"/>
           <w:lang w:val="en-US"/>
         </w:rPr>
@@ -240,7 +235,7 @@
           <w:sz w:val="22"/>
           <w:lang w:val="en-US"/>
         </w:rPr>
-        <w:t xml:space="preserve"> energy, and loses </w:t>
+        <w:t xml:space="preserve"> </w:t>
       </w:r>
       <w:proofErr w:type="gramStart"/>
       <w:r>
@@ -248,14 +243,7 @@
           <w:sz w:val="22"/>
           <w:lang w:val="en-US"/>
         </w:rPr>
-        <w:t xml:space="preserve">1 </w:t>
-      </w:r>
-      <w:r>
-        <w:rPr>
-          <w:sz w:val="22"/>
-          <w:lang w:val="en-US"/>
-        </w:rPr>
-        <w:t>energy</w:t>
+        <w:t>energy, and</w:t>
       </w:r>
       <w:proofErr w:type="gramEnd"/>
       <w:r>
@@ -263,7 +251,14 @@
           <w:sz w:val="22"/>
           <w:lang w:val="en-US"/>
         </w:rPr>
-        <w:t xml:space="preserve"> per tick of the logic thread</w:t>
+        <w:t xml:space="preserve"> loses 1 </w:t>
+      </w:r>
+      <w:r>
+        <w:rPr>
+          <w:sz w:val="22"/>
+          <w:lang w:val="en-US"/>
+        </w:rPr>
+        <w:t>energy per tick of the logic thread</w:t>
       </w:r>
       <w:r>
         <w:rPr>
@@ -281,7 +276,6 @@
           <w:numId w:val="1"/>
         </w:numPr>
         <w:rPr>
-          <w:rFonts w:hint="eastAsia"/>
           <w:sz w:val="22"/>
           <w:lang w:val="en-US"/>
         </w:rPr>
@@ -291,15 +285,7 @@
           <w:sz w:val="22"/>
           <w:lang w:val="en-US"/>
         </w:rPr>
-        <w:t xml:space="preserve">If a creature drops </w:t>
-      </w:r>
-      <w:proofErr w:type="gramStart"/>
-      <w:r>
-        <w:rPr>
-          <w:sz w:val="22"/>
-          <w:lang w:val="en-US"/>
-        </w:rPr>
-        <w:t>below 10</w:t>
+        <w:t>If a creature drops below 10</w:t>
       </w:r>
       <w:r>
         <w:rPr>
@@ -313,15 +299,7 @@
           <w:sz w:val="22"/>
           <w:lang w:val="en-US"/>
         </w:rPr>
-        <w:t xml:space="preserve"> energy,</w:t>
-      </w:r>
-      <w:proofErr w:type="gramEnd"/>
-      <w:r>
-        <w:rPr>
-          <w:sz w:val="22"/>
-          <w:lang w:val="en-US"/>
-        </w:rPr>
-        <w:t xml:space="preserve"> they die</w:t>
+        <w:t xml:space="preserve"> energy, they die</w:t>
       </w:r>
       <w:r>
         <w:rPr>
@@ -339,7 +317,6 @@
           <w:numId w:val="1"/>
         </w:numPr>
         <w:rPr>
-          <w:rFonts w:hint="eastAsia"/>
           <w:sz w:val="22"/>
           <w:lang w:val="en-US"/>
         </w:rPr>
@@ -445,7 +422,6 @@
           <w:numId w:val="1"/>
         </w:numPr>
         <w:rPr>
-          <w:rFonts w:hint="eastAsia"/>
           <w:sz w:val="22"/>
           <w:lang w:val="en-US"/>
         </w:rPr>
@@ -459,7 +435,6 @@
       </w:r>
       <w:r>
         <w:rPr>
-          <w:rFonts w:hint="eastAsia"/>
           <w:sz w:val="22"/>
           <w:lang w:val="en-US"/>
         </w:rPr>
@@ -510,7 +485,6 @@
           <w:numId w:val="1"/>
         </w:numPr>
         <w:rPr>
-          <w:rFonts w:hint="eastAsia"/>
           <w:sz w:val="22"/>
           <w:lang w:val="en-US"/>
         </w:rPr>
@@ -574,7 +548,6 @@
           <w:numId w:val="1"/>
         </w:numPr>
         <w:rPr>
-          <w:rFonts w:hint="eastAsia"/>
           <w:sz w:val="22"/>
           <w:lang w:val="en-US"/>
         </w:rPr>
@@ -661,7 +634,6 @@
           <w:numId w:val="1"/>
         </w:numPr>
         <w:rPr>
-          <w:rFonts w:hint="eastAsia"/>
           <w:sz w:val="22"/>
           <w:lang w:val="en-US"/>
         </w:rPr>
@@ -690,7 +662,6 @@
           <w:numId w:val="1"/>
         </w:numPr>
         <w:rPr>
-          <w:rFonts w:hint="eastAsia"/>
           <w:sz w:val="22"/>
           <w:lang w:val="en-US"/>
         </w:rPr>
@@ -720,7 +691,6 @@
     <w:p>
       <w:pPr>
         <w:rPr>
-          <w:rFonts w:hint="eastAsia"/>
           <w:sz w:val="22"/>
           <w:lang w:val="en-US"/>
         </w:rPr>
@@ -738,7 +708,6 @@
       <w:pPr>
         <w:jc w:val="center"/>
         <w:rPr>
-          <w:rFonts w:hint="eastAsia"/>
           <w:sz w:val="32"/>
           <w:u w:val="single"/>
           <w:lang w:val="en-US"/>
@@ -757,7 +726,6 @@
     <w:p>
       <w:pPr>
         <w:rPr>
-          <w:rFonts w:hint="eastAsia"/>
           <w:sz w:val="22"/>
           <w:lang w:val="en-US"/>
         </w:rPr>
@@ -773,7 +741,623 @@
         <mc:AlternateContent>
           <mc:Choice Requires="wps">
             <w:drawing>
-              <wp:anchor distT="0" distB="0" distL="114300" distR="114300" simplePos="0" relativeHeight="251754496" behindDoc="0" locked="0" layoutInCell="1" allowOverlap="1" wp14:anchorId="645DA31E" wp14:editId="1EBD4DEA">
+              <wp:anchor distT="0" distB="0" distL="114300" distR="114300" simplePos="0" relativeHeight="251750400" behindDoc="0" locked="0" layoutInCell="1" allowOverlap="1" wp14:anchorId="4FDC002E" wp14:editId="79B0BADE">
+                <wp:simplePos x="0" y="0"/>
+                <wp:positionH relativeFrom="column">
+                  <wp:posOffset>1244600</wp:posOffset>
+                </wp:positionH>
+                <wp:positionV relativeFrom="paragraph">
+                  <wp:posOffset>1582420</wp:posOffset>
+                </wp:positionV>
+                <wp:extent cx="228600" cy="228600"/>
+                <wp:effectExtent l="50800" t="25400" r="25400" b="101600"/>
+                <wp:wrapThrough wrapText="bothSides">
+                  <wp:wrapPolygon edited="0">
+                    <wp:start x="0" y="-2400"/>
+                    <wp:lineTo x="-4800" y="0"/>
+                    <wp:lineTo x="-4800" y="21600"/>
+                    <wp:lineTo x="0" y="28800"/>
+                    <wp:lineTo x="21600" y="28800"/>
+                    <wp:lineTo x="21600" y="-2400"/>
+                    <wp:lineTo x="0" y="-2400"/>
+                  </wp:wrapPolygon>
+                </wp:wrapThrough>
+                <wp:docPr id="8" name="Oval 8"/>
+                <wp:cNvGraphicFramePr/>
+                <a:graphic xmlns:a="http://schemas.openxmlformats.org/drawingml/2006/main">
+                  <a:graphicData uri="http://schemas.microsoft.com/office/word/2010/wordprocessingShape">
+                    <wps:wsp>
+                      <wps:cNvSpPr/>
+                      <wps:spPr>
+                        <a:xfrm>
+                          <a:off x="0" y="0"/>
+                          <a:ext cx="228600" cy="228600"/>
+                        </a:xfrm>
+                        <a:prstGeom prst="ellipse">
+                          <a:avLst/>
+                        </a:prstGeom>
+                      </wps:spPr>
+                      <wps:style>
+                        <a:lnRef idx="1">
+                          <a:schemeClr val="accent1"/>
+                        </a:lnRef>
+                        <a:fillRef idx="3">
+                          <a:schemeClr val="accent1"/>
+                        </a:fillRef>
+                        <a:effectRef idx="2">
+                          <a:schemeClr val="accent1"/>
+                        </a:effectRef>
+                        <a:fontRef idx="minor">
+                          <a:schemeClr val="lt1"/>
+                        </a:fontRef>
+                      </wps:style>
+                      <wps:bodyPr rot="0" spcFirstLastPara="0" vertOverflow="overflow" horzOverflow="overflow" vert="horz" wrap="square" lIns="91440" tIns="45720" rIns="91440" bIns="45720" numCol="1" spcCol="0" rtlCol="0" fromWordArt="0" anchor="ctr" anchorCtr="0" forceAA="0" compatLnSpc="1">
+                        <a:prstTxWarp prst="textNoShape">
+                          <a:avLst/>
+                        </a:prstTxWarp>
+                        <a:noAutofit/>
+                      </wps:bodyPr>
+                    </wps:wsp>
+                  </a:graphicData>
+                </a:graphic>
+                <wp14:sizeRelH relativeFrom="margin">
+                  <wp14:pctWidth>0</wp14:pctWidth>
+                </wp14:sizeRelH>
+                <wp14:sizeRelV relativeFrom="margin">
+                  <wp14:pctHeight>0</wp14:pctHeight>
+                </wp14:sizeRelV>
+              </wp:anchor>
+            </w:drawing>
+          </mc:Choice>
+          <mc:Fallback>
+            <w:pict>
+              <v:oval w14:anchorId="2F6CCEF2" id="Oval 8" o:spid="_x0000_s1026" style="position:absolute;margin-left:98pt;margin-top:124.6pt;width:18pt;height:18pt;z-index:251750400;visibility:visible;mso-wrap-style:square;mso-width-percent:0;mso-height-percent:0;mso-wrap-distance-left:9pt;mso-wrap-distance-top:0;mso-wrap-distance-right:9pt;mso-wrap-distance-bottom:0;mso-position-horizontal:absolute;mso-position-horizontal-relative:text;mso-position-vertical:absolute;mso-position-vertical-relative:text;mso-width-percent:0;mso-height-percent:0;mso-width-relative:margin;mso-height-relative:margin;v-text-anchor:middle" o:gfxdata="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" fillcolor="#4f81bd [3204]" strokecolor="#4579b8 [3044]">
+                <v:fill color2="#a7bfde [1620]" rotate="t" angle="180" focus="100%" type="gradient">
+                  <o:fill v:ext="view" type="gradientUnscaled"/>
+                </v:fill>
+                <v:shadow on="t" color="black" opacity="22937f" origin=",.5" offset="0,.63889mm"/>
+                <w10:wrap type="through"/>
+              </v:oval>
+            </w:pict>
+          </mc:Fallback>
+        </mc:AlternateContent>
+      </w:r>
+      <w:r>
+        <w:rPr>
+          <w:noProof/>
+          <w:sz w:val="22"/>
+          <w:lang w:val="en-US"/>
+        </w:rPr>
+        <mc:AlternateContent>
+          <mc:Choice Requires="wps">
+            <w:drawing>
+              <wp:anchor distT="0" distB="0" distL="114300" distR="114300" simplePos="0" relativeHeight="251695104" behindDoc="0" locked="0" layoutInCell="1" allowOverlap="1" wp14:anchorId="4F15DBFF" wp14:editId="0BFDC59F">
+                <wp:simplePos x="0" y="0"/>
+                <wp:positionH relativeFrom="column">
+                  <wp:posOffset>1244600</wp:posOffset>
+                </wp:positionH>
+                <wp:positionV relativeFrom="paragraph">
+                  <wp:posOffset>1239520</wp:posOffset>
+                </wp:positionV>
+                <wp:extent cx="228600" cy="228600"/>
+                <wp:effectExtent l="50800" t="25400" r="25400" b="101600"/>
+                <wp:wrapThrough wrapText="bothSides">
+                  <wp:wrapPolygon edited="0">
+                    <wp:start x="0" y="-2400"/>
+                    <wp:lineTo x="-4800" y="0"/>
+                    <wp:lineTo x="-4800" y="21600"/>
+                    <wp:lineTo x="0" y="28800"/>
+                    <wp:lineTo x="21600" y="28800"/>
+                    <wp:lineTo x="21600" y="-2400"/>
+                    <wp:lineTo x="0" y="-2400"/>
+                  </wp:wrapPolygon>
+                </wp:wrapThrough>
+                <wp:docPr id="6" name="Oval 6"/>
+                <wp:cNvGraphicFramePr/>
+                <a:graphic xmlns:a="http://schemas.openxmlformats.org/drawingml/2006/main">
+                  <a:graphicData uri="http://schemas.microsoft.com/office/word/2010/wordprocessingShape">
+                    <wps:wsp>
+                      <wps:cNvSpPr/>
+                      <wps:spPr>
+                        <a:xfrm>
+                          <a:off x="0" y="0"/>
+                          <a:ext cx="228600" cy="228600"/>
+                        </a:xfrm>
+                        <a:prstGeom prst="ellipse">
+                          <a:avLst/>
+                        </a:prstGeom>
+                      </wps:spPr>
+                      <wps:style>
+                        <a:lnRef idx="1">
+                          <a:schemeClr val="accent1"/>
+                        </a:lnRef>
+                        <a:fillRef idx="3">
+                          <a:schemeClr val="accent1"/>
+                        </a:fillRef>
+                        <a:effectRef idx="2">
+                          <a:schemeClr val="accent1"/>
+                        </a:effectRef>
+                        <a:fontRef idx="minor">
+                          <a:schemeClr val="lt1"/>
+                        </a:fontRef>
+                      </wps:style>
+                      <wps:txbx>
+                        <w:txbxContent>
+                          <w:p>
+                            <w:pPr>
+                              <w:jc w:val="center"/>
+                            </w:pPr>
+                            <w:r>
+                              <w:t>v</w:t>
+                            </w:r>
+                            <w:r>
+                              <w:rPr>
+                                <w:noProof/>
+                                <w:lang w:val="en-US"/>
+                              </w:rPr>
+                              <w:drawing>
+                                <wp:inline distT="0" distB="0" distL="0" distR="0" wp14:anchorId="2E5F1F6E" wp14:editId="04590D1C">
+                                  <wp:extent cx="0" cy="0"/>
+                                  <wp:effectExtent l="0" t="0" r="0" b="0"/>
+                                  <wp:docPr id="19" name="Picture 1"/>
+                                  <wp:cNvGraphicFramePr>
+                                    <a:graphicFrameLocks xmlns:a="http://schemas.openxmlformats.org/drawingml/2006/main" noChangeAspect="1"/>
+                                  </wp:cNvGraphicFramePr>
+                                  <a:graphic xmlns:a="http://schemas.openxmlformats.org/drawingml/2006/main">
+                                    <a:graphicData uri="http://schemas.openxmlformats.org/drawingml/2006/picture">
+                                      <pic:pic xmlns:pic="http://schemas.openxmlformats.org/drawingml/2006/picture">
+                                        <pic:nvPicPr>
+                                          <pic:cNvPr id="0" name="Picture 1"/>
+                                          <pic:cNvPicPr>
+                                            <a:picLocks noChangeAspect="1" noChangeArrowheads="1"/>
+                                          </pic:cNvPicPr>
+                                        </pic:nvPicPr>
+                                        <pic:blipFill>
+                                          <a:blip r:embed="rId6">
+                                            <a:extLst>
+                                              <a:ext uri="{28A0092B-C50C-407E-A947-70E740481C1C}">
+                                                <a14:useLocalDpi xmlns:a14="http://schemas.microsoft.com/office/drawing/2010/main" val="0"/>
+                                              </a:ext>
+                                            </a:extLst>
+                                          </a:blip>
+                                          <a:srcRect/>
+                                          <a:stretch>
+                                            <a:fillRect/>
+                                          </a:stretch>
+                                        </pic:blipFill>
+                                        <pic:spPr bwMode="auto">
+                                          <a:xfrm>
+                                            <a:off x="0" y="0"/>
+                                            <a:ext cx="0" cy="0"/>
+                                          </a:xfrm>
+                                          <a:prstGeom prst="rect">
+                                            <a:avLst/>
+                                          </a:prstGeom>
+                                          <a:noFill/>
+                                          <a:ln>
+                                            <a:noFill/>
+                                          </a:ln>
+                                        </pic:spPr>
+                                      </pic:pic>
+                                    </a:graphicData>
+                                  </a:graphic>
+                                </wp:inline>
+                              </w:drawing>
+                            </w:r>
+                          </w:p>
+                        </w:txbxContent>
+                      </wps:txbx>
+                      <wps:bodyPr rot="0" spcFirstLastPara="0" vertOverflow="overflow" horzOverflow="overflow" vert="horz" wrap="square" lIns="91440" tIns="45720" rIns="91440" bIns="45720" numCol="1" spcCol="0" rtlCol="0" fromWordArt="0" anchor="ctr" anchorCtr="0" forceAA="0" compatLnSpc="1">
+                        <a:prstTxWarp prst="textNoShape">
+                          <a:avLst/>
+                        </a:prstTxWarp>
+                        <a:noAutofit/>
+                      </wps:bodyPr>
+                    </wps:wsp>
+                  </a:graphicData>
+                </a:graphic>
+                <wp14:sizeRelH relativeFrom="margin">
+                  <wp14:pctWidth>0</wp14:pctWidth>
+                </wp14:sizeRelH>
+                <wp14:sizeRelV relativeFrom="margin">
+                  <wp14:pctHeight>0</wp14:pctHeight>
+                </wp14:sizeRelV>
+              </wp:anchor>
+            </w:drawing>
+          </mc:Choice>
+          <mc:Fallback>
+            <w:pict>
+              <v:oval w14:anchorId="4F15DBFF" id="Oval 6" o:spid="_x0000_s1026" style="position:absolute;margin-left:98pt;margin-top:97.6pt;width:18pt;height:18pt;z-index:251695104;visibility:visible;mso-wrap-style:square;mso-width-percent:0;mso-height-percent:0;mso-wrap-distance-left:9pt;mso-wrap-distance-top:0;mso-wrap-distance-right:9pt;mso-wrap-distance-bottom:0;mso-position-horizontal:absolute;mso-position-horizontal-relative:text;mso-position-vertical:absolute;mso-position-vertical-relative:text;mso-width-percent:0;mso-height-percent:0;mso-width-relative:margin;mso-height-relative:margin;v-text-anchor:middle" o:gfxdata="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" fillcolor="#4f81bd [3204]" strokecolor="#4579b8 [3044]">
+                <v:fill color2="#a7bfde [1620]" rotate="t" angle="180" focus="100%" type="gradient">
+                  <o:fill v:ext="view" type="gradientUnscaled"/>
+                </v:fill>
+                <v:shadow on="t" color="black" opacity="22937f" origin=",.5" offset="0,.63889mm"/>
+                <v:textbox>
+                  <w:txbxContent>
+                    <w:p>
+                      <w:pPr>
+                        <w:jc w:val="center"/>
+                      </w:pPr>
+                      <w:r>
+                        <w:t>v</w:t>
+                      </w:r>
+                      <w:r>
+                        <w:rPr>
+                          <w:noProof/>
+                          <w:lang w:val="en-US"/>
+                        </w:rPr>
+                        <w:drawing>
+                          <wp:inline distT="0" distB="0" distL="0" distR="0" wp14:anchorId="2E5F1F6E" wp14:editId="04590D1C">
+                            <wp:extent cx="0" cy="0"/>
+                            <wp:effectExtent l="0" t="0" r="0" b="0"/>
+                            <wp:docPr id="19" name="Picture 1"/>
+                            <wp:cNvGraphicFramePr>
+                              <a:graphicFrameLocks xmlns:a="http://schemas.openxmlformats.org/drawingml/2006/main" noChangeAspect="1"/>
+                            </wp:cNvGraphicFramePr>
+                            <a:graphic xmlns:a="http://schemas.openxmlformats.org/drawingml/2006/main">
+                              <a:graphicData uri="http://schemas.openxmlformats.org/drawingml/2006/picture">
+                                <pic:pic xmlns:pic="http://schemas.openxmlformats.org/drawingml/2006/picture">
+                                  <pic:nvPicPr>
+                                    <pic:cNvPr id="0" name="Picture 1"/>
+                                    <pic:cNvPicPr>
+                                      <a:picLocks noChangeAspect="1" noChangeArrowheads="1"/>
+                                    </pic:cNvPicPr>
+                                  </pic:nvPicPr>
+                                  <pic:blipFill>
+                                    <a:blip r:embed="rId6">
+                                      <a:extLst>
+                                        <a:ext uri="{28A0092B-C50C-407E-A947-70E740481C1C}">
+                                          <a14:useLocalDpi xmlns:a14="http://schemas.microsoft.com/office/drawing/2010/main" val="0"/>
+                                        </a:ext>
+                                      </a:extLst>
+                                    </a:blip>
+                                    <a:srcRect/>
+                                    <a:stretch>
+                                      <a:fillRect/>
+                                    </a:stretch>
+                                  </pic:blipFill>
+                                  <pic:spPr bwMode="auto">
+                                    <a:xfrm>
+                                      <a:off x="0" y="0"/>
+                                      <a:ext cx="0" cy="0"/>
+                                    </a:xfrm>
+                                    <a:prstGeom prst="rect">
+                                      <a:avLst/>
+                                    </a:prstGeom>
+                                    <a:noFill/>
+                                    <a:ln>
+                                      <a:noFill/>
+                                    </a:ln>
+                                  </pic:spPr>
+                                </pic:pic>
+                              </a:graphicData>
+                            </a:graphic>
+                          </wp:inline>
+                        </w:drawing>
+                      </w:r>
+                    </w:p>
+                  </w:txbxContent>
+                </v:textbox>
+                <w10:wrap type="through"/>
+              </v:oval>
+            </w:pict>
+          </mc:Fallback>
+        </mc:AlternateContent>
+      </w:r>
+      <w:r>
+        <w:rPr>
+          <w:noProof/>
+          <w:sz w:val="22"/>
+          <w:lang w:val="en-US"/>
+        </w:rPr>
+        <mc:AlternateContent>
+          <mc:Choice Requires="wps">
+            <w:drawing>
+              <wp:anchor distT="0" distB="0" distL="114300" distR="114300" simplePos="0" relativeHeight="251639808" behindDoc="0" locked="0" layoutInCell="1" allowOverlap="1" wp14:anchorId="41DF8E34" wp14:editId="219318B0">
+                <wp:simplePos x="0" y="0"/>
+                <wp:positionH relativeFrom="column">
+                  <wp:posOffset>1244600</wp:posOffset>
+                </wp:positionH>
+                <wp:positionV relativeFrom="paragraph">
+                  <wp:posOffset>896620</wp:posOffset>
+                </wp:positionV>
+                <wp:extent cx="228600" cy="228600"/>
+                <wp:effectExtent l="50800" t="25400" r="25400" b="101600"/>
+                <wp:wrapThrough wrapText="bothSides">
+                  <wp:wrapPolygon edited="0">
+                    <wp:start x="0" y="-2400"/>
+                    <wp:lineTo x="-4800" y="0"/>
+                    <wp:lineTo x="-4800" y="21600"/>
+                    <wp:lineTo x="0" y="28800"/>
+                    <wp:lineTo x="21600" y="28800"/>
+                    <wp:lineTo x="21600" y="-2400"/>
+                    <wp:lineTo x="0" y="-2400"/>
+                  </wp:wrapPolygon>
+                </wp:wrapThrough>
+                <wp:docPr id="5" name="Oval 5"/>
+                <wp:cNvGraphicFramePr/>
+                <a:graphic xmlns:a="http://schemas.openxmlformats.org/drawingml/2006/main">
+                  <a:graphicData uri="http://schemas.microsoft.com/office/word/2010/wordprocessingShape">
+                    <wps:wsp>
+                      <wps:cNvSpPr/>
+                      <wps:spPr>
+                        <a:xfrm>
+                          <a:off x="0" y="0"/>
+                          <a:ext cx="228600" cy="228600"/>
+                        </a:xfrm>
+                        <a:prstGeom prst="ellipse">
+                          <a:avLst/>
+                        </a:prstGeom>
+                      </wps:spPr>
+                      <wps:style>
+                        <a:lnRef idx="1">
+                          <a:schemeClr val="accent1"/>
+                        </a:lnRef>
+                        <a:fillRef idx="3">
+                          <a:schemeClr val="accent1"/>
+                        </a:fillRef>
+                        <a:effectRef idx="2">
+                          <a:schemeClr val="accent1"/>
+                        </a:effectRef>
+                        <a:fontRef idx="minor">
+                          <a:schemeClr val="lt1"/>
+                        </a:fontRef>
+                      </wps:style>
+                      <wps:bodyPr rot="0" spcFirstLastPara="0" vertOverflow="overflow" horzOverflow="overflow" vert="horz" wrap="square" lIns="91440" tIns="45720" rIns="91440" bIns="45720" numCol="1" spcCol="0" rtlCol="0" fromWordArt="0" anchor="ctr" anchorCtr="0" forceAA="0" compatLnSpc="1">
+                        <a:prstTxWarp prst="textNoShape">
+                          <a:avLst/>
+                        </a:prstTxWarp>
+                        <a:noAutofit/>
+                      </wps:bodyPr>
+                    </wps:wsp>
+                  </a:graphicData>
+                </a:graphic>
+                <wp14:sizeRelH relativeFrom="margin">
+                  <wp14:pctWidth>0</wp14:pctWidth>
+                </wp14:sizeRelH>
+                <wp14:sizeRelV relativeFrom="margin">
+                  <wp14:pctHeight>0</wp14:pctHeight>
+                </wp14:sizeRelV>
+              </wp:anchor>
+            </w:drawing>
+          </mc:Choice>
+          <mc:Fallback>
+            <w:pict>
+              <v:oval w14:anchorId="74183427" id="Oval 5" o:spid="_x0000_s1026" style="position:absolute;margin-left:98pt;margin-top:70.6pt;width:18pt;height:18pt;z-index:251639808;visibility:visible;mso-wrap-style:square;mso-width-percent:0;mso-height-percent:0;mso-wrap-distance-left:9pt;mso-wrap-distance-top:0;mso-wrap-distance-right:9pt;mso-wrap-distance-bottom:0;mso-position-horizontal:absolute;mso-position-horizontal-relative:text;mso-position-vertical:absolute;mso-position-vertical-relative:text;mso-width-percent:0;mso-height-percent:0;mso-width-relative:margin;mso-height-relative:margin;v-text-anchor:middle" o:gfxdata="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" fillcolor="#4f81bd [3204]" strokecolor="#4579b8 [3044]">
+                <v:fill color2="#a7bfde [1620]" rotate="t" angle="180" focus="100%" type="gradient">
+                  <o:fill v:ext="view" type="gradientUnscaled"/>
+                </v:fill>
+                <v:shadow on="t" color="black" opacity="22937f" origin=",.5" offset="0,.63889mm"/>
+                <w10:wrap type="through"/>
+              </v:oval>
+            </w:pict>
+          </mc:Fallback>
+        </mc:AlternateContent>
+      </w:r>
+      <w:r>
+        <w:rPr>
+          <w:noProof/>
+          <w:sz w:val="22"/>
+          <w:lang w:val="en-US"/>
+        </w:rPr>
+        <mc:AlternateContent>
+          <mc:Choice Requires="wps">
+            <w:drawing>
+              <wp:anchor distT="0" distB="0" distL="114300" distR="114300" simplePos="0" relativeHeight="251578368" behindDoc="0" locked="0" layoutInCell="1" allowOverlap="1" wp14:anchorId="4EC72CA1" wp14:editId="2326ED0F">
+                <wp:simplePos x="0" y="0"/>
+                <wp:positionH relativeFrom="column">
+                  <wp:posOffset>1244600</wp:posOffset>
+                </wp:positionH>
+                <wp:positionV relativeFrom="paragraph">
+                  <wp:posOffset>553720</wp:posOffset>
+                </wp:positionV>
+                <wp:extent cx="228600" cy="228600"/>
+                <wp:effectExtent l="50800" t="25400" r="25400" b="101600"/>
+                <wp:wrapThrough wrapText="bothSides">
+                  <wp:wrapPolygon edited="0">
+                    <wp:start x="0" y="-2400"/>
+                    <wp:lineTo x="-4800" y="0"/>
+                    <wp:lineTo x="-4800" y="21600"/>
+                    <wp:lineTo x="0" y="28800"/>
+                    <wp:lineTo x="21600" y="28800"/>
+                    <wp:lineTo x="21600" y="-2400"/>
+                    <wp:lineTo x="0" y="-2400"/>
+                  </wp:wrapPolygon>
+                </wp:wrapThrough>
+                <wp:docPr id="1" name="Oval 1"/>
+                <wp:cNvGraphicFramePr/>
+                <a:graphic xmlns:a="http://schemas.openxmlformats.org/drawingml/2006/main">
+                  <a:graphicData uri="http://schemas.microsoft.com/office/word/2010/wordprocessingShape">
+                    <wps:wsp>
+                      <wps:cNvSpPr/>
+                      <wps:spPr>
+                        <a:xfrm>
+                          <a:off x="0" y="0"/>
+                          <a:ext cx="228600" cy="228600"/>
+                        </a:xfrm>
+                        <a:prstGeom prst="ellipse">
+                          <a:avLst/>
+                        </a:prstGeom>
+                      </wps:spPr>
+                      <wps:style>
+                        <a:lnRef idx="1">
+                          <a:schemeClr val="accent1"/>
+                        </a:lnRef>
+                        <a:fillRef idx="3">
+                          <a:schemeClr val="accent1"/>
+                        </a:fillRef>
+                        <a:effectRef idx="2">
+                          <a:schemeClr val="accent1"/>
+                        </a:effectRef>
+                        <a:fontRef idx="minor">
+                          <a:schemeClr val="lt1"/>
+                        </a:fontRef>
+                      </wps:style>
+                      <wps:bodyPr rot="0" spcFirstLastPara="0" vertOverflow="overflow" horzOverflow="overflow" vert="horz" wrap="square" lIns="91440" tIns="45720" rIns="91440" bIns="45720" numCol="1" spcCol="0" rtlCol="0" fromWordArt="0" anchor="ctr" anchorCtr="0" forceAA="0" compatLnSpc="1">
+                        <a:prstTxWarp prst="textNoShape">
+                          <a:avLst/>
+                        </a:prstTxWarp>
+                        <a:noAutofit/>
+                      </wps:bodyPr>
+                    </wps:wsp>
+                  </a:graphicData>
+                </a:graphic>
+                <wp14:sizeRelH relativeFrom="margin">
+                  <wp14:pctWidth>0</wp14:pctWidth>
+                </wp14:sizeRelH>
+                <wp14:sizeRelV relativeFrom="margin">
+                  <wp14:pctHeight>0</wp14:pctHeight>
+                </wp14:sizeRelV>
+              </wp:anchor>
+            </w:drawing>
+          </mc:Choice>
+          <mc:Fallback>
+            <w:pict>
+              <v:oval w14:anchorId="113E71CB" id="Oval 1" o:spid="_x0000_s1026" style="position:absolute;margin-left:98pt;margin-top:43.6pt;width:18pt;height:18pt;z-index:251578368;visibility:visible;mso-wrap-style:square;mso-width-percent:0;mso-height-percent:0;mso-wrap-distance-left:9pt;mso-wrap-distance-top:0;mso-wrap-distance-right:9pt;mso-wrap-distance-bottom:0;mso-position-horizontal:absolute;mso-position-horizontal-relative:text;mso-position-vertical:absolute;mso-position-vertical-relative:text;mso-width-percent:0;mso-height-percent:0;mso-width-relative:margin;mso-height-relative:margin;v-text-anchor:middle" o:gfxdata="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" fillcolor="#4f81bd [3204]" strokecolor="#4579b8 [3044]">
+                <v:fill color2="#a7bfde [1620]" rotate="t" angle="180" focus="100%" type="gradient">
+                  <o:fill v:ext="view" type="gradientUnscaled"/>
+                </v:fill>
+                <v:shadow on="t" color="black" opacity="22937f" origin=",.5" offset="0,.63889mm"/>
+                <w10:wrap type="through"/>
+              </v:oval>
+            </w:pict>
+          </mc:Fallback>
+        </mc:AlternateContent>
+      </w:r>
+      <w:r>
+        <w:rPr>
+          <w:noProof/>
+          <w:sz w:val="22"/>
+          <w:lang w:val="en-US"/>
+        </w:rPr>
+        <mc:AlternateContent>
+          <mc:Choice Requires="wps">
+            <w:drawing>
+              <wp:anchor distT="0" distB="0" distL="114300" distR="114300" simplePos="0" relativeHeight="251520000" behindDoc="0" locked="0" layoutInCell="1" allowOverlap="1" wp14:anchorId="0392E9F0" wp14:editId="2761191D">
+                <wp:simplePos x="0" y="0"/>
+                <wp:positionH relativeFrom="column">
+                  <wp:posOffset>234950</wp:posOffset>
+                </wp:positionH>
+                <wp:positionV relativeFrom="paragraph">
+                  <wp:posOffset>555625</wp:posOffset>
+                </wp:positionV>
+                <wp:extent cx="901700" cy="273050"/>
+                <wp:effectExtent l="0" t="0" r="0" b="0"/>
+                <wp:wrapSquare wrapText="bothSides"/>
+                <wp:docPr id="11" name="Text Box 11"/>
+                <wp:cNvGraphicFramePr/>
+                <a:graphic xmlns:a="http://schemas.openxmlformats.org/drawingml/2006/main">
+                  <a:graphicData uri="http://schemas.microsoft.com/office/word/2010/wordprocessingShape">
+                    <wps:wsp>
+                      <wps:cNvSpPr txBox="1"/>
+                      <wps:spPr>
+                        <a:xfrm>
+                          <a:off x="0" y="0"/>
+                          <a:ext cx="901700" cy="273050"/>
+                        </a:xfrm>
+                        <a:prstGeom prst="rect">
+                          <a:avLst/>
+                        </a:prstGeom>
+                        <a:noFill/>
+                        <a:ln>
+                          <a:noFill/>
+                        </a:ln>
+                        <a:effectLst/>
+                        <a:extLst>
+                          <a:ext uri="{C572A759-6A51-4108-AA02-DFA0A04FC94B}">
+                            <ma14:wrappingTextBoxFlag xmlns:ma14="http://schemas.microsoft.com/office/mac/drawingml/2011/main" xmlns:w="http://schemas.openxmlformats.org/wordprocessingml/2006/main" xmlns:w10="urn:schemas-microsoft-com:office:word" xmlns:v="urn:schemas-microsoft-com:vml" xmlns:o="urn:schemas-microsoft-com:office:office" xmlns:mv="urn:schemas-microsoft-com:mac:vml" xmlns:mo="http://schemas.microsoft.com/office/mac/office/2008/main" xmlns=""/>
+                          </a:ext>
+                        </a:extLst>
+                      </wps:spPr>
+                      <wps:style>
+                        <a:lnRef idx="0">
+                          <a:schemeClr val="accent1"/>
+                        </a:lnRef>
+                        <a:fillRef idx="0">
+                          <a:schemeClr val="accent1"/>
+                        </a:fillRef>
+                        <a:effectRef idx="0">
+                          <a:schemeClr val="accent1"/>
+                        </a:effectRef>
+                        <a:fontRef idx="minor">
+                          <a:schemeClr val="dk1"/>
+                        </a:fontRef>
+                      </wps:style>
+                      <wps:txbx>
+                        <w:txbxContent>
+                          <w:p>
+                            <w:pPr>
+                              <w:rPr>
+                                <w:sz w:val="20"/>
+                              </w:rPr>
+                            </w:pPr>
+                            <w:r>
+                              <w:rPr>
+                                <w:sz w:val="20"/>
+                              </w:rPr>
+                              <w:t>I0 – bearing</w:t>
+                            </w:r>
+                          </w:p>
+                        </w:txbxContent>
+                      </wps:txbx>
+                      <wps:bodyPr rot="0" spcFirstLastPara="0" vertOverflow="overflow" horzOverflow="overflow" vert="horz" wrap="square" lIns="91440" tIns="45720" rIns="91440" bIns="45720" numCol="1" spcCol="0" rtlCol="0" fromWordArt="0" anchor="t" anchorCtr="0" forceAA="0" compatLnSpc="1">
+                        <a:prstTxWarp prst="textNoShape">
+                          <a:avLst/>
+                        </a:prstTxWarp>
+                        <a:noAutofit/>
+                      </wps:bodyPr>
+                    </wps:wsp>
+                  </a:graphicData>
+                </a:graphic>
+                <wp14:sizeRelH relativeFrom="margin">
+                  <wp14:pctWidth>0</wp14:pctWidth>
+                </wp14:sizeRelH>
+                <wp14:sizeRelV relativeFrom="margin">
+                  <wp14:pctHeight>0</wp14:pctHeight>
+                </wp14:sizeRelV>
+              </wp:anchor>
+            </w:drawing>
+          </mc:Choice>
+          <mc:Fallback>
+            <w:pict>
+              <v:shapetype w14:anchorId="0392E9F0" id="_x0000_t202" coordsize="21600,21600" o:spt="202" path="m,l,21600r21600,l21600,xe">
+                <v:stroke joinstyle="miter"/>
+                <v:path gradientshapeok="t" o:connecttype="rect"/>
+              </v:shapetype>
+              <v:shape id="Text Box 11" o:spid="_x0000_s1027" type="#_x0000_t202" style="position:absolute;margin-left:18.5pt;margin-top:43.75pt;width:71pt;height:21.5pt;z-index:251520000;visibility:visible;mso-wrap-style:square;mso-width-percent:0;mso-height-percent:0;mso-wrap-distance-left:9pt;mso-wrap-distance-top:0;mso-wrap-distance-right:9pt;mso-wrap-distance-bottom:0;mso-position-horizontal:absolute;mso-position-horizontal-relative:text;mso-position-vertical:absolute;mso-position-vertical-relative:text;mso-width-percent:0;mso-height-percent:0;mso-width-relative:margin;mso-height-relative:margin;v-text-anchor:top" o:gfxdata="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" filled="f" stroked="f">
+                <v:textbox>
+                  <w:txbxContent>
+                    <w:p>
+                      <w:pPr>
+                        <w:rPr>
+                          <w:sz w:val="20"/>
+                        </w:rPr>
+                      </w:pPr>
+                      <w:r>
+                        <w:rPr>
+                          <w:sz w:val="20"/>
+                        </w:rPr>
+                        <w:t>I0 – bearing</w:t>
+                      </w:r>
+                    </w:p>
+                  </w:txbxContent>
+                </v:textbox>
+                <w10:wrap type="square"/>
+              </v:shape>
+            </w:pict>
+          </mc:Fallback>
+        </mc:AlternateContent>
+      </w:r>
+      <w:r>
+        <w:rPr>
+          <w:noProof/>
+          <w:sz w:val="22"/>
+          <w:lang w:val="en-US"/>
+        </w:rPr>
+        <mc:AlternateContent>
+          <mc:Choice Requires="wps">
+            <w:drawing>
+              <wp:anchor distT="0" distB="0" distL="114300" distR="114300" simplePos="0" relativeHeight="251581440" behindDoc="0" locked="0" layoutInCell="1" allowOverlap="1" wp14:anchorId="645DA31E" wp14:editId="530D3E02">
                 <wp:simplePos x="0" y="0"/>
                 <wp:positionH relativeFrom="column">
                   <wp:posOffset>4114800</wp:posOffset>
@@ -805,7 +1389,7 @@
                         <a:effectLst/>
                         <a:extLst>
                           <a:ext uri="{C572A759-6A51-4108-AA02-DFA0A04FC94B}">
-                            <ma14:wrappingTextBoxFlag xmlns:ma14="http://schemas.microsoft.com/office/mac/drawingml/2011/main"/>
+                            <ma14:wrappingTextBoxFlag xmlns:ma14="http://schemas.microsoft.com/office/mac/drawingml/2011/main" xmlns:w="http://schemas.openxmlformats.org/wordprocessingml/2006/main" xmlns:w10="urn:schemas-microsoft-com:office:word" xmlns:v="urn:schemas-microsoft-com:vml" xmlns:o="urn:schemas-microsoft-com:office:office" xmlns:mv="urn:schemas-microsoft-com:mac:vml" xmlns:mo="http://schemas.microsoft.com/office/mac/office/2008/main" xmlns=""/>
                           </a:ext>
                         </a:extLst>
                       </wps:spPr>
@@ -828,7 +1412,6 @@
                           <w:p>
                             <w:pPr>
                               <w:rPr>
-                                <w:rFonts w:hint="eastAsia"/>
                                 <w:sz w:val="20"/>
                               </w:rPr>
                             </w:pPr>
@@ -881,17 +1464,12 @@
           </mc:Choice>
           <mc:Fallback>
             <w:pict>
-              <v:shapetype id="_x0000_t202" coordsize="21600,21600" o:spt="202" path="m0,0l0,21600,21600,21600,21600,0xe">
-                <v:stroke joinstyle="miter"/>
-                <v:path gradientshapeok="t" o:connecttype="rect"/>
-              </v:shapetype>
-              <v:shape id="Text Box 73" o:spid="_x0000_s1026" type="#_x0000_t202" style="position:absolute;margin-left:324pt;margin-top:179.6pt;width:108pt;height:63pt;z-index:251754496;visibility:visible;mso-wrap-style:square;mso-wrap-distance-left:9pt;mso-wrap-distance-top:0;mso-wrap-distance-right:9pt;mso-wrap-distance-bottom:0;mso-position-horizontal:absolute;mso-position-horizontal-relative:text;mso-position-vertical:absolute;mso-position-vertical-relative:text;v-text-anchor:top" o:gfxdata="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" filled="f" stroked="f">
+              <v:shape w14:anchorId="645DA31E" id="Text Box 73" o:spid="_x0000_s1028" type="#_x0000_t202" style="position:absolute;margin-left:324pt;margin-top:179.6pt;width:108pt;height:63pt;z-index:251581440;visibility:visible;mso-wrap-style:square;mso-wrap-distance-left:9pt;mso-wrap-distance-top:0;mso-wrap-distance-right:9pt;mso-wrap-distance-bottom:0;mso-position-horizontal:absolute;mso-position-horizontal-relative:text;mso-position-vertical:absolute;mso-position-vertical-relative:text;v-text-anchor:top" o:gfxdata="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" filled="f" stroked="f">
                 <v:textbox>
                   <w:txbxContent>
                     <w:p>
                       <w:pPr>
                         <w:rPr>
-                          <w:rFonts w:hint="eastAsia"/>
                           <w:sz w:val="20"/>
                         </w:rPr>
                       </w:pPr>
@@ -945,7 +1523,7 @@
         <mc:AlternateContent>
           <mc:Choice Requires="wps">
             <w:drawing>
-              <wp:anchor distT="0" distB="0" distL="114300" distR="114300" simplePos="0" relativeHeight="251755520" behindDoc="0" locked="0" layoutInCell="1" allowOverlap="1" wp14:anchorId="6C92B069" wp14:editId="6B81BEE7">
+              <wp:anchor distT="0" distB="0" distL="114300" distR="114300" simplePos="0" relativeHeight="251584512" behindDoc="0" locked="0" layoutInCell="1" allowOverlap="1" wp14:anchorId="6C92B069" wp14:editId="3E10AFB7">
                 <wp:simplePos x="0" y="0"/>
                 <wp:positionH relativeFrom="column">
                   <wp:posOffset>2514600</wp:posOffset>
@@ -977,7 +1555,7 @@
                         <a:effectLst/>
                         <a:extLst>
                           <a:ext uri="{C572A759-6A51-4108-AA02-DFA0A04FC94B}">
-                            <ma14:wrappingTextBoxFlag xmlns:ma14="http://schemas.microsoft.com/office/mac/drawingml/2011/main"/>
+                            <ma14:wrappingTextBoxFlag xmlns:ma14="http://schemas.microsoft.com/office/mac/drawingml/2011/main" xmlns:w="http://schemas.openxmlformats.org/wordprocessingml/2006/main" xmlns:w10="urn:schemas-microsoft-com:office:word" xmlns:v="urn:schemas-microsoft-com:vml" xmlns:o="urn:schemas-microsoft-com:office:office" xmlns:mv="urn:schemas-microsoft-com:mac:vml" xmlns:mo="http://schemas.microsoft.com/office/mac/office/2008/main" xmlns=""/>
                           </a:ext>
                         </a:extLst>
                       </wps:spPr>
@@ -1000,7 +1578,6 @@
                           <w:p>
                             <w:pPr>
                               <w:rPr>
-                                <w:rFonts w:hint="eastAsia"/>
                                 <w:sz w:val="20"/>
                               </w:rPr>
                             </w:pPr>
@@ -1068,13 +1645,12 @@
           </mc:Choice>
           <mc:Fallback>
             <w:pict>
-              <v:shape id="Text Box 74" o:spid="_x0000_s1027" type="#_x0000_t202" style="position:absolute;margin-left:198pt;margin-top:242.6pt;width:117pt;height:1in;z-index:251755520;visibility:visible;mso-wrap-style:square;mso-height-percent:0;mso-wrap-distance-left:9pt;mso-wrap-distance-top:0;mso-wrap-distance-right:9pt;mso-wrap-distance-bottom:0;mso-position-horizontal:absolute;mso-position-horizontal-relative:text;mso-position-vertical:absolute;mso-position-vertical-relative:text;mso-height-percent:0;mso-height-relative:margin;v-text-anchor:top" o:gfxdata="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" filled="f" stroked="f">
+              <v:shape w14:anchorId="6C92B069" id="Text Box 74" o:spid="_x0000_s1029" type="#_x0000_t202" style="position:absolute;margin-left:198pt;margin-top:242.6pt;width:117pt;height:1in;z-index:251584512;visibility:visible;mso-wrap-style:square;mso-height-percent:0;mso-wrap-distance-left:9pt;mso-wrap-distance-top:0;mso-wrap-distance-right:9pt;mso-wrap-distance-bottom:0;mso-position-horizontal:absolute;mso-position-horizontal-relative:text;mso-position-vertical:absolute;mso-position-vertical-relative:text;mso-height-percent:0;mso-height-relative:margin;v-text-anchor:top" o:gfxdata="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" filled="f" stroked="f">
                 <v:textbox>
                   <w:txbxContent>
                     <w:p>
                       <w:pPr>
                         <w:rPr>
-                          <w:rFonts w:hint="eastAsia"/>
                           <w:sz w:val="20"/>
                         </w:rPr>
                       </w:pPr>
@@ -1140,7 +1716,7 @@
         <mc:AlternateContent>
           <mc:Choice Requires="wps">
             <w:drawing>
-              <wp:anchor distT="0" distB="0" distL="114300" distR="114300" simplePos="0" relativeHeight="251753472" behindDoc="0" locked="0" layoutInCell="1" allowOverlap="1" wp14:anchorId="12967F9D" wp14:editId="331EB69E">
+              <wp:anchor distT="0" distB="0" distL="114300" distR="114300" simplePos="0" relativeHeight="251523072" behindDoc="0" locked="0" layoutInCell="1" allowOverlap="1" wp14:anchorId="12967F9D" wp14:editId="2131C2EB">
                 <wp:simplePos x="0" y="0"/>
                 <wp:positionH relativeFrom="column">
                   <wp:posOffset>1257300</wp:posOffset>
@@ -1172,7 +1748,7 @@
                         <a:effectLst/>
                         <a:extLst>
                           <a:ext uri="{C572A759-6A51-4108-AA02-DFA0A04FC94B}">
-                            <ma14:wrappingTextBoxFlag xmlns:ma14="http://schemas.microsoft.com/office/mac/drawingml/2011/main"/>
+                            <ma14:wrappingTextBoxFlag xmlns:ma14="http://schemas.microsoft.com/office/mac/drawingml/2011/main" xmlns:w="http://schemas.openxmlformats.org/wordprocessingml/2006/main" xmlns:w10="urn:schemas-microsoft-com:office:word" xmlns:v="urn:schemas-microsoft-com:vml" xmlns:o="urn:schemas-microsoft-com:office:office" xmlns:mv="urn:schemas-microsoft-com:mac:vml" xmlns:mo="http://schemas.microsoft.com/office/mac/office/2008/main" xmlns=""/>
                           </a:ext>
                         </a:extLst>
                       </wps:spPr>
@@ -1195,7 +1771,6 @@
                           <w:p>
                             <w:pPr>
                               <w:rPr>
-                                <w:rFonts w:hint="eastAsia"/>
                                 <w:sz w:val="20"/>
                               </w:rPr>
                             </w:pPr>
@@ -1237,13 +1812,12 @@
           </mc:Choice>
           <mc:Fallback>
             <w:pict>
-              <v:shape id="Text Box 72" o:spid="_x0000_s1028" type="#_x0000_t202" style="position:absolute;margin-left:99pt;margin-top:179.6pt;width:99pt;height:1in;z-index:251753472;visibility:visible;mso-wrap-style:square;mso-height-percent:0;mso-wrap-distance-left:9pt;mso-wrap-distance-top:0;mso-wrap-distance-right:9pt;mso-wrap-distance-bottom:0;mso-position-horizontal:absolute;mso-position-horizontal-relative:text;mso-position-vertical:absolute;mso-position-vertical-relative:text;mso-height-percent:0;mso-height-relative:margin;v-text-anchor:top" o:gfxdata="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" filled="f" stroked="f">
+              <v:shape w14:anchorId="12967F9D" id="Text Box 72" o:spid="_x0000_s1030" type="#_x0000_t202" style="position:absolute;margin-left:99pt;margin-top:179.6pt;width:99pt;height:1in;z-index:251523072;visibility:visible;mso-wrap-style:square;mso-height-percent:0;mso-wrap-distance-left:9pt;mso-wrap-distance-top:0;mso-wrap-distance-right:9pt;mso-wrap-distance-bottom:0;mso-position-horizontal:absolute;mso-position-horizontal-relative:text;mso-position-vertical:absolute;mso-position-vertical-relative:text;mso-height-percent:0;mso-height-relative:margin;v-text-anchor:top" o:gfxdata="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" filled="f" stroked="f">
                 <v:textbox>
                   <w:txbxContent>
                     <w:p>
                       <w:pPr>
                         <w:rPr>
-                          <w:rFonts w:hint="eastAsia"/>
                           <w:sz w:val="20"/>
                         </w:rPr>
                       </w:pPr>
@@ -1283,129 +1857,7 @@
         <mc:AlternateContent>
           <mc:Choice Requires="wps">
             <w:drawing>
-              <wp:anchor distT="0" distB="0" distL="114300" distR="114300" simplePos="0" relativeHeight="251673600" behindDoc="0" locked="0" layoutInCell="1" allowOverlap="1" wp14:anchorId="0392E9F0" wp14:editId="0804A5CF">
-                <wp:simplePos x="0" y="0"/>
-                <wp:positionH relativeFrom="column">
-                  <wp:posOffset>342900</wp:posOffset>
-                </wp:positionH>
-                <wp:positionV relativeFrom="paragraph">
-                  <wp:posOffset>566420</wp:posOffset>
-                </wp:positionV>
-                <wp:extent cx="800100" cy="250825"/>
-                <wp:effectExtent l="0" t="0" r="0" b="3175"/>
-                <wp:wrapSquare wrapText="bothSides"/>
-                <wp:docPr id="11" name="Text Box 11"/>
-                <wp:cNvGraphicFramePr/>
-                <a:graphic xmlns:a="http://schemas.openxmlformats.org/drawingml/2006/main">
-                  <a:graphicData uri="http://schemas.microsoft.com/office/word/2010/wordprocessingShape">
-                    <wps:wsp>
-                      <wps:cNvSpPr txBox="1"/>
-                      <wps:spPr>
-                        <a:xfrm>
-                          <a:off x="0" y="0"/>
-                          <a:ext cx="800100" cy="250825"/>
-                        </a:xfrm>
-                        <a:prstGeom prst="rect">
-                          <a:avLst/>
-                        </a:prstGeom>
-                        <a:noFill/>
-                        <a:ln>
-                          <a:noFill/>
-                        </a:ln>
-                        <a:effectLst/>
-                        <a:extLst>
-                          <a:ext uri="{C572A759-6A51-4108-AA02-DFA0A04FC94B}">
-                            <ma14:wrappingTextBoxFlag xmlns:ma14="http://schemas.microsoft.com/office/mac/drawingml/2011/main"/>
-                          </a:ext>
-                        </a:extLst>
-                      </wps:spPr>
-                      <wps:style>
-                        <a:lnRef idx="0">
-                          <a:schemeClr val="accent1"/>
-                        </a:lnRef>
-                        <a:fillRef idx="0">
-                          <a:schemeClr val="accent1"/>
-                        </a:fillRef>
-                        <a:effectRef idx="0">
-                          <a:schemeClr val="accent1"/>
-                        </a:effectRef>
-                        <a:fontRef idx="minor">
-                          <a:schemeClr val="dk1"/>
-                        </a:fontRef>
-                      </wps:style>
-                      <wps:txbx>
-                        <w:txbxContent>
-                          <w:p>
-                            <w:pPr>
-                              <w:rPr>
-                                <w:rFonts w:hint="eastAsia"/>
-                                <w:sz w:val="20"/>
-                              </w:rPr>
-                            </w:pPr>
-                            <w:r>
-                              <w:rPr>
-                                <w:sz w:val="20"/>
-                              </w:rPr>
-                              <w:t>I0 – bearing</w:t>
-                            </w:r>
-                          </w:p>
-                        </w:txbxContent>
-                      </wps:txbx>
-                      <wps:bodyPr rot="0" spcFirstLastPara="0" vertOverflow="overflow" horzOverflow="overflow" vert="horz" wrap="square" lIns="91440" tIns="45720" rIns="91440" bIns="45720" numCol="1" spcCol="0" rtlCol="0" fromWordArt="0" anchor="t" anchorCtr="0" forceAA="0" compatLnSpc="1">
-                        <a:prstTxWarp prst="textNoShape">
-                          <a:avLst/>
-                        </a:prstTxWarp>
-                        <a:noAutofit/>
-                      </wps:bodyPr>
-                    </wps:wsp>
-                  </a:graphicData>
-                </a:graphic>
-                <wp14:sizeRelH relativeFrom="margin">
-                  <wp14:pctWidth>0</wp14:pctWidth>
-                </wp14:sizeRelH>
-                <wp14:sizeRelV relativeFrom="margin">
-                  <wp14:pctHeight>0</wp14:pctHeight>
-                </wp14:sizeRelV>
-              </wp:anchor>
-            </w:drawing>
-          </mc:Choice>
-          <mc:Fallback>
-            <w:pict>
-              <v:shape id="Text Box 11" o:spid="_x0000_s1030" type="#_x0000_t202" style="position:absolute;margin-left:27pt;margin-top:44.6pt;width:63pt;height:19.75pt;z-index:251673600;visibility:visible;mso-wrap-style:square;mso-width-percent:0;mso-height-percent:0;mso-wrap-distance-left:9pt;mso-wrap-distance-top:0;mso-wrap-distance-right:9pt;mso-wrap-distance-bottom:0;mso-position-horizontal:absolute;mso-position-horizontal-relative:text;mso-position-vertical:absolute;mso-position-vertical-relative:text;mso-width-percent:0;mso-height-percent:0;mso-width-relative:margin;mso-height-relative:margin;v-text-anchor:top" o:gfxdata="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" filled="f" stroked="f">
-                <v:textbox>
-                  <w:txbxContent>
-                    <w:p>
-                      <w:pPr>
-                        <w:rPr>
-                          <w:rFonts w:hint="eastAsia"/>
-                          <w:sz w:val="20"/>
-                        </w:rPr>
-                      </w:pPr>
-                      <w:r>
-                        <w:rPr>
-                          <w:sz w:val="20"/>
-                        </w:rPr>
-                        <w:t>I0 – bearing</w:t>
-                      </w:r>
-                    </w:p>
-                  </w:txbxContent>
-                </v:textbox>
-                <w10:wrap type="square"/>
-              </v:shape>
-            </w:pict>
-          </mc:Fallback>
-        </mc:AlternateContent>
-      </w:r>
-      <w:r>
-        <w:rPr>
-          <w:noProof/>
-          <w:sz w:val="22"/>
-          <w:lang w:val="en-US"/>
-        </w:rPr>
-        <mc:AlternateContent>
-          <mc:Choice Requires="wps">
-            <w:drawing>
-              <wp:anchor distT="0" distB="0" distL="114300" distR="114300" simplePos="0" relativeHeight="251675648" behindDoc="0" locked="0" layoutInCell="1" allowOverlap="1" wp14:anchorId="138A1FFE" wp14:editId="020216BE">
+              <wp:anchor distT="0" distB="0" distL="114300" distR="114300" simplePos="0" relativeHeight="251751424" behindDoc="0" locked="0" layoutInCell="1" allowOverlap="1" wp14:anchorId="138A1FFE" wp14:editId="0D0F7722">
                 <wp:simplePos x="0" y="0"/>
                 <wp:positionH relativeFrom="column">
                   <wp:posOffset>-228600</wp:posOffset>
@@ -1437,7 +1889,7 @@
                         <a:effectLst/>
                         <a:extLst>
                           <a:ext uri="{C572A759-6A51-4108-AA02-DFA0A04FC94B}">
-                            <ma14:wrappingTextBoxFlag xmlns:ma14="http://schemas.microsoft.com/office/mac/drawingml/2011/main"/>
+                            <ma14:wrappingTextBoxFlag xmlns:ma14="http://schemas.microsoft.com/office/mac/drawingml/2011/main" xmlns:w="http://schemas.openxmlformats.org/wordprocessingml/2006/main" xmlns:w10="urn:schemas-microsoft-com:office:word" xmlns:v="urn:schemas-microsoft-com:vml" xmlns:o="urn:schemas-microsoft-com:office:office" xmlns:mv="urn:schemas-microsoft-com:mac:vml" xmlns:mo="http://schemas.microsoft.com/office/mac/office/2008/main" xmlns=""/>
                           </a:ext>
                         </a:extLst>
                       </wps:spPr>
@@ -1460,7 +1912,6 @@
                           <w:p>
                             <w:pPr>
                               <w:rPr>
-                                <w:rFonts w:hint="eastAsia"/>
                                 <w:sz w:val="20"/>
                               </w:rPr>
                             </w:pPr>
@@ -1506,13 +1957,12 @@
           </mc:Choice>
           <mc:Fallback>
             <w:pict>
-              <v:shape id="Text Box 12" o:spid="_x0000_s1031" type="#_x0000_t202" style="position:absolute;margin-left:-17.95pt;margin-top:71.6pt;width:108pt;height:19.75pt;z-index:251675648;visibility:visible;mso-wrap-style:square;mso-width-percent:0;mso-height-percent:0;mso-wrap-distance-left:9pt;mso-wrap-distance-top:0;mso-wrap-distance-right:9pt;mso-wrap-distance-bottom:0;mso-position-horizontal:absolute;mso-position-horizontal-relative:text;mso-position-vertical:absolute;mso-position-vertical-relative:text;mso-width-percent:0;mso-height-percent:0;mso-width-relative:margin;mso-height-relative:margin;v-text-anchor:top" o:gfxdata="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" filled="f" stroked="f">
+              <v:shape w14:anchorId="138A1FFE" id="Text Box 12" o:spid="_x0000_s1031" type="#_x0000_t202" style="position:absolute;margin-left:-18pt;margin-top:71.6pt;width:108pt;height:19.75pt;z-index:251751424;visibility:visible;mso-wrap-style:square;mso-width-percent:0;mso-height-percent:0;mso-wrap-distance-left:9pt;mso-wrap-distance-top:0;mso-wrap-distance-right:9pt;mso-wrap-distance-bottom:0;mso-position-horizontal:absolute;mso-position-horizontal-relative:text;mso-position-vertical:absolute;mso-position-vertical-relative:text;mso-width-percent:0;mso-height-percent:0;mso-width-relative:margin;mso-height-relative:margin;v-text-anchor:top" o:gfxdata="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" filled="f" stroked="f">
                 <v:textbox>
                   <w:txbxContent>
                     <w:p>
                       <w:pPr>
                         <w:rPr>
-                          <w:rFonts w:hint="eastAsia"/>
                           <w:sz w:val="20"/>
                         </w:rPr>
                       </w:pPr>
@@ -1553,7 +2003,7 @@
         <mc:AlternateContent>
           <mc:Choice Requires="wps">
             <w:drawing>
-              <wp:anchor distT="0" distB="0" distL="114300" distR="114300" simplePos="0" relativeHeight="251677696" behindDoc="0" locked="0" layoutInCell="1" allowOverlap="1" wp14:anchorId="12BD7A54" wp14:editId="1C051D83">
+              <wp:anchor distT="0" distB="0" distL="114300" distR="114300" simplePos="0" relativeHeight="251752448" behindDoc="0" locked="0" layoutInCell="1" allowOverlap="1" wp14:anchorId="12BD7A54" wp14:editId="255A0AF3">
                 <wp:simplePos x="0" y="0"/>
                 <wp:positionH relativeFrom="column">
                   <wp:posOffset>0</wp:posOffset>
@@ -1585,7 +2035,7 @@
                         <a:effectLst/>
                         <a:extLst>
                           <a:ext uri="{C572A759-6A51-4108-AA02-DFA0A04FC94B}">
-                            <ma14:wrappingTextBoxFlag xmlns:ma14="http://schemas.microsoft.com/office/mac/drawingml/2011/main"/>
+                            <ma14:wrappingTextBoxFlag xmlns:ma14="http://schemas.microsoft.com/office/mac/drawingml/2011/main" xmlns:w="http://schemas.openxmlformats.org/wordprocessingml/2006/main" xmlns:w10="urn:schemas-microsoft-com:office:word" xmlns:v="urn:schemas-microsoft-com:vml" xmlns:o="urn:schemas-microsoft-com:office:office" xmlns:mv="urn:schemas-microsoft-com:mac:vml" xmlns:mo="http://schemas.microsoft.com/office/mac/office/2008/main" xmlns=""/>
                           </a:ext>
                         </a:extLst>
                       </wps:spPr>
@@ -1608,7 +2058,6 @@
                           <w:p>
                             <w:pPr>
                               <w:rPr>
-                                <w:rFonts w:hint="eastAsia"/>
                                 <w:sz w:val="20"/>
                               </w:rPr>
                             </w:pPr>
@@ -1641,13 +2090,12 @@
           </mc:Choice>
           <mc:Fallback>
             <w:pict>
-              <v:shape id="Text Box 13" o:spid="_x0000_s1032" type="#_x0000_t202" style="position:absolute;margin-left:0;margin-top:98.6pt;width:90pt;height:19.75pt;z-index:251677696;visibility:visible;mso-wrap-style:square;mso-width-percent:0;mso-height-percent:0;mso-wrap-distance-left:9pt;mso-wrap-distance-top:0;mso-wrap-distance-right:9pt;mso-wrap-distance-bottom:0;mso-position-horizontal:absolute;mso-position-horizontal-relative:text;mso-position-vertical:absolute;mso-position-vertical-relative:text;mso-width-percent:0;mso-height-percent:0;mso-width-relative:margin;mso-height-relative:margin;v-text-anchor:top" o:gfxdata="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" filled="f" stroked="f">
+              <v:shape w14:anchorId="12BD7A54" id="Text Box 13" o:spid="_x0000_s1032" type="#_x0000_t202" style="position:absolute;margin-left:0;margin-top:98.6pt;width:90pt;height:19.75pt;z-index:251752448;visibility:visible;mso-wrap-style:square;mso-width-percent:0;mso-height-percent:0;mso-wrap-distance-left:9pt;mso-wrap-distance-top:0;mso-wrap-distance-right:9pt;mso-wrap-distance-bottom:0;mso-position-horizontal:absolute;mso-position-horizontal-relative:text;mso-position-vertical:absolute;mso-position-vertical-relative:text;mso-width-percent:0;mso-height-percent:0;mso-width-relative:margin;mso-height-relative:margin;v-text-anchor:top" o:gfxdata="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" filled="f" stroked="f">
                 <v:textbox>
                   <w:txbxContent>
                     <w:p>
                       <w:pPr>
                         <w:rPr>
-                          <w:rFonts w:hint="eastAsia"/>
                           <w:sz w:val="20"/>
                         </w:rPr>
                       </w:pPr>
@@ -1675,7 +2123,7 @@
         <mc:AlternateContent>
           <mc:Choice Requires="wps">
             <w:drawing>
-              <wp:anchor distT="0" distB="0" distL="114300" distR="114300" simplePos="0" relativeHeight="251679744" behindDoc="0" locked="0" layoutInCell="1" allowOverlap="1" wp14:anchorId="48265F21" wp14:editId="1BA68E8F">
+              <wp:anchor distT="0" distB="0" distL="114300" distR="114300" simplePos="0" relativeHeight="251753472" behindDoc="0" locked="0" layoutInCell="1" allowOverlap="1" wp14:anchorId="48265F21" wp14:editId="0A62DD94">
                 <wp:simplePos x="0" y="0"/>
                 <wp:positionH relativeFrom="column">
                   <wp:posOffset>-800100</wp:posOffset>
@@ -1707,7 +2155,7 @@
                         <a:effectLst/>
                         <a:extLst>
                           <a:ext uri="{C572A759-6A51-4108-AA02-DFA0A04FC94B}">
-                            <ma14:wrappingTextBoxFlag xmlns:ma14="http://schemas.microsoft.com/office/mac/drawingml/2011/main"/>
+                            <ma14:wrappingTextBoxFlag xmlns:ma14="http://schemas.microsoft.com/office/mac/drawingml/2011/main" xmlns:w="http://schemas.openxmlformats.org/wordprocessingml/2006/main" xmlns:w10="urn:schemas-microsoft-com:office:word" xmlns:v="urn:schemas-microsoft-com:vml" xmlns:o="urn:schemas-microsoft-com:office:office" xmlns:mv="urn:schemas-microsoft-com:mac:vml" xmlns:mo="http://schemas.microsoft.com/office/mac/office/2008/main" xmlns=""/>
                           </a:ext>
                         </a:extLst>
                       </wps:spPr>
@@ -1730,7 +2178,6 @@
                           <w:p>
                             <w:pPr>
                               <w:rPr>
-                                <w:rFonts w:hint="eastAsia"/>
                                 <w:sz w:val="20"/>
                               </w:rPr>
                             </w:pPr>
@@ -1782,13 +2229,12 @@
           </mc:Choice>
           <mc:Fallback>
             <w:pict>
-              <v:shape id="Text Box 14" o:spid="_x0000_s1033" type="#_x0000_t202" style="position:absolute;margin-left:-62.95pt;margin-top:125.6pt;width:153pt;height:19.75pt;z-index:251679744;visibility:visible;mso-wrap-style:square;mso-width-percent:0;mso-height-percent:0;mso-wrap-distance-left:9pt;mso-wrap-distance-top:0;mso-wrap-distance-right:9pt;mso-wrap-distance-bottom:0;mso-position-horizontal:absolute;mso-position-horizontal-relative:text;mso-position-vertical:absolute;mso-position-vertical-relative:text;mso-width-percent:0;mso-height-percent:0;mso-width-relative:margin;mso-height-relative:margin;v-text-anchor:top" o:gfxdata="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" filled="f" stroked="f">
+              <v:shape w14:anchorId="48265F21" id="Text Box 14" o:spid="_x0000_s1033" type="#_x0000_t202" style="position:absolute;margin-left:-63pt;margin-top:125.6pt;width:153pt;height:19.75pt;z-index:251753472;visibility:visible;mso-wrap-style:square;mso-width-percent:0;mso-height-percent:0;mso-wrap-distance-left:9pt;mso-wrap-distance-top:0;mso-wrap-distance-right:9pt;mso-wrap-distance-bottom:0;mso-position-horizontal:absolute;mso-position-horizontal-relative:text;mso-position-vertical:absolute;mso-position-vertical-relative:text;mso-width-percent:0;mso-height-percent:0;mso-width-relative:margin;mso-height-relative:margin;v-text-anchor:top" o:gfxdata="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" filled="f" stroked="f">
                 <v:textbox>
                   <w:txbxContent>
                     <w:p>
                       <w:pPr>
                         <w:rPr>
-                          <w:rFonts w:hint="eastAsia"/>
                           <w:sz w:val="20"/>
                         </w:rPr>
                       </w:pPr>
@@ -1829,559 +2275,14 @@
       <w:r>
         <w:rPr>
           <w:noProof/>
-          <w:sz w:val="22"/>
+          <w:sz w:val="32"/>
+          <w:u w:val="single"/>
           <w:lang w:val="en-US"/>
         </w:rPr>
         <mc:AlternateContent>
           <mc:Choice Requires="wps">
             <w:drawing>
-              <wp:anchor distT="0" distB="0" distL="114300" distR="114300" simplePos="0" relativeHeight="251752448" behindDoc="0" locked="0" layoutInCell="1" allowOverlap="1" wp14:anchorId="5802E645" wp14:editId="089CA8C1">
-                <wp:simplePos x="0" y="0"/>
-                <wp:positionH relativeFrom="column">
-                  <wp:posOffset>1371600</wp:posOffset>
-                </wp:positionH>
-                <wp:positionV relativeFrom="paragraph">
-                  <wp:posOffset>2052320</wp:posOffset>
-                </wp:positionV>
-                <wp:extent cx="1143000" cy="0"/>
-                <wp:effectExtent l="0" t="101600" r="25400" b="177800"/>
-                <wp:wrapNone/>
-                <wp:docPr id="48" name="Straight Arrow Connector 48"/>
-                <wp:cNvGraphicFramePr/>
-                <a:graphic xmlns:a="http://schemas.openxmlformats.org/drawingml/2006/main">
-                  <a:graphicData uri="http://schemas.microsoft.com/office/word/2010/wordprocessingShape">
-                    <wps:wsp>
-                      <wps:cNvCnPr/>
-                      <wps:spPr>
-                        <a:xfrm>
-                          <a:off x="0" y="0"/>
-                          <a:ext cx="1143000" cy="0"/>
-                        </a:xfrm>
-                        <a:prstGeom prst="straightConnector1">
-                          <a:avLst/>
-                        </a:prstGeom>
-                        <a:ln>
-                          <a:tailEnd type="arrow"/>
-                        </a:ln>
-                      </wps:spPr>
-                      <wps:style>
-                        <a:lnRef idx="2">
-                          <a:schemeClr val="accent1"/>
-                        </a:lnRef>
-                        <a:fillRef idx="0">
-                          <a:schemeClr val="accent1"/>
-                        </a:fillRef>
-                        <a:effectRef idx="1">
-                          <a:schemeClr val="accent1"/>
-                        </a:effectRef>
-                        <a:fontRef idx="minor">
-                          <a:schemeClr val="tx1"/>
-                        </a:fontRef>
-                      </wps:style>
-                      <wps:bodyPr/>
-                    </wps:wsp>
-                  </a:graphicData>
-                </a:graphic>
-                <wp14:sizeRelH relativeFrom="margin">
-                  <wp14:pctWidth>0</wp14:pctWidth>
-                </wp14:sizeRelH>
-              </wp:anchor>
-            </w:drawing>
-          </mc:Choice>
-          <mc:Fallback>
-            <w:pict>
-              <v:shapetype id="_x0000_t32" coordsize="21600,21600" o:spt="32" o:oned="t" path="m0,0l21600,21600e" filled="f">
-                <v:path arrowok="t" fillok="f" o:connecttype="none"/>
-                <o:lock v:ext="edit" shapetype="t"/>
-              </v:shapetype>
-              <v:shape id="Straight Arrow Connector 48" o:spid="_x0000_s1026" type="#_x0000_t32" style="position:absolute;margin-left:108pt;margin-top:161.6pt;width:90pt;height:0;z-index:251752448;visibility:visible;mso-wrap-style:square;mso-width-percent:0;mso-wrap-distance-left:9pt;mso-wrap-distance-top:0;mso-wrap-distance-right:9pt;mso-wrap-distance-bottom:0;mso-position-horizontal:absolute;mso-position-horizontal-relative:text;mso-position-vertical:absolute;mso-position-vertical-relative:text;mso-width-percent:0;mso-width-relative:margin" o:gfxdata="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" strokecolor="#4f81bd [3204]" strokeweight="2pt">
-                <v:stroke endarrow="open"/>
-                <v:shadow on="t" opacity="24903f" mv:blur="40000f" origin=",.5" offset="0,20000emu"/>
-              </v:shape>
-            </w:pict>
-          </mc:Fallback>
-        </mc:AlternateContent>
-      </w:r>
-      <w:r>
-        <w:rPr>
-          <w:noProof/>
-          <w:sz w:val="22"/>
-          <w:lang w:val="en-US"/>
-        </w:rPr>
-        <mc:AlternateContent>
-          <mc:Choice Requires="wps">
-            <w:drawing>
-              <wp:anchor distT="0" distB="0" distL="114300" distR="114300" simplePos="0" relativeHeight="251751424" behindDoc="0" locked="0" layoutInCell="1" allowOverlap="1" wp14:anchorId="79FA8327" wp14:editId="46A48280">
-                <wp:simplePos x="0" y="0"/>
-                <wp:positionH relativeFrom="column">
-                  <wp:posOffset>1371600</wp:posOffset>
-                </wp:positionH>
-                <wp:positionV relativeFrom="paragraph">
-                  <wp:posOffset>1709420</wp:posOffset>
-                </wp:positionV>
-                <wp:extent cx="1143000" cy="342900"/>
-                <wp:effectExtent l="50800" t="76200" r="25400" b="88900"/>
-                <wp:wrapNone/>
-                <wp:docPr id="39" name="Straight Arrow Connector 39"/>
-                <wp:cNvGraphicFramePr/>
-                <a:graphic xmlns:a="http://schemas.openxmlformats.org/drawingml/2006/main">
-                  <a:graphicData uri="http://schemas.microsoft.com/office/word/2010/wordprocessingShape">
-                    <wps:wsp>
-                      <wps:cNvCnPr/>
-                      <wps:spPr>
-                        <a:xfrm flipV="1">
-                          <a:off x="0" y="0"/>
-                          <a:ext cx="1143000" cy="342900"/>
-                        </a:xfrm>
-                        <a:prstGeom prst="straightConnector1">
-                          <a:avLst/>
-                        </a:prstGeom>
-                        <a:ln>
-                          <a:tailEnd type="arrow"/>
-                        </a:ln>
-                      </wps:spPr>
-                      <wps:style>
-                        <a:lnRef idx="2">
-                          <a:schemeClr val="accent1"/>
-                        </a:lnRef>
-                        <a:fillRef idx="0">
-                          <a:schemeClr val="accent1"/>
-                        </a:fillRef>
-                        <a:effectRef idx="1">
-                          <a:schemeClr val="accent1"/>
-                        </a:effectRef>
-                        <a:fontRef idx="minor">
-                          <a:schemeClr val="tx1"/>
-                        </a:fontRef>
-                      </wps:style>
-                      <wps:bodyPr/>
-                    </wps:wsp>
-                  </a:graphicData>
-                </a:graphic>
-              </wp:anchor>
-            </w:drawing>
-          </mc:Choice>
-          <mc:Fallback>
-            <w:pict>
-              <v:shape id="Straight Arrow Connector 39" o:spid="_x0000_s1026" type="#_x0000_t32" style="position:absolute;margin-left:108pt;margin-top:134.6pt;width:90pt;height:27pt;flip:y;z-index:251751424;visibility:visible;mso-wrap-style:square;mso-wrap-distance-left:9pt;mso-wrap-distance-top:0;mso-wrap-distance-right:9pt;mso-wrap-distance-bottom:0;mso-position-horizontal:absolute;mso-position-horizontal-relative:text;mso-position-vertical:absolute;mso-position-vertical-relative:text" o:gfxdata="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" strokecolor="#4f81bd [3204]" strokeweight="2pt">
-                <v:stroke endarrow="open"/>
-                <v:shadow on="t" opacity="24903f" mv:blur="40000f" origin=",.5" offset="0,20000emu"/>
-              </v:shape>
-            </w:pict>
-          </mc:Fallback>
-        </mc:AlternateContent>
-      </w:r>
-      <w:r>
-        <w:rPr>
-          <w:noProof/>
-          <w:sz w:val="22"/>
-          <w:lang w:val="en-US"/>
-        </w:rPr>
-        <mc:AlternateContent>
-          <mc:Choice Requires="wps">
-            <w:drawing>
-              <wp:anchor distT="0" distB="0" distL="114300" distR="114300" simplePos="0" relativeHeight="251750400" behindDoc="0" locked="0" layoutInCell="1" allowOverlap="1" wp14:anchorId="0378C656" wp14:editId="4BE299AF">
-                <wp:simplePos x="0" y="0"/>
-                <wp:positionH relativeFrom="column">
-                  <wp:posOffset>1371600</wp:posOffset>
-                </wp:positionH>
-                <wp:positionV relativeFrom="paragraph">
-                  <wp:posOffset>1366520</wp:posOffset>
-                </wp:positionV>
-                <wp:extent cx="1143000" cy="685800"/>
-                <wp:effectExtent l="50800" t="50800" r="76200" b="101600"/>
-                <wp:wrapNone/>
-                <wp:docPr id="37" name="Straight Arrow Connector 37"/>
-                <wp:cNvGraphicFramePr/>
-                <a:graphic xmlns:a="http://schemas.openxmlformats.org/drawingml/2006/main">
-                  <a:graphicData uri="http://schemas.microsoft.com/office/word/2010/wordprocessingShape">
-                    <wps:wsp>
-                      <wps:cNvCnPr/>
-                      <wps:spPr>
-                        <a:xfrm flipV="1">
-                          <a:off x="0" y="0"/>
-                          <a:ext cx="1143000" cy="685800"/>
-                        </a:xfrm>
-                        <a:prstGeom prst="straightConnector1">
-                          <a:avLst/>
-                        </a:prstGeom>
-                        <a:ln>
-                          <a:tailEnd type="arrow"/>
-                        </a:ln>
-                      </wps:spPr>
-                      <wps:style>
-                        <a:lnRef idx="2">
-                          <a:schemeClr val="accent1"/>
-                        </a:lnRef>
-                        <a:fillRef idx="0">
-                          <a:schemeClr val="accent1"/>
-                        </a:fillRef>
-                        <a:effectRef idx="1">
-                          <a:schemeClr val="accent1"/>
-                        </a:effectRef>
-                        <a:fontRef idx="minor">
-                          <a:schemeClr val="tx1"/>
-                        </a:fontRef>
-                      </wps:style>
-                      <wps:bodyPr/>
-                    </wps:wsp>
-                  </a:graphicData>
-                </a:graphic>
-              </wp:anchor>
-            </w:drawing>
-          </mc:Choice>
-          <mc:Fallback>
-            <w:pict>
-              <v:shape id="Straight Arrow Connector 37" o:spid="_x0000_s1026" type="#_x0000_t32" style="position:absolute;margin-left:108pt;margin-top:107.6pt;width:90pt;height:54pt;flip:y;z-index:251750400;visibility:visible;mso-wrap-style:square;mso-wrap-distance-left:9pt;mso-wrap-distance-top:0;mso-wrap-distance-right:9pt;mso-wrap-distance-bottom:0;mso-position-horizontal:absolute;mso-position-horizontal-relative:text;mso-position-vertical:absolute;mso-position-vertical-relative:text" o:gfxdata="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" strokecolor="#4f81bd [3204]" strokeweight="2pt">
-                <v:stroke endarrow="open"/>
-                <v:shadow on="t" opacity="24903f" mv:blur="40000f" origin=",.5" offset="0,20000emu"/>
-              </v:shape>
-            </w:pict>
-          </mc:Fallback>
-        </mc:AlternateContent>
-      </w:r>
-      <w:r>
-        <w:rPr>
-          <w:noProof/>
-          <w:sz w:val="22"/>
-          <w:lang w:val="en-US"/>
-        </w:rPr>
-        <mc:AlternateContent>
-          <mc:Choice Requires="wps">
-            <w:drawing>
-              <wp:anchor distT="0" distB="0" distL="114300" distR="114300" simplePos="0" relativeHeight="251749376" behindDoc="0" locked="0" layoutInCell="1" allowOverlap="1" wp14:anchorId="1E57861F" wp14:editId="41D4864F">
-                <wp:simplePos x="0" y="0"/>
-                <wp:positionH relativeFrom="column">
-                  <wp:posOffset>1371600</wp:posOffset>
-                </wp:positionH>
-                <wp:positionV relativeFrom="paragraph">
-                  <wp:posOffset>1023620</wp:posOffset>
-                </wp:positionV>
-                <wp:extent cx="1143000" cy="1028700"/>
-                <wp:effectExtent l="50800" t="50800" r="76200" b="88900"/>
-                <wp:wrapNone/>
-                <wp:docPr id="32" name="Straight Arrow Connector 32"/>
-                <wp:cNvGraphicFramePr/>
-                <a:graphic xmlns:a="http://schemas.openxmlformats.org/drawingml/2006/main">
-                  <a:graphicData uri="http://schemas.microsoft.com/office/word/2010/wordprocessingShape">
-                    <wps:wsp>
-                      <wps:cNvCnPr/>
-                      <wps:spPr>
-                        <a:xfrm flipV="1">
-                          <a:off x="0" y="0"/>
-                          <a:ext cx="1143000" cy="1028700"/>
-                        </a:xfrm>
-                        <a:prstGeom prst="straightConnector1">
-                          <a:avLst/>
-                        </a:prstGeom>
-                        <a:ln>
-                          <a:tailEnd type="arrow"/>
-                        </a:ln>
-                      </wps:spPr>
-                      <wps:style>
-                        <a:lnRef idx="2">
-                          <a:schemeClr val="accent1"/>
-                        </a:lnRef>
-                        <a:fillRef idx="0">
-                          <a:schemeClr val="accent1"/>
-                        </a:fillRef>
-                        <a:effectRef idx="1">
-                          <a:schemeClr val="accent1"/>
-                        </a:effectRef>
-                        <a:fontRef idx="minor">
-                          <a:schemeClr val="tx1"/>
-                        </a:fontRef>
-                      </wps:style>
-                      <wps:bodyPr/>
-                    </wps:wsp>
-                  </a:graphicData>
-                </a:graphic>
-              </wp:anchor>
-            </w:drawing>
-          </mc:Choice>
-          <mc:Fallback>
-            <w:pict>
-              <v:shape id="Straight Arrow Connector 32" o:spid="_x0000_s1026" type="#_x0000_t32" style="position:absolute;margin-left:108pt;margin-top:80.6pt;width:90pt;height:81pt;flip:y;z-index:251749376;visibility:visible;mso-wrap-style:square;mso-wrap-distance-left:9pt;mso-wrap-distance-top:0;mso-wrap-distance-right:9pt;mso-wrap-distance-bottom:0;mso-position-horizontal:absolute;mso-position-horizontal-relative:text;mso-position-vertical:absolute;mso-position-vertical-relative:text" o:gfxdata="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" strokecolor="#4f81bd [3204]" strokeweight="2pt">
-                <v:stroke endarrow="open"/>
-                <v:shadow on="t" opacity="24903f" mv:blur="40000f" origin=",.5" offset="0,20000emu"/>
-              </v:shape>
-            </w:pict>
-          </mc:Fallback>
-        </mc:AlternateContent>
-      </w:r>
-      <w:r>
-        <w:rPr>
-          <w:noProof/>
-          <w:sz w:val="22"/>
-          <w:lang w:val="en-US"/>
-        </w:rPr>
-        <mc:AlternateContent>
-          <mc:Choice Requires="wps">
-            <w:drawing>
-              <wp:anchor distT="0" distB="0" distL="114300" distR="114300" simplePos="0" relativeHeight="251748352" behindDoc="0" locked="0" layoutInCell="1" allowOverlap="1" wp14:anchorId="7E16CC33" wp14:editId="2E01DAF9">
-                <wp:simplePos x="0" y="0"/>
-                <wp:positionH relativeFrom="column">
-                  <wp:posOffset>1143000</wp:posOffset>
-                </wp:positionH>
-                <wp:positionV relativeFrom="paragraph">
-                  <wp:posOffset>1938020</wp:posOffset>
-                </wp:positionV>
-                <wp:extent cx="228600" cy="228600"/>
-                <wp:effectExtent l="50800" t="25400" r="25400" b="101600"/>
-                <wp:wrapThrough wrapText="bothSides">
-                  <wp:wrapPolygon edited="0">
-                    <wp:start x="0" y="-2400"/>
-                    <wp:lineTo x="-4800" y="0"/>
-                    <wp:lineTo x="-4800" y="21600"/>
-                    <wp:lineTo x="0" y="28800"/>
-                    <wp:lineTo x="21600" y="28800"/>
-                    <wp:lineTo x="21600" y="-2400"/>
-                    <wp:lineTo x="0" y="-2400"/>
-                  </wp:wrapPolygon>
-                </wp:wrapThrough>
-                <wp:docPr id="31" name="Oval 31"/>
-                <wp:cNvGraphicFramePr/>
-                <a:graphic xmlns:a="http://schemas.openxmlformats.org/drawingml/2006/main">
-                  <a:graphicData uri="http://schemas.microsoft.com/office/word/2010/wordprocessingShape">
-                    <wps:wsp>
-                      <wps:cNvSpPr/>
-                      <wps:spPr>
-                        <a:xfrm>
-                          <a:off x="0" y="0"/>
-                          <a:ext cx="228600" cy="228600"/>
-                        </a:xfrm>
-                        <a:prstGeom prst="ellipse">
-                          <a:avLst/>
-                        </a:prstGeom>
-                      </wps:spPr>
-                      <wps:style>
-                        <a:lnRef idx="1">
-                          <a:schemeClr val="accent1"/>
-                        </a:lnRef>
-                        <a:fillRef idx="3">
-                          <a:schemeClr val="accent1"/>
-                        </a:fillRef>
-                        <a:effectRef idx="2">
-                          <a:schemeClr val="accent1"/>
-                        </a:effectRef>
-                        <a:fontRef idx="minor">
-                          <a:schemeClr val="lt1"/>
-                        </a:fontRef>
-                      </wps:style>
-                      <wps:bodyPr rot="0" spcFirstLastPara="0" vertOverflow="overflow" horzOverflow="overflow" vert="horz" wrap="square" lIns="91440" tIns="45720" rIns="91440" bIns="45720" numCol="1" spcCol="0" rtlCol="0" fromWordArt="0" anchor="ctr" anchorCtr="0" forceAA="0" compatLnSpc="1">
-                        <a:prstTxWarp prst="textNoShape">
-                          <a:avLst/>
-                        </a:prstTxWarp>
-                        <a:noAutofit/>
-                      </wps:bodyPr>
-                    </wps:wsp>
-                  </a:graphicData>
-                </a:graphic>
-                <wp14:sizeRelH relativeFrom="margin">
-                  <wp14:pctWidth>0</wp14:pctWidth>
-                </wp14:sizeRelH>
-                <wp14:sizeRelV relativeFrom="margin">
-                  <wp14:pctHeight>0</wp14:pctHeight>
-                </wp14:sizeRelV>
-              </wp:anchor>
-            </w:drawing>
-          </mc:Choice>
-          <mc:Fallback>
-            <w:pict>
-              <v:oval id="Oval 31" o:spid="_x0000_s1026" style="position:absolute;margin-left:90pt;margin-top:152.6pt;width:18pt;height:18pt;z-index:251748352;visibility:visible;mso-wrap-style:square;mso-width-percent:0;mso-height-percent:0;mso-wrap-distance-left:9pt;mso-wrap-distance-top:0;mso-wrap-distance-right:9pt;mso-wrap-distance-bottom:0;mso-position-horizontal:absolute;mso-position-horizontal-relative:text;mso-position-vertical:absolute;mso-position-vertical-relative:text;mso-width-percent:0;mso-height-percent:0;mso-width-relative:margin;mso-height-relative:margin;v-text-anchor:middle" o:gfxdata="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" fillcolor="#4f81bd [3204]" strokecolor="#4579b8 [3044]">
-                <v:fill color2="#a7bfde [1620]" rotate="t" type="gradient">
-                  <o:fill v:ext="view" type="gradientUnscaled"/>
-                </v:fill>
-                <v:shadow on="t" opacity="22937f" mv:blur="40000f" origin=",.5" offset="0,23000emu"/>
-                <w10:wrap type="through"/>
-              </v:oval>
-            </w:pict>
-          </mc:Fallback>
-        </mc:AlternateContent>
-      </w:r>
-      <w:r>
-        <w:rPr>
-          <w:noProof/>
-          <w:sz w:val="22"/>
-          <w:lang w:val="en-US"/>
-        </w:rPr>
-        <mc:AlternateContent>
-          <mc:Choice Requires="wps">
-            <w:drawing>
-              <wp:anchor distT="0" distB="0" distL="114300" distR="114300" simplePos="0" relativeHeight="251683840" behindDoc="0" locked="0" layoutInCell="1" allowOverlap="1" wp14:anchorId="64126CD5" wp14:editId="758BACA5">
-                <wp:simplePos x="0" y="0"/>
-                <wp:positionH relativeFrom="column">
-                  <wp:posOffset>-1143000</wp:posOffset>
-                </wp:positionH>
-                <wp:positionV relativeFrom="paragraph">
-                  <wp:posOffset>1938020</wp:posOffset>
-                </wp:positionV>
-                <wp:extent cx="2286000" cy="250825"/>
-                <wp:effectExtent l="0" t="0" r="0" b="3175"/>
-                <wp:wrapSquare wrapText="bothSides"/>
-                <wp:docPr id="16" name="Text Box 16"/>
-                <wp:cNvGraphicFramePr/>
-                <a:graphic xmlns:a="http://schemas.openxmlformats.org/drawingml/2006/main">
-                  <a:graphicData uri="http://schemas.microsoft.com/office/word/2010/wordprocessingShape">
-                    <wps:wsp>
-                      <wps:cNvSpPr txBox="1"/>
-                      <wps:spPr>
-                        <a:xfrm>
-                          <a:off x="0" y="0"/>
-                          <a:ext cx="2286000" cy="250825"/>
-                        </a:xfrm>
-                        <a:prstGeom prst="rect">
-                          <a:avLst/>
-                        </a:prstGeom>
-                        <a:noFill/>
-                        <a:ln>
-                          <a:noFill/>
-                        </a:ln>
-                        <a:effectLst/>
-                        <a:extLst>
-                          <a:ext uri="{C572A759-6A51-4108-AA02-DFA0A04FC94B}">
-                            <ma14:wrappingTextBoxFlag xmlns:ma14="http://schemas.microsoft.com/office/mac/drawingml/2011/main"/>
-                          </a:ext>
-                        </a:extLst>
-                      </wps:spPr>
-                      <wps:style>
-                        <a:lnRef idx="0">
-                          <a:schemeClr val="accent1"/>
-                        </a:lnRef>
-                        <a:fillRef idx="0">
-                          <a:schemeClr val="accent1"/>
-                        </a:fillRef>
-                        <a:effectRef idx="0">
-                          <a:schemeClr val="accent1"/>
-                        </a:effectRef>
-                        <a:fontRef idx="minor">
-                          <a:schemeClr val="dk1"/>
-                        </a:fontRef>
-                      </wps:style>
-                      <wps:txbx>
-                        <w:txbxContent>
-                          <w:p>
-                            <w:pPr>
-                              <w:rPr>
-                                <w:rFonts w:hint="eastAsia"/>
-                                <w:sz w:val="20"/>
-                              </w:rPr>
-                            </w:pPr>
-                            <w:r>
-                              <w:rPr>
-                                <w:sz w:val="20"/>
-                              </w:rPr>
-                              <w:t>I</w:t>
-                            </w:r>
-                            <w:r>
-                              <w:rPr>
-                                <w:sz w:val="20"/>
-                              </w:rPr>
-                              <w:t>4</w:t>
-                            </w:r>
-                            <w:r>
-                              <w:rPr>
-                                <w:sz w:val="20"/>
-                              </w:rPr>
-                              <w:t xml:space="preserve"> – creature</w:t>
-                            </w:r>
-                            <w:r>
-                              <w:rPr>
-                                <w:rFonts w:hint="eastAsia"/>
-                                <w:sz w:val="20"/>
-                              </w:rPr>
-                              <w:t>’</w:t>
-                            </w:r>
-                            <w:r>
-                              <w:rPr>
-                                <w:sz w:val="20"/>
-                              </w:rPr>
-                              <w:t>s current movement speed</w:t>
-                            </w:r>
-                          </w:p>
-                        </w:txbxContent>
-                      </wps:txbx>
-                      <wps:bodyPr rot="0" spcFirstLastPara="0" vertOverflow="overflow" horzOverflow="overflow" vert="horz" wrap="square" lIns="91440" tIns="45720" rIns="91440" bIns="45720" numCol="1" spcCol="0" rtlCol="0" fromWordArt="0" anchor="t" anchorCtr="0" forceAA="0" compatLnSpc="1">
-                        <a:prstTxWarp prst="textNoShape">
-                          <a:avLst/>
-                        </a:prstTxWarp>
-                        <a:noAutofit/>
-                      </wps:bodyPr>
-                    </wps:wsp>
-                  </a:graphicData>
-                </a:graphic>
-                <wp14:sizeRelH relativeFrom="margin">
-                  <wp14:pctWidth>0</wp14:pctWidth>
-                </wp14:sizeRelH>
-                <wp14:sizeRelV relativeFrom="margin">
-                  <wp14:pctHeight>0</wp14:pctHeight>
-                </wp14:sizeRelV>
-              </wp:anchor>
-            </w:drawing>
-          </mc:Choice>
-          <mc:Fallback>
-            <w:pict>
-              <v:shape id="Text Box 16" o:spid="_x0000_s1034" type="#_x0000_t202" style="position:absolute;margin-left:-89.95pt;margin-top:152.6pt;width:180pt;height:19.75pt;z-index:251683840;visibility:visible;mso-wrap-style:square;mso-width-percent:0;mso-height-percent:0;mso-wrap-distance-left:9pt;mso-wrap-distance-top:0;mso-wrap-distance-right:9pt;mso-wrap-distance-bottom:0;mso-position-horizontal:absolute;mso-position-horizontal-relative:text;mso-position-vertical:absolute;mso-position-vertical-relative:text;mso-width-percent:0;mso-height-percent:0;mso-width-relative:margin;mso-height-relative:margin;v-text-anchor:top" o:gfxdata="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" filled="f" stroked="f">
-                <v:textbox>
-                  <w:txbxContent>
-                    <w:p>
-                      <w:pPr>
-                        <w:rPr>
-                          <w:rFonts w:hint="eastAsia"/>
-                          <w:sz w:val="20"/>
-                        </w:rPr>
-                      </w:pPr>
-                      <w:r>
-                        <w:rPr>
-                          <w:sz w:val="20"/>
-                        </w:rPr>
-                        <w:t>I</w:t>
-                      </w:r>
-                      <w:r>
-                        <w:rPr>
-                          <w:sz w:val="20"/>
-                        </w:rPr>
-                        <w:t>4</w:t>
-                      </w:r>
-                      <w:r>
-                        <w:rPr>
-                          <w:sz w:val="20"/>
-                        </w:rPr>
-                        <w:t xml:space="preserve"> – creature</w:t>
-                      </w:r>
-                      <w:r>
-                        <w:rPr>
-                          <w:rFonts w:hint="eastAsia"/>
-                          <w:sz w:val="20"/>
-                        </w:rPr>
-                        <w:t>’</w:t>
-                      </w:r>
-                      <w:r>
-                        <w:rPr>
-                          <w:sz w:val="20"/>
-                        </w:rPr>
-                        <w:t>s current movement speed</w:t>
-                      </w:r>
-                    </w:p>
-                  </w:txbxContent>
-                </v:textbox>
-                <w10:wrap type="square"/>
-              </v:shape>
-            </w:pict>
-          </mc:Fallback>
-        </mc:AlternateContent>
-      </w:r>
-      <w:r>
-        <w:rPr>
-          <w:noProof/>
-          <w:sz w:val="32"/>
-          <w:u w:val="single"/>
-          <w:lang w:val="en-US"/>
-        </w:rPr>
-        <mc:AlternateContent>
-          <mc:Choice Requires="wps">
-            <w:drawing>
-              <wp:anchor distT="0" distB="0" distL="114300" distR="114300" simplePos="0" relativeHeight="251703296" behindDoc="0" locked="0" layoutInCell="1" allowOverlap="1" wp14:anchorId="2531FA80" wp14:editId="75EA87B0">
+              <wp:anchor distT="0" distB="0" distL="114300" distR="114300" simplePos="0" relativeHeight="251762688" behindDoc="0" locked="0" layoutInCell="1" allowOverlap="1" wp14:anchorId="2531FA80" wp14:editId="0DDB2D51">
                 <wp:simplePos x="0" y="0"/>
                 <wp:positionH relativeFrom="column">
                   <wp:posOffset>2514600</wp:posOffset>
@@ -2413,7 +2314,7 @@
                         <a:effectLst/>
                         <a:extLst>
                           <a:ext uri="{C572A759-6A51-4108-AA02-DFA0A04FC94B}">
-                            <ma14:wrappingTextBoxFlag xmlns:ma14="http://schemas.microsoft.com/office/mac/drawingml/2011/main"/>
+                            <ma14:wrappingTextBoxFlag xmlns:ma14="http://schemas.microsoft.com/office/mac/drawingml/2011/main" xmlns:w="http://schemas.openxmlformats.org/wordprocessingml/2006/main" xmlns:w10="urn:schemas-microsoft-com:office:word" xmlns:v="urn:schemas-microsoft-com:vml" xmlns:o="urn:schemas-microsoft-com:office:office" xmlns:mv="urn:schemas-microsoft-com:mac:vml" xmlns:mo="http://schemas.microsoft.com/office/mac/office/2008/main" xmlns=""/>
                           </a:ext>
                         </a:extLst>
                       </wps:spPr>
@@ -2437,7 +2338,6 @@
                             <w:pPr>
                               <w:jc w:val="center"/>
                               <w:rPr>
-                                <w:rFonts w:hint="eastAsia"/>
                                 <w:sz w:val="12"/>
                                 <w14:textOutline w14:w="9525" w14:cap="rnd" w14:cmpd="sng" w14:algn="ctr">
                                   <w14:solidFill>
@@ -2484,14 +2384,13 @@
           </mc:Choice>
           <mc:Fallback>
             <w:pict>
-              <v:shape id="Text Box 33" o:spid="_x0000_s1035" type="#_x0000_t202" style="position:absolute;margin-left:198pt;margin-top:71.6pt;width:27pt;height:18pt;z-index:251703296;visibility:visible;mso-wrap-style:square;mso-width-percent:0;mso-height-percent:0;mso-wrap-distance-left:9pt;mso-wrap-distance-top:0;mso-wrap-distance-right:9pt;mso-wrap-distance-bottom:0;mso-position-horizontal:absolute;mso-position-horizontal-relative:text;mso-position-vertical:absolute;mso-position-vertical-relative:text;mso-width-percent:0;mso-height-percent:0;mso-width-relative:margin;mso-height-relative:margin;v-text-anchor:top" o:gfxdata="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" filled="f" stroked="f">
+              <v:shape w14:anchorId="2531FA80" id="Text Box 33" o:spid="_x0000_s1034" type="#_x0000_t202" style="position:absolute;margin-left:198pt;margin-top:71.6pt;width:27pt;height:18pt;z-index:251762688;visibility:visible;mso-wrap-style:square;mso-width-percent:0;mso-height-percent:0;mso-wrap-distance-left:9pt;mso-wrap-distance-top:0;mso-wrap-distance-right:9pt;mso-wrap-distance-bottom:0;mso-position-horizontal:absolute;mso-position-horizontal-relative:text;mso-position-vertical:absolute;mso-position-vertical-relative:text;mso-width-percent:0;mso-height-percent:0;mso-width-relative:margin;mso-height-relative:margin;v-text-anchor:top" o:gfxdata="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" filled="f" stroked="f">
                 <v:textbox>
                   <w:txbxContent>
                     <w:p>
                       <w:pPr>
                         <w:jc w:val="center"/>
                         <w:rPr>
-                          <w:rFonts w:hint="eastAsia"/>
                           <w:sz w:val="12"/>
                           <w14:textOutline w14:w="9525" w14:cap="rnd" w14:cmpd="sng" w14:algn="ctr">
                             <w14:solidFill>
@@ -2533,7 +2432,7 @@
         <mc:AlternateContent>
           <mc:Choice Requires="wps">
             <w:drawing>
-              <wp:anchor distT="0" distB="0" distL="114300" distR="114300" simplePos="0" relativeHeight="251696128" behindDoc="0" locked="0" layoutInCell="1" allowOverlap="1" wp14:anchorId="56555DDF" wp14:editId="41645962">
+              <wp:anchor distT="0" distB="0" distL="114300" distR="114300" simplePos="0" relativeHeight="251758592" behindDoc="0" locked="0" layoutInCell="1" allowOverlap="1" wp14:anchorId="56555DDF" wp14:editId="2C6638E5">
                 <wp:simplePos x="0" y="0"/>
                 <wp:positionH relativeFrom="column">
                   <wp:posOffset>2514600</wp:posOffset>
@@ -2588,7 +2487,6 @@
                           <w:p>
                             <w:pPr>
                               <w:rPr>
-                                <w:rFonts w:hint="eastAsia"/>
                                 <w:sz w:val="22"/>
                               </w:rPr>
                             </w:pPr>
@@ -2615,17 +2513,16 @@
           </mc:Choice>
           <mc:Fallback>
             <w:pict>
-              <v:oval id="Oval 27" o:spid="_x0000_s1036" style="position:absolute;margin-left:198pt;margin-top:71.6pt;width:18pt;height:18pt;z-index:251696128;visibility:visible;mso-wrap-style:square;mso-width-percent:0;mso-height-percent:0;mso-wrap-distance-left:9pt;mso-wrap-distance-top:0;mso-wrap-distance-right:9pt;mso-wrap-distance-bottom:0;mso-position-horizontal:absolute;mso-position-horizontal-relative:text;mso-position-vertical:absolute;mso-position-vertical-relative:text;mso-width-percent:0;mso-height-percent:0;mso-width-relative:margin;mso-height-relative:margin;v-text-anchor:middle" o:gfxdata="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" fillcolor="#4f81bd [3204]" strokecolor="#4579b8 [3044]">
-                <v:fill color2="#a7bfde [1620]" rotate="t" type="gradient">
+              <v:oval w14:anchorId="56555DDF" id="Oval 27" o:spid="_x0000_s1035" style="position:absolute;margin-left:198pt;margin-top:71.6pt;width:18pt;height:18pt;z-index:251758592;visibility:visible;mso-wrap-style:square;mso-width-percent:0;mso-height-percent:0;mso-wrap-distance-left:9pt;mso-wrap-distance-top:0;mso-wrap-distance-right:9pt;mso-wrap-distance-bottom:0;mso-position-horizontal:absolute;mso-position-horizontal-relative:text;mso-position-vertical:absolute;mso-position-vertical-relative:text;mso-width-percent:0;mso-height-percent:0;mso-width-relative:margin;mso-height-relative:margin;v-text-anchor:middle" o:gfxdata="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" fillcolor="#4f81bd [3204]" strokecolor="#4579b8 [3044]">
+                <v:fill color2="#a7bfde [1620]" rotate="t" angle="180" focus="100%" type="gradient">
                   <o:fill v:ext="view" type="gradientUnscaled"/>
                 </v:fill>
-                <v:shadow on="t" opacity="22937f" mv:blur="40000f" origin=",.5" offset="0,23000emu"/>
+                <v:shadow on="t" color="black" opacity="22937f" origin=",.5" offset="0,.63889mm"/>
                 <v:textbox>
                   <w:txbxContent>
                     <w:p>
                       <w:pPr>
                         <w:rPr>
-                          <w:rFonts w:hint="eastAsia"/>
                           <w:sz w:val="22"/>
                         </w:rPr>
                       </w:pPr>
@@ -2648,7 +2545,7 @@
         <mc:AlternateContent>
           <mc:Choice Requires="wps">
             <w:drawing>
-              <wp:anchor distT="0" distB="0" distL="114300" distR="114300" simplePos="0" relativeHeight="251718656" behindDoc="0" locked="0" layoutInCell="1" allowOverlap="1" wp14:anchorId="6BB10C08" wp14:editId="41C5D48D">
+              <wp:anchor distT="0" distB="0" distL="114300" distR="114300" simplePos="0" relativeHeight="251774976" behindDoc="0" locked="0" layoutInCell="1" allowOverlap="1" wp14:anchorId="6BB10C08" wp14:editId="68A17312">
                 <wp:simplePos x="0" y="0"/>
                 <wp:positionH relativeFrom="column">
                   <wp:posOffset>1371600</wp:posOffset>
@@ -2703,9 +2600,13 @@
           </mc:Choice>
           <mc:Fallback>
             <w:pict>
-              <v:shape id="Straight Arrow Connector 47" o:spid="_x0000_s1026" type="#_x0000_t32" style="position:absolute;margin-left:108pt;margin-top:80.6pt;width:90pt;height:27pt;flip:y;z-index:251718656;visibility:visible;mso-wrap-style:square;mso-width-percent:0;mso-wrap-distance-left:9pt;mso-wrap-distance-top:0;mso-wrap-distance-right:9pt;mso-wrap-distance-bottom:0;mso-position-horizontal:absolute;mso-position-horizontal-relative:text;mso-position-vertical:absolute;mso-position-vertical-relative:text;mso-width-percent:0;mso-width-relative:margin" o:gfxdata="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" strokecolor="#4f81bd [3204]" strokeweight="2pt">
+              <v:shapetype w14:anchorId="3D6C21BE" id="_x0000_t32" coordsize="21600,21600" o:spt="32" o:oned="t" path="m,l21600,21600e" filled="f">
+                <v:path arrowok="t" fillok="f" o:connecttype="none"/>
+                <o:lock v:ext="edit" shapetype="t"/>
+              </v:shapetype>
+              <v:shape id="Straight Arrow Connector 47" o:spid="_x0000_s1026" type="#_x0000_t32" style="position:absolute;margin-left:108pt;margin-top:80.6pt;width:90pt;height:27pt;flip:y;z-index:251774976;visibility:visible;mso-wrap-style:square;mso-width-percent:0;mso-wrap-distance-left:9pt;mso-wrap-distance-top:0;mso-wrap-distance-right:9pt;mso-wrap-distance-bottom:0;mso-position-horizontal:absolute;mso-position-horizontal-relative:text;mso-position-vertical:absolute;mso-position-vertical-relative:text;mso-width-percent:0;mso-width-relative:margin" o:gfxdata="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" strokecolor="#4f81bd [3204]" strokeweight="2pt">
                 <v:stroke endarrow="open"/>
-                <v:shadow on="t" opacity="24903f" mv:blur="40000f" origin=",.5" offset="0,20000emu"/>
+                <v:shadow on="t" color="black" opacity="24903f" origin=",.5" offset="0,.55556mm"/>
               </v:shape>
             </w:pict>
           </mc:Fallback>
@@ -2721,7 +2622,7 @@
         <mc:AlternateContent>
           <mc:Choice Requires="wps">
             <w:drawing>
-              <wp:anchor distT="0" distB="0" distL="114300" distR="114300" simplePos="0" relativeHeight="251742208" behindDoc="0" locked="0" layoutInCell="1" allowOverlap="1" wp14:anchorId="1F15060E" wp14:editId="44E72EEF">
+              <wp:anchor distT="0" distB="0" distL="114300" distR="114300" simplePos="0" relativeHeight="251790336" behindDoc="0" locked="0" layoutInCell="1" allowOverlap="1" wp14:anchorId="1F15060E" wp14:editId="14C85721">
                 <wp:simplePos x="0" y="0"/>
                 <wp:positionH relativeFrom="column">
                   <wp:posOffset>2743200</wp:posOffset>
@@ -2773,9 +2674,9 @@
           </mc:Choice>
           <mc:Fallback>
             <w:pict>
-              <v:shape id="Straight Arrow Connector 71" o:spid="_x0000_s1026" type="#_x0000_t32" style="position:absolute;margin-left:3in;margin-top:134.6pt;width:135pt;height:27pt;flip:y;z-index:251742208;visibility:visible;mso-wrap-style:square;mso-wrap-distance-left:9pt;mso-wrap-distance-top:0;mso-wrap-distance-right:9pt;mso-wrap-distance-bottom:0;mso-position-horizontal:absolute;mso-position-horizontal-relative:text;mso-position-vertical:absolute;mso-position-vertical-relative:text" o:gfxdata="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" strokecolor="#4f81bd [3204]" strokeweight="2pt">
+              <v:shape w14:anchorId="1CE45CFD" id="Straight Arrow Connector 71" o:spid="_x0000_s1026" type="#_x0000_t32" style="position:absolute;margin-left:3in;margin-top:134.6pt;width:135pt;height:27pt;flip:y;z-index:251790336;visibility:visible;mso-wrap-style:square;mso-wrap-distance-left:9pt;mso-wrap-distance-top:0;mso-wrap-distance-right:9pt;mso-wrap-distance-bottom:0;mso-position-horizontal:absolute;mso-position-horizontal-relative:text;mso-position-vertical:absolute;mso-position-vertical-relative:text" o:gfxdata="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" strokecolor="#4f81bd [3204]" strokeweight="2pt">
                 <v:stroke endarrow="open"/>
-                <v:shadow on="t" opacity="24903f" mv:blur="40000f" origin=",.5" offset="0,20000emu"/>
+                <v:shadow on="t" color="black" opacity="24903f" origin=",.5" offset="0,.55556mm"/>
               </v:shape>
             </w:pict>
           </mc:Fallback>
@@ -2791,7 +2692,7 @@
         <mc:AlternateContent>
           <mc:Choice Requires="wps">
             <w:drawing>
-              <wp:anchor distT="0" distB="0" distL="114300" distR="114300" simplePos="0" relativeHeight="251741184" behindDoc="0" locked="0" layoutInCell="1" allowOverlap="1" wp14:anchorId="5231E501" wp14:editId="249C810B">
+              <wp:anchor distT="0" distB="0" distL="114300" distR="114300" simplePos="0" relativeHeight="251789312" behindDoc="0" locked="0" layoutInCell="1" allowOverlap="1" wp14:anchorId="5231E501" wp14:editId="64C33B71">
                 <wp:simplePos x="0" y="0"/>
                 <wp:positionH relativeFrom="column">
                   <wp:posOffset>2743200</wp:posOffset>
@@ -2843,9 +2744,9 @@
           </mc:Choice>
           <mc:Fallback>
             <w:pict>
-              <v:shape id="Straight Arrow Connector 70" o:spid="_x0000_s1026" type="#_x0000_t32" style="position:absolute;margin-left:3in;margin-top:107.6pt;width:135pt;height:54pt;flip:y;z-index:251741184;visibility:visible;mso-wrap-style:square;mso-wrap-distance-left:9pt;mso-wrap-distance-top:0;mso-wrap-distance-right:9pt;mso-wrap-distance-bottom:0;mso-position-horizontal:absolute;mso-position-horizontal-relative:text;mso-position-vertical:absolute;mso-position-vertical-relative:text" o:gfxdata="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" strokecolor="#4f81bd [3204]" strokeweight="2pt">
+              <v:shape w14:anchorId="4303AFD9" id="Straight Arrow Connector 70" o:spid="_x0000_s1026" type="#_x0000_t32" style="position:absolute;margin-left:3in;margin-top:107.6pt;width:135pt;height:54pt;flip:y;z-index:251789312;visibility:visible;mso-wrap-style:square;mso-wrap-distance-left:9pt;mso-wrap-distance-top:0;mso-wrap-distance-right:9pt;mso-wrap-distance-bottom:0;mso-position-horizontal:absolute;mso-position-horizontal-relative:text;mso-position-vertical:absolute;mso-position-vertical-relative:text" o:gfxdata="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" strokecolor="#4f81bd [3204]" strokeweight="2pt">
                 <v:stroke endarrow="open"/>
-                <v:shadow on="t" opacity="24903f" mv:blur="40000f" origin=",.5" offset="0,20000emu"/>
+                <v:shadow on="t" color="black" opacity="24903f" origin=",.5" offset="0,.55556mm"/>
               </v:shape>
             </w:pict>
           </mc:Fallback>
@@ -2861,7 +2762,7 @@
         <mc:AlternateContent>
           <mc:Choice Requires="wps">
             <w:drawing>
-              <wp:anchor distT="0" distB="0" distL="114300" distR="114300" simplePos="0" relativeHeight="251740160" behindDoc="0" locked="0" layoutInCell="1" allowOverlap="1" wp14:anchorId="16D60606" wp14:editId="230F533F">
+              <wp:anchor distT="0" distB="0" distL="114300" distR="114300" simplePos="0" relativeHeight="251788288" behindDoc="0" locked="0" layoutInCell="1" allowOverlap="1" wp14:anchorId="16D60606" wp14:editId="30CC4F92">
                 <wp:simplePos x="0" y="0"/>
                 <wp:positionH relativeFrom="column">
                   <wp:posOffset>2743200</wp:posOffset>
@@ -2913,9 +2814,9 @@
           </mc:Choice>
           <mc:Fallback>
             <w:pict>
-              <v:shape id="Straight Arrow Connector 69" o:spid="_x0000_s1026" type="#_x0000_t32" style="position:absolute;margin-left:3in;margin-top:134.6pt;width:135pt;height:0;z-index:251740160;visibility:visible;mso-wrap-style:square;mso-wrap-distance-left:9pt;mso-wrap-distance-top:0;mso-wrap-distance-right:9pt;mso-wrap-distance-bottom:0;mso-position-horizontal:absolute;mso-position-horizontal-relative:text;mso-position-vertical:absolute;mso-position-vertical-relative:text" o:gfxdata="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" strokecolor="#4f81bd [3204]" strokeweight="2pt">
+              <v:shape w14:anchorId="614804B1" id="Straight Arrow Connector 69" o:spid="_x0000_s1026" type="#_x0000_t32" style="position:absolute;margin-left:3in;margin-top:134.6pt;width:135pt;height:0;z-index:251788288;visibility:visible;mso-wrap-style:square;mso-wrap-distance-left:9pt;mso-wrap-distance-top:0;mso-wrap-distance-right:9pt;mso-wrap-distance-bottom:0;mso-position-horizontal:absolute;mso-position-horizontal-relative:text;mso-position-vertical:absolute;mso-position-vertical-relative:text" o:gfxdata="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" strokecolor="#4f81bd [3204]" strokeweight="2pt">
                 <v:stroke endarrow="open"/>
-                <v:shadow on="t" opacity="24903f" mv:blur="40000f" origin=",.5" offset="0,20000emu"/>
+                <v:shadow on="t" color="black" opacity="24903f" origin=",.5" offset="0,.55556mm"/>
               </v:shape>
             </w:pict>
           </mc:Fallback>
@@ -2931,7 +2832,7 @@
         <mc:AlternateContent>
           <mc:Choice Requires="wps">
             <w:drawing>
-              <wp:anchor distT="0" distB="0" distL="114300" distR="114300" simplePos="0" relativeHeight="251739136" behindDoc="0" locked="0" layoutInCell="1" allowOverlap="1" wp14:anchorId="4D932A51" wp14:editId="1DF95FF8">
+              <wp:anchor distT="0" distB="0" distL="114300" distR="114300" simplePos="0" relativeHeight="251787264" behindDoc="0" locked="0" layoutInCell="1" allowOverlap="1" wp14:anchorId="4D932A51" wp14:editId="29154EA2">
                 <wp:simplePos x="0" y="0"/>
                 <wp:positionH relativeFrom="column">
                   <wp:posOffset>2743200</wp:posOffset>
@@ -2983,9 +2884,9 @@
           </mc:Choice>
           <mc:Fallback>
             <w:pict>
-              <v:shape id="Straight Arrow Connector 68" o:spid="_x0000_s1026" type="#_x0000_t32" style="position:absolute;margin-left:3in;margin-top:107.6pt;width:135pt;height:27pt;flip:y;z-index:251739136;visibility:visible;mso-wrap-style:square;mso-wrap-distance-left:9pt;mso-wrap-distance-top:0;mso-wrap-distance-right:9pt;mso-wrap-distance-bottom:0;mso-position-horizontal:absolute;mso-position-horizontal-relative:text;mso-position-vertical:absolute;mso-position-vertical-relative:text" o:gfxdata="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" strokecolor="#4f81bd [3204]" strokeweight="2pt">
+              <v:shape w14:anchorId="420F8594" id="Straight Arrow Connector 68" o:spid="_x0000_s1026" type="#_x0000_t32" style="position:absolute;margin-left:3in;margin-top:107.6pt;width:135pt;height:27pt;flip:y;z-index:251787264;visibility:visible;mso-wrap-style:square;mso-wrap-distance-left:9pt;mso-wrap-distance-top:0;mso-wrap-distance-right:9pt;mso-wrap-distance-bottom:0;mso-position-horizontal:absolute;mso-position-horizontal-relative:text;mso-position-vertical:absolute;mso-position-vertical-relative:text" o:gfxdata="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" strokecolor="#4f81bd [3204]" strokeweight="2pt">
                 <v:stroke endarrow="open"/>
-                <v:shadow on="t" opacity="24903f" mv:blur="40000f" origin=",.5" offset="0,20000emu"/>
+                <v:shadow on="t" color="black" opacity="24903f" origin=",.5" offset="0,.55556mm"/>
               </v:shape>
             </w:pict>
           </mc:Fallback>
@@ -3001,7 +2902,7 @@
         <mc:AlternateContent>
           <mc:Choice Requires="wps">
             <w:drawing>
-              <wp:anchor distT="0" distB="0" distL="114300" distR="114300" simplePos="0" relativeHeight="251738112" behindDoc="0" locked="0" layoutInCell="1" allowOverlap="1" wp14:anchorId="5C6BE366" wp14:editId="02E37CE5">
+              <wp:anchor distT="0" distB="0" distL="114300" distR="114300" simplePos="0" relativeHeight="251786240" behindDoc="0" locked="0" layoutInCell="1" allowOverlap="1" wp14:anchorId="5C6BE366" wp14:editId="31767857">
                 <wp:simplePos x="0" y="0"/>
                 <wp:positionH relativeFrom="column">
                   <wp:posOffset>2743200</wp:posOffset>
@@ -3053,9 +2954,9 @@
           </mc:Choice>
           <mc:Fallback>
             <w:pict>
-              <v:shape id="Straight Arrow Connector 67" o:spid="_x0000_s1026" type="#_x0000_t32" style="position:absolute;margin-left:3in;margin-top:107.6pt;width:135pt;height:27pt;z-index:251738112;visibility:visible;mso-wrap-style:square;mso-wrap-distance-left:9pt;mso-wrap-distance-top:0;mso-wrap-distance-right:9pt;mso-wrap-distance-bottom:0;mso-position-horizontal:absolute;mso-position-horizontal-relative:text;mso-position-vertical:absolute;mso-position-vertical-relative:text" o:gfxdata="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" strokecolor="#4f81bd [3204]" strokeweight="2pt">
+              <v:shape w14:anchorId="7A83F192" id="Straight Arrow Connector 67" o:spid="_x0000_s1026" type="#_x0000_t32" style="position:absolute;margin-left:3in;margin-top:107.6pt;width:135pt;height:27pt;z-index:251786240;visibility:visible;mso-wrap-style:square;mso-wrap-distance-left:9pt;mso-wrap-distance-top:0;mso-wrap-distance-right:9pt;mso-wrap-distance-bottom:0;mso-position-horizontal:absolute;mso-position-horizontal-relative:text;mso-position-vertical:absolute;mso-position-vertical-relative:text" o:gfxdata="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" strokecolor="#4f81bd [3204]" strokeweight="2pt">
                 <v:stroke endarrow="open"/>
-                <v:shadow on="t" opacity="24903f" mv:blur="40000f" origin=",.5" offset="0,20000emu"/>
+                <v:shadow on="t" color="black" opacity="24903f" origin=",.5" offset="0,.55556mm"/>
               </v:shape>
             </w:pict>
           </mc:Fallback>
@@ -3071,7 +2972,7 @@
         <mc:AlternateContent>
           <mc:Choice Requires="wps">
             <w:drawing>
-              <wp:anchor distT="0" distB="0" distL="114300" distR="114300" simplePos="0" relativeHeight="251737088" behindDoc="0" locked="0" layoutInCell="1" allowOverlap="1" wp14:anchorId="03773506" wp14:editId="6C3B21D3">
+              <wp:anchor distT="0" distB="0" distL="114300" distR="114300" simplePos="0" relativeHeight="251785216" behindDoc="0" locked="0" layoutInCell="1" allowOverlap="1" wp14:anchorId="03773506" wp14:editId="28F37321">
                 <wp:simplePos x="0" y="0"/>
                 <wp:positionH relativeFrom="column">
                   <wp:posOffset>2743200</wp:posOffset>
@@ -3123,9 +3024,9 @@
           </mc:Choice>
           <mc:Fallback>
             <w:pict>
-              <v:shape id="Straight Arrow Connector 66" o:spid="_x0000_s1026" type="#_x0000_t32" style="position:absolute;margin-left:3in;margin-top:107.6pt;width:135pt;height:0;z-index:251737088;visibility:visible;mso-wrap-style:square;mso-wrap-distance-left:9pt;mso-wrap-distance-top:0;mso-wrap-distance-right:9pt;mso-wrap-distance-bottom:0;mso-position-horizontal:absolute;mso-position-horizontal-relative:text;mso-position-vertical:absolute;mso-position-vertical-relative:text" o:gfxdata="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" strokecolor="#4f81bd [3204]" strokeweight="2pt">
+              <v:shape w14:anchorId="3A508A7E" id="Straight Arrow Connector 66" o:spid="_x0000_s1026" type="#_x0000_t32" style="position:absolute;margin-left:3in;margin-top:107.6pt;width:135pt;height:0;z-index:251785216;visibility:visible;mso-wrap-style:square;mso-wrap-distance-left:9pt;mso-wrap-distance-top:0;mso-wrap-distance-right:9pt;mso-wrap-distance-bottom:0;mso-position-horizontal:absolute;mso-position-horizontal-relative:text;mso-position-vertical:absolute;mso-position-vertical-relative:text" o:gfxdata="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" strokecolor="#4f81bd [3204]" strokeweight="2pt">
                 <v:stroke endarrow="open"/>
-                <v:shadow on="t" opacity="24903f" mv:blur="40000f" origin=",.5" offset="0,20000emu"/>
+                <v:shadow on="t" color="black" opacity="24903f" origin=",.5" offset="0,.55556mm"/>
               </v:shape>
             </w:pict>
           </mc:Fallback>
@@ -3141,7 +3042,7 @@
         <mc:AlternateContent>
           <mc:Choice Requires="wps">
             <w:drawing>
-              <wp:anchor distT="0" distB="0" distL="114300" distR="114300" simplePos="0" relativeHeight="251736064" behindDoc="0" locked="0" layoutInCell="1" allowOverlap="1" wp14:anchorId="1DCB8447" wp14:editId="338D842E">
+              <wp:anchor distT="0" distB="0" distL="114300" distR="114300" simplePos="0" relativeHeight="251784192" behindDoc="0" locked="0" layoutInCell="1" allowOverlap="1" wp14:anchorId="1DCB8447" wp14:editId="1E948472">
                 <wp:simplePos x="0" y="0"/>
                 <wp:positionH relativeFrom="column">
                   <wp:posOffset>2743200</wp:posOffset>
@@ -3193,9 +3094,9 @@
           </mc:Choice>
           <mc:Fallback>
             <w:pict>
-              <v:shape id="Straight Arrow Connector 65" o:spid="_x0000_s1026" type="#_x0000_t32" style="position:absolute;margin-left:3in;margin-top:80.6pt;width:135pt;height:54pt;z-index:251736064;visibility:visible;mso-wrap-style:square;mso-wrap-distance-left:9pt;mso-wrap-distance-top:0;mso-wrap-distance-right:9pt;mso-wrap-distance-bottom:0;mso-position-horizontal:absolute;mso-position-horizontal-relative:text;mso-position-vertical:absolute;mso-position-vertical-relative:text" o:gfxdata="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" strokecolor="#4f81bd [3204]" strokeweight="2pt">
+              <v:shape w14:anchorId="15AD0190" id="Straight Arrow Connector 65" o:spid="_x0000_s1026" type="#_x0000_t32" style="position:absolute;margin-left:3in;margin-top:80.6pt;width:135pt;height:54pt;z-index:251784192;visibility:visible;mso-wrap-style:square;mso-wrap-distance-left:9pt;mso-wrap-distance-top:0;mso-wrap-distance-right:9pt;mso-wrap-distance-bottom:0;mso-position-horizontal:absolute;mso-position-horizontal-relative:text;mso-position-vertical:absolute;mso-position-vertical-relative:text" o:gfxdata="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" strokecolor="#4f81bd [3204]" strokeweight="2pt">
                 <v:stroke endarrow="open"/>
-                <v:shadow on="t" opacity="24903f" mv:blur="40000f" origin=",.5" offset="0,20000emu"/>
+                <v:shadow on="t" color="black" opacity="24903f" origin=",.5" offset="0,.55556mm"/>
               </v:shape>
             </w:pict>
           </mc:Fallback>
@@ -3211,7 +3112,7 @@
         <mc:AlternateContent>
           <mc:Choice Requires="wps">
             <w:drawing>
-              <wp:anchor distT="0" distB="0" distL="114300" distR="114300" simplePos="0" relativeHeight="251735040" behindDoc="0" locked="0" layoutInCell="1" allowOverlap="1" wp14:anchorId="2F23B883" wp14:editId="5714B219">
+              <wp:anchor distT="0" distB="0" distL="114300" distR="114300" simplePos="0" relativeHeight="251783168" behindDoc="0" locked="0" layoutInCell="1" allowOverlap="1" wp14:anchorId="2F23B883" wp14:editId="42A9B985">
                 <wp:simplePos x="0" y="0"/>
                 <wp:positionH relativeFrom="column">
                   <wp:posOffset>2743200</wp:posOffset>
@@ -3263,9 +3164,9 @@
           </mc:Choice>
           <mc:Fallback>
             <w:pict>
-              <v:shape id="Straight Arrow Connector 64" o:spid="_x0000_s1026" type="#_x0000_t32" style="position:absolute;margin-left:3in;margin-top:80.6pt;width:135pt;height:27pt;z-index:251735040;visibility:visible;mso-wrap-style:square;mso-wrap-distance-left:9pt;mso-wrap-distance-top:0;mso-wrap-distance-right:9pt;mso-wrap-distance-bottom:0;mso-position-horizontal:absolute;mso-position-horizontal-relative:text;mso-position-vertical:absolute;mso-position-vertical-relative:text" o:gfxdata="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" strokecolor="#4f81bd [3204]" strokeweight="2pt">
+              <v:shape w14:anchorId="2543DFB3" id="Straight Arrow Connector 64" o:spid="_x0000_s1026" type="#_x0000_t32" style="position:absolute;margin-left:3in;margin-top:80.6pt;width:135pt;height:27pt;z-index:251783168;visibility:visible;mso-wrap-style:square;mso-wrap-distance-left:9pt;mso-wrap-distance-top:0;mso-wrap-distance-right:9pt;mso-wrap-distance-bottom:0;mso-position-horizontal:absolute;mso-position-horizontal-relative:text;mso-position-vertical:absolute;mso-position-vertical-relative:text" o:gfxdata="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" strokecolor="#4f81bd [3204]" strokeweight="2pt">
                 <v:stroke endarrow="open"/>
-                <v:shadow on="t" opacity="24903f" mv:blur="40000f" origin=",.5" offset="0,20000emu"/>
+                <v:shadow on="t" color="black" opacity="24903f" origin=",.5" offset="0,.55556mm"/>
               </v:shape>
             </w:pict>
           </mc:Fallback>
@@ -3281,7 +3182,7 @@
         <mc:AlternateContent>
           <mc:Choice Requires="wps">
             <w:drawing>
-              <wp:anchor distT="0" distB="0" distL="114300" distR="114300" simplePos="0" relativeHeight="251725824" behindDoc="0" locked="0" layoutInCell="1" allowOverlap="1" wp14:anchorId="4A10F90D" wp14:editId="349554F3">
+              <wp:anchor distT="0" distB="0" distL="114300" distR="114300" simplePos="0" relativeHeight="251782144" behindDoc="0" locked="0" layoutInCell="1" allowOverlap="1" wp14:anchorId="4A10F90D" wp14:editId="043EEE53">
                 <wp:simplePos x="0" y="0"/>
                 <wp:positionH relativeFrom="column">
                   <wp:posOffset>1371600</wp:posOffset>
@@ -3333,9 +3234,9 @@
           </mc:Choice>
           <mc:Fallback>
             <w:pict>
-              <v:shape id="Straight Arrow Connector 55" o:spid="_x0000_s1026" type="#_x0000_t32" style="position:absolute;margin-left:108pt;margin-top:134.6pt;width:90pt;height:27pt;z-index:251725824;visibility:visible;mso-wrap-style:square;mso-wrap-distance-left:9pt;mso-wrap-distance-top:0;mso-wrap-distance-right:9pt;mso-wrap-distance-bottom:0;mso-position-horizontal:absolute;mso-position-horizontal-relative:text;mso-position-vertical:absolute;mso-position-vertical-relative:text" o:gfxdata="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" strokecolor="#4f81bd [3204]" strokeweight="2pt">
+              <v:shape w14:anchorId="0DBF346D" id="Straight Arrow Connector 55" o:spid="_x0000_s1026" type="#_x0000_t32" style="position:absolute;margin-left:108pt;margin-top:134.6pt;width:90pt;height:27pt;z-index:251782144;visibility:visible;mso-wrap-style:square;mso-wrap-distance-left:9pt;mso-wrap-distance-top:0;mso-wrap-distance-right:9pt;mso-wrap-distance-bottom:0;mso-position-horizontal:absolute;mso-position-horizontal-relative:text;mso-position-vertical:absolute;mso-position-vertical-relative:text" o:gfxdata="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" strokecolor="#4f81bd [3204]" strokeweight="2pt">
                 <v:stroke endarrow="open"/>
-                <v:shadow on="t" opacity="24903f" mv:blur="40000f" origin=",.5" offset="0,20000emu"/>
+                <v:shadow on="t" color="black" opacity="24903f" origin=",.5" offset="0,.55556mm"/>
               </v:shape>
             </w:pict>
           </mc:Fallback>
@@ -3351,7 +3252,7 @@
         <mc:AlternateContent>
           <mc:Choice Requires="wps">
             <w:drawing>
-              <wp:anchor distT="0" distB="0" distL="114300" distR="114300" simplePos="0" relativeHeight="251724800" behindDoc="0" locked="0" layoutInCell="1" allowOverlap="1" wp14:anchorId="3A6AB3D9" wp14:editId="2D3D8043">
+              <wp:anchor distT="0" distB="0" distL="114300" distR="114300" simplePos="0" relativeHeight="251781120" behindDoc="0" locked="0" layoutInCell="1" allowOverlap="1" wp14:anchorId="3A6AB3D9" wp14:editId="7D4992CE">
                 <wp:simplePos x="0" y="0"/>
                 <wp:positionH relativeFrom="column">
                   <wp:posOffset>1371600</wp:posOffset>
@@ -3403,9 +3304,9 @@
           </mc:Choice>
           <mc:Fallback>
             <w:pict>
-              <v:shape id="Straight Arrow Connector 54" o:spid="_x0000_s1026" type="#_x0000_t32" style="position:absolute;margin-left:108pt;margin-top:134.6pt;width:90pt;height:0;z-index:251724800;visibility:visible;mso-wrap-style:square;mso-wrap-distance-left:9pt;mso-wrap-distance-top:0;mso-wrap-distance-right:9pt;mso-wrap-distance-bottom:0;mso-position-horizontal:absolute;mso-position-horizontal-relative:text;mso-position-vertical:absolute;mso-position-vertical-relative:text" o:gfxdata="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" strokecolor="#4f81bd [3204]" strokeweight="2pt">
+              <v:shape w14:anchorId="33573F02" id="Straight Arrow Connector 54" o:spid="_x0000_s1026" type="#_x0000_t32" style="position:absolute;margin-left:108pt;margin-top:134.6pt;width:90pt;height:0;z-index:251781120;visibility:visible;mso-wrap-style:square;mso-wrap-distance-left:9pt;mso-wrap-distance-top:0;mso-wrap-distance-right:9pt;mso-wrap-distance-bottom:0;mso-position-horizontal:absolute;mso-position-horizontal-relative:text;mso-position-vertical:absolute;mso-position-vertical-relative:text" o:gfxdata="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" strokecolor="#4f81bd [3204]" strokeweight="2pt">
                 <v:stroke endarrow="open"/>
-                <v:shadow on="t" opacity="24903f" mv:blur="40000f" origin=",.5" offset="0,20000emu"/>
+                <v:shadow on="t" color="black" opacity="24903f" origin=",.5" offset="0,.55556mm"/>
               </v:shape>
             </w:pict>
           </mc:Fallback>
@@ -3421,7 +3322,7 @@
         <mc:AlternateContent>
           <mc:Choice Requires="wps">
             <w:drawing>
-              <wp:anchor distT="0" distB="0" distL="114300" distR="114300" simplePos="0" relativeHeight="251723776" behindDoc="0" locked="0" layoutInCell="1" allowOverlap="1" wp14:anchorId="67124FE1" wp14:editId="2B6E4DC7">
+              <wp:anchor distT="0" distB="0" distL="114300" distR="114300" simplePos="0" relativeHeight="251780096" behindDoc="0" locked="0" layoutInCell="1" allowOverlap="1" wp14:anchorId="67124FE1" wp14:editId="0A91F2EF">
                 <wp:simplePos x="0" y="0"/>
                 <wp:positionH relativeFrom="column">
                   <wp:posOffset>1371600</wp:posOffset>
@@ -3473,9 +3374,9 @@
           </mc:Choice>
           <mc:Fallback>
             <w:pict>
-              <v:shape id="Straight Arrow Connector 53" o:spid="_x0000_s1026" type="#_x0000_t32" style="position:absolute;margin-left:108pt;margin-top:107.6pt;width:90pt;height:27pt;flip:y;z-index:251723776;visibility:visible;mso-wrap-style:square;mso-wrap-distance-left:9pt;mso-wrap-distance-top:0;mso-wrap-distance-right:9pt;mso-wrap-distance-bottom:0;mso-position-horizontal:absolute;mso-position-horizontal-relative:text;mso-position-vertical:absolute;mso-position-vertical-relative:text" o:gfxdata="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" strokecolor="#4f81bd [3204]" strokeweight="2pt">
+              <v:shape w14:anchorId="44A4F2B4" id="Straight Arrow Connector 53" o:spid="_x0000_s1026" type="#_x0000_t32" style="position:absolute;margin-left:108pt;margin-top:107.6pt;width:90pt;height:27pt;flip:y;z-index:251780096;visibility:visible;mso-wrap-style:square;mso-wrap-distance-left:9pt;mso-wrap-distance-top:0;mso-wrap-distance-right:9pt;mso-wrap-distance-bottom:0;mso-position-horizontal:absolute;mso-position-horizontal-relative:text;mso-position-vertical:absolute;mso-position-vertical-relative:text" o:gfxdata="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" strokecolor="#4f81bd [3204]" strokeweight="2pt">
                 <v:stroke endarrow="open"/>
-                <v:shadow on="t" opacity="24903f" mv:blur="40000f" origin=",.5" offset="0,20000emu"/>
+                <v:shadow on="t" color="black" opacity="24903f" origin=",.5" offset="0,.55556mm"/>
               </v:shape>
             </w:pict>
           </mc:Fallback>
@@ -3491,7 +3392,7 @@
         <mc:AlternateContent>
           <mc:Choice Requires="wps">
             <w:drawing>
-              <wp:anchor distT="0" distB="0" distL="114300" distR="114300" simplePos="0" relativeHeight="251722752" behindDoc="0" locked="0" layoutInCell="1" allowOverlap="1" wp14:anchorId="3220AFAF" wp14:editId="41AA910D">
+              <wp:anchor distT="0" distB="0" distL="114300" distR="114300" simplePos="0" relativeHeight="251779072" behindDoc="0" locked="0" layoutInCell="1" allowOverlap="1" wp14:anchorId="3220AFAF" wp14:editId="1C216550">
                 <wp:simplePos x="0" y="0"/>
                 <wp:positionH relativeFrom="column">
                   <wp:posOffset>1371600</wp:posOffset>
@@ -3543,9 +3444,9 @@
           </mc:Choice>
           <mc:Fallback>
             <w:pict>
-              <v:shape id="Straight Arrow Connector 52" o:spid="_x0000_s1026" type="#_x0000_t32" style="position:absolute;margin-left:108pt;margin-top:80.6pt;width:90pt;height:54pt;flip:y;z-index:251722752;visibility:visible;mso-wrap-style:square;mso-wrap-distance-left:9pt;mso-wrap-distance-top:0;mso-wrap-distance-right:9pt;mso-wrap-distance-bottom:0;mso-position-horizontal:absolute;mso-position-horizontal-relative:text;mso-position-vertical:absolute;mso-position-vertical-relative:text" o:gfxdata="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" strokecolor="#4f81bd [3204]" strokeweight="2pt">
+              <v:shape w14:anchorId="5D95B347" id="Straight Arrow Connector 52" o:spid="_x0000_s1026" type="#_x0000_t32" style="position:absolute;margin-left:108pt;margin-top:80.6pt;width:90pt;height:54pt;flip:y;z-index:251779072;visibility:visible;mso-wrap-style:square;mso-wrap-distance-left:9pt;mso-wrap-distance-top:0;mso-wrap-distance-right:9pt;mso-wrap-distance-bottom:0;mso-position-horizontal:absolute;mso-position-horizontal-relative:text;mso-position-vertical:absolute;mso-position-vertical-relative:text" o:gfxdata="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" strokecolor="#4f81bd [3204]" strokeweight="2pt">
                 <v:stroke endarrow="open"/>
-                <v:shadow on="t" opacity="24903f" mv:blur="40000f" origin=",.5" offset="0,20000emu"/>
+                <v:shadow on="t" color="black" opacity="24903f" origin=",.5" offset="0,.55556mm"/>
               </v:shape>
             </w:pict>
           </mc:Fallback>
@@ -3561,7 +3462,7 @@
         <mc:AlternateContent>
           <mc:Choice Requires="wps">
             <w:drawing>
-              <wp:anchor distT="0" distB="0" distL="114300" distR="114300" simplePos="0" relativeHeight="251721728" behindDoc="0" locked="0" layoutInCell="1" allowOverlap="1" wp14:anchorId="36E9040F" wp14:editId="478B7DAF">
+              <wp:anchor distT="0" distB="0" distL="114300" distR="114300" simplePos="0" relativeHeight="251778048" behindDoc="0" locked="0" layoutInCell="1" allowOverlap="1" wp14:anchorId="36E9040F" wp14:editId="4838612A">
                 <wp:simplePos x="0" y="0"/>
                 <wp:positionH relativeFrom="column">
                   <wp:posOffset>1371600</wp:posOffset>
@@ -3613,9 +3514,9 @@
           </mc:Choice>
           <mc:Fallback>
             <w:pict>
-              <v:shape id="Straight Arrow Connector 51" o:spid="_x0000_s1026" type="#_x0000_t32" style="position:absolute;margin-left:108pt;margin-top:107.6pt;width:90pt;height:54pt;z-index:251721728;visibility:visible;mso-wrap-style:square;mso-wrap-distance-left:9pt;mso-wrap-distance-top:0;mso-wrap-distance-right:9pt;mso-wrap-distance-bottom:0;mso-position-horizontal:absolute;mso-position-horizontal-relative:text;mso-position-vertical:absolute;mso-position-vertical-relative:text" o:gfxdata="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" strokecolor="#4f81bd [3204]" strokeweight="2pt">
+              <v:shape w14:anchorId="575EE56C" id="Straight Arrow Connector 51" o:spid="_x0000_s1026" type="#_x0000_t32" style="position:absolute;margin-left:108pt;margin-top:107.6pt;width:90pt;height:54pt;z-index:251778048;visibility:visible;mso-wrap-style:square;mso-wrap-distance-left:9pt;mso-wrap-distance-top:0;mso-wrap-distance-right:9pt;mso-wrap-distance-bottom:0;mso-position-horizontal:absolute;mso-position-horizontal-relative:text;mso-position-vertical:absolute;mso-position-vertical-relative:text" o:gfxdata="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" strokecolor="#4f81bd [3204]" strokeweight="2pt">
                 <v:stroke endarrow="open"/>
-                <v:shadow on="t" opacity="24903f" mv:blur="40000f" origin=",.5" offset="0,20000emu"/>
+                <v:shadow on="t" color="black" opacity="24903f" origin=",.5" offset="0,.55556mm"/>
               </v:shape>
             </w:pict>
           </mc:Fallback>
@@ -3631,7 +3532,7 @@
         <mc:AlternateContent>
           <mc:Choice Requires="wps">
             <w:drawing>
-              <wp:anchor distT="0" distB="0" distL="114300" distR="114300" simplePos="0" relativeHeight="251720704" behindDoc="0" locked="0" layoutInCell="1" allowOverlap="1" wp14:anchorId="40521BC9" wp14:editId="4D6173DF">
+              <wp:anchor distT="0" distB="0" distL="114300" distR="114300" simplePos="0" relativeHeight="251777024" behindDoc="0" locked="0" layoutInCell="1" allowOverlap="1" wp14:anchorId="40521BC9" wp14:editId="35F45D74">
                 <wp:simplePos x="0" y="0"/>
                 <wp:positionH relativeFrom="column">
                   <wp:posOffset>1371600</wp:posOffset>
@@ -3683,9 +3584,9 @@
           </mc:Choice>
           <mc:Fallback>
             <w:pict>
-              <v:shape id="Straight Arrow Connector 50" o:spid="_x0000_s1026" type="#_x0000_t32" style="position:absolute;margin-left:108pt;margin-top:107.6pt;width:90pt;height:27pt;z-index:251720704;visibility:visible;mso-wrap-style:square;mso-wrap-distance-left:9pt;mso-wrap-distance-top:0;mso-wrap-distance-right:9pt;mso-wrap-distance-bottom:0;mso-position-horizontal:absolute;mso-position-horizontal-relative:text;mso-position-vertical:absolute;mso-position-vertical-relative:text" o:gfxdata="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" strokecolor="#4f81bd [3204]" strokeweight="2pt">
+              <v:shape w14:anchorId="26EFA47F" id="Straight Arrow Connector 50" o:spid="_x0000_s1026" type="#_x0000_t32" style="position:absolute;margin-left:108pt;margin-top:107.6pt;width:90pt;height:27pt;z-index:251777024;visibility:visible;mso-wrap-style:square;mso-wrap-distance-left:9pt;mso-wrap-distance-top:0;mso-wrap-distance-right:9pt;mso-wrap-distance-bottom:0;mso-position-horizontal:absolute;mso-position-horizontal-relative:text;mso-position-vertical:absolute;mso-position-vertical-relative:text" o:gfxdata="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" strokecolor="#4f81bd [3204]" strokeweight="2pt">
                 <v:stroke endarrow="open"/>
-                <v:shadow on="t" opacity="24903f" mv:blur="40000f" origin=",.5" offset="0,20000emu"/>
+                <v:shadow on="t" color="black" opacity="24903f" origin=",.5" offset="0,.55556mm"/>
               </v:shape>
             </w:pict>
           </mc:Fallback>
@@ -3701,7 +3602,7 @@
         <mc:AlternateContent>
           <mc:Choice Requires="wps">
             <w:drawing>
-              <wp:anchor distT="0" distB="0" distL="114300" distR="114300" simplePos="0" relativeHeight="251719680" behindDoc="0" locked="0" layoutInCell="1" allowOverlap="1" wp14:anchorId="69FC024C" wp14:editId="2EA70EED">
+              <wp:anchor distT="0" distB="0" distL="114300" distR="114300" simplePos="0" relativeHeight="251776000" behindDoc="0" locked="0" layoutInCell="1" allowOverlap="1" wp14:anchorId="69FC024C" wp14:editId="7AB1F2C5">
                 <wp:simplePos x="0" y="0"/>
                 <wp:positionH relativeFrom="column">
                   <wp:posOffset>1371600</wp:posOffset>
@@ -3753,9 +3654,9 @@
           </mc:Choice>
           <mc:Fallback>
             <w:pict>
-              <v:shape id="Straight Arrow Connector 49" o:spid="_x0000_s1026" type="#_x0000_t32" style="position:absolute;margin-left:108pt;margin-top:107.6pt;width:90pt;height:0;z-index:251719680;visibility:visible;mso-wrap-style:square;mso-wrap-distance-left:9pt;mso-wrap-distance-top:0;mso-wrap-distance-right:9pt;mso-wrap-distance-bottom:0;mso-position-horizontal:absolute;mso-position-horizontal-relative:text;mso-position-vertical:absolute;mso-position-vertical-relative:text" o:gfxdata="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" strokecolor="#4f81bd [3204]" strokeweight="2pt">
+              <v:shape w14:anchorId="282DBA29" id="Straight Arrow Connector 49" o:spid="_x0000_s1026" type="#_x0000_t32" style="position:absolute;margin-left:108pt;margin-top:107.6pt;width:90pt;height:0;z-index:251776000;visibility:visible;mso-wrap-style:square;mso-wrap-distance-left:9pt;mso-wrap-distance-top:0;mso-wrap-distance-right:9pt;mso-wrap-distance-bottom:0;mso-position-horizontal:absolute;mso-position-horizontal-relative:text;mso-position-vertical:absolute;mso-position-vertical-relative:text" o:gfxdata="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" strokecolor="#4f81bd [3204]" strokeweight="2pt">
                 <v:stroke endarrow="open"/>
-                <v:shadow on="t" opacity="24903f" mv:blur="40000f" origin=",.5" offset="0,20000emu"/>
+                <v:shadow on="t" color="black" opacity="24903f" origin=",.5" offset="0,.55556mm"/>
               </v:shape>
             </w:pict>
           </mc:Fallback>
@@ -3771,7 +3672,7 @@
         <mc:AlternateContent>
           <mc:Choice Requires="wps">
             <w:drawing>
-              <wp:anchor distT="0" distB="0" distL="114300" distR="114300" simplePos="0" relativeHeight="251717632" behindDoc="0" locked="0" layoutInCell="1" allowOverlap="1" wp14:anchorId="5139D0F0" wp14:editId="59F45690">
+              <wp:anchor distT="0" distB="0" distL="114300" distR="114300" simplePos="0" relativeHeight="251773952" behindDoc="0" locked="0" layoutInCell="1" allowOverlap="1" wp14:anchorId="5139D0F0" wp14:editId="17BB6249">
                 <wp:simplePos x="0" y="0"/>
                 <wp:positionH relativeFrom="column">
                   <wp:posOffset>1371600</wp:posOffset>
@@ -3823,9 +3724,9 @@
           </mc:Choice>
           <mc:Fallback>
             <w:pict>
-              <v:shape id="Straight Arrow Connector 46" o:spid="_x0000_s1026" type="#_x0000_t32" style="position:absolute;margin-left:108pt;margin-top:80.6pt;width:90pt;height:81pt;z-index:251717632;visibility:visible;mso-wrap-style:square;mso-wrap-distance-left:9pt;mso-wrap-distance-top:0;mso-wrap-distance-right:9pt;mso-wrap-distance-bottom:0;mso-position-horizontal:absolute;mso-position-horizontal-relative:text;mso-position-vertical:absolute;mso-position-vertical-relative:text" o:gfxdata="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" strokecolor="#4f81bd [3204]" strokeweight="2pt">
+              <v:shape w14:anchorId="79D49D21" id="Straight Arrow Connector 46" o:spid="_x0000_s1026" type="#_x0000_t32" style="position:absolute;margin-left:108pt;margin-top:80.6pt;width:90pt;height:81pt;z-index:251773952;visibility:visible;mso-wrap-style:square;mso-wrap-distance-left:9pt;mso-wrap-distance-top:0;mso-wrap-distance-right:9pt;mso-wrap-distance-bottom:0;mso-position-horizontal:absolute;mso-position-horizontal-relative:text;mso-position-vertical:absolute;mso-position-vertical-relative:text" o:gfxdata="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" strokecolor="#4f81bd [3204]" strokeweight="2pt">
                 <v:stroke endarrow="open"/>
-                <v:shadow on="t" opacity="24903f" mv:blur="40000f" origin=",.5" offset="0,20000emu"/>
+                <v:shadow on="t" color="black" opacity="24903f" origin=",.5" offset="0,.55556mm"/>
               </v:shape>
             </w:pict>
           </mc:Fallback>
@@ -3841,7 +3742,7 @@
         <mc:AlternateContent>
           <mc:Choice Requires="wps">
             <w:drawing>
-              <wp:anchor distT="0" distB="0" distL="114300" distR="114300" simplePos="0" relativeHeight="251716608" behindDoc="0" locked="0" layoutInCell="1" allowOverlap="1" wp14:anchorId="1F72F447" wp14:editId="0DA9C28F">
+              <wp:anchor distT="0" distB="0" distL="114300" distR="114300" simplePos="0" relativeHeight="251772928" behindDoc="0" locked="0" layoutInCell="1" allowOverlap="1" wp14:anchorId="1F72F447" wp14:editId="0AB64198">
                 <wp:simplePos x="0" y="0"/>
                 <wp:positionH relativeFrom="column">
                   <wp:posOffset>1371600</wp:posOffset>
@@ -3893,9 +3794,9 @@
           </mc:Choice>
           <mc:Fallback>
             <w:pict>
-              <v:shape id="Straight Arrow Connector 45" o:spid="_x0000_s1026" type="#_x0000_t32" style="position:absolute;margin-left:108pt;margin-top:80.6pt;width:90pt;height:54pt;z-index:251716608;visibility:visible;mso-wrap-style:square;mso-wrap-distance-left:9pt;mso-wrap-distance-top:0;mso-wrap-distance-right:9pt;mso-wrap-distance-bottom:0;mso-position-horizontal:absolute;mso-position-horizontal-relative:text;mso-position-vertical:absolute;mso-position-vertical-relative:text" o:gfxdata="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" strokecolor="#4f81bd [3204]" strokeweight="2pt">
+              <v:shape w14:anchorId="134719EA" id="Straight Arrow Connector 45" o:spid="_x0000_s1026" type="#_x0000_t32" style="position:absolute;margin-left:108pt;margin-top:80.6pt;width:90pt;height:54pt;z-index:251772928;visibility:visible;mso-wrap-style:square;mso-wrap-distance-left:9pt;mso-wrap-distance-top:0;mso-wrap-distance-right:9pt;mso-wrap-distance-bottom:0;mso-position-horizontal:absolute;mso-position-horizontal-relative:text;mso-position-vertical:absolute;mso-position-vertical-relative:text" o:gfxdata="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" strokecolor="#4f81bd [3204]" strokeweight="2pt">
                 <v:stroke endarrow="open"/>
-                <v:shadow on="t" opacity="24903f" mv:blur="40000f" origin=",.5" offset="0,20000emu"/>
+                <v:shadow on="t" color="black" opacity="24903f" origin=",.5" offset="0,.55556mm"/>
               </v:shape>
             </w:pict>
           </mc:Fallback>
@@ -3911,7 +3812,7 @@
         <mc:AlternateContent>
           <mc:Choice Requires="wps">
             <w:drawing>
-              <wp:anchor distT="0" distB="0" distL="114300" distR="114300" simplePos="0" relativeHeight="251715584" behindDoc="0" locked="0" layoutInCell="1" allowOverlap="1" wp14:anchorId="1A961AB1" wp14:editId="44999F2C">
+              <wp:anchor distT="0" distB="0" distL="114300" distR="114300" simplePos="0" relativeHeight="251771904" behindDoc="0" locked="0" layoutInCell="1" allowOverlap="1" wp14:anchorId="1A961AB1" wp14:editId="0CFF2B1B">
                 <wp:simplePos x="0" y="0"/>
                 <wp:positionH relativeFrom="column">
                   <wp:posOffset>1371600</wp:posOffset>
@@ -3963,9 +3864,9 @@
           </mc:Choice>
           <mc:Fallback>
             <w:pict>
-              <v:shape id="Straight Arrow Connector 44" o:spid="_x0000_s1026" type="#_x0000_t32" style="position:absolute;margin-left:108pt;margin-top:80.6pt;width:90pt;height:27pt;z-index:251715584;visibility:visible;mso-wrap-style:square;mso-wrap-distance-left:9pt;mso-wrap-distance-top:0;mso-wrap-distance-right:9pt;mso-wrap-distance-bottom:0;mso-position-horizontal:absolute;mso-position-horizontal-relative:text;mso-position-vertical:absolute;mso-position-vertical-relative:text" o:gfxdata="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" strokecolor="#4f81bd [3204]" strokeweight="2pt">
+              <v:shape w14:anchorId="05DDAC10" id="Straight Arrow Connector 44" o:spid="_x0000_s1026" type="#_x0000_t32" style="position:absolute;margin-left:108pt;margin-top:80.6pt;width:90pt;height:27pt;z-index:251771904;visibility:visible;mso-wrap-style:square;mso-wrap-distance-left:9pt;mso-wrap-distance-top:0;mso-wrap-distance-right:9pt;mso-wrap-distance-bottom:0;mso-position-horizontal:absolute;mso-position-horizontal-relative:text;mso-position-vertical:absolute;mso-position-vertical-relative:text" o:gfxdata="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" strokecolor="#4f81bd [3204]" strokeweight="2pt">
                 <v:stroke endarrow="open"/>
-                <v:shadow on="t" opacity="24903f" mv:blur="40000f" origin=",.5" offset="0,20000emu"/>
+                <v:shadow on="t" color="black" opacity="24903f" origin=",.5" offset="0,.55556mm"/>
               </v:shape>
             </w:pict>
           </mc:Fallback>
@@ -3981,7 +3882,7 @@
         <mc:AlternateContent>
           <mc:Choice Requires="wps">
             <w:drawing>
-              <wp:anchor distT="0" distB="0" distL="114300" distR="114300" simplePos="0" relativeHeight="251714560" behindDoc="0" locked="0" layoutInCell="1" allowOverlap="1" wp14:anchorId="58D0A863" wp14:editId="547C2FCD">
+              <wp:anchor distT="0" distB="0" distL="114300" distR="114300" simplePos="0" relativeHeight="251770880" behindDoc="0" locked="0" layoutInCell="1" allowOverlap="1" wp14:anchorId="58D0A863" wp14:editId="342557D7">
                 <wp:simplePos x="0" y="0"/>
                 <wp:positionH relativeFrom="column">
                   <wp:posOffset>1371600</wp:posOffset>
@@ -4033,9 +3934,9 @@
           </mc:Choice>
           <mc:Fallback>
             <w:pict>
-              <v:shape id="Straight Arrow Connector 43" o:spid="_x0000_s1026" type="#_x0000_t32" style="position:absolute;margin-left:108pt;margin-top:80.6pt;width:90pt;height:0;z-index:251714560;visibility:visible;mso-wrap-style:square;mso-wrap-distance-left:9pt;mso-wrap-distance-top:0;mso-wrap-distance-right:9pt;mso-wrap-distance-bottom:0;mso-position-horizontal:absolute;mso-position-horizontal-relative:text;mso-position-vertical:absolute;mso-position-vertical-relative:text" o:gfxdata="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" strokecolor="#4f81bd [3204]" strokeweight="2pt">
+              <v:shape w14:anchorId="6CB9167B" id="Straight Arrow Connector 43" o:spid="_x0000_s1026" type="#_x0000_t32" style="position:absolute;margin-left:108pt;margin-top:80.6pt;width:90pt;height:0;z-index:251770880;visibility:visible;mso-wrap-style:square;mso-wrap-distance-left:9pt;mso-wrap-distance-top:0;mso-wrap-distance-right:9pt;mso-wrap-distance-bottom:0;mso-position-horizontal:absolute;mso-position-horizontal-relative:text;mso-position-vertical:absolute;mso-position-vertical-relative:text" o:gfxdata="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" strokecolor="#4f81bd [3204]" strokeweight="2pt">
                 <v:stroke endarrow="open"/>
-                <v:shadow on="t" opacity="24903f" mv:blur="40000f" origin=",.5" offset="0,20000emu"/>
+                <v:shadow on="t" color="black" opacity="24903f" origin=",.5" offset="0,.55556mm"/>
               </v:shape>
             </w:pict>
           </mc:Fallback>
@@ -4051,7 +3952,7 @@
         <mc:AlternateContent>
           <mc:Choice Requires="wps">
             <w:drawing>
-              <wp:anchor distT="0" distB="0" distL="114300" distR="114300" simplePos="0" relativeHeight="251713536" behindDoc="0" locked="0" layoutInCell="1" allowOverlap="1" wp14:anchorId="0639DC4E" wp14:editId="3B42BCFD">
+              <wp:anchor distT="0" distB="0" distL="114300" distR="114300" simplePos="0" relativeHeight="251769856" behindDoc="0" locked="0" layoutInCell="1" allowOverlap="1" wp14:anchorId="0639DC4E" wp14:editId="17A7B351">
                 <wp:simplePos x="0" y="0"/>
                 <wp:positionH relativeFrom="column">
                   <wp:posOffset>1371600</wp:posOffset>
@@ -4103,9 +4004,9 @@
           </mc:Choice>
           <mc:Fallback>
             <w:pict>
-              <v:shape id="Straight Arrow Connector 42" o:spid="_x0000_s1026" type="#_x0000_t32" style="position:absolute;margin-left:108pt;margin-top:53.6pt;width:90pt;height:108pt;z-index:251713536;visibility:visible;mso-wrap-style:square;mso-wrap-distance-left:9pt;mso-wrap-distance-top:0;mso-wrap-distance-right:9pt;mso-wrap-distance-bottom:0;mso-position-horizontal:absolute;mso-position-horizontal-relative:text;mso-position-vertical:absolute;mso-position-vertical-relative:text" o:gfxdata="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" strokecolor="#4f81bd [3204]" strokeweight="2pt">
+              <v:shape w14:anchorId="6AE9D81D" id="Straight Arrow Connector 42" o:spid="_x0000_s1026" type="#_x0000_t32" style="position:absolute;margin-left:108pt;margin-top:53.6pt;width:90pt;height:108pt;z-index:251769856;visibility:visible;mso-wrap-style:square;mso-wrap-distance-left:9pt;mso-wrap-distance-top:0;mso-wrap-distance-right:9pt;mso-wrap-distance-bottom:0;mso-position-horizontal:absolute;mso-position-horizontal-relative:text;mso-position-vertical:absolute;mso-position-vertical-relative:text" o:gfxdata="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" strokecolor="#4f81bd [3204]" strokeweight="2pt">
                 <v:stroke endarrow="open"/>
-                <v:shadow on="t" opacity="24903f" mv:blur="40000f" origin=",.5" offset="0,20000emu"/>
+                <v:shadow on="t" color="black" opacity="24903f" origin=",.5" offset="0,.55556mm"/>
               </v:shape>
             </w:pict>
           </mc:Fallback>
@@ -4121,7 +4022,7 @@
         <mc:AlternateContent>
           <mc:Choice Requires="wps">
             <w:drawing>
-              <wp:anchor distT="0" distB="0" distL="114300" distR="114300" simplePos="0" relativeHeight="251712512" behindDoc="0" locked="0" layoutInCell="1" allowOverlap="1" wp14:anchorId="667B76B9" wp14:editId="0A5916DF">
+              <wp:anchor distT="0" distB="0" distL="114300" distR="114300" simplePos="0" relativeHeight="251768832" behindDoc="0" locked="0" layoutInCell="1" allowOverlap="1" wp14:anchorId="667B76B9" wp14:editId="1796E699">
                 <wp:simplePos x="0" y="0"/>
                 <wp:positionH relativeFrom="column">
                   <wp:posOffset>1371600</wp:posOffset>
@@ -4173,9 +4074,9 @@
           </mc:Choice>
           <mc:Fallback>
             <w:pict>
-              <v:shape id="Straight Arrow Connector 41" o:spid="_x0000_s1026" type="#_x0000_t32" style="position:absolute;margin-left:108pt;margin-top:53.6pt;width:90pt;height:81pt;z-index:251712512;visibility:visible;mso-wrap-style:square;mso-wrap-distance-left:9pt;mso-wrap-distance-top:0;mso-wrap-distance-right:9pt;mso-wrap-distance-bottom:0;mso-position-horizontal:absolute;mso-position-horizontal-relative:text;mso-position-vertical:absolute;mso-position-vertical-relative:text" o:gfxdata="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" strokecolor="#4f81bd [3204]" strokeweight="2pt">
+              <v:shape w14:anchorId="59E3C165" id="Straight Arrow Connector 41" o:spid="_x0000_s1026" type="#_x0000_t32" style="position:absolute;margin-left:108pt;margin-top:53.6pt;width:90pt;height:81pt;z-index:251768832;visibility:visible;mso-wrap-style:square;mso-wrap-distance-left:9pt;mso-wrap-distance-top:0;mso-wrap-distance-right:9pt;mso-wrap-distance-bottom:0;mso-position-horizontal:absolute;mso-position-horizontal-relative:text;mso-position-vertical:absolute;mso-position-vertical-relative:text" o:gfxdata="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" strokecolor="#4f81bd [3204]" strokeweight="2pt">
                 <v:stroke endarrow="open"/>
-                <v:shadow on="t" opacity="24903f" mv:blur="40000f" origin=",.5" offset="0,20000emu"/>
+                <v:shadow on="t" color="black" opacity="24903f" origin=",.5" offset="0,.55556mm"/>
               </v:shape>
             </w:pict>
           </mc:Fallback>
@@ -4191,7 +4092,7 @@
         <mc:AlternateContent>
           <mc:Choice Requires="wps">
             <w:drawing>
-              <wp:anchor distT="0" distB="0" distL="114300" distR="114300" simplePos="0" relativeHeight="251711488" behindDoc="0" locked="0" layoutInCell="1" allowOverlap="1" wp14:anchorId="3DFEEDBB" wp14:editId="16CF1E24">
+              <wp:anchor distT="0" distB="0" distL="114300" distR="114300" simplePos="0" relativeHeight="251767808" behindDoc="0" locked="0" layoutInCell="1" allowOverlap="1" wp14:anchorId="3DFEEDBB" wp14:editId="13192997">
                 <wp:simplePos x="0" y="0"/>
                 <wp:positionH relativeFrom="column">
                   <wp:posOffset>1371600</wp:posOffset>
@@ -4243,9 +4144,9 @@
           </mc:Choice>
           <mc:Fallback>
             <w:pict>
-              <v:shape id="Straight Arrow Connector 40" o:spid="_x0000_s1026" type="#_x0000_t32" style="position:absolute;margin-left:108pt;margin-top:53.6pt;width:90pt;height:54pt;z-index:251711488;visibility:visible;mso-wrap-style:square;mso-wrap-distance-left:9pt;mso-wrap-distance-top:0;mso-wrap-distance-right:9pt;mso-wrap-distance-bottom:0;mso-position-horizontal:absolute;mso-position-horizontal-relative:text;mso-position-vertical:absolute;mso-position-vertical-relative:text" o:gfxdata="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" strokecolor="#4f81bd [3204]" strokeweight="2pt">
+              <v:shape w14:anchorId="519CB2B8" id="Straight Arrow Connector 40" o:spid="_x0000_s1026" type="#_x0000_t32" style="position:absolute;margin-left:108pt;margin-top:53.6pt;width:90pt;height:54pt;z-index:251767808;visibility:visible;mso-wrap-style:square;mso-wrap-distance-left:9pt;mso-wrap-distance-top:0;mso-wrap-distance-right:9pt;mso-wrap-distance-bottom:0;mso-position-horizontal:absolute;mso-position-horizontal-relative:text;mso-position-vertical:absolute;mso-position-vertical-relative:text" o:gfxdata="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" strokecolor="#4f81bd [3204]" strokeweight="2pt">
                 <v:stroke endarrow="open"/>
-                <v:shadow on="t" opacity="24903f" mv:blur="40000f" origin=",.5" offset="0,20000emu"/>
+                <v:shadow on="t" color="black" opacity="24903f" origin=",.5" offset="0,.55556mm"/>
               </v:shape>
             </w:pict>
           </mc:Fallback>
@@ -4261,7 +4162,7 @@
         <mc:AlternateContent>
           <mc:Choice Requires="wps">
             <w:drawing>
-              <wp:anchor distT="0" distB="0" distL="114300" distR="114300" simplePos="0" relativeHeight="251710464" behindDoc="0" locked="0" layoutInCell="1" allowOverlap="1" wp14:anchorId="4282218B" wp14:editId="22C3F63D">
+              <wp:anchor distT="0" distB="0" distL="114300" distR="114300" simplePos="0" relativeHeight="251766784" behindDoc="0" locked="0" layoutInCell="1" allowOverlap="1" wp14:anchorId="4282218B" wp14:editId="475D4D90">
                 <wp:simplePos x="0" y="0"/>
                 <wp:positionH relativeFrom="column">
                   <wp:posOffset>1371600</wp:posOffset>
@@ -4313,9 +4214,9 @@
           </mc:Choice>
           <mc:Fallback>
             <w:pict>
-              <v:shape id="Straight Arrow Connector 38" o:spid="_x0000_s1026" type="#_x0000_t32" style="position:absolute;margin-left:108pt;margin-top:53.6pt;width:90pt;height:27pt;z-index:251710464;visibility:visible;mso-wrap-style:square;mso-wrap-distance-left:9pt;mso-wrap-distance-top:0;mso-wrap-distance-right:9pt;mso-wrap-distance-bottom:0;mso-position-horizontal:absolute;mso-position-horizontal-relative:text;mso-position-vertical:absolute;mso-position-vertical-relative:text" o:gfxdata="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" strokecolor="#4f81bd [3204]" strokeweight="2pt">
+              <v:shape w14:anchorId="372238DC" id="Straight Arrow Connector 38" o:spid="_x0000_s1026" type="#_x0000_t32" style="position:absolute;margin-left:108pt;margin-top:53.6pt;width:90pt;height:27pt;z-index:251766784;visibility:visible;mso-wrap-style:square;mso-wrap-distance-left:9pt;mso-wrap-distance-top:0;mso-wrap-distance-right:9pt;mso-wrap-distance-bottom:0;mso-position-horizontal:absolute;mso-position-horizontal-relative:text;mso-position-vertical:absolute;mso-position-vertical-relative:text" o:gfxdata="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" strokecolor="#4f81bd [3204]" strokeweight="2pt">
                 <v:stroke endarrow="open"/>
-                <v:shadow on="t" opacity="24903f" mv:blur="40000f" origin=",.5" offset="0,20000emu"/>
+                <v:shadow on="t" color="black" opacity="24903f" origin=",.5" offset="0,.55556mm"/>
               </v:shape>
             </w:pict>
           </mc:Fallback>
@@ -4331,7 +4232,7 @@
         <mc:AlternateContent>
           <mc:Choice Requires="wps">
             <w:drawing>
-              <wp:anchor distT="0" distB="0" distL="114300" distR="114300" simplePos="0" relativeHeight="251709440" behindDoc="0" locked="0" layoutInCell="1" allowOverlap="1" wp14:anchorId="173BECCA" wp14:editId="52CA4D9D">
+              <wp:anchor distT="0" distB="0" distL="114300" distR="114300" simplePos="0" relativeHeight="251765760" behindDoc="0" locked="0" layoutInCell="1" allowOverlap="1" wp14:anchorId="173BECCA" wp14:editId="617560A2">
                 <wp:simplePos x="0" y="0"/>
                 <wp:positionH relativeFrom="column">
                   <wp:posOffset>2514600</wp:posOffset>
@@ -4363,7 +4264,7 @@
                         <a:effectLst/>
                         <a:extLst>
                           <a:ext uri="{C572A759-6A51-4108-AA02-DFA0A04FC94B}">
-                            <ma14:wrappingTextBoxFlag xmlns:ma14="http://schemas.microsoft.com/office/mac/drawingml/2011/main"/>
+                            <ma14:wrappingTextBoxFlag xmlns:ma14="http://schemas.microsoft.com/office/mac/drawingml/2011/main" xmlns:w="http://schemas.openxmlformats.org/wordprocessingml/2006/main" xmlns:w10="urn:schemas-microsoft-com:office:word" xmlns:v="urn:schemas-microsoft-com:vml" xmlns:o="urn:schemas-microsoft-com:office:office" xmlns:mv="urn:schemas-microsoft-com:mac:vml" xmlns:mo="http://schemas.microsoft.com/office/mac/office/2008/main" xmlns=""/>
                           </a:ext>
                         </a:extLst>
                       </wps:spPr>
@@ -4387,7 +4288,6 @@
                             <w:pPr>
                               <w:jc w:val="center"/>
                               <w:rPr>
-                                <w:rFonts w:hint="eastAsia"/>
                                 <w:sz w:val="12"/>
                                 <w14:textOutline w14:w="9525" w14:cap="rnd" w14:cmpd="sng" w14:algn="ctr">
                                   <w14:solidFill>
@@ -4434,14 +4334,13 @@
           </mc:Choice>
           <mc:Fallback>
             <w:pict>
-              <v:shape id="Text Box 36" o:spid="_x0000_s1037" type="#_x0000_t202" style="position:absolute;margin-left:198pt;margin-top:152.6pt;width:27pt;height:18pt;z-index:251709440;visibility:visible;mso-wrap-style:square;mso-width-percent:0;mso-height-percent:0;mso-wrap-distance-left:9pt;mso-wrap-distance-top:0;mso-wrap-distance-right:9pt;mso-wrap-distance-bottom:0;mso-position-horizontal:absolute;mso-position-horizontal-relative:text;mso-position-vertical:absolute;mso-position-vertical-relative:text;mso-width-percent:0;mso-height-percent:0;mso-width-relative:margin;mso-height-relative:margin;v-text-anchor:top" o:gfxdata="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" filled="f" stroked="f">
+              <v:shape w14:anchorId="173BECCA" id="Text Box 36" o:spid="_x0000_s1036" type="#_x0000_t202" style="position:absolute;margin-left:198pt;margin-top:152.6pt;width:27pt;height:18pt;z-index:251765760;visibility:visible;mso-wrap-style:square;mso-width-percent:0;mso-height-percent:0;mso-wrap-distance-left:9pt;mso-wrap-distance-top:0;mso-wrap-distance-right:9pt;mso-wrap-distance-bottom:0;mso-position-horizontal:absolute;mso-position-horizontal-relative:text;mso-position-vertical:absolute;mso-position-vertical-relative:text;mso-width-percent:0;mso-height-percent:0;mso-width-relative:margin;mso-height-relative:margin;v-text-anchor:top" o:gfxdata="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" filled="f" stroked="f">
                 <v:textbox>
                   <w:txbxContent>
                     <w:p>
                       <w:pPr>
                         <w:jc w:val="center"/>
                         <w:rPr>
-                          <w:rFonts w:hint="eastAsia"/>
                           <w:sz w:val="12"/>
                           <w14:textOutline w14:w="9525" w14:cap="rnd" w14:cmpd="sng" w14:algn="ctr">
                             <w14:solidFill>
@@ -4484,7 +4383,7 @@
         <mc:AlternateContent>
           <mc:Choice Requires="wps">
             <w:drawing>
-              <wp:anchor distT="0" distB="0" distL="114300" distR="114300" simplePos="0" relativeHeight="251707392" behindDoc="0" locked="0" layoutInCell="1" allowOverlap="1" wp14:anchorId="5CEAC643" wp14:editId="36105681">
+              <wp:anchor distT="0" distB="0" distL="114300" distR="114300" simplePos="0" relativeHeight="251764736" behindDoc="0" locked="0" layoutInCell="1" allowOverlap="1" wp14:anchorId="5CEAC643" wp14:editId="6F090017">
                 <wp:simplePos x="0" y="0"/>
                 <wp:positionH relativeFrom="column">
                   <wp:posOffset>2514600</wp:posOffset>
@@ -4516,7 +4415,7 @@
                         <a:effectLst/>
                         <a:extLst>
                           <a:ext uri="{C572A759-6A51-4108-AA02-DFA0A04FC94B}">
-                            <ma14:wrappingTextBoxFlag xmlns:ma14="http://schemas.microsoft.com/office/mac/drawingml/2011/main"/>
+                            <ma14:wrappingTextBoxFlag xmlns:ma14="http://schemas.microsoft.com/office/mac/drawingml/2011/main" xmlns:w="http://schemas.openxmlformats.org/wordprocessingml/2006/main" xmlns:w10="urn:schemas-microsoft-com:office:word" xmlns:v="urn:schemas-microsoft-com:vml" xmlns:o="urn:schemas-microsoft-com:office:office" xmlns:mv="urn:schemas-microsoft-com:mac:vml" xmlns:mo="http://schemas.microsoft.com/office/mac/office/2008/main" xmlns=""/>
                           </a:ext>
                         </a:extLst>
                       </wps:spPr>
@@ -4540,7 +4439,6 @@
                             <w:pPr>
                               <w:jc w:val="center"/>
                               <w:rPr>
-                                <w:rFonts w:hint="eastAsia"/>
                                 <w:sz w:val="12"/>
                                 <w14:textOutline w14:w="9525" w14:cap="rnd" w14:cmpd="sng" w14:algn="ctr">
                                   <w14:solidFill>
@@ -4587,14 +4485,13 @@
           </mc:Choice>
           <mc:Fallback>
             <w:pict>
-              <v:shape id="Text Box 35" o:spid="_x0000_s1038" type="#_x0000_t202" style="position:absolute;margin-left:198pt;margin-top:125.6pt;width:27pt;height:18pt;z-index:251707392;visibility:visible;mso-wrap-style:square;mso-width-percent:0;mso-height-percent:0;mso-wrap-distance-left:9pt;mso-wrap-distance-top:0;mso-wrap-distance-right:9pt;mso-wrap-distance-bottom:0;mso-position-horizontal:absolute;mso-position-horizontal-relative:text;mso-position-vertical:absolute;mso-position-vertical-relative:text;mso-width-percent:0;mso-height-percent:0;mso-width-relative:margin;mso-height-relative:margin;v-text-anchor:top" o:gfxdata="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" filled="f" stroked="f">
+              <v:shape w14:anchorId="5CEAC643" id="Text Box 35" o:spid="_x0000_s1037" type="#_x0000_t202" style="position:absolute;margin-left:198pt;margin-top:125.6pt;width:27pt;height:18pt;z-index:251764736;visibility:visible;mso-wrap-style:square;mso-width-percent:0;mso-height-percent:0;mso-wrap-distance-left:9pt;mso-wrap-distance-top:0;mso-wrap-distance-right:9pt;mso-wrap-distance-bottom:0;mso-position-horizontal:absolute;mso-position-horizontal-relative:text;mso-position-vertical:absolute;mso-position-vertical-relative:text;mso-width-percent:0;mso-height-percent:0;mso-width-relative:margin;mso-height-relative:margin;v-text-anchor:top" o:gfxdata="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" filled="f" stroked="f">
                 <v:textbox>
                   <w:txbxContent>
                     <w:p>
                       <w:pPr>
                         <w:jc w:val="center"/>
                         <w:rPr>
-                          <w:rFonts w:hint="eastAsia"/>
                           <w:sz w:val="12"/>
                           <w14:textOutline w14:w="9525" w14:cap="rnd" w14:cmpd="sng" w14:algn="ctr">
                             <w14:solidFill>
@@ -4637,7 +4534,7 @@
         <mc:AlternateContent>
           <mc:Choice Requires="wps">
             <w:drawing>
-              <wp:anchor distT="0" distB="0" distL="114300" distR="114300" simplePos="0" relativeHeight="251705344" behindDoc="0" locked="0" layoutInCell="1" allowOverlap="1" wp14:anchorId="70F6E38F" wp14:editId="2BD35DDE">
+              <wp:anchor distT="0" distB="0" distL="114300" distR="114300" simplePos="0" relativeHeight="251763712" behindDoc="0" locked="0" layoutInCell="1" allowOverlap="1" wp14:anchorId="70F6E38F" wp14:editId="47555902">
                 <wp:simplePos x="0" y="0"/>
                 <wp:positionH relativeFrom="column">
                   <wp:posOffset>2514600</wp:posOffset>
@@ -4669,7 +4566,7 @@
                         <a:effectLst/>
                         <a:extLst>
                           <a:ext uri="{C572A759-6A51-4108-AA02-DFA0A04FC94B}">
-                            <ma14:wrappingTextBoxFlag xmlns:ma14="http://schemas.microsoft.com/office/mac/drawingml/2011/main"/>
+                            <ma14:wrappingTextBoxFlag xmlns:ma14="http://schemas.microsoft.com/office/mac/drawingml/2011/main" xmlns:w="http://schemas.openxmlformats.org/wordprocessingml/2006/main" xmlns:w10="urn:schemas-microsoft-com:office:word" xmlns:v="urn:schemas-microsoft-com:vml" xmlns:o="urn:schemas-microsoft-com:office:office" xmlns:mv="urn:schemas-microsoft-com:mac:vml" xmlns:mo="http://schemas.microsoft.com/office/mac/office/2008/main" xmlns=""/>
                           </a:ext>
                         </a:extLst>
                       </wps:spPr>
@@ -4693,7 +4590,6 @@
                             <w:pPr>
                               <w:jc w:val="center"/>
                               <w:rPr>
-                                <w:rFonts w:hint="eastAsia"/>
                                 <w:sz w:val="12"/>
                                 <w14:textOutline w14:w="9525" w14:cap="rnd" w14:cmpd="sng" w14:algn="ctr">
                                   <w14:solidFill>
@@ -4740,14 +4636,13 @@
           </mc:Choice>
           <mc:Fallback>
             <w:pict>
-              <v:shape id="Text Box 34" o:spid="_x0000_s1039" type="#_x0000_t202" style="position:absolute;margin-left:198pt;margin-top:98.6pt;width:27pt;height:18pt;z-index:251705344;visibility:visible;mso-wrap-style:square;mso-width-percent:0;mso-height-percent:0;mso-wrap-distance-left:9pt;mso-wrap-distance-top:0;mso-wrap-distance-right:9pt;mso-wrap-distance-bottom:0;mso-position-horizontal:absolute;mso-position-horizontal-relative:text;mso-position-vertical:absolute;mso-position-vertical-relative:text;mso-width-percent:0;mso-height-percent:0;mso-width-relative:margin;mso-height-relative:margin;v-text-anchor:top" o:gfxdata="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" filled="f" stroked="f">
+              <v:shape w14:anchorId="70F6E38F" id="Text Box 34" o:spid="_x0000_s1038" type="#_x0000_t202" style="position:absolute;margin-left:198pt;margin-top:98.6pt;width:27pt;height:18pt;z-index:251763712;visibility:visible;mso-wrap-style:square;mso-width-percent:0;mso-height-percent:0;mso-wrap-distance-left:9pt;mso-wrap-distance-top:0;mso-wrap-distance-right:9pt;mso-wrap-distance-bottom:0;mso-position-horizontal:absolute;mso-position-horizontal-relative:text;mso-position-vertical:absolute;mso-position-vertical-relative:text;mso-width-percent:0;mso-height-percent:0;mso-width-relative:margin;mso-height-relative:margin;v-text-anchor:top" o:gfxdata="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" filled="f" stroked="f">
                 <v:textbox>
                   <w:txbxContent>
                     <w:p>
                       <w:pPr>
                         <w:jc w:val="center"/>
                         <w:rPr>
-                          <w:rFonts w:hint="eastAsia"/>
                           <w:sz w:val="12"/>
                           <w14:textOutline w14:w="9525" w14:cap="rnd" w14:cmpd="sng" w14:algn="ctr">
                             <w14:solidFill>
@@ -4789,7 +4684,7 @@
         <mc:AlternateContent>
           <mc:Choice Requires="wps">
             <w:drawing>
-              <wp:anchor distT="0" distB="0" distL="114300" distR="114300" simplePos="0" relativeHeight="251702272" behindDoc="0" locked="0" layoutInCell="1" allowOverlap="1" wp14:anchorId="11A61AA1" wp14:editId="66C4E0AB">
+              <wp:anchor distT="0" distB="0" distL="114300" distR="114300" simplePos="0" relativeHeight="251761664" behindDoc="0" locked="0" layoutInCell="1" allowOverlap="1" wp14:anchorId="11A61AA1" wp14:editId="304475DF">
                 <wp:simplePos x="0" y="0"/>
                 <wp:positionH relativeFrom="column">
                   <wp:posOffset>2514600</wp:posOffset>
@@ -4859,11 +4754,11 @@
           </mc:Choice>
           <mc:Fallback>
             <w:pict>
-              <v:oval id="Oval 30" o:spid="_x0000_s1026" style="position:absolute;margin-left:198pt;margin-top:152.6pt;width:18pt;height:18pt;z-index:251702272;visibility:visible;mso-wrap-style:square;mso-width-percent:0;mso-height-percent:0;mso-wrap-distance-left:9pt;mso-wrap-distance-top:0;mso-wrap-distance-right:9pt;mso-wrap-distance-bottom:0;mso-position-horizontal:absolute;mso-position-horizontal-relative:text;mso-position-vertical:absolute;mso-position-vertical-relative:text;mso-width-percent:0;mso-height-percent:0;mso-width-relative:margin;mso-height-relative:margin;v-text-anchor:middle" o:gfxdata="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" fillcolor="#4f81bd [3204]" strokecolor="#4579b8 [3044]">
-                <v:fill color2="#a7bfde [1620]" rotate="t" type="gradient">
+              <v:oval w14:anchorId="51835D37" id="Oval 30" o:spid="_x0000_s1026" style="position:absolute;margin-left:198pt;margin-top:152.6pt;width:18pt;height:18pt;z-index:251761664;visibility:visible;mso-wrap-style:square;mso-width-percent:0;mso-height-percent:0;mso-wrap-distance-left:9pt;mso-wrap-distance-top:0;mso-wrap-distance-right:9pt;mso-wrap-distance-bottom:0;mso-position-horizontal:absolute;mso-position-horizontal-relative:text;mso-position-vertical:absolute;mso-position-vertical-relative:text;mso-width-percent:0;mso-height-percent:0;mso-width-relative:margin;mso-height-relative:margin;v-text-anchor:middle" o:gfxdata="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" fillcolor="#4f81bd [3204]" strokecolor="#4579b8 [3044]">
+                <v:fill color2="#a7bfde [1620]" rotate="t" angle="180" focus="100%" type="gradient">
                   <o:fill v:ext="view" type="gradientUnscaled"/>
                 </v:fill>
-                <v:shadow on="t" opacity="22937f" mv:blur="40000f" origin=",.5" offset="0,23000emu"/>
+                <v:shadow on="t" color="black" opacity="22937f" origin=",.5" offset="0,.63889mm"/>
                 <w10:wrap type="through"/>
               </v:oval>
             </w:pict>
@@ -4879,7 +4774,7 @@
         <mc:AlternateContent>
           <mc:Choice Requires="wps">
             <w:drawing>
-              <wp:anchor distT="0" distB="0" distL="114300" distR="114300" simplePos="0" relativeHeight="251700224" behindDoc="0" locked="0" layoutInCell="1" allowOverlap="1" wp14:anchorId="32609BC2" wp14:editId="29EBE3DA">
+              <wp:anchor distT="0" distB="0" distL="114300" distR="114300" simplePos="0" relativeHeight="251760640" behindDoc="0" locked="0" layoutInCell="1" allowOverlap="1" wp14:anchorId="32609BC2" wp14:editId="4D6AC52D">
                 <wp:simplePos x="0" y="0"/>
                 <wp:positionH relativeFrom="column">
                   <wp:posOffset>2514600</wp:posOffset>
@@ -4949,11 +4844,11 @@
           </mc:Choice>
           <mc:Fallback>
             <w:pict>
-              <v:oval id="Oval 29" o:spid="_x0000_s1026" style="position:absolute;margin-left:198pt;margin-top:125.6pt;width:18pt;height:18pt;z-index:251700224;visibility:visible;mso-wrap-style:square;mso-width-percent:0;mso-height-percent:0;mso-wrap-distance-left:9pt;mso-wrap-distance-top:0;mso-wrap-distance-right:9pt;mso-wrap-distance-bottom:0;mso-position-horizontal:absolute;mso-position-horizontal-relative:text;mso-position-vertical:absolute;mso-position-vertical-relative:text;mso-width-percent:0;mso-height-percent:0;mso-width-relative:margin;mso-height-relative:margin;v-text-anchor:middle" o:gfxdata="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" fillcolor="#4f81bd [3204]" strokecolor="#4579b8 [3044]">
-                <v:fill color2="#a7bfde [1620]" rotate="t" type="gradient">
+              <v:oval w14:anchorId="669F0195" id="Oval 29" o:spid="_x0000_s1026" style="position:absolute;margin-left:198pt;margin-top:125.6pt;width:18pt;height:18pt;z-index:251760640;visibility:visible;mso-wrap-style:square;mso-width-percent:0;mso-height-percent:0;mso-wrap-distance-left:9pt;mso-wrap-distance-top:0;mso-wrap-distance-right:9pt;mso-wrap-distance-bottom:0;mso-position-horizontal:absolute;mso-position-horizontal-relative:text;mso-position-vertical:absolute;mso-position-vertical-relative:text;mso-width-percent:0;mso-height-percent:0;mso-width-relative:margin;mso-height-relative:margin;v-text-anchor:middle" o:gfxdata="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" fillcolor="#4f81bd [3204]" strokecolor="#4579b8 [3044]">
+                <v:fill color2="#a7bfde [1620]" rotate="t" angle="180" focus="100%" type="gradient">
                   <o:fill v:ext="view" type="gradientUnscaled"/>
                 </v:fill>
-                <v:shadow on="t" opacity="22937f" mv:blur="40000f" origin=",.5" offset="0,23000emu"/>
+                <v:shadow on="t" color="black" opacity="22937f" origin=",.5" offset="0,.63889mm"/>
                 <w10:wrap type="through"/>
               </v:oval>
             </w:pict>
@@ -4969,7 +4864,7 @@
         <mc:AlternateContent>
           <mc:Choice Requires="wps">
             <w:drawing>
-              <wp:anchor distT="0" distB="0" distL="114300" distR="114300" simplePos="0" relativeHeight="251698176" behindDoc="0" locked="0" layoutInCell="1" allowOverlap="1" wp14:anchorId="4520E904" wp14:editId="5990F2F7">
+              <wp:anchor distT="0" distB="0" distL="114300" distR="114300" simplePos="0" relativeHeight="251759616" behindDoc="0" locked="0" layoutInCell="1" allowOverlap="1" wp14:anchorId="4520E904" wp14:editId="141B2F09">
                 <wp:simplePos x="0" y="0"/>
                 <wp:positionH relativeFrom="column">
                   <wp:posOffset>2514600</wp:posOffset>
@@ -5039,11 +4934,11 @@
           </mc:Choice>
           <mc:Fallback>
             <w:pict>
-              <v:oval id="Oval 28" o:spid="_x0000_s1026" style="position:absolute;margin-left:198pt;margin-top:98.6pt;width:18pt;height:18pt;z-index:251698176;visibility:visible;mso-wrap-style:square;mso-width-percent:0;mso-height-percent:0;mso-wrap-distance-left:9pt;mso-wrap-distance-top:0;mso-wrap-distance-right:9pt;mso-wrap-distance-bottom:0;mso-position-horizontal:absolute;mso-position-horizontal-relative:text;mso-position-vertical:absolute;mso-position-vertical-relative:text;mso-width-percent:0;mso-height-percent:0;mso-width-relative:margin;mso-height-relative:margin;v-text-anchor:middle" o:gfxdata="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" fillcolor="#4f81bd [3204]" strokecolor="#4579b8 [3044]">
-                <v:fill color2="#a7bfde [1620]" rotate="t" type="gradient">
+              <v:oval w14:anchorId="23F11EAC" id="Oval 28" o:spid="_x0000_s1026" style="position:absolute;margin-left:198pt;margin-top:98.6pt;width:18pt;height:18pt;z-index:251759616;visibility:visible;mso-wrap-style:square;mso-width-percent:0;mso-height-percent:0;mso-wrap-distance-left:9pt;mso-wrap-distance-top:0;mso-wrap-distance-right:9pt;mso-wrap-distance-bottom:0;mso-position-horizontal:absolute;mso-position-horizontal-relative:text;mso-position-vertical:absolute;mso-position-vertical-relative:text;mso-width-percent:0;mso-height-percent:0;mso-width-relative:margin;mso-height-relative:margin;v-text-anchor:middle" o:gfxdata="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" fillcolor="#4f81bd [3204]" strokecolor="#4579b8 [3044]">
+                <v:fill color2="#a7bfde [1620]" rotate="t" angle="180" focus="100%" type="gradient">
                   <o:fill v:ext="view" type="gradientUnscaled"/>
                 </v:fill>
-                <v:shadow on="t" opacity="22937f" mv:blur="40000f" origin=",.5" offset="0,23000emu"/>
+                <v:shadow on="t" color="black" opacity="22937f" origin=",.5" offset="0,.63889mm"/>
                 <w10:wrap type="through"/>
               </v:oval>
             </w:pict>
@@ -5059,7 +4954,7 @@
         <mc:AlternateContent>
           <mc:Choice Requires="wps">
             <w:drawing>
-              <wp:anchor distT="0" distB="0" distL="114300" distR="114300" simplePos="0" relativeHeight="251692032" behindDoc="0" locked="0" layoutInCell="1" allowOverlap="1" wp14:anchorId="019144B3" wp14:editId="28C5E697">
+              <wp:anchor distT="0" distB="0" distL="114300" distR="114300" simplePos="0" relativeHeight="251757568" behindDoc="0" locked="0" layoutInCell="1" allowOverlap="1" wp14:anchorId="019144B3" wp14:editId="71E81E05">
                 <wp:simplePos x="0" y="0"/>
                 <wp:positionH relativeFrom="column">
                   <wp:posOffset>4914900</wp:posOffset>
@@ -5091,7 +4986,7 @@
                         <a:effectLst/>
                         <a:extLst>
                           <a:ext uri="{C572A759-6A51-4108-AA02-DFA0A04FC94B}">
-                            <ma14:wrappingTextBoxFlag xmlns:ma14="http://schemas.microsoft.com/office/mac/drawingml/2011/main"/>
+                            <ma14:wrappingTextBoxFlag xmlns:ma14="http://schemas.microsoft.com/office/mac/drawingml/2011/main" xmlns:w="http://schemas.openxmlformats.org/wordprocessingml/2006/main" xmlns:w10="urn:schemas-microsoft-com:office:word" xmlns:v="urn:schemas-microsoft-com:vml" xmlns:o="urn:schemas-microsoft-com:office:office" xmlns:mv="urn:schemas-microsoft-com:mac:vml" xmlns:mo="http://schemas.microsoft.com/office/mac/office/2008/main" xmlns=""/>
                           </a:ext>
                         </a:extLst>
                       </wps:spPr>
@@ -5114,7 +5009,6 @@
                           <w:p>
                             <w:pPr>
                               <w:rPr>
-                                <w:rFonts w:hint="eastAsia"/>
                                 <w:sz w:val="20"/>
                               </w:rPr>
                             </w:pPr>
@@ -5153,13 +5047,12 @@
           </mc:Choice>
           <mc:Fallback>
             <w:pict>
-              <v:shape id="Text Box 25" o:spid="_x0000_s1040" type="#_x0000_t202" style="position:absolute;margin-left:387pt;margin-top:123.85pt;width:90pt;height:19.75pt;z-index:251692032;visibility:visible;mso-wrap-style:square;mso-width-percent:0;mso-height-percent:0;mso-wrap-distance-left:9pt;mso-wrap-distance-top:0;mso-wrap-distance-right:9pt;mso-wrap-distance-bottom:0;mso-position-horizontal:absolute;mso-position-horizontal-relative:text;mso-position-vertical:absolute;mso-position-vertical-relative:text;mso-width-percent:0;mso-height-percent:0;mso-width-relative:margin;mso-height-relative:margin;v-text-anchor:top" o:gfxdata="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" filled="f" stroked="f">
+              <v:shape w14:anchorId="019144B3" id="Text Box 25" o:spid="_x0000_s1039" type="#_x0000_t202" style="position:absolute;margin-left:387pt;margin-top:123.85pt;width:90pt;height:19.75pt;z-index:251757568;visibility:visible;mso-wrap-style:square;mso-width-percent:0;mso-height-percent:0;mso-wrap-distance-left:9pt;mso-wrap-distance-top:0;mso-wrap-distance-right:9pt;mso-wrap-distance-bottom:0;mso-position-horizontal:absolute;mso-position-horizontal-relative:text;mso-position-vertical:absolute;mso-position-vertical-relative:text;mso-width-percent:0;mso-height-percent:0;mso-width-relative:margin;mso-height-relative:margin;v-text-anchor:top" o:gfxdata="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" filled="f" stroked="f">
                 <v:textbox>
                   <w:txbxContent>
                     <w:p>
                       <w:pPr>
                         <w:rPr>
-                          <w:rFonts w:hint="eastAsia"/>
                           <w:sz w:val="20"/>
                         </w:rPr>
                       </w:pPr>
@@ -5193,7 +5086,7 @@
         <mc:AlternateContent>
           <mc:Choice Requires="wps">
             <w:drawing>
-              <wp:anchor distT="0" distB="0" distL="114300" distR="114300" simplePos="0" relativeHeight="251689984" behindDoc="0" locked="0" layoutInCell="1" allowOverlap="1" wp14:anchorId="6E5BFFD0" wp14:editId="4B2C082B">
+              <wp:anchor distT="0" distB="0" distL="114300" distR="114300" simplePos="0" relativeHeight="251756544" behindDoc="0" locked="0" layoutInCell="1" allowOverlap="1" wp14:anchorId="6E5BFFD0" wp14:editId="70D49708">
                 <wp:simplePos x="0" y="0"/>
                 <wp:positionH relativeFrom="column">
                   <wp:posOffset>4914900</wp:posOffset>
@@ -5225,7 +5118,7 @@
                         <a:effectLst/>
                         <a:extLst>
                           <a:ext uri="{C572A759-6A51-4108-AA02-DFA0A04FC94B}">
-                            <ma14:wrappingTextBoxFlag xmlns:ma14="http://schemas.microsoft.com/office/mac/drawingml/2011/main"/>
+                            <ma14:wrappingTextBoxFlag xmlns:ma14="http://schemas.microsoft.com/office/mac/drawingml/2011/main" xmlns:w="http://schemas.openxmlformats.org/wordprocessingml/2006/main" xmlns:w10="urn:schemas-microsoft-com:office:word" xmlns:v="urn:schemas-microsoft-com:vml" xmlns:o="urn:schemas-microsoft-com:office:office" xmlns:mv="urn:schemas-microsoft-com:mac:vml" xmlns:mo="http://schemas.microsoft.com/office/mac/office/2008/main" xmlns=""/>
                           </a:ext>
                         </a:extLst>
                       </wps:spPr>
@@ -5248,7 +5141,6 @@
                           <w:p>
                             <w:pPr>
                               <w:rPr>
-                                <w:rFonts w:hint="eastAsia"/>
                                 <w:sz w:val="20"/>
                               </w:rPr>
                             </w:pPr>
@@ -5262,7 +5154,13 @@
                               <w:rPr>
                                 <w:sz w:val="20"/>
                               </w:rPr>
-                              <w:t>0 – bearing</w:t>
+                              <w:t xml:space="preserve">0 – </w:t>
+                            </w:r>
+                            <w:r>
+                              <w:rPr>
+                                <w:sz w:val="20"/>
+                              </w:rPr>
+                              <w:t>turning</w:t>
                             </w:r>
                           </w:p>
                         </w:txbxContent>
@@ -5287,13 +5185,12 @@
           </mc:Choice>
           <mc:Fallback>
             <w:pict>
-              <v:shape id="Text Box 24" o:spid="_x0000_s1041" type="#_x0000_t202" style="position:absolute;margin-left:387pt;margin-top:98.6pt;width:1in;height:19.75pt;z-index:251689984;visibility:visible;mso-wrap-style:square;mso-width-percent:0;mso-height-percent:0;mso-wrap-distance-left:9pt;mso-wrap-distance-top:0;mso-wrap-distance-right:9pt;mso-wrap-distance-bottom:0;mso-position-horizontal:absolute;mso-position-horizontal-relative:text;mso-position-vertical:absolute;mso-position-vertical-relative:text;mso-width-percent:0;mso-height-percent:0;mso-width-relative:margin;mso-height-relative:margin;v-text-anchor:top" o:gfxdata="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" filled="f" stroked="f">
+              <v:shape w14:anchorId="6E5BFFD0" id="Text Box 24" o:spid="_x0000_s1040" type="#_x0000_t202" style="position:absolute;margin-left:387pt;margin-top:98.6pt;width:1in;height:19.75pt;z-index:251756544;visibility:visible;mso-wrap-style:square;mso-width-percent:0;mso-height-percent:0;mso-wrap-distance-left:9pt;mso-wrap-distance-top:0;mso-wrap-distance-right:9pt;mso-wrap-distance-bottom:0;mso-position-horizontal:absolute;mso-position-horizontal-relative:text;mso-position-vertical:absolute;mso-position-vertical-relative:text;mso-width-percent:0;mso-height-percent:0;mso-width-relative:margin;mso-height-relative:margin;v-text-anchor:top" o:gfxdata="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" filled="f" stroked="f">
                 <v:textbox>
                   <w:txbxContent>
                     <w:p>
                       <w:pPr>
                         <w:rPr>
-                          <w:rFonts w:hint="eastAsia"/>
                           <w:sz w:val="20"/>
                         </w:rPr>
                       </w:pPr>
@@ -5307,7 +5204,13 @@
                         <w:rPr>
                           <w:sz w:val="20"/>
                         </w:rPr>
-                        <w:t>0 – bearing</w:t>
+                        <w:t xml:space="preserve">0 – </w:t>
+                      </w:r>
+                      <w:r>
+                        <w:rPr>
+                          <w:sz w:val="20"/>
+                        </w:rPr>
+                        <w:t>turning</w:t>
                       </w:r>
                     </w:p>
                   </w:txbxContent>
@@ -5327,7 +5230,7 @@
         <mc:AlternateContent>
           <mc:Choice Requires="wps">
             <w:drawing>
-              <wp:anchor distT="0" distB="0" distL="114300" distR="114300" simplePos="0" relativeHeight="251687936" behindDoc="0" locked="0" layoutInCell="1" allowOverlap="1" wp14:anchorId="592F6F2A" wp14:editId="7342473D">
+              <wp:anchor distT="0" distB="0" distL="114300" distR="114300" simplePos="0" relativeHeight="251755520" behindDoc="0" locked="0" layoutInCell="1" allowOverlap="1" wp14:anchorId="592F6F2A" wp14:editId="26B2F96E">
                 <wp:simplePos x="0" y="0"/>
                 <wp:positionH relativeFrom="column">
                   <wp:posOffset>4457700</wp:posOffset>
@@ -5397,11 +5300,11 @@
           </mc:Choice>
           <mc:Fallback>
             <w:pict>
-              <v:oval id="Oval 21" o:spid="_x0000_s1026" style="position:absolute;margin-left:351pt;margin-top:125.6pt;width:18pt;height:18pt;z-index:251687936;visibility:visible;mso-wrap-style:square;mso-width-percent:0;mso-height-percent:0;mso-wrap-distance-left:9pt;mso-wrap-distance-top:0;mso-wrap-distance-right:9pt;mso-wrap-distance-bottom:0;mso-position-horizontal:absolute;mso-position-horizontal-relative:text;mso-position-vertical:absolute;mso-position-vertical-relative:text;mso-width-percent:0;mso-height-percent:0;mso-width-relative:margin;mso-height-relative:margin;v-text-anchor:middle" o:gfxdata="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" fillcolor="#4f81bd [3204]" strokecolor="#4579b8 [3044]">
-                <v:fill color2="#a7bfde [1620]" rotate="t" type="gradient">
+              <v:oval w14:anchorId="32E045B8" id="Oval 21" o:spid="_x0000_s1026" style="position:absolute;margin-left:351pt;margin-top:125.6pt;width:18pt;height:18pt;z-index:251755520;visibility:visible;mso-wrap-style:square;mso-width-percent:0;mso-height-percent:0;mso-wrap-distance-left:9pt;mso-wrap-distance-top:0;mso-wrap-distance-right:9pt;mso-wrap-distance-bottom:0;mso-position-horizontal:absolute;mso-position-horizontal-relative:text;mso-position-vertical:absolute;mso-position-vertical-relative:text;mso-width-percent:0;mso-height-percent:0;mso-width-relative:margin;mso-height-relative:margin;v-text-anchor:middle" o:gfxdata="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" fillcolor="#4f81bd [3204]" strokecolor="#4579b8 [3044]">
+                <v:fill color2="#a7bfde [1620]" rotate="t" angle="180" focus="100%" type="gradient">
                   <o:fill v:ext="view" type="gradientUnscaled"/>
                 </v:fill>
-                <v:shadow on="t" opacity="22937f" mv:blur="40000f" origin=",.5" offset="0,23000emu"/>
+                <v:shadow on="t" color="black" opacity="22937f" origin=",.5" offset="0,.63889mm"/>
                 <w10:wrap type="through"/>
               </v:oval>
             </w:pict>
@@ -5417,7 +5320,7 @@
         <mc:AlternateContent>
           <mc:Choice Requires="wps">
             <w:drawing>
-              <wp:anchor distT="0" distB="0" distL="114300" distR="114300" simplePos="0" relativeHeight="251685888" behindDoc="0" locked="0" layoutInCell="1" allowOverlap="1" wp14:anchorId="1283461B" wp14:editId="7104DD95">
+              <wp:anchor distT="0" distB="0" distL="114300" distR="114300" simplePos="0" relativeHeight="251754496" behindDoc="0" locked="0" layoutInCell="1" allowOverlap="1" wp14:anchorId="1283461B" wp14:editId="3B17BD9D">
                 <wp:simplePos x="0" y="0"/>
                 <wp:positionH relativeFrom="column">
                   <wp:posOffset>4457700</wp:posOffset>
@@ -5487,11 +5390,11 @@
           </mc:Choice>
           <mc:Fallback>
             <w:pict>
-              <v:oval id="Oval 20" o:spid="_x0000_s1026" style="position:absolute;margin-left:351pt;margin-top:98.6pt;width:18pt;height:18pt;z-index:251685888;visibility:visible;mso-wrap-style:square;mso-width-percent:0;mso-height-percent:0;mso-wrap-distance-left:9pt;mso-wrap-distance-top:0;mso-wrap-distance-right:9pt;mso-wrap-distance-bottom:0;mso-position-horizontal:absolute;mso-position-horizontal-relative:text;mso-position-vertical:absolute;mso-position-vertical-relative:text;mso-width-percent:0;mso-height-percent:0;mso-width-relative:margin;mso-height-relative:margin;v-text-anchor:middle" o:gfxdata="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" fillcolor="#4f81bd [3204]" strokecolor="#4579b8 [3044]">
-                <v:fill color2="#a7bfde [1620]" rotate="t" type="gradient">
+              <v:oval w14:anchorId="3F82F8D2" id="Oval 20" o:spid="_x0000_s1026" style="position:absolute;margin-left:351pt;margin-top:98.6pt;width:18pt;height:18pt;z-index:251754496;visibility:visible;mso-wrap-style:square;mso-width-percent:0;mso-height-percent:0;mso-wrap-distance-left:9pt;mso-wrap-distance-top:0;mso-wrap-distance-right:9pt;mso-wrap-distance-bottom:0;mso-position-horizontal:absolute;mso-position-horizontal-relative:text;mso-position-vertical:absolute;mso-position-vertical-relative:text;mso-width-percent:0;mso-height-percent:0;mso-width-relative:margin;mso-height-relative:margin;v-text-anchor:middle" o:gfxdata="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" fillcolor="#4f81bd [3204]" strokecolor="#4579b8 [3044]">
+                <v:fill color2="#a7bfde [1620]" rotate="t" angle="180" focus="100%" type="gradient">
                   <o:fill v:ext="view" type="gradientUnscaled"/>
                 </v:fill>
-                <v:shadow on="t" opacity="22937f" mv:blur="40000f" origin=",.5" offset="0,23000emu"/>
+                <v:shadow on="t" color="black" opacity="22937f" origin=",.5" offset="0,.63889mm"/>
                 <w10:wrap type="through"/>
               </v:oval>
             </w:pict>
@@ -5507,509 +5410,7 @@
         <mc:AlternateContent>
           <mc:Choice Requires="wps">
             <w:drawing>
-              <wp:anchor distT="0" distB="0" distL="114300" distR="114300" simplePos="0" relativeHeight="251668480" behindDoc="0" locked="0" layoutInCell="1" allowOverlap="1" wp14:anchorId="4FDC002E" wp14:editId="3E9F257A">
-                <wp:simplePos x="0" y="0"/>
-                <wp:positionH relativeFrom="column">
-                  <wp:posOffset>1143000</wp:posOffset>
-                </wp:positionH>
-                <wp:positionV relativeFrom="paragraph">
-                  <wp:posOffset>1595120</wp:posOffset>
-                </wp:positionV>
-                <wp:extent cx="228600" cy="228600"/>
-                <wp:effectExtent l="50800" t="25400" r="25400" b="101600"/>
-                <wp:wrapThrough wrapText="bothSides">
-                  <wp:wrapPolygon edited="0">
-                    <wp:start x="0" y="-2400"/>
-                    <wp:lineTo x="-4800" y="0"/>
-                    <wp:lineTo x="-4800" y="21600"/>
-                    <wp:lineTo x="0" y="28800"/>
-                    <wp:lineTo x="21600" y="28800"/>
-                    <wp:lineTo x="21600" y="-2400"/>
-                    <wp:lineTo x="0" y="-2400"/>
-                  </wp:wrapPolygon>
-                </wp:wrapThrough>
-                <wp:docPr id="8" name="Oval 8"/>
-                <wp:cNvGraphicFramePr/>
-                <a:graphic xmlns:a="http://schemas.openxmlformats.org/drawingml/2006/main">
-                  <a:graphicData uri="http://schemas.microsoft.com/office/word/2010/wordprocessingShape">
-                    <wps:wsp>
-                      <wps:cNvSpPr/>
-                      <wps:spPr>
-                        <a:xfrm>
-                          <a:off x="0" y="0"/>
-                          <a:ext cx="228600" cy="228600"/>
-                        </a:xfrm>
-                        <a:prstGeom prst="ellipse">
-                          <a:avLst/>
-                        </a:prstGeom>
-                      </wps:spPr>
-                      <wps:style>
-                        <a:lnRef idx="1">
-                          <a:schemeClr val="accent1"/>
-                        </a:lnRef>
-                        <a:fillRef idx="3">
-                          <a:schemeClr val="accent1"/>
-                        </a:fillRef>
-                        <a:effectRef idx="2">
-                          <a:schemeClr val="accent1"/>
-                        </a:effectRef>
-                        <a:fontRef idx="minor">
-                          <a:schemeClr val="lt1"/>
-                        </a:fontRef>
-                      </wps:style>
-                      <wps:bodyPr rot="0" spcFirstLastPara="0" vertOverflow="overflow" horzOverflow="overflow" vert="horz" wrap="square" lIns="91440" tIns="45720" rIns="91440" bIns="45720" numCol="1" spcCol="0" rtlCol="0" fromWordArt="0" anchor="ctr" anchorCtr="0" forceAA="0" compatLnSpc="1">
-                        <a:prstTxWarp prst="textNoShape">
-                          <a:avLst/>
-                        </a:prstTxWarp>
-                        <a:noAutofit/>
-                      </wps:bodyPr>
-                    </wps:wsp>
-                  </a:graphicData>
-                </a:graphic>
-                <wp14:sizeRelH relativeFrom="margin">
-                  <wp14:pctWidth>0</wp14:pctWidth>
-                </wp14:sizeRelH>
-                <wp14:sizeRelV relativeFrom="margin">
-                  <wp14:pctHeight>0</wp14:pctHeight>
-                </wp14:sizeRelV>
-              </wp:anchor>
-            </w:drawing>
-          </mc:Choice>
-          <mc:Fallback>
-            <w:pict>
-              <v:oval id="Oval 8" o:spid="_x0000_s1026" style="position:absolute;margin-left:90pt;margin-top:125.6pt;width:18pt;height:18pt;z-index:251668480;visibility:visible;mso-wrap-style:square;mso-width-percent:0;mso-height-percent:0;mso-wrap-distance-left:9pt;mso-wrap-distance-top:0;mso-wrap-distance-right:9pt;mso-wrap-distance-bottom:0;mso-position-horizontal:absolute;mso-position-horizontal-relative:text;mso-position-vertical:absolute;mso-position-vertical-relative:text;mso-width-percent:0;mso-height-percent:0;mso-width-relative:margin;mso-height-relative:margin;v-text-anchor:middle" o:gfxdata="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" fillcolor="#4f81bd [3204]" strokecolor="#4579b8 [3044]">
-                <v:fill color2="#a7bfde [1620]" rotate="t" type="gradient">
-                  <o:fill v:ext="view" type="gradientUnscaled"/>
-                </v:fill>
-                <v:shadow on="t" opacity="22937f" mv:blur="40000f" origin=",.5" offset="0,23000emu"/>
-                <w10:wrap type="through"/>
-              </v:oval>
-            </w:pict>
-          </mc:Fallback>
-        </mc:AlternateContent>
-      </w:r>
-      <w:r>
-        <w:rPr>
-          <w:noProof/>
-          <w:sz w:val="22"/>
-          <w:lang w:val="en-US"/>
-        </w:rPr>
-        <mc:AlternateContent>
-          <mc:Choice Requires="wps">
-            <w:drawing>
-              <wp:anchor distT="0" distB="0" distL="114300" distR="114300" simplePos="0" relativeHeight="251666432" behindDoc="0" locked="0" layoutInCell="1" allowOverlap="1" wp14:anchorId="4F15DBFF" wp14:editId="65D23616">
-                <wp:simplePos x="0" y="0"/>
-                <wp:positionH relativeFrom="column">
-                  <wp:posOffset>1143000</wp:posOffset>
-                </wp:positionH>
-                <wp:positionV relativeFrom="paragraph">
-                  <wp:posOffset>1252220</wp:posOffset>
-                </wp:positionV>
-                <wp:extent cx="228600" cy="228600"/>
-                <wp:effectExtent l="50800" t="25400" r="25400" b="101600"/>
-                <wp:wrapThrough wrapText="bothSides">
-                  <wp:wrapPolygon edited="0">
-                    <wp:start x="0" y="-2400"/>
-                    <wp:lineTo x="-4800" y="0"/>
-                    <wp:lineTo x="-4800" y="21600"/>
-                    <wp:lineTo x="0" y="28800"/>
-                    <wp:lineTo x="21600" y="28800"/>
-                    <wp:lineTo x="21600" y="-2400"/>
-                    <wp:lineTo x="0" y="-2400"/>
-                  </wp:wrapPolygon>
-                </wp:wrapThrough>
-                <wp:docPr id="6" name="Oval 6"/>
-                <wp:cNvGraphicFramePr/>
-                <a:graphic xmlns:a="http://schemas.openxmlformats.org/drawingml/2006/main">
-                  <a:graphicData uri="http://schemas.microsoft.com/office/word/2010/wordprocessingShape">
-                    <wps:wsp>
-                      <wps:cNvSpPr/>
-                      <wps:spPr>
-                        <a:xfrm>
-                          <a:off x="0" y="0"/>
-                          <a:ext cx="228600" cy="228600"/>
-                        </a:xfrm>
-                        <a:prstGeom prst="ellipse">
-                          <a:avLst/>
-                        </a:prstGeom>
-                      </wps:spPr>
-                      <wps:style>
-                        <a:lnRef idx="1">
-                          <a:schemeClr val="accent1"/>
-                        </a:lnRef>
-                        <a:fillRef idx="3">
-                          <a:schemeClr val="accent1"/>
-                        </a:fillRef>
-                        <a:effectRef idx="2">
-                          <a:schemeClr val="accent1"/>
-                        </a:effectRef>
-                        <a:fontRef idx="minor">
-                          <a:schemeClr val="lt1"/>
-                        </a:fontRef>
-                      </wps:style>
-                      <wps:txbx>
-                        <w:txbxContent>
-                          <w:p>
-                            <w:pPr>
-                              <w:jc w:val="center"/>
-                              <w:rPr>
-                                <w:rFonts w:hint="eastAsia"/>
-                              </w:rPr>
-                            </w:pPr>
-                            <w:proofErr w:type="gramStart"/>
-                            <w:r>
-                              <w:t>v</w:t>
-                            </w:r>
-                            <w:proofErr w:type="gramEnd"/>
-                            <w:r>
-                              <w:rPr>
-                                <w:noProof/>
-                                <w:lang w:val="en-US"/>
-                              </w:rPr>
-                              <w:drawing>
-                                <wp:inline distT="0" distB="0" distL="0" distR="0" wp14:anchorId="2E5F1F6E" wp14:editId="04590D1C">
-                                  <wp:extent cx="0" cy="0"/>
-                                  <wp:effectExtent l="0" t="0" r="0" b="0"/>
-                                  <wp:docPr id="19" name="Picture 1"/>
-                                  <wp:cNvGraphicFramePr>
-                                    <a:graphicFrameLocks xmlns:a="http://schemas.openxmlformats.org/drawingml/2006/main" noChangeAspect="1"/>
-                                  </wp:cNvGraphicFramePr>
-                                  <a:graphic xmlns:a="http://schemas.openxmlformats.org/drawingml/2006/main">
-                                    <a:graphicData uri="http://schemas.openxmlformats.org/drawingml/2006/picture">
-                                      <pic:pic xmlns:pic="http://schemas.openxmlformats.org/drawingml/2006/picture">
-                                        <pic:nvPicPr>
-                                          <pic:cNvPr id="0" name="Picture 1"/>
-                                          <pic:cNvPicPr>
-                                            <a:picLocks noChangeAspect="1" noChangeArrowheads="1"/>
-                                          </pic:cNvPicPr>
-                                        </pic:nvPicPr>
-                                        <pic:blipFill>
-                                          <a:blip r:embed="rId7">
-                                            <a:extLst>
-                                              <a:ext uri="{28A0092B-C50C-407E-A947-70E740481C1C}">
-                                                <a14:useLocalDpi xmlns:a14="http://schemas.microsoft.com/office/drawing/2010/main" val="0"/>
-                                              </a:ext>
-                                            </a:extLst>
-                                          </a:blip>
-                                          <a:srcRect/>
-                                          <a:stretch>
-                                            <a:fillRect/>
-                                          </a:stretch>
-                                        </pic:blipFill>
-                                        <pic:spPr bwMode="auto">
-                                          <a:xfrm>
-                                            <a:off x="0" y="0"/>
-                                            <a:ext cx="0" cy="0"/>
-                                          </a:xfrm>
-                                          <a:prstGeom prst="rect">
-                                            <a:avLst/>
-                                          </a:prstGeom>
-                                          <a:noFill/>
-                                          <a:ln>
-                                            <a:noFill/>
-                                          </a:ln>
-                                        </pic:spPr>
-                                      </pic:pic>
-                                    </a:graphicData>
-                                  </a:graphic>
-                                </wp:inline>
-                              </w:drawing>
-                            </w:r>
-                          </w:p>
-                        </w:txbxContent>
-                      </wps:txbx>
-                      <wps:bodyPr rot="0" spcFirstLastPara="0" vertOverflow="overflow" horzOverflow="overflow" vert="horz" wrap="square" lIns="91440" tIns="45720" rIns="91440" bIns="45720" numCol="1" spcCol="0" rtlCol="0" fromWordArt="0" anchor="ctr" anchorCtr="0" forceAA="0" compatLnSpc="1">
-                        <a:prstTxWarp prst="textNoShape">
-                          <a:avLst/>
-                        </a:prstTxWarp>
-                        <a:noAutofit/>
-                      </wps:bodyPr>
-                    </wps:wsp>
-                  </a:graphicData>
-                </a:graphic>
-                <wp14:sizeRelH relativeFrom="margin">
-                  <wp14:pctWidth>0</wp14:pctWidth>
-                </wp14:sizeRelH>
-                <wp14:sizeRelV relativeFrom="margin">
-                  <wp14:pctHeight>0</wp14:pctHeight>
-                </wp14:sizeRelV>
-              </wp:anchor>
-            </w:drawing>
-          </mc:Choice>
-          <mc:Fallback>
-            <w:pict>
-              <v:oval id="Oval 6" o:spid="_x0000_s1036" style="position:absolute;margin-left:90pt;margin-top:98.6pt;width:18pt;height:18pt;z-index:251666432;visibility:visible;mso-wrap-style:square;mso-width-percent:0;mso-height-percent:0;mso-wrap-distance-left:9pt;mso-wrap-distance-top:0;mso-wrap-distance-right:9pt;mso-wrap-distance-bottom:0;mso-position-horizontal:absolute;mso-position-horizontal-relative:text;mso-position-vertical:absolute;mso-position-vertical-relative:text;mso-width-percent:0;mso-height-percent:0;mso-width-relative:margin;mso-height-relative:margin;v-text-anchor:middle" o:gfxdata="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" fillcolor="#4f81bd [3204]" strokecolor="#4579b8 [3044]">
-                <v:fill color2="#a7bfde [1620]" rotate="t" type="gradient">
-                  <o:fill v:ext="view" type="gradientUnscaled"/>
-                </v:fill>
-                <v:shadow on="t" opacity="22937f" mv:blur="40000f" origin=",.5" offset="0,23000emu"/>
-                <v:textbox>
-                  <w:txbxContent>
-                    <w:p>
-                      <w:pPr>
-                        <w:jc w:val="center"/>
-                        <w:rPr>
-                          <w:rFonts w:hint="eastAsia"/>
-                        </w:rPr>
-                      </w:pPr>
-                      <w:proofErr w:type="gramStart"/>
-                      <w:r>
-                        <w:t>v</w:t>
-                      </w:r>
-                      <w:proofErr w:type="gramEnd"/>
-                      <w:r>
-                        <w:rPr>
-                          <w:noProof/>
-                          <w:lang w:val="en-US"/>
-                        </w:rPr>
-                        <w:drawing>
-                          <wp:inline distT="0" distB="0" distL="0" distR="0" wp14:anchorId="2E5F1F6E" wp14:editId="04590D1C">
-                            <wp:extent cx="0" cy="0"/>
-                            <wp:effectExtent l="0" t="0" r="0" b="0"/>
-                            <wp:docPr id="19" name="Picture 1"/>
-                            <wp:cNvGraphicFramePr>
-                              <a:graphicFrameLocks xmlns:a="http://schemas.openxmlformats.org/drawingml/2006/main" noChangeAspect="1"/>
-                            </wp:cNvGraphicFramePr>
-                            <a:graphic xmlns:a="http://schemas.openxmlformats.org/drawingml/2006/main">
-                              <a:graphicData uri="http://schemas.openxmlformats.org/drawingml/2006/picture">
-                                <pic:pic xmlns:pic="http://schemas.openxmlformats.org/drawingml/2006/picture">
-                                  <pic:nvPicPr>
-                                    <pic:cNvPr id="0" name="Picture 1"/>
-                                    <pic:cNvPicPr>
-                                      <a:picLocks noChangeAspect="1" noChangeArrowheads="1"/>
-                                    </pic:cNvPicPr>
-                                  </pic:nvPicPr>
-                                  <pic:blipFill>
-                                    <a:blip r:embed="rId8">
-                                      <a:extLst>
-                                        <a:ext uri="{28A0092B-C50C-407E-A947-70E740481C1C}">
-                                          <a14:useLocalDpi xmlns:a14="http://schemas.microsoft.com/office/drawing/2010/main" val="0"/>
-                                        </a:ext>
-                                      </a:extLst>
-                                    </a:blip>
-                                    <a:srcRect/>
-                                    <a:stretch>
-                                      <a:fillRect/>
-                                    </a:stretch>
-                                  </pic:blipFill>
-                                  <pic:spPr bwMode="auto">
-                                    <a:xfrm>
-                                      <a:off x="0" y="0"/>
-                                      <a:ext cx="0" cy="0"/>
-                                    </a:xfrm>
-                                    <a:prstGeom prst="rect">
-                                      <a:avLst/>
-                                    </a:prstGeom>
-                                    <a:noFill/>
-                                    <a:ln>
-                                      <a:noFill/>
-                                    </a:ln>
-                                  </pic:spPr>
-                                </pic:pic>
-                              </a:graphicData>
-                            </a:graphic>
-                          </wp:inline>
-                        </w:drawing>
-                      </w:r>
-                    </w:p>
-                  </w:txbxContent>
-                </v:textbox>
-                <w10:wrap type="through"/>
-              </v:oval>
-            </w:pict>
-          </mc:Fallback>
-        </mc:AlternateContent>
-      </w:r>
-      <w:r>
-        <w:rPr>
-          <w:noProof/>
-          <w:sz w:val="22"/>
-          <w:lang w:val="en-US"/>
-        </w:rPr>
-        <mc:AlternateContent>
-          <mc:Choice Requires="wps">
-            <w:drawing>
-              <wp:anchor distT="0" distB="0" distL="114300" distR="114300" simplePos="0" relativeHeight="251664384" behindDoc="0" locked="0" layoutInCell="1" allowOverlap="1" wp14:anchorId="41DF8E34" wp14:editId="15C3E778">
-                <wp:simplePos x="0" y="0"/>
-                <wp:positionH relativeFrom="column">
-                  <wp:posOffset>1143000</wp:posOffset>
-                </wp:positionH>
-                <wp:positionV relativeFrom="paragraph">
-                  <wp:posOffset>909320</wp:posOffset>
-                </wp:positionV>
-                <wp:extent cx="228600" cy="228600"/>
-                <wp:effectExtent l="50800" t="25400" r="25400" b="101600"/>
-                <wp:wrapThrough wrapText="bothSides">
-                  <wp:wrapPolygon edited="0">
-                    <wp:start x="0" y="-2400"/>
-                    <wp:lineTo x="-4800" y="0"/>
-                    <wp:lineTo x="-4800" y="21600"/>
-                    <wp:lineTo x="0" y="28800"/>
-                    <wp:lineTo x="21600" y="28800"/>
-                    <wp:lineTo x="21600" y="-2400"/>
-                    <wp:lineTo x="0" y="-2400"/>
-                  </wp:wrapPolygon>
-                </wp:wrapThrough>
-                <wp:docPr id="5" name="Oval 5"/>
-                <wp:cNvGraphicFramePr/>
-                <a:graphic xmlns:a="http://schemas.openxmlformats.org/drawingml/2006/main">
-                  <a:graphicData uri="http://schemas.microsoft.com/office/word/2010/wordprocessingShape">
-                    <wps:wsp>
-                      <wps:cNvSpPr/>
-                      <wps:spPr>
-                        <a:xfrm>
-                          <a:off x="0" y="0"/>
-                          <a:ext cx="228600" cy="228600"/>
-                        </a:xfrm>
-                        <a:prstGeom prst="ellipse">
-                          <a:avLst/>
-                        </a:prstGeom>
-                      </wps:spPr>
-                      <wps:style>
-                        <a:lnRef idx="1">
-                          <a:schemeClr val="accent1"/>
-                        </a:lnRef>
-                        <a:fillRef idx="3">
-                          <a:schemeClr val="accent1"/>
-                        </a:fillRef>
-                        <a:effectRef idx="2">
-                          <a:schemeClr val="accent1"/>
-                        </a:effectRef>
-                        <a:fontRef idx="minor">
-                          <a:schemeClr val="lt1"/>
-                        </a:fontRef>
-                      </wps:style>
-                      <wps:bodyPr rot="0" spcFirstLastPara="0" vertOverflow="overflow" horzOverflow="overflow" vert="horz" wrap="square" lIns="91440" tIns="45720" rIns="91440" bIns="45720" numCol="1" spcCol="0" rtlCol="0" fromWordArt="0" anchor="ctr" anchorCtr="0" forceAA="0" compatLnSpc="1">
-                        <a:prstTxWarp prst="textNoShape">
-                          <a:avLst/>
-                        </a:prstTxWarp>
-                        <a:noAutofit/>
-                      </wps:bodyPr>
-                    </wps:wsp>
-                  </a:graphicData>
-                </a:graphic>
-                <wp14:sizeRelH relativeFrom="margin">
-                  <wp14:pctWidth>0</wp14:pctWidth>
-                </wp14:sizeRelH>
-                <wp14:sizeRelV relativeFrom="margin">
-                  <wp14:pctHeight>0</wp14:pctHeight>
-                </wp14:sizeRelV>
-              </wp:anchor>
-            </w:drawing>
-          </mc:Choice>
-          <mc:Fallback>
-            <w:pict>
-              <v:oval id="Oval 5" o:spid="_x0000_s1026" style="position:absolute;margin-left:90pt;margin-top:71.6pt;width:18pt;height:18pt;z-index:251664384;visibility:visible;mso-wrap-style:square;mso-width-percent:0;mso-height-percent:0;mso-wrap-distance-left:9pt;mso-wrap-distance-top:0;mso-wrap-distance-right:9pt;mso-wrap-distance-bottom:0;mso-position-horizontal:absolute;mso-position-horizontal-relative:text;mso-position-vertical:absolute;mso-position-vertical-relative:text;mso-width-percent:0;mso-height-percent:0;mso-width-relative:margin;mso-height-relative:margin;v-text-anchor:middle" o:gfxdata="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" fillcolor="#4f81bd [3204]" strokecolor="#4579b8 [3044]">
-                <v:fill color2="#a7bfde [1620]" rotate="t" type="gradient">
-                  <o:fill v:ext="view" type="gradientUnscaled"/>
-                </v:fill>
-                <v:shadow on="t" opacity="22937f" mv:blur="40000f" origin=",.5" offset="0,23000emu"/>
-                <w10:wrap type="through"/>
-              </v:oval>
-            </w:pict>
-          </mc:Fallback>
-        </mc:AlternateContent>
-      </w:r>
-      <w:r>
-        <w:rPr>
-          <w:noProof/>
-          <w:sz w:val="22"/>
-          <w:lang w:val="en-US"/>
-        </w:rPr>
-        <mc:AlternateContent>
-          <mc:Choice Requires="wps">
-            <w:drawing>
-              <wp:anchor distT="0" distB="0" distL="114300" distR="114300" simplePos="0" relativeHeight="251659264" behindDoc="0" locked="0" layoutInCell="1" allowOverlap="1" wp14:anchorId="4EC72CA1" wp14:editId="4731AF70">
-                <wp:simplePos x="0" y="0"/>
-                <wp:positionH relativeFrom="column">
-                  <wp:posOffset>1143000</wp:posOffset>
-                </wp:positionH>
-                <wp:positionV relativeFrom="paragraph">
-                  <wp:posOffset>566420</wp:posOffset>
-                </wp:positionV>
-                <wp:extent cx="228600" cy="228600"/>
-                <wp:effectExtent l="50800" t="25400" r="25400" b="101600"/>
-                <wp:wrapThrough wrapText="bothSides">
-                  <wp:wrapPolygon edited="0">
-                    <wp:start x="0" y="-2400"/>
-                    <wp:lineTo x="-4800" y="0"/>
-                    <wp:lineTo x="-4800" y="21600"/>
-                    <wp:lineTo x="0" y="28800"/>
-                    <wp:lineTo x="21600" y="28800"/>
-                    <wp:lineTo x="21600" y="-2400"/>
-                    <wp:lineTo x="0" y="-2400"/>
-                  </wp:wrapPolygon>
-                </wp:wrapThrough>
-                <wp:docPr id="1" name="Oval 1"/>
-                <wp:cNvGraphicFramePr/>
-                <a:graphic xmlns:a="http://schemas.openxmlformats.org/drawingml/2006/main">
-                  <a:graphicData uri="http://schemas.microsoft.com/office/word/2010/wordprocessingShape">
-                    <wps:wsp>
-                      <wps:cNvSpPr/>
-                      <wps:spPr>
-                        <a:xfrm>
-                          <a:off x="0" y="0"/>
-                          <a:ext cx="228600" cy="228600"/>
-                        </a:xfrm>
-                        <a:prstGeom prst="ellipse">
-                          <a:avLst/>
-                        </a:prstGeom>
-                      </wps:spPr>
-                      <wps:style>
-                        <a:lnRef idx="1">
-                          <a:schemeClr val="accent1"/>
-                        </a:lnRef>
-                        <a:fillRef idx="3">
-                          <a:schemeClr val="accent1"/>
-                        </a:fillRef>
-                        <a:effectRef idx="2">
-                          <a:schemeClr val="accent1"/>
-                        </a:effectRef>
-                        <a:fontRef idx="minor">
-                          <a:schemeClr val="lt1"/>
-                        </a:fontRef>
-                      </wps:style>
-                      <wps:bodyPr rot="0" spcFirstLastPara="0" vertOverflow="overflow" horzOverflow="overflow" vert="horz" wrap="square" lIns="91440" tIns="45720" rIns="91440" bIns="45720" numCol="1" spcCol="0" rtlCol="0" fromWordArt="0" anchor="ctr" anchorCtr="0" forceAA="0" compatLnSpc="1">
-                        <a:prstTxWarp prst="textNoShape">
-                          <a:avLst/>
-                        </a:prstTxWarp>
-                        <a:noAutofit/>
-                      </wps:bodyPr>
-                    </wps:wsp>
-                  </a:graphicData>
-                </a:graphic>
-                <wp14:sizeRelH relativeFrom="margin">
-                  <wp14:pctWidth>0</wp14:pctWidth>
-                </wp14:sizeRelH>
-                <wp14:sizeRelV relativeFrom="margin">
-                  <wp14:pctHeight>0</wp14:pctHeight>
-                </wp14:sizeRelV>
-              </wp:anchor>
-            </w:drawing>
-          </mc:Choice>
-          <mc:Fallback>
-            <w:pict>
-              <v:oval id="Oval 1" o:spid="_x0000_s1026" style="position:absolute;margin-left:90pt;margin-top:44.6pt;width:18pt;height:18pt;z-index:251659264;visibility:visible;mso-wrap-style:square;mso-width-percent:0;mso-height-percent:0;mso-wrap-distance-left:9pt;mso-wrap-distance-top:0;mso-wrap-distance-right:9pt;mso-wrap-distance-bottom:0;mso-position-horizontal:absolute;mso-position-horizontal-relative:text;mso-position-vertical:absolute;mso-position-vertical-relative:text;mso-width-percent:0;mso-height-percent:0;mso-width-relative:margin;mso-height-relative:margin;v-text-anchor:middle" o:gfxdata="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" fillcolor="#4f81bd [3204]" strokecolor="#4579b8 [3044]">
-                <v:fill color2="#a7bfde [1620]" rotate="t" type="gradient">
-                  <o:fill v:ext="view" type="gradientUnscaled"/>
-                </v:fill>
-                <v:shadow on="t" opacity="22937f" mv:blur="40000f" origin=",.5" offset="0,23000emu"/>
-                <w10:wrap type="through"/>
-              </v:oval>
-            </w:pict>
-          </mc:Fallback>
-        </mc:AlternateContent>
-      </w:r>
-      <w:r>
-        <w:rPr>
-          <w:noProof/>
-          <w:sz w:val="22"/>
-          <w:lang w:val="en-US"/>
-        </w:rPr>
-        <mc:AlternateContent>
-          <mc:Choice Requires="wps">
-            <w:drawing>
-              <wp:anchor distT="0" distB="0" distL="114300" distR="114300" simplePos="0" relativeHeight="251660288" behindDoc="0" locked="0" layoutInCell="1" allowOverlap="1" wp14:anchorId="45628D31" wp14:editId="592FDCD4">
+              <wp:anchor distT="0" distB="0" distL="114300" distR="114300" simplePos="0" relativeHeight="251636736" behindDoc="0" locked="0" layoutInCell="1" allowOverlap="1" wp14:anchorId="45628D31" wp14:editId="18D202E9">
                 <wp:simplePos x="0" y="0"/>
                 <wp:positionH relativeFrom="column">
                   <wp:posOffset>914400</wp:posOffset>
@@ -6041,7 +5442,7 @@
                         <a:effectLst/>
                         <a:extLst>
                           <a:ext uri="{C572A759-6A51-4108-AA02-DFA0A04FC94B}">
-                            <ma14:wrappingTextBoxFlag xmlns:ma14="http://schemas.microsoft.com/office/mac/drawingml/2011/main"/>
+                            <ma14:wrappingTextBoxFlag xmlns:ma14="http://schemas.microsoft.com/office/mac/drawingml/2011/main" xmlns:w="http://schemas.openxmlformats.org/wordprocessingml/2006/main" xmlns:w10="urn:schemas-microsoft-com:office:word" xmlns:v="urn:schemas-microsoft-com:vml" xmlns:o="urn:schemas-microsoft-com:office:office" xmlns:mv="urn:schemas-microsoft-com:mac:vml" xmlns:mo="http://schemas.microsoft.com/office/mac/office/2008/main" xmlns=""/>
                           </a:ext>
                         </a:extLst>
                       </wps:spPr>
@@ -6062,11 +5463,6 @@
                       <wps:txbx>
                         <w:txbxContent>
                           <w:p>
-                            <w:pPr>
-                              <w:rPr>
-                                <w:rFonts w:hint="eastAsia"/>
-                              </w:rPr>
-                            </w:pPr>
                             <w:r>
                               <w:t>Inputs</w:t>
                             </w:r>
@@ -6087,15 +5483,10 @@
           </mc:Choice>
           <mc:Fallback>
             <w:pict>
-              <v:shape id="Text Box 2" o:spid="_x0000_s1043" type="#_x0000_t202" style="position:absolute;margin-left:1in;margin-top:17.6pt;width:54pt;height:27pt;z-index:251660288;visibility:visible;mso-wrap-style:square;mso-wrap-distance-left:9pt;mso-wrap-distance-top:0;mso-wrap-distance-right:9pt;mso-wrap-distance-bottom:0;mso-position-horizontal:absolute;mso-position-horizontal-relative:text;mso-position-vertical:absolute;mso-position-vertical-relative:text;v-text-anchor:top" o:gfxdata="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" filled="f" stroked="f">
+              <v:shape w14:anchorId="45628D31" id="Text Box 2" o:spid="_x0000_s1041" type="#_x0000_t202" style="position:absolute;margin-left:1in;margin-top:17.6pt;width:54pt;height:27pt;z-index:251636736;visibility:visible;mso-wrap-style:square;mso-wrap-distance-left:9pt;mso-wrap-distance-top:0;mso-wrap-distance-right:9pt;mso-wrap-distance-bottom:0;mso-position-horizontal:absolute;mso-position-horizontal-relative:text;mso-position-vertical:absolute;mso-position-vertical-relative:text;v-text-anchor:top" o:gfxdata="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" filled="f" stroked="f">
                 <v:textbox>
                   <w:txbxContent>
                     <w:p>
-                      <w:pPr>
-                        <w:rPr>
-                          <w:rFonts w:hint="eastAsia"/>
-                        </w:rPr>
-                      </w:pPr>
                       <w:r>
                         <w:t>Inputs</w:t>
                       </w:r>
@@ -6117,7 +5508,7 @@
         <mc:AlternateContent>
           <mc:Choice Requires="wps">
             <w:drawing>
-              <wp:anchor distT="0" distB="0" distL="114300" distR="114300" simplePos="0" relativeHeight="251662336" behindDoc="0" locked="0" layoutInCell="1" allowOverlap="1" wp14:anchorId="732E55FA" wp14:editId="352DDB17">
+              <wp:anchor distT="0" distB="0" distL="114300" distR="114300" simplePos="0" relativeHeight="251639808" behindDoc="0" locked="0" layoutInCell="1" allowOverlap="1" wp14:anchorId="732E55FA" wp14:editId="4BC65413">
                 <wp:simplePos x="0" y="0"/>
                 <wp:positionH relativeFrom="column">
                   <wp:posOffset>4229100</wp:posOffset>
@@ -6149,7 +5540,7 @@
                         <a:effectLst/>
                         <a:extLst>
                           <a:ext uri="{C572A759-6A51-4108-AA02-DFA0A04FC94B}">
-                            <ma14:wrappingTextBoxFlag xmlns:ma14="http://schemas.microsoft.com/office/mac/drawingml/2011/main"/>
+                            <ma14:wrappingTextBoxFlag xmlns:ma14="http://schemas.microsoft.com/office/mac/drawingml/2011/main" xmlns:w="http://schemas.openxmlformats.org/wordprocessingml/2006/main" xmlns:w10="urn:schemas-microsoft-com:office:word" xmlns:v="urn:schemas-microsoft-com:vml" xmlns:o="urn:schemas-microsoft-com:office:office" xmlns:mv="urn:schemas-microsoft-com:mac:vml" xmlns:mo="http://schemas.microsoft.com/office/mac/office/2008/main" xmlns=""/>
                           </a:ext>
                         </a:extLst>
                       </wps:spPr>
@@ -6170,11 +5561,6 @@
                       <wps:txbx>
                         <w:txbxContent>
                           <w:p>
-                            <w:pPr>
-                              <w:rPr>
-                                <w:rFonts w:hint="eastAsia"/>
-                              </w:rPr>
-                            </w:pPr>
                             <w:r>
                               <w:t>Outputs</w:t>
                             </w:r>
@@ -6201,15 +5587,10 @@
           </mc:Choice>
           <mc:Fallback>
             <w:pict>
-              <v:shape id="Text Box 4" o:spid="_x0000_s1044" type="#_x0000_t202" style="position:absolute;margin-left:333pt;margin-top:17.6pt;width:54pt;height:27pt;z-index:251662336;visibility:visible;mso-wrap-style:square;mso-width-percent:0;mso-height-percent:0;mso-wrap-distance-left:9pt;mso-wrap-distance-top:0;mso-wrap-distance-right:9pt;mso-wrap-distance-bottom:0;mso-position-horizontal:absolute;mso-position-horizontal-relative:text;mso-position-vertical:absolute;mso-position-vertical-relative:text;mso-width-percent:0;mso-height-percent:0;mso-width-relative:margin;mso-height-relative:margin;v-text-anchor:top" o:gfxdata="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" filled="f" stroked="f">
+              <v:shape w14:anchorId="732E55FA" id="Text Box 4" o:spid="_x0000_s1042" type="#_x0000_t202" style="position:absolute;margin-left:333pt;margin-top:17.6pt;width:54pt;height:27pt;z-index:251639808;visibility:visible;mso-wrap-style:square;mso-width-percent:0;mso-height-percent:0;mso-wrap-distance-left:9pt;mso-wrap-distance-top:0;mso-wrap-distance-right:9pt;mso-wrap-distance-bottom:0;mso-position-horizontal:absolute;mso-position-horizontal-relative:text;mso-position-vertical:absolute;mso-position-vertical-relative:text;mso-width-percent:0;mso-height-percent:0;mso-width-relative:margin;mso-height-relative:margin;v-text-anchor:top" o:gfxdata="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" filled="f" stroked="f">
                 <v:textbox>
                   <w:txbxContent>
                     <w:p>
-                      <w:pPr>
-                        <w:rPr>
-                          <w:rFonts w:hint="eastAsia"/>
-                        </w:rPr>
-                      </w:pPr>
                       <w:r>
                         <w:t>Outputs</w:t>
                       </w:r>
@@ -6231,7 +5612,7 @@
         <mc:AlternateContent>
           <mc:Choice Requires="wps">
             <w:drawing>
-              <wp:anchor distT="0" distB="0" distL="114300" distR="114300" simplePos="0" relativeHeight="251661312" behindDoc="0" locked="0" layoutInCell="1" allowOverlap="1" wp14:anchorId="027B6550" wp14:editId="1C5A6DC2">
+              <wp:anchor distT="0" distB="0" distL="114300" distR="114300" simplePos="0" relativeHeight="251638784" behindDoc="0" locked="0" layoutInCell="1" allowOverlap="1" wp14:anchorId="027B6550" wp14:editId="129435EC">
                 <wp:simplePos x="0" y="0"/>
                 <wp:positionH relativeFrom="column">
                   <wp:posOffset>2057400</wp:posOffset>
@@ -6263,7 +5644,7 @@
                         <a:effectLst/>
                         <a:extLst>
                           <a:ext uri="{C572A759-6A51-4108-AA02-DFA0A04FC94B}">
-                            <ma14:wrappingTextBoxFlag xmlns:ma14="http://schemas.microsoft.com/office/mac/drawingml/2011/main"/>
+                            <ma14:wrappingTextBoxFlag xmlns:ma14="http://schemas.microsoft.com/office/mac/drawingml/2011/main" xmlns:w="http://schemas.openxmlformats.org/wordprocessingml/2006/main" xmlns:w10="urn:schemas-microsoft-com:office:word" xmlns:v="urn:schemas-microsoft-com:vml" xmlns:o="urn:schemas-microsoft-com:office:office" xmlns:mv="urn:schemas-microsoft-com:mac:vml" xmlns:mo="http://schemas.microsoft.com/office/mac/office/2008/main" xmlns=""/>
                           </a:ext>
                         </a:extLst>
                       </wps:spPr>
@@ -6284,11 +5665,6 @@
                       <wps:txbx>
                         <w:txbxContent>
                           <w:p>
-                            <w:pPr>
-                              <w:rPr>
-                                <w:rFonts w:hint="eastAsia"/>
-                              </w:rPr>
-                            </w:pPr>
                             <w:r>
                               <w:t>Hidden Layer 1</w:t>
                             </w:r>
@@ -6315,15 +5691,10 @@
           </mc:Choice>
           <mc:Fallback>
             <w:pict>
-              <v:shape id="Text Box 3" o:spid="_x0000_s1043" type="#_x0000_t202" style="position:absolute;margin-left:162pt;margin-top:17.6pt;width:90pt;height:27pt;z-index:251661312;visibility:visible;mso-wrap-style:square;mso-width-percent:0;mso-height-percent:0;mso-wrap-distance-left:9pt;mso-wrap-distance-top:0;mso-wrap-distance-right:9pt;mso-wrap-distance-bottom:0;mso-position-horizontal:absolute;mso-position-horizontal-relative:text;mso-position-vertical:absolute;mso-position-vertical-relative:text;mso-width-percent:0;mso-height-percent:0;mso-width-relative:margin;mso-height-relative:margin;v-text-anchor:top" o:gfxdata="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" filled="f" stroked="f">
+              <v:shape w14:anchorId="027B6550" id="Text Box 3" o:spid="_x0000_s1043" type="#_x0000_t202" style="position:absolute;margin-left:162pt;margin-top:17.6pt;width:90pt;height:27pt;z-index:251638784;visibility:visible;mso-wrap-style:square;mso-width-percent:0;mso-height-percent:0;mso-wrap-distance-left:9pt;mso-wrap-distance-top:0;mso-wrap-distance-right:9pt;mso-wrap-distance-bottom:0;mso-position-horizontal:absolute;mso-position-horizontal-relative:text;mso-position-vertical:absolute;mso-position-vertical-relative:text;mso-width-percent:0;mso-height-percent:0;mso-width-relative:margin;mso-height-relative:margin;v-text-anchor:top" o:gfxdata="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" filled="f" stroked="f">
                 <v:textbox>
                   <w:txbxContent>
                     <w:p>
-                      <w:pPr>
-                        <w:rPr>
-                          <w:rFonts w:hint="eastAsia"/>
-                        </w:rPr>
-                      </w:pPr>
                       <w:r>
                         <w:t>Hidden Layer 1</w:t>
                       </w:r>
@@ -6348,8 +5719,8 @@
 </file>
 
 <file path=word/numbering.xml><?xml version="1.0" encoding="utf-8"?>
-<w:numbering xmlns:wpc="http://schemas.microsoft.com/office/word/2010/wordprocessingCanvas" xmlns:mo="http://schemas.microsoft.com/office/mac/office/2008/main" xmlns:mc="http://schemas.openxmlformats.org/markup-compatibility/2006" xmlns:mv="urn:schemas-microsoft-com:mac:vml" xmlns:o="urn:schemas-microsoft-com:office:office" xmlns:r="http://schemas.openxmlformats.org/officeDocument/2006/relationships" xmlns:m="http://schemas.openxmlformats.org/officeDocument/2006/math" xmlns:v="urn:schemas-microsoft-com:vml" xmlns:wp14="http://schemas.microsoft.com/office/word/2010/wordprocessingDrawing" xmlns:wp="http://schemas.openxmlformats.org/drawingml/2006/wordprocessingDrawing" xmlns:w10="urn:schemas-microsoft-com:office:word" xmlns:w="http://schemas.openxmlformats.org/wordprocessingml/2006/main" xmlns:w14="http://schemas.microsoft.com/office/word/2010/wordml" xmlns:wpg="http://schemas.microsoft.com/office/word/2010/wordprocessingGroup" xmlns:wpi="http://schemas.microsoft.com/office/word/2010/wordprocessingInk" xmlns:wne="http://schemas.microsoft.com/office/word/2006/wordml" xmlns:wps="http://schemas.microsoft.com/office/word/2010/wordprocessingShape" mc:Ignorable="w14 wp14">
-  <w:abstractNum w:abstractNumId="0">
+<w:numbering xmlns:wpc="http://schemas.microsoft.com/office/word/2010/wordprocessingCanvas" xmlns:cx="http://schemas.microsoft.com/office/drawing/2014/chartex" xmlns:cx1="http://schemas.microsoft.com/office/drawing/2015/9/8/chartex" xmlns:cx2="http://schemas.microsoft.com/office/drawing/2015/10/21/chartex" xmlns:cx3="http://schemas.microsoft.com/office/drawing/2016/5/9/chartex" xmlns:cx4="http://schemas.microsoft.com/office/drawing/2016/5/10/chartex" xmlns:cx5="http://schemas.microsoft.com/office/drawing/2016/5/11/chartex" xmlns:cx6="http://schemas.microsoft.com/office/drawing/2016/5/12/chartex" xmlns:cx7="http://schemas.microsoft.com/office/drawing/2016/5/13/chartex" xmlns:cx8="http://schemas.microsoft.com/office/drawing/2016/5/14/chartex" xmlns:mc="http://schemas.openxmlformats.org/markup-compatibility/2006" xmlns:aink="http://schemas.microsoft.com/office/drawing/2016/ink" xmlns:am3d="http://schemas.microsoft.com/office/drawing/2017/model3d" xmlns:o="urn:schemas-microsoft-com:office:office" xmlns:r="http://schemas.openxmlformats.org/officeDocument/2006/relationships" xmlns:m="http://schemas.openxmlformats.org/officeDocument/2006/math" xmlns:v="urn:schemas-microsoft-com:vml" xmlns:wp14="http://schemas.microsoft.com/office/word/2010/wordprocessingDrawing" xmlns:wp="http://schemas.openxmlformats.org/drawingml/2006/wordprocessingDrawing" xmlns:w10="urn:schemas-microsoft-com:office:word" xmlns:w="http://schemas.openxmlformats.org/wordprocessingml/2006/main" xmlns:w14="http://schemas.microsoft.com/office/word/2010/wordml" xmlns:w15="http://schemas.microsoft.com/office/word/2012/wordml" xmlns:w16cid="http://schemas.microsoft.com/office/word/2016/wordml/cid" xmlns:w16se="http://schemas.microsoft.com/office/word/2015/wordml/symex" xmlns:wpg="http://schemas.microsoft.com/office/word/2010/wordprocessingGroup" xmlns:wpi="http://schemas.microsoft.com/office/word/2010/wordprocessingInk" xmlns:wne="http://schemas.microsoft.com/office/word/2006/wordml" xmlns:wps="http://schemas.microsoft.com/office/word/2010/wordprocessingShape" mc:Ignorable="w14 w15 w16se w16cid wp14">
+  <w:abstractNum w:abstractNumId="0" w15:restartNumberingAfterBreak="0">
     <w:nsid w:val="16160D6D"/>
     <w:multiLevelType w:val="hybridMultilevel"/>
     <w:tmpl w:val="263654A4"/>
@@ -6468,7 +5839,7 @@
 </file>
 
 <file path=word/styles.xml><?xml version="1.0" encoding="utf-8"?>
-<w:styles xmlns:mc="http://schemas.openxmlformats.org/markup-compatibility/2006" xmlns:r="http://schemas.openxmlformats.org/officeDocument/2006/relationships" xmlns:w="http://schemas.openxmlformats.org/wordprocessingml/2006/main" xmlns:w14="http://schemas.microsoft.com/office/word/2010/wordml" mc:Ignorable="w14">
+<w:styles xmlns:mc="http://schemas.openxmlformats.org/markup-compatibility/2006" xmlns:r="http://schemas.openxmlformats.org/officeDocument/2006/relationships" xmlns:w="http://schemas.openxmlformats.org/wordprocessingml/2006/main" xmlns:w14="http://schemas.microsoft.com/office/word/2010/wordml" xmlns:w15="http://schemas.microsoft.com/office/word/2012/wordml" xmlns:w16cid="http://schemas.microsoft.com/office/word/2016/wordml/cid" xmlns:w16se="http://schemas.microsoft.com/office/word/2015/wordml/symex" mc:Ignorable="w14 w15 w16se w16cid">
   <w:docDefaults>
     <w:rPrDefault>
       <w:rPr>
@@ -6480,607 +5851,377 @@
     </w:rPrDefault>
     <w:pPrDefault/>
   </w:docDefaults>
-  <w:latentStyles w:defLockedState="0" w:defUIPriority="99" w:defSemiHidden="1" w:defUnhideWhenUsed="1" w:defQFormat="0" w:count="276">
-    <w:lsdException w:name="Normal" w:semiHidden="0" w:uiPriority="0" w:unhideWhenUsed="0" w:qFormat="1"/>
-    <w:lsdException w:name="heading 1" w:semiHidden="0" w:uiPriority="9" w:unhideWhenUsed="0" w:qFormat="1"/>
-    <w:lsdException w:name="heading 2" w:uiPriority="9" w:qFormat="1"/>
-    <w:lsdException w:name="heading 3" w:uiPriority="9" w:qFormat="1"/>
-    <w:lsdException w:name="heading 4" w:uiPriority="9" w:qFormat="1"/>
-    <w:lsdException w:name="heading 5" w:uiPriority="9" w:qFormat="1"/>
-    <w:lsdException w:name="heading 6" w:uiPriority="9" w:qFormat="1"/>
-    <w:lsdException w:name="heading 7" w:uiPriority="9" w:qFormat="1"/>
-    <w:lsdException w:name="heading 8" w:uiPriority="9" w:qFormat="1"/>
-    <w:lsdException w:name="heading 9" w:uiPriority="9" w:qFormat="1"/>
-    <w:lsdException w:name="toc 1" w:uiPriority="39"/>
-    <w:lsdException w:name="toc 2" w:uiPriority="39"/>
-    <w:lsdException w:name="toc 3" w:uiPriority="39"/>
-    <w:lsdException w:name="toc 4" w:uiPriority="39"/>
-    <w:lsdException w:name="toc 5" w:uiPriority="39"/>
-    <w:lsdException w:name="toc 6" w:uiPriority="39"/>
-    <w:lsdException w:name="toc 7" w:uiPriority="39"/>
-    <w:lsdException w:name="toc 8" w:uiPriority="39"/>
-    <w:lsdException w:name="toc 9" w:uiPriority="39"/>
-    <w:lsdException w:name="caption" w:uiPriority="35" w:qFormat="1"/>
-    <w:lsdException w:name="Title" w:semiHidden="0" w:uiPriority="10" w:unhideWhenUsed="0" w:qFormat="1"/>
-    <w:lsdException w:name="Default Paragraph Font" w:uiPriority="1"/>
-    <w:lsdException w:name="Subtitle" w:semiHidden="0" w:uiPriority="11" w:unhideWhenUsed="0" w:qFormat="1"/>
-    <w:lsdException w:name="Strong" w:semiHidden="0" w:uiPriority="22" w:unhideWhenUsed="0" w:qFormat="1"/>
-    <w:lsdException w:name="Emphasis" w:semiHidden="0" w:uiPriority="20" w:unhideWhenUsed="0" w:qFormat="1"/>
-    <w:lsdException w:name="Table Grid" w:semiHidden="0" w:uiPriority="59" w:unhideWhenUsed="0"/>
-    <w:lsdException w:name="Placeholder Text" w:unhideWhenUsed="0"/>
-    <w:lsdException w:name="No Spacing" w:semiHidden="0" w:uiPriority="1" w:unhideWhenUsed="0" w:qFormat="1"/>
-    <w:lsdException w:name="Light Shading" w:semiHidden="0" w:uiPriority="60" w:unhideWhenUsed="0"/>
-    <w:lsdException w:name="Light List" w:semiHidden="0" w:uiPriority="61" w:unhideWhenUsed="0"/>
-    <w:lsdException w:name="Light Grid" w:semiHidden="0" w:uiPriority="62" w:unhideWhenUsed="0"/>
-    <w:lsdException w:name="Medium Shading 1" w:semiHidden="0" w:uiPriority="63" w:unhideWhenUsed="0"/>
-    <w:lsdException w:name="Medium Shading 2" w:semiHidden="0" w:uiPriority="64" w:unhideWhenUsed="0"/>
-    <w:lsdException w:name="Medium List 1" w:semiHidden="0" w:uiPriority="65" w:unhideWhenUsed="0"/>
-    <w:lsdException w:name="Medium List 2" w:semiHidden="0" w:uiPriority="66" w:unhideWhenUsed="0"/>
-    <w:lsdException w:name="Medium Grid 1" w:semiHidden="0" w:uiPriority="67" w:unhideWhenUsed="0"/>
-    <w:lsdException w:name="Medium Grid 2" w:semiHidden="0" w:uiPriority="68" w:unhideWhenUsed="0"/>
-    <w:lsdException w:name="Medium Grid 3" w:semiHidden="0" w:uiPriority="69" w:unhideWhenUsed="0"/>
-    <w:lsdException w:name="Dark List" w:semiHidden="0" w:uiPriority="70" w:unhideWhenUsed="0"/>
-    <w:lsdException w:name="Colorful Shading" w:semiHidden="0" w:uiPriority="71" w:unhideWhenUsed="0"/>
-    <w:lsdException w:name="Colorful List" w:semiHidden="0" w:uiPriority="72" w:unhideWhenUsed="0"/>
-    <w:lsdException w:name="Colorful Grid" w:semiHidden="0" w:uiPriority="73" w:unhideWhenUsed="0"/>
-    <w:lsdException w:name="Light Shading Accent 1" w:semiHidden="0" w:uiPriority="60" w:unhideWhenUsed="0"/>
-    <w:lsdException w:name="Light List Accent 1" w:semiHidden="0" w:uiPriority="61" w:unhideWhenUsed="0"/>
-    <w:lsdException w:name="Light Grid Accent 1" w:semiHidden="0" w:uiPriority="62" w:unhideWhenUsed="0"/>
-    <w:lsdException w:name="Medium Shading 1 Accent 1" w:semiHidden="0" w:uiPriority="63" w:unhideWhenUsed="0"/>
-    <w:lsdException w:name="Medium Shading 2 Accent 1" w:semiHidden="0" w:uiPriority="64" w:unhideWhenUsed="0"/>
-    <w:lsdException w:name="Medium List 1 Accent 1" w:semiHidden="0" w:uiPriority="65" w:unhideWhenUsed="0"/>
-    <w:lsdException w:name="Revision" w:unhideWhenUsed="0"/>
-    <w:lsdException w:name="List Paragraph" w:semiHidden="0" w:uiPriority="34" w:unhideWhenUsed="0" w:qFormat="1"/>
-    <w:lsdException w:name="Quote" w:semiHidden="0" w:uiPriority="29" w:unhideWhenUsed="0" w:qFormat="1"/>
-    <w:lsdException w:name="Intense Quote" w:semiHidden="0" w:uiPriority="30" w:unhideWhenUsed="0" w:qFormat="1"/>
-    <w:lsdException w:name="Medium List 2 Accent 1" w:semiHidden="0" w:uiPriority="66" w:unhideWhenUsed="0"/>
-    <w:lsdException w:name="Medium Grid 1 Accent 1" w:semiHidden="0" w:uiPriority="67" w:unhideWhenUsed="0"/>
-    <w:lsdException w:name="Medium Grid 2 Accent 1" w:semiHidden="0" w:uiPriority="68" w:unhideWhenUsed="0"/>
-    <w:lsdException w:name="Medium Grid 3 Accent 1" w:semiHidden="0" w:uiPriority="69" w:unhideWhenUsed="0"/>
-    <w:lsdException w:name="Dark List Accent 1" w:semiHidden="0" w:uiPriority="70" w:unhideWhenUsed="0"/>
-    <w:lsdException w:name="Colorful Shading Accent 1" w:semiHidden="0" w:uiPriority="71" w:unhideWhenUsed="0"/>
-    <w:lsdException w:name="Colorful List Accent 1" w:semiHidden="0" w:uiPriority="72" w:unhideWhenUsed="0"/>
-    <w:lsdException w:name="Colorful Grid Accent 1" w:semiHidden="0" w:uiPriority="73" w:unhideWhenUsed="0"/>
-    <w:lsdException w:name="Light Shading Accent 2" w:semiHidden="0" w:uiPriority="60" w:unhideWhenUsed="0"/>
-    <w:lsdException w:name="Light List Accent 2" w:semiHidden="0" w:uiPriority="61" w:unhideWhenUsed="0"/>
-    <w:lsdException w:name="Light Grid Accent 2" w:semiHidden="0" w:uiPriority="62" w:unhideWhenUsed="0"/>
-    <w:lsdException w:name="Medium Shading 1 Accent 2" w:semiHidden="0" w:uiPriority="63" w:unhideWhenUsed="0"/>
-    <w:lsdException w:name="Medium Shading 2 Accent 2" w:semiHidden="0" w:uiPriority="64" w:unhideWhenUsed="0"/>
-    <w:lsdException w:name="Medium List 1 Accent 2" w:semiHidden="0" w:uiPriority="65" w:unhideWhenUsed="0"/>
-    <w:lsdException w:name="Medium List 2 Accent 2" w:semiHidden="0" w:uiPriority="66" w:unhideWhenUsed="0"/>
-    <w:lsdException w:name="Medium Grid 1 Accent 2" w:semiHidden="0" w:uiPriority="67" w:unhideWhenUsed="0"/>
-    <w:lsdException w:name="Medium Grid 2 Accent 2" w:semiHidden="0" w:uiPriority="68" w:unhideWhenUsed="0"/>
-    <w:lsdException w:name="Medium Grid 3 Accent 2" w:semiHidden="0" w:uiPriority="69" w:unhideWhenUsed="0"/>
-    <w:lsdException w:name="Dark List Accent 2" w:semiHidden="0" w:uiPriority="70" w:unhideWhenUsed="0"/>
-    <w:lsdException w:name="Colorful Shading Accent 2" w:semiHidden="0" w:uiPriority="71" w:unhideWhenUsed="0"/>
-    <w:lsdException w:name="Colorful List Accent 2" w:semiHidden="0" w:uiPriority="72" w:unhideWhenUsed="0"/>
-    <w:lsdException w:name="Colorful Grid Accent 2" w:semiHidden="0" w:uiPriority="73" w:unhideWhenUsed="0"/>
-    <w:lsdException w:name="Light Shading Accent 3" w:semiHidden="0" w:uiPriority="60" w:unhideWhenUsed="0"/>
-    <w:lsdException w:name="Light List Accent 3" w:semiHidden="0" w:uiPriority="61" w:unhideWhenUsed="0"/>
-    <w:lsdException w:name="Light Grid Accent 3" w:semiHidden="0" w:uiPriority="62" w:unhideWhenUsed="0"/>
-    <w:lsdException w:name="Medium Shading 1 Accent 3" w:semiHidden="0" w:uiPriority="63" w:unhideWhenUsed="0"/>
-    <w:lsdException w:name="Medium Shading 2 Accent 3" w:semiHidden="0" w:uiPriority="64" w:unhideWhenUsed="0"/>
-    <w:lsdException w:name="Medium List 1 Accent 3" w:semiHidden="0" w:uiPriority="65" w:unhideWhenUsed="0"/>
-    <w:lsdException w:name="Medium List 2 Accent 3" w:semiHidden="0" w:uiPriority="66" w:unhideWhenUsed="0"/>
-    <w:lsdException w:name="Medium Grid 1 Accent 3" w:semiHidden="0" w:uiPriority="67" w:unhideWhenUsed="0"/>
-    <w:lsdException w:name="Medium Grid 2 Accent 3" w:semiHidden="0" w:uiPriority="68" w:unhideWhenUsed="0"/>
-    <w:lsdException w:name="Medium Grid 3 Accent 3" w:semiHidden="0" w:uiPriority="69" w:unhideWhenUsed="0"/>
-    <w:lsdException w:name="Dark List Accent 3" w:semiHidden="0" w:uiPriority="70" w:unhideWhenUsed="0"/>
-    <w:lsdException w:name="Colorful Shading Accent 3" w:semiHidden="0" w:uiPriority="71" w:unhideWhenUsed="0"/>
-    <w:lsdException w:name="Colorful List Accent 3" w:semiHidden="0" w:uiPriority="72" w:unhideWhenUsed="0"/>
-    <w:lsdException w:name="Colorful Grid Accent 3" w:semiHidden="0" w:uiPriority="73" w:unhideWhenUsed="0"/>
-    <w:lsdException w:name="Light Shading Accent 4" w:semiHidden="0" w:uiPriority="60" w:unhideWhenUsed="0"/>
-    <w:lsdException w:name="Light List Accent 4" w:semiHidden="0" w:uiPriority="61" w:unhideWhenUsed="0"/>
-    <w:lsdException w:name="Light Grid Accent 4" w:semiHidden="0" w:uiPriority="62" w:unhideWhenUsed="0"/>
-    <w:lsdException w:name="Medium Shading 1 Accent 4" w:semiHidden="0" w:uiPriority="63" w:unhideWhenUsed="0"/>
-    <w:lsdException w:name="Medium Shading 2 Accent 4" w:semiHidden="0" w:uiPriority="64" w:unhideWhenUsed="0"/>
-    <w:lsdException w:name="Medium List 1 Accent 4" w:semiHidden="0" w:uiPriority="65" w:unhideWhenUsed="0"/>
-    <w:lsdException w:name="Medium List 2 Accent 4" w:semiHidden="0" w:uiPriority="66" w:unhideWhenUsed="0"/>
-    <w:lsdException w:name="Medium Grid 1 Accent 4" w:semiHidden="0" w:uiPriority="67" w:unhideWhenUsed="0"/>
-    <w:lsdException w:name="Medium Grid 2 Accent 4" w:semiHidden="0" w:uiPriority="68" w:unhideWhenUsed="0"/>
-    <w:lsdException w:name="Medium Grid 3 Accent 4" w:semiHidden="0" w:uiPriority="69" w:unhideWhenUsed="0"/>
-    <w:lsdException w:name="Dark List Accent 4" w:semiHidden="0" w:uiPriority="70" w:unhideWhenUsed="0"/>
-    <w:lsdException w:name="Colorful Shading Accent 4" w:semiHidden="0" w:uiPriority="71" w:unhideWhenUsed="0"/>
-    <w:lsdException w:name="Colorful List Accent 4" w:semiHidden="0" w:uiPriority="72" w:unhideWhenUsed="0"/>
-    <w:lsdException w:name="Colorful Grid Accent 4" w:semiHidden="0" w:uiPriority="73" w:unhideWhenUsed="0"/>
-    <w:lsdException w:name="Light Shading Accent 5" w:semiHidden="0" w:uiPriority="60" w:unhideWhenUsed="0"/>
-    <w:lsdException w:name="Light List Accent 5" w:semiHidden="0" w:uiPriority="61" w:unhideWhenUsed="0"/>
-    <w:lsdException w:name="Light Grid Accent 5" w:semiHidden="0" w:uiPriority="62" w:unhideWhenUsed="0"/>
-    <w:lsdException w:name="Medium Shading 1 Accent 5" w:semiHidden="0" w:uiPriority="63" w:unhideWhenUsed="0"/>
-    <w:lsdException w:name="Medium Shading 2 Accent 5" w:semiHidden="0" w:uiPriority="64" w:unhideWhenUsed="0"/>
-    <w:lsdException w:name="Medium List 1 Accent 5" w:semiHidden="0" w:uiPriority="65" w:unhideWhenUsed="0"/>
-    <w:lsdException w:name="Medium List 2 Accent 5" w:semiHidden="0" w:uiPriority="66" w:unhideWhenUsed="0"/>
-    <w:lsdException w:name="Medium Grid 1 Accent 5" w:semiHidden="0" w:uiPriority="67" w:unhideWhenUsed="0"/>
-    <w:lsdException w:name="Medium Grid 2 Accent 5" w:semiHidden="0" w:uiPriority="68" w:unhideWhenUsed="0"/>
-    <w:lsdException w:name="Medium Grid 3 Accent 5" w:semiHidden="0" w:uiPriority="69" w:unhideWhenUsed="0"/>
-    <w:lsdException w:name="Dark List Accent 5" w:semiHidden="0" w:uiPriority="70" w:unhideWhenUsed="0"/>
-    <w:lsdException w:name="Colorful Shading Accent 5" w:semiHidden="0" w:uiPriority="71" w:unhideWhenUsed="0"/>
-    <w:lsdException w:name="Colorful List Accent 5" w:semiHidden="0" w:uiPriority="72" w:unhideWhenUsed="0"/>
-    <w:lsdException w:name="Colorful Grid Accent 5" w:semiHidden="0" w:uiPriority="73" w:unhideWhenUsed="0"/>
-    <w:lsdException w:name="Light Shading Accent 6" w:semiHidden="0" w:uiPriority="60" w:unhideWhenUsed="0"/>
-    <w:lsdException w:name="Light List Accent 6" w:semiHidden="0" w:uiPriority="61" w:unhideWhenUsed="0"/>
-    <w:lsdException w:name="Light Grid Accent 6" w:semiHidden="0" w:uiPriority="62" w:unhideWhenUsed="0"/>
-    <w:lsdException w:name="Medium Shading 1 Accent 6" w:semiHidden="0" w:uiPriority="63" w:unhideWhenUsed="0"/>
-    <w:lsdException w:name="Medium Shading 2 Accent 6" w:semiHidden="0" w:uiPriority="64" w:unhideWhenUsed="0"/>
-    <w:lsdException w:name="Medium List 1 Accent 6" w:semiHidden="0" w:uiPriority="65" w:unhideWhenUsed="0"/>
-    <w:lsdException w:name="Medium List 2 Accent 6" w:semiHidden="0" w:uiPriority="66" w:unhideWhenUsed="0"/>
-    <w:lsdException w:name="Medium Grid 1 Accent 6" w:semiHidden="0" w:uiPriority="67" w:unhideWhenUsed="0"/>
-    <w:lsdException w:name="Medium Grid 2 Accent 6" w:semiHidden="0" w:uiPriority="68" w:unhideWhenUsed="0"/>
-    <w:lsdException w:name="Medium Grid 3 Accent 6" w:semiHidden="0" w:uiPriority="69" w:unhideWhenUsed="0"/>
-    <w:lsdException w:name="Dark List Accent 6" w:semiHidden="0" w:uiPriority="70" w:unhideWhenUsed="0"/>
-    <w:lsdException w:name="Colorful Shading Accent 6" w:semiHidden="0" w:uiPriority="71" w:unhideWhenUsed="0"/>
-    <w:lsdException w:name="Colorful List Accent 6" w:semiHidden="0" w:uiPriority="72" w:unhideWhenUsed="0"/>
-    <w:lsdException w:name="Colorful Grid Accent 6" w:semiHidden="0" w:uiPriority="73" w:unhideWhenUsed="0"/>
-    <w:lsdException w:name="Subtle Emphasis" w:semiHidden="0" w:uiPriority="19" w:unhideWhenUsed="0" w:qFormat="1"/>
-    <w:lsdException w:name="Intense Emphasis" w:semiHidden="0" w:uiPriority="21" w:unhideWhenUsed="0" w:qFormat="1"/>
-    <w:lsdException w:name="Subtle Reference" w:semiHidden="0" w:uiPriority="31" w:unhideWhenUsed="0" w:qFormat="1"/>
-    <w:lsdException w:name="Intense Reference" w:semiHidden="0" w:uiPriority="32" w:unhideWhenUsed="0" w:qFormat="1"/>
-    <w:lsdException w:name="Book Title" w:semiHidden="0" w:uiPriority="33" w:unhideWhenUsed="0" w:qFormat="1"/>
-    <w:lsdException w:name="Bibliography" w:uiPriority="37"/>
-    <w:lsdException w:name="TOC Heading" w:uiPriority="39" w:qFormat="1"/>
-  </w:latentStyles>
-  <w:style w:type="paragraph" w:default="1" w:styleId="Normal">
-    <w:name w:val="Normal"/>
-    <w:qFormat/>
-  </w:style>
-  <w:style w:type="paragraph" w:styleId="Heading1">
-    <w:name w:val="heading 1"/>
-    <w:basedOn w:val="Normal"/>
-    <w:next w:val="Normal"/>
-    <w:link w:val="Heading1Char"/>
-    <w:uiPriority w:val="9"/>
-    <w:qFormat/>
-    <w:rsid w:val="0035576C"/>
-    <w:pPr>
-      <w:keepNext/>
-      <w:keepLines/>
-      <w:spacing w:before="480"/>
-      <w:outlineLvl w:val="0"/>
-    </w:pPr>
-    <w:rPr>
-      <w:rFonts w:asciiTheme="majorHAnsi" w:eastAsiaTheme="majorEastAsia" w:hAnsiTheme="majorHAnsi" w:cstheme="majorBidi"/>
-      <w:b/>
-      <w:bCs/>
-      <w:color w:val="345A8A" w:themeColor="accent1" w:themeShade="B5"/>
-      <w:sz w:val="32"/>
-      <w:szCs w:val="32"/>
-    </w:rPr>
-  </w:style>
-  <w:style w:type="character" w:default="1" w:styleId="DefaultParagraphFont">
-    <w:name w:val="Default Paragraph Font"/>
-    <w:uiPriority w:val="1"/>
-    <w:semiHidden/>
-    <w:unhideWhenUsed/>
-  </w:style>
-  <w:style w:type="table" w:default="1" w:styleId="TableNormal">
-    <w:name w:val="Normal Table"/>
-    <w:uiPriority w:val="99"/>
-    <w:semiHidden/>
-    <w:unhideWhenUsed/>
-    <w:tblPr>
-      <w:tblInd w:w="0" w:type="dxa"/>
-      <w:tblCellMar>
-        <w:top w:w="0" w:type="dxa"/>
-        <w:left w:w="108" w:type="dxa"/>
-        <w:bottom w:w="0" w:type="dxa"/>
-        <w:right w:w="108" w:type="dxa"/>
-      </w:tblCellMar>
-    </w:tblPr>
-  </w:style>
-  <w:style w:type="numbering" w:default="1" w:styleId="NoList">
-    <w:name w:val="No List"/>
-    <w:uiPriority w:val="99"/>
-    <w:semiHidden/>
-    <w:unhideWhenUsed/>
-  </w:style>
-  <w:style w:type="character" w:customStyle="1" w:styleId="Heading1Char">
-    <w:name w:val="Heading 1 Char"/>
-    <w:basedOn w:val="DefaultParagraphFont"/>
-    <w:link w:val="Heading1"/>
-    <w:uiPriority w:val="9"/>
-    <w:rsid w:val="0035576C"/>
-    <w:rPr>
-      <w:rFonts w:asciiTheme="majorHAnsi" w:eastAsiaTheme="majorEastAsia" w:hAnsiTheme="majorHAnsi" w:cstheme="majorBidi"/>
-      <w:b/>
-      <w:bCs/>
-      <w:color w:val="345A8A" w:themeColor="accent1" w:themeShade="B5"/>
-      <w:sz w:val="32"/>
-      <w:szCs w:val="32"/>
-    </w:rPr>
-  </w:style>
-  <w:style w:type="paragraph" w:styleId="TOCHeading">
-    <w:name w:val="TOC Heading"/>
-    <w:basedOn w:val="Heading1"/>
-    <w:next w:val="Normal"/>
-    <w:uiPriority w:val="39"/>
-    <w:unhideWhenUsed/>
-    <w:qFormat/>
-    <w:rsid w:val="0035576C"/>
-    <w:pPr>
-      <w:spacing w:line="276" w:lineRule="auto"/>
-      <w:outlineLvl w:val="9"/>
-    </w:pPr>
-    <w:rPr>
-      <w:color w:val="365F91" w:themeColor="accent1" w:themeShade="BF"/>
-      <w:sz w:val="28"/>
-      <w:szCs w:val="28"/>
-      <w:lang w:val="en-US"/>
-    </w:rPr>
-  </w:style>
-  <w:style w:type="paragraph" w:styleId="BalloonText">
-    <w:name w:val="Balloon Text"/>
-    <w:basedOn w:val="Normal"/>
-    <w:link w:val="BalloonTextChar"/>
-    <w:uiPriority w:val="99"/>
-    <w:semiHidden/>
-    <w:unhideWhenUsed/>
-    <w:rsid w:val="0035576C"/>
-    <w:rPr>
-      <w:rFonts w:ascii="Lucida Grande" w:hAnsi="Lucida Grande" w:cs="Lucida Grande"/>
-      <w:sz w:val="18"/>
-      <w:szCs w:val="18"/>
-    </w:rPr>
-  </w:style>
-  <w:style w:type="character" w:customStyle="1" w:styleId="BalloonTextChar">
-    <w:name w:val="Balloon Text Char"/>
-    <w:basedOn w:val="DefaultParagraphFont"/>
-    <w:link w:val="BalloonText"/>
-    <w:uiPriority w:val="99"/>
-    <w:semiHidden/>
-    <w:rsid w:val="0035576C"/>
-    <w:rPr>
-      <w:rFonts w:ascii="Lucida Grande" w:hAnsi="Lucida Grande" w:cs="Lucida Grande"/>
-      <w:sz w:val="18"/>
-      <w:szCs w:val="18"/>
-    </w:rPr>
-  </w:style>
-  <w:style w:type="paragraph" w:styleId="TOC1">
-    <w:name w:val="toc 1"/>
-    <w:basedOn w:val="Normal"/>
-    <w:next w:val="Normal"/>
-    <w:autoRedefine/>
-    <w:uiPriority w:val="39"/>
-    <w:semiHidden/>
-    <w:unhideWhenUsed/>
-    <w:rsid w:val="0035576C"/>
-    <w:pPr>
-      <w:spacing w:before="120"/>
-    </w:pPr>
-    <w:rPr>
-      <w:b/>
-    </w:rPr>
-  </w:style>
-  <w:style w:type="paragraph" w:styleId="TOC2">
-    <w:name w:val="toc 2"/>
-    <w:basedOn w:val="Normal"/>
-    <w:next w:val="Normal"/>
-    <w:autoRedefine/>
-    <w:uiPriority w:val="39"/>
-    <w:semiHidden/>
-    <w:unhideWhenUsed/>
-    <w:rsid w:val="0035576C"/>
-    <w:pPr>
-      <w:ind w:left="240"/>
-    </w:pPr>
-    <w:rPr>
-      <w:b/>
-      <w:sz w:val="22"/>
-      <w:szCs w:val="22"/>
-    </w:rPr>
-  </w:style>
-  <w:style w:type="paragraph" w:styleId="TOC3">
-    <w:name w:val="toc 3"/>
-    <w:basedOn w:val="Normal"/>
-    <w:next w:val="Normal"/>
-    <w:autoRedefine/>
-    <w:uiPriority w:val="39"/>
-    <w:semiHidden/>
-    <w:unhideWhenUsed/>
-    <w:rsid w:val="0035576C"/>
-    <w:pPr>
-      <w:ind w:left="480"/>
-    </w:pPr>
-    <w:rPr>
-      <w:sz w:val="22"/>
-      <w:szCs w:val="22"/>
-    </w:rPr>
-  </w:style>
-  <w:style w:type="paragraph" w:styleId="TOC4">
-    <w:name w:val="toc 4"/>
-    <w:basedOn w:val="Normal"/>
-    <w:next w:val="Normal"/>
-    <w:autoRedefine/>
-    <w:uiPriority w:val="39"/>
-    <w:semiHidden/>
-    <w:unhideWhenUsed/>
-    <w:rsid w:val="0035576C"/>
-    <w:pPr>
-      <w:ind w:left="720"/>
-    </w:pPr>
-    <w:rPr>
-      <w:sz w:val="20"/>
-      <w:szCs w:val="20"/>
-    </w:rPr>
-  </w:style>
-  <w:style w:type="paragraph" w:styleId="TOC5">
-    <w:name w:val="toc 5"/>
-    <w:basedOn w:val="Normal"/>
-    <w:next w:val="Normal"/>
-    <w:autoRedefine/>
-    <w:uiPriority w:val="39"/>
-    <w:semiHidden/>
-    <w:unhideWhenUsed/>
-    <w:rsid w:val="0035576C"/>
-    <w:pPr>
-      <w:ind w:left="960"/>
-    </w:pPr>
-    <w:rPr>
-      <w:sz w:val="20"/>
-      <w:szCs w:val="20"/>
-    </w:rPr>
-  </w:style>
-  <w:style w:type="paragraph" w:styleId="TOC6">
-    <w:name w:val="toc 6"/>
-    <w:basedOn w:val="Normal"/>
-    <w:next w:val="Normal"/>
-    <w:autoRedefine/>
-    <w:uiPriority w:val="39"/>
-    <w:semiHidden/>
-    <w:unhideWhenUsed/>
-    <w:rsid w:val="0035576C"/>
-    <w:pPr>
-      <w:ind w:left="1200"/>
-    </w:pPr>
-    <w:rPr>
-      <w:sz w:val="20"/>
-      <w:szCs w:val="20"/>
-    </w:rPr>
-  </w:style>
-  <w:style w:type="paragraph" w:styleId="TOC7">
-    <w:name w:val="toc 7"/>
-    <w:basedOn w:val="Normal"/>
-    <w:next w:val="Normal"/>
-    <w:autoRedefine/>
-    <w:uiPriority w:val="39"/>
-    <w:semiHidden/>
-    <w:unhideWhenUsed/>
-    <w:rsid w:val="0035576C"/>
-    <w:pPr>
-      <w:ind w:left="1440"/>
-    </w:pPr>
-    <w:rPr>
-      <w:sz w:val="20"/>
-      <w:szCs w:val="20"/>
-    </w:rPr>
-  </w:style>
-  <w:style w:type="paragraph" w:styleId="TOC8">
-    <w:name w:val="toc 8"/>
-    <w:basedOn w:val="Normal"/>
-    <w:next w:val="Normal"/>
-    <w:autoRedefine/>
-    <w:uiPriority w:val="39"/>
-    <w:semiHidden/>
-    <w:unhideWhenUsed/>
-    <w:rsid w:val="0035576C"/>
-    <w:pPr>
-      <w:ind w:left="1680"/>
-    </w:pPr>
-    <w:rPr>
-      <w:sz w:val="20"/>
-      <w:szCs w:val="20"/>
-    </w:rPr>
-  </w:style>
-  <w:style w:type="paragraph" w:styleId="TOC9">
-    <w:name w:val="toc 9"/>
-    <w:basedOn w:val="Normal"/>
-    <w:next w:val="Normal"/>
-    <w:autoRedefine/>
-    <w:uiPriority w:val="39"/>
-    <w:semiHidden/>
-    <w:unhideWhenUsed/>
-    <w:rsid w:val="0035576C"/>
-    <w:pPr>
-      <w:ind w:left="1920"/>
-    </w:pPr>
-    <w:rPr>
-      <w:sz w:val="20"/>
-      <w:szCs w:val="20"/>
-    </w:rPr>
-  </w:style>
-  <w:style w:type="paragraph" w:styleId="ListParagraph">
-    <w:name w:val="List Paragraph"/>
-    <w:basedOn w:val="Normal"/>
-    <w:uiPriority w:val="34"/>
-    <w:qFormat/>
-    <w:rsid w:val="00E14BE4"/>
-    <w:pPr>
-      <w:ind w:left="720"/>
-      <w:contextualSpacing/>
-    </w:pPr>
-  </w:style>
-  <w:style w:type="paragraph" w:styleId="Caption">
-    <w:name w:val="caption"/>
-    <w:basedOn w:val="Normal"/>
-    <w:next w:val="Normal"/>
-    <w:uiPriority w:val="35"/>
-    <w:unhideWhenUsed/>
-    <w:qFormat/>
-    <w:rsid w:val="00AD60A9"/>
-    <w:pPr>
-      <w:spacing w:after="200"/>
-    </w:pPr>
-    <w:rPr>
-      <w:b/>
-      <w:bCs/>
-      <w:color w:val="4F81BD" w:themeColor="accent1"/>
-      <w:sz w:val="18"/>
-      <w:szCs w:val="18"/>
-    </w:rPr>
-  </w:style>
-  <w:style w:type="character" w:styleId="PlaceholderText">
-    <w:name w:val="Placeholder Text"/>
-    <w:basedOn w:val="DefaultParagraphFont"/>
-    <w:uiPriority w:val="99"/>
-    <w:semiHidden/>
-    <w:rsid w:val="005C34D5"/>
-    <w:rPr>
-      <w:color w:val="808080"/>
-    </w:rPr>
-  </w:style>
-</w:styles>
-</file>
-
-<file path=word/stylesWithEffects.xml><?xml version="1.0" encoding="utf-8"?>
-<w:styles xmlns:wpc="http://schemas.microsoft.com/office/word/2010/wordprocessingCanvas" xmlns:mo="http://schemas.microsoft.com/office/mac/office/2008/main" xmlns:mc="http://schemas.openxmlformats.org/markup-compatibility/2006" xmlns:mv="urn:schemas-microsoft-com:mac:vml" xmlns:o="urn:schemas-microsoft-com:office:office" xmlns:r="http://schemas.openxmlformats.org/officeDocument/2006/relationships" xmlns:m="http://schemas.openxmlformats.org/officeDocument/2006/math" xmlns:v="urn:schemas-microsoft-com:vml" xmlns:wp14="http://schemas.microsoft.com/office/word/2010/wordprocessingDrawing" xmlns:wp="http://schemas.openxmlformats.org/drawingml/2006/wordprocessingDrawing" xmlns:w10="urn:schemas-microsoft-com:office:word" xmlns:w="http://schemas.openxmlformats.org/wordprocessingml/2006/main" xmlns:w14="http://schemas.microsoft.com/office/word/2010/wordml" xmlns:wpg="http://schemas.microsoft.com/office/word/2010/wordprocessingGroup" xmlns:wpi="http://schemas.microsoft.com/office/word/2010/wordprocessingInk" xmlns:wne="http://schemas.microsoft.com/office/word/2006/wordml" xmlns:wps="http://schemas.microsoft.com/office/word/2010/wordprocessingShape" mc:Ignorable="w14 wp14">
-  <w:docDefaults>
-    <w:rPrDefault>
-      <w:rPr>
-        <w:rFonts w:asciiTheme="minorHAnsi" w:eastAsiaTheme="minorEastAsia" w:hAnsiTheme="minorHAnsi" w:cstheme="minorBidi"/>
-        <w:sz w:val="24"/>
-        <w:szCs w:val="24"/>
-        <w:lang w:val="en-GB" w:eastAsia="en-US" w:bidi="ar-SA"/>
-      </w:rPr>
-    </w:rPrDefault>
-    <w:pPrDefault/>
-  </w:docDefaults>
-  <w:latentStyles w:defLockedState="0" w:defUIPriority="99" w:defSemiHidden="1" w:defUnhideWhenUsed="1" w:defQFormat="0" w:count="276">
-    <w:lsdException w:name="Normal" w:semiHidden="0" w:uiPriority="0" w:unhideWhenUsed="0" w:qFormat="1"/>
-    <w:lsdException w:name="heading 1" w:semiHidden="0" w:uiPriority="9" w:unhideWhenUsed="0" w:qFormat="1"/>
-    <w:lsdException w:name="heading 2" w:uiPriority="9" w:qFormat="1"/>
-    <w:lsdException w:name="heading 3" w:uiPriority="9" w:qFormat="1"/>
-    <w:lsdException w:name="heading 4" w:uiPriority="9" w:qFormat="1"/>
-    <w:lsdException w:name="heading 5" w:uiPriority="9" w:qFormat="1"/>
-    <w:lsdException w:name="heading 6" w:uiPriority="9" w:qFormat="1"/>
-    <w:lsdException w:name="heading 7" w:uiPriority="9" w:qFormat="1"/>
-    <w:lsdException w:name="heading 8" w:uiPriority="9" w:qFormat="1"/>
-    <w:lsdException w:name="heading 9" w:uiPriority="9" w:qFormat="1"/>
-    <w:lsdException w:name="toc 1" w:uiPriority="39"/>
-    <w:lsdException w:name="toc 2" w:uiPriority="39"/>
-    <w:lsdException w:name="toc 3" w:uiPriority="39"/>
-    <w:lsdException w:name="toc 4" w:uiPriority="39"/>
-    <w:lsdException w:name="toc 5" w:uiPriority="39"/>
-    <w:lsdException w:name="toc 6" w:uiPriority="39"/>
-    <w:lsdException w:name="toc 7" w:uiPriority="39"/>
-    <w:lsdException w:name="toc 8" w:uiPriority="39"/>
-    <w:lsdException w:name="toc 9" w:uiPriority="39"/>
-    <w:lsdException w:name="caption" w:uiPriority="35" w:qFormat="1"/>
-    <w:lsdException w:name="Title" w:semiHidden="0" w:uiPriority="10" w:unhideWhenUsed="0" w:qFormat="1"/>
-    <w:lsdException w:name="Default Paragraph Font" w:uiPriority="1"/>
-    <w:lsdException w:name="Subtitle" w:semiHidden="0" w:uiPriority="11" w:unhideWhenUsed="0" w:qFormat="1"/>
-    <w:lsdException w:name="Strong" w:semiHidden="0" w:uiPriority="22" w:unhideWhenUsed="0" w:qFormat="1"/>
-    <w:lsdException w:name="Emphasis" w:semiHidden="0" w:uiPriority="20" w:unhideWhenUsed="0" w:qFormat="1"/>
-    <w:lsdException w:name="Table Grid" w:semiHidden="0" w:uiPriority="59" w:unhideWhenUsed="0"/>
-    <w:lsdException w:name="Placeholder Text" w:unhideWhenUsed="0"/>
-    <w:lsdException w:name="No Spacing" w:semiHidden="0" w:uiPriority="1" w:unhideWhenUsed="0" w:qFormat="1"/>
-    <w:lsdException w:name="Light Shading" w:semiHidden="0" w:uiPriority="60" w:unhideWhenUsed="0"/>
-    <w:lsdException w:name="Light List" w:semiHidden="0" w:uiPriority="61" w:unhideWhenUsed="0"/>
-    <w:lsdException w:name="Light Grid" w:semiHidden="0" w:uiPriority="62" w:unhideWhenUsed="0"/>
-    <w:lsdException w:name="Medium Shading 1" w:semiHidden="0" w:uiPriority="63" w:unhideWhenUsed="0"/>
-    <w:lsdException w:name="Medium Shading 2" w:semiHidden="0" w:uiPriority="64" w:unhideWhenUsed="0"/>
-    <w:lsdException w:name="Medium List 1" w:semiHidden="0" w:uiPriority="65" w:unhideWhenUsed="0"/>
-    <w:lsdException w:name="Medium List 2" w:semiHidden="0" w:uiPriority="66" w:unhideWhenUsed="0"/>
-    <w:lsdException w:name="Medium Grid 1" w:semiHidden="0" w:uiPriority="67" w:unhideWhenUsed="0"/>
-    <w:lsdException w:name="Medium Grid 2" w:semiHidden="0" w:uiPriority="68" w:unhideWhenUsed="0"/>
-    <w:lsdException w:name="Medium Grid 3" w:semiHidden="0" w:uiPriority="69" w:unhideWhenUsed="0"/>
-    <w:lsdException w:name="Dark List" w:semiHidden="0" w:uiPriority="70" w:unhideWhenUsed="0"/>
-    <w:lsdException w:name="Colorful Shading" w:semiHidden="0" w:uiPriority="71" w:unhideWhenUsed="0"/>
-    <w:lsdException w:name="Colorful List" w:semiHidden="0" w:uiPriority="72" w:unhideWhenUsed="0"/>
-    <w:lsdException w:name="Colorful Grid" w:semiHidden="0" w:uiPriority="73" w:unhideWhenUsed="0"/>
-    <w:lsdException w:name="Light Shading Accent 1" w:semiHidden="0" w:uiPriority="60" w:unhideWhenUsed="0"/>
-    <w:lsdException w:name="Light List Accent 1" w:semiHidden="0" w:uiPriority="61" w:unhideWhenUsed="0"/>
-    <w:lsdException w:name="Light Grid Accent 1" w:semiHidden="0" w:uiPriority="62" w:unhideWhenUsed="0"/>
-    <w:lsdException w:name="Medium Shading 1 Accent 1" w:semiHidden="0" w:uiPriority="63" w:unhideWhenUsed="0"/>
-    <w:lsdException w:name="Medium Shading 2 Accent 1" w:semiHidden="0" w:uiPriority="64" w:unhideWhenUsed="0"/>
-    <w:lsdException w:name="Medium List 1 Accent 1" w:semiHidden="0" w:uiPriority="65" w:unhideWhenUsed="0"/>
-    <w:lsdException w:name="Revision" w:unhideWhenUsed="0"/>
-    <w:lsdException w:name="List Paragraph" w:semiHidden="0" w:uiPriority="34" w:unhideWhenUsed="0" w:qFormat="1"/>
-    <w:lsdException w:name="Quote" w:semiHidden="0" w:uiPriority="29" w:unhideWhenUsed="0" w:qFormat="1"/>
-    <w:lsdException w:name="Intense Quote" w:semiHidden="0" w:uiPriority="30" w:unhideWhenUsed="0" w:qFormat="1"/>
-    <w:lsdException w:name="Medium List 2 Accent 1" w:semiHidden="0" w:uiPriority="66" w:unhideWhenUsed="0"/>
-    <w:lsdException w:name="Medium Grid 1 Accent 1" w:semiHidden="0" w:uiPriority="67" w:unhideWhenUsed="0"/>
-    <w:lsdException w:name="Medium Grid 2 Accent 1" w:semiHidden="0" w:uiPriority="68" w:unhideWhenUsed="0"/>
-    <w:lsdException w:name="Medium Grid 3 Accent 1" w:semiHidden="0" w:uiPriority="69" w:unhideWhenUsed="0"/>
-    <w:lsdException w:name="Dark List Accent 1" w:semiHidden="0" w:uiPriority="70" w:unhideWhenUsed="0"/>
-    <w:lsdException w:name="Colorful Shading Accent 1" w:semiHidden="0" w:uiPriority="71" w:unhideWhenUsed="0"/>
-    <w:lsdException w:name="Colorful List Accent 1" w:semiHidden="0" w:uiPriority="72" w:unhideWhenUsed="0"/>
-    <w:lsdException w:name="Colorful Grid Accent 1" w:semiHidden="0" w:uiPriority="73" w:unhideWhenUsed="0"/>
-    <w:lsdException w:name="Light Shading Accent 2" w:semiHidden="0" w:uiPriority="60" w:unhideWhenUsed="0"/>
-    <w:lsdException w:name="Light List Accent 2" w:semiHidden="0" w:uiPriority="61" w:unhideWhenUsed="0"/>
-    <w:lsdException w:name="Light Grid Accent 2" w:semiHidden="0" w:uiPriority="62" w:unhideWhenUsed="0"/>
-    <w:lsdException w:name="Medium Shading 1 Accent 2" w:semiHidden="0" w:uiPriority="63" w:unhideWhenUsed="0"/>
-    <w:lsdException w:name="Medium Shading 2 Accent 2" w:semiHidden="0" w:uiPriority="64" w:unhideWhenUsed="0"/>
-    <w:lsdException w:name="Medium List 1 Accent 2" w:semiHidden="0" w:uiPriority="65" w:unhideWhenUsed="0"/>
-    <w:lsdException w:name="Medium List 2 Accent 2" w:semiHidden="0" w:uiPriority="66" w:unhideWhenUsed="0"/>
-    <w:lsdException w:name="Medium Grid 1 Accent 2" w:semiHidden="0" w:uiPriority="67" w:unhideWhenUsed="0"/>
-    <w:lsdException w:name="Medium Grid 2 Accent 2" w:semiHidden="0" w:uiPriority="68" w:unhideWhenUsed="0"/>
-    <w:lsdException w:name="Medium Grid 3 Accent 2" w:semiHidden="0" w:uiPriority="69" w:unhideWhenUsed="0"/>
-    <w:lsdException w:name="Dark List Accent 2" w:semiHidden="0" w:uiPriority="70" w:unhideWhenUsed="0"/>
-    <w:lsdException w:name="Colorful Shading Accent 2" w:semiHidden="0" w:uiPriority="71" w:unhideWhenUsed="0"/>
-    <w:lsdException w:name="Colorful List Accent 2" w:semiHidden="0" w:uiPriority="72" w:unhideWhenUsed="0"/>
-    <w:lsdException w:name="Colorful Grid Accent 2" w:semiHidden="0" w:uiPriority="73" w:unhideWhenUsed="0"/>
-    <w:lsdException w:name="Light Shading Accent 3" w:semiHidden="0" w:uiPriority="60" w:unhideWhenUsed="0"/>
-    <w:lsdException w:name="Light List Accent 3" w:semiHidden="0" w:uiPriority="61" w:unhideWhenUsed="0"/>
-    <w:lsdException w:name="Light Grid Accent 3" w:semiHidden="0" w:uiPriority="62" w:unhideWhenUsed="0"/>
-    <w:lsdException w:name="Medium Shading 1 Accent 3" w:semiHidden="0" w:uiPriority="63" w:unhideWhenUsed="0"/>
-    <w:lsdException w:name="Medium Shading 2 Accent 3" w:semiHidden="0" w:uiPriority="64" w:unhideWhenUsed="0"/>
-    <w:lsdException w:name="Medium List 1 Accent 3" w:semiHidden="0" w:uiPriority="65" w:unhideWhenUsed="0"/>
-    <w:lsdException w:name="Medium List 2 Accent 3" w:semiHidden="0" w:uiPriority="66" w:unhideWhenUsed="0"/>
-    <w:lsdException w:name="Medium Grid 1 Accent 3" w:semiHidden="0" w:uiPriority="67" w:unhideWhenUsed="0"/>
-    <w:lsdException w:name="Medium Grid 2 Accent 3" w:semiHidden="0" w:uiPriority="68" w:unhideWhenUsed="0"/>
-    <w:lsdException w:name="Medium Grid 3 Accent 3" w:semiHidden="0" w:uiPriority="69" w:unhideWhenUsed="0"/>
-    <w:lsdException w:name="Dark List Accent 3" w:semiHidden="0" w:uiPriority="70" w:unhideWhenUsed="0"/>
-    <w:lsdException w:name="Colorful Shading Accent 3" w:semiHidden="0" w:uiPriority="71" w:unhideWhenUsed="0"/>
-    <w:lsdException w:name="Colorful List Accent 3" w:semiHidden="0" w:uiPriority="72" w:unhideWhenUsed="0"/>
-    <w:lsdException w:name="Colorful Grid Accent 3" w:semiHidden="0" w:uiPriority="73" w:unhideWhenUsed="0"/>
-    <w:lsdException w:name="Light Shading Accent 4" w:semiHidden="0" w:uiPriority="60" w:unhideWhenUsed="0"/>
-    <w:lsdException w:name="Light List Accent 4" w:semiHidden="0" w:uiPriority="61" w:unhideWhenUsed="0"/>
-    <w:lsdException w:name="Light Grid Accent 4" w:semiHidden="0" w:uiPriority="62" w:unhideWhenUsed="0"/>
-    <w:lsdException w:name="Medium Shading 1 Accent 4" w:semiHidden="0" w:uiPriority="63" w:unhideWhenUsed="0"/>
-    <w:lsdException w:name="Medium Shading 2 Accent 4" w:semiHidden="0" w:uiPriority="64" w:unhideWhenUsed="0"/>
-    <w:lsdException w:name="Medium List 1 Accent 4" w:semiHidden="0" w:uiPriority="65" w:unhideWhenUsed="0"/>
-    <w:lsdException w:name="Medium List 2 Accent 4" w:semiHidden="0" w:uiPriority="66" w:unhideWhenUsed="0"/>
-    <w:lsdException w:name="Medium Grid 1 Accent 4" w:semiHidden="0" w:uiPriority="67" w:unhideWhenUsed="0"/>
-    <w:lsdException w:name="Medium Grid 2 Accent 4" w:semiHidden="0" w:uiPriority="68" w:unhideWhenUsed="0"/>
-    <w:lsdException w:name="Medium Grid 3 Accent 4" w:semiHidden="0" w:uiPriority="69" w:unhideWhenUsed="0"/>
-    <w:lsdException w:name="Dark List Accent 4" w:semiHidden="0" w:uiPriority="70" w:unhideWhenUsed="0"/>
-    <w:lsdException w:name="Colorful Shading Accent 4" w:semiHidden="0" w:uiPriority="71" w:unhideWhenUsed="0"/>
-    <w:lsdException w:name="Colorful List Accent 4" w:semiHidden="0" w:uiPriority="72" w:unhideWhenUsed="0"/>
-    <w:lsdException w:name="Colorful Grid Accent 4" w:semiHidden="0" w:uiPriority="73" w:unhideWhenUsed="0"/>
-    <w:lsdException w:name="Light Shading Accent 5" w:semiHidden="0" w:uiPriority="60" w:unhideWhenUsed="0"/>
-    <w:lsdException w:name="Light List Accent 5" w:semiHidden="0" w:uiPriority="61" w:unhideWhenUsed="0"/>
-    <w:lsdException w:name="Light Grid Accent 5" w:semiHidden="0" w:uiPriority="62" w:unhideWhenUsed="0"/>
-    <w:lsdException w:name="Medium Shading 1 Accent 5" w:semiHidden="0" w:uiPriority="63" w:unhideWhenUsed="0"/>
-    <w:lsdException w:name="Medium Shading 2 Accent 5" w:semiHidden="0" w:uiPriority="64" w:unhideWhenUsed="0"/>
-    <w:lsdException w:name="Medium List 1 Accent 5" w:semiHidden="0" w:uiPriority="65" w:unhideWhenUsed="0"/>
-    <w:lsdException w:name="Medium List 2 Accent 5" w:semiHidden="0" w:uiPriority="66" w:unhideWhenUsed="0"/>
-    <w:lsdException w:name="Medium Grid 1 Accent 5" w:semiHidden="0" w:uiPriority="67" w:unhideWhenUsed="0"/>
-    <w:lsdException w:name="Medium Grid 2 Accent 5" w:semiHidden="0" w:uiPriority="68" w:unhideWhenUsed="0"/>
-    <w:lsdException w:name="Medium Grid 3 Accent 5" w:semiHidden="0" w:uiPriority="69" w:unhideWhenUsed="0"/>
-    <w:lsdException w:name="Dark List Accent 5" w:semiHidden="0" w:uiPriority="70" w:unhideWhenUsed="0"/>
-    <w:lsdException w:name="Colorful Shading Accent 5" w:semiHidden="0" w:uiPriority="71" w:unhideWhenUsed="0"/>
-    <w:lsdException w:name="Colorful List Accent 5" w:semiHidden="0" w:uiPriority="72" w:unhideWhenUsed="0"/>
-    <w:lsdException w:name="Colorful Grid Accent 5" w:semiHidden="0" w:uiPriority="73" w:unhideWhenUsed="0"/>
-    <w:lsdException w:name="Light Shading Accent 6" w:semiHidden="0" w:uiPriority="60" w:unhideWhenUsed="0"/>
-    <w:lsdException w:name="Light List Accent 6" w:semiHidden="0" w:uiPriority="61" w:unhideWhenUsed="0"/>
-    <w:lsdException w:name="Light Grid Accent 6" w:semiHidden="0" w:uiPriority="62" w:unhideWhenUsed="0"/>
-    <w:lsdException w:name="Medium Shading 1 Accent 6" w:semiHidden="0" w:uiPriority="63" w:unhideWhenUsed="0"/>
-    <w:lsdException w:name="Medium Shading 2 Accent 6" w:semiHidden="0" w:uiPriority="64" w:unhideWhenUsed="0"/>
-    <w:lsdException w:name="Medium List 1 Accent 6" w:semiHidden="0" w:uiPriority="65" w:unhideWhenUsed="0"/>
-    <w:lsdException w:name="Medium List 2 Accent 6" w:semiHidden="0" w:uiPriority="66" w:unhideWhenUsed="0"/>
-    <w:lsdException w:name="Medium Grid 1 Accent 6" w:semiHidden="0" w:uiPriority="67" w:unhideWhenUsed="0"/>
-    <w:lsdException w:name="Medium Grid 2 Accent 6" w:semiHidden="0" w:uiPriority="68" w:unhideWhenUsed="0"/>
-    <w:lsdException w:name="Medium Grid 3 Accent 6" w:semiHidden="0" w:uiPriority="69" w:unhideWhenUsed="0"/>
-    <w:lsdException w:name="Dark List Accent 6" w:semiHidden="0" w:uiPriority="70" w:unhideWhenUsed="0"/>
-    <w:lsdException w:name="Colorful Shading Accent 6" w:semiHidden="0" w:uiPriority="71" w:unhideWhenUsed="0"/>
-    <w:lsdException w:name="Colorful List Accent 6" w:semiHidden="0" w:uiPriority="72" w:unhideWhenUsed="0"/>
-    <w:lsdException w:name="Colorful Grid Accent 6" w:semiHidden="0" w:uiPriority="73" w:unhideWhenUsed="0"/>
-    <w:lsdException w:name="Subtle Emphasis" w:semiHidden="0" w:uiPriority="19" w:unhideWhenUsed="0" w:qFormat="1"/>
-    <w:lsdException w:name="Intense Emphasis" w:semiHidden="0" w:uiPriority="21" w:unhideWhenUsed="0" w:qFormat="1"/>
-    <w:lsdException w:name="Subtle Reference" w:semiHidden="0" w:uiPriority="31" w:unhideWhenUsed="0" w:qFormat="1"/>
-    <w:lsdException w:name="Intense Reference" w:semiHidden="0" w:uiPriority="32" w:unhideWhenUsed="0" w:qFormat="1"/>
-    <w:lsdException w:name="Book Title" w:semiHidden="0" w:uiPriority="33" w:unhideWhenUsed="0" w:qFormat="1"/>
-    <w:lsdException w:name="Bibliography" w:uiPriority="37"/>
-    <w:lsdException w:name="TOC Heading" w:uiPriority="39" w:qFormat="1"/>
+  <w:latentStyles w:defLockedState="0" w:defUIPriority="99" w:defSemiHidden="0" w:defUnhideWhenUsed="0" w:defQFormat="0" w:count="375">
+    <w:lsdException w:name="Normal" w:uiPriority="0" w:qFormat="1"/>
+    <w:lsdException w:name="heading 1" w:uiPriority="9" w:qFormat="1"/>
+    <w:lsdException w:name="heading 2" w:semiHidden="1" w:uiPriority="9" w:unhideWhenUsed="1" w:qFormat="1"/>
+    <w:lsdException w:name="heading 3" w:semiHidden="1" w:uiPriority="9" w:unhideWhenUsed="1" w:qFormat="1"/>
+    <w:lsdException w:name="heading 4" w:semiHidden="1" w:uiPriority="9" w:unhideWhenUsed="1" w:qFormat="1"/>
+    <w:lsdException w:name="heading 5" w:semiHidden="1" w:uiPriority="9" w:unhideWhenUsed="1" w:qFormat="1"/>
+    <w:lsdException w:name="heading 6" w:semiHidden="1" w:uiPriority="9" w:unhideWhenUsed="1" w:qFormat="1"/>
+    <w:lsdException w:name="heading 7" w:semiHidden="1" w:uiPriority="9" w:unhideWhenUsed="1" w:qFormat="1"/>
+    <w:lsdException w:name="heading 8" w:semiHidden="1" w:uiPriority="9" w:unhideWhenUsed="1" w:qFormat="1"/>
+    <w:lsdException w:name="heading 9" w:semiHidden="1" w:uiPriority="9" w:unhideWhenUsed="1" w:qFormat="1"/>
+    <w:lsdException w:name="index 1" w:semiHidden="1" w:unhideWhenUsed="1"/>
+    <w:lsdException w:name="index 2" w:semiHidden="1" w:unhideWhenUsed="1"/>
+    <w:lsdException w:name="index 3" w:semiHidden="1" w:unhideWhenUsed="1"/>
+    <w:lsdException w:name="index 4" w:semiHidden="1" w:unhideWhenUsed="1"/>
+    <w:lsdException w:name="index 5" w:semiHidden="1" w:unhideWhenUsed="1"/>
+    <w:lsdException w:name="index 6" w:semiHidden="1" w:unhideWhenUsed="1"/>
+    <w:lsdException w:name="index 7" w:semiHidden="1" w:unhideWhenUsed="1"/>
+    <w:lsdException w:name="index 8" w:semiHidden="1" w:unhideWhenUsed="1"/>
+    <w:lsdException w:name="index 9" w:semiHidden="1" w:unhideWhenUsed="1"/>
+    <w:lsdException w:name="toc 1" w:semiHidden="1" w:uiPriority="39" w:unhideWhenUsed="1"/>
+    <w:lsdException w:name="toc 2" w:semiHidden="1" w:uiPriority="39" w:unhideWhenUsed="1"/>
+    <w:lsdException w:name="toc 3" w:semiHidden="1" w:uiPriority="39" w:unhideWhenUsed="1"/>
+    <w:lsdException w:name="toc 4" w:semiHidden="1" w:uiPriority="39" w:unhideWhenUsed="1"/>
+    <w:lsdException w:name="toc 5" w:semiHidden="1" w:uiPriority="39" w:unhideWhenUsed="1"/>
+    <w:lsdException w:name="toc 6" w:semiHidden="1" w:uiPriority="39" w:unhideWhenUsed="1"/>
+    <w:lsdException w:name="toc 7" w:semiHidden="1" w:uiPriority="39" w:unhideWhenUsed="1"/>
+    <w:lsdException w:name="toc 8" w:semiHidden="1" w:uiPriority="39" w:unhideWhenUsed="1"/>
+    <w:lsdException w:name="toc 9" w:semiHidden="1" w:uiPriority="39" w:unhideWhenUsed="1"/>
+    <w:lsdException w:name="Normal Indent" w:semiHidden="1" w:unhideWhenUsed="1"/>
+    <w:lsdException w:name="footnote text" w:semiHidden="1" w:unhideWhenUsed="1"/>
+    <w:lsdException w:name="annotation text" w:semiHidden="1" w:unhideWhenUsed="1"/>
+    <w:lsdException w:name="header" w:semiHidden="1" w:unhideWhenUsed="1"/>
+    <w:lsdException w:name="footer" w:semiHidden="1" w:unhideWhenUsed="1"/>
+    <w:lsdException w:name="index heading" w:semiHidden="1" w:unhideWhenUsed="1"/>
+    <w:lsdException w:name="caption" w:semiHidden="1" w:uiPriority="35" w:unhideWhenUsed="1" w:qFormat="1"/>
+    <w:lsdException w:name="table of figures" w:semiHidden="1" w:unhideWhenUsed="1"/>
+    <w:lsdException w:name="envelope address" w:semiHidden="1" w:unhideWhenUsed="1"/>
+    <w:lsdException w:name="envelope return" w:semiHidden="1" w:unhideWhenUsed="1"/>
+    <w:lsdException w:name="footnote reference" w:semiHidden="1" w:unhideWhenUsed="1"/>
+    <w:lsdException w:name="annotation reference" w:semiHidden="1" w:unhideWhenUsed="1"/>
+    <w:lsdException w:name="line number" w:semiHidden="1" w:unhideWhenUsed="1"/>
+    <w:lsdException w:name="page number" w:semiHidden="1" w:unhideWhenUsed="1"/>
+    <w:lsdException w:name="endnote reference" w:semiHidden="1" w:unhideWhenUsed="1"/>
+    <w:lsdException w:name="endnote text" w:semiHidden="1" w:unhideWhenUsed="1"/>
+    <w:lsdException w:name="table of authorities" w:semiHidden="1" w:unhideWhenUsed="1"/>
+    <w:lsdException w:name="macro" w:semiHidden="1" w:unhideWhenUsed="1"/>
+    <w:lsdException w:name="toa heading" w:semiHidden="1" w:unhideWhenUsed="1"/>
+    <w:lsdException w:name="List" w:semiHidden="1" w:unhideWhenUsed="1"/>
+    <w:lsdException w:name="List Bullet" w:semiHidden="1" w:unhideWhenUsed="1"/>
+    <w:lsdException w:name="List Number" w:semiHidden="1" w:unhideWhenUsed="1"/>
+    <w:lsdException w:name="List 2" w:semiHidden="1" w:unhideWhenUsed="1"/>
+    <w:lsdException w:name="List 3" w:semiHidden="1" w:unhideWhenUsed="1"/>
+    <w:lsdException w:name="List 4" w:semiHidden="1" w:unhideWhenUsed="1"/>
+    <w:lsdException w:name="List 5" w:semiHidden="1" w:unhideWhenUsed="1"/>
+    <w:lsdException w:name="List Bullet 2" w:semiHidden="1" w:unhideWhenUsed="1"/>
+    <w:lsdException w:name="List Bullet 3" w:semiHidden="1" w:unhideWhenUsed="1"/>
+    <w:lsdException w:name="List Bullet 4" w:semiHidden="1" w:unhideWhenUsed="1"/>
+    <w:lsdException w:name="List Bullet 5" w:semiHidden="1" w:unhideWhenUsed="1"/>
+    <w:lsdException w:name="List Number 2" w:semiHidden="1" w:unhideWhenUsed="1"/>
+    <w:lsdException w:name="List Number 3" w:semiHidden="1" w:unhideWhenUsed="1"/>
+    <w:lsdException w:name="List Number 4" w:semiHidden="1" w:unhideWhenUsed="1"/>
+    <w:lsdException w:name="List Number 5" w:semiHidden="1" w:unhideWhenUsed="1"/>
+    <w:lsdException w:name="Title" w:uiPriority="10" w:qFormat="1"/>
+    <w:lsdException w:name="Closing" w:semiHidden="1" w:unhideWhenUsed="1"/>
+    <w:lsdException w:name="Signature" w:semiHidden="1" w:unhideWhenUsed="1"/>
+    <w:lsdException w:name="Default Paragraph Font" w:semiHidden="1" w:uiPriority="1" w:unhideWhenUsed="1"/>
+    <w:lsdException w:name="Body Text" w:semiHidden="1" w:unhideWhenUsed="1"/>
+    <w:lsdException w:name="Body Text Indent" w:semiHidden="1" w:unhideWhenUsed="1"/>
+    <w:lsdException w:name="List Continue" w:semiHidden="1" w:unhideWhenUsed="1"/>
+    <w:lsdException w:name="List Continue 2" w:semiHidden="1" w:unhideWhenUsed="1"/>
+    <w:lsdException w:name="List Continue 3" w:semiHidden="1" w:unhideWhenUsed="1"/>
+    <w:lsdException w:name="List Continue 4" w:semiHidden="1" w:unhideWhenUsed="1"/>
+    <w:lsdException w:name="List Continue 5" w:semiHidden="1" w:unhideWhenUsed="1"/>
+    <w:lsdException w:name="Message Header" w:semiHidden="1" w:unhideWhenUsed="1"/>
+    <w:lsdException w:name="Subtitle" w:uiPriority="11" w:qFormat="1"/>
+    <w:lsdException w:name="Salutation" w:semiHidden="1" w:unhideWhenUsed="1"/>
+    <w:lsdException w:name="Date" w:semiHidden="1" w:unhideWhenUsed="1"/>
+    <w:lsdException w:name="Body Text First Indent" w:semiHidden="1" w:unhideWhenUsed="1"/>
+    <w:lsdException w:name="Body Text First Indent 2" w:semiHidden="1" w:unhideWhenUsed="1"/>
+    <w:lsdException w:name="Note Heading" w:semiHidden="1" w:unhideWhenUsed="1"/>
+    <w:lsdException w:name="Body Text 2" w:semiHidden="1" w:unhideWhenUsed="1"/>
+    <w:lsdException w:name="Body Text 3" w:semiHidden="1" w:unhideWhenUsed="1"/>
+    <w:lsdException w:name="Body Text Indent 2" w:semiHidden="1" w:unhideWhenUsed="1"/>
+    <w:lsdException w:name="Body Text Indent 3" w:semiHidden="1" w:unhideWhenUsed="1"/>
+    <w:lsdException w:name="Block Text" w:semiHidden="1" w:unhideWhenUsed="1"/>
+    <w:lsdException w:name="Hyperlink" w:semiHidden="1" w:unhideWhenUsed="1"/>
+    <w:lsdException w:name="FollowedHyperlink" w:semiHidden="1" w:unhideWhenUsed="1"/>
+    <w:lsdException w:name="Strong" w:uiPriority="22" w:qFormat="1"/>
+    <w:lsdException w:name="Emphasis" w:uiPriority="20" w:qFormat="1"/>
+    <w:lsdException w:name="Document Map" w:semiHidden="1" w:unhideWhenUsed="1"/>
+    <w:lsdException w:name="Plain Text" w:semiHidden="1" w:unhideWhenUsed="1"/>
+    <w:lsdException w:name="E-mail Signature" w:semiHidden="1" w:unhideWhenUsed="1"/>
+    <w:lsdException w:name="HTML Top of Form" w:semiHidden="1" w:unhideWhenUsed="1"/>
+    <w:lsdException w:name="HTML Bottom of Form" w:semiHidden="1" w:unhideWhenUsed="1"/>
+    <w:lsdException w:name="Normal (Web)" w:semiHidden="1" w:unhideWhenUsed="1"/>
+    <w:lsdException w:name="HTML Acronym" w:semiHidden="1" w:unhideWhenUsed="1"/>
+    <w:lsdException w:name="HTML Address" w:semiHidden="1" w:unhideWhenUsed="1"/>
+    <w:lsdException w:name="HTML Cite" w:semiHidden="1" w:unhideWhenUsed="1"/>
+    <w:lsdException w:name="HTML Code" w:semiHidden="1" w:unhideWhenUsed="1"/>
+    <w:lsdException w:name="HTML Definition" w:semiHidden="1" w:unhideWhenUsed="1"/>
+    <w:lsdException w:name="HTML Keyboard" w:semiHidden="1" w:unhideWhenUsed="1"/>
+    <w:lsdException w:name="HTML Preformatted" w:semiHidden="1" w:unhideWhenUsed="1"/>
+    <w:lsdException w:name="HTML Sample" w:semiHidden="1" w:unhideWhenUsed="1"/>
+    <w:lsdException w:name="HTML Typewriter" w:semiHidden="1" w:unhideWhenUsed="1"/>
+    <w:lsdException w:name="HTML Variable" w:semiHidden="1" w:unhideWhenUsed="1"/>
+    <w:lsdException w:name="Normal Table" w:semiHidden="1" w:unhideWhenUsed="1"/>
+    <w:lsdException w:name="annotation subject" w:semiHidden="1" w:unhideWhenUsed="1"/>
+    <w:lsdException w:name="No List" w:semiHidden="1" w:unhideWhenUsed="1"/>
+    <w:lsdException w:name="Outline List 1" w:semiHidden="1" w:unhideWhenUsed="1"/>
+    <w:lsdException w:name="Outline List 2" w:semiHidden="1" w:unhideWhenUsed="1"/>
+    <w:lsdException w:name="Outline List 3" w:semiHidden="1" w:unhideWhenUsed="1"/>
+    <w:lsdException w:name="Table Simple 1" w:semiHidden="1" w:unhideWhenUsed="1"/>
+    <w:lsdException w:name="Table Simple 2" w:semiHidden="1" w:unhideWhenUsed="1"/>
+    <w:lsdException w:name="Table Simple 3" w:semiHidden="1" w:unhideWhenUsed="1"/>
+    <w:lsdException w:name="Table Classic 1" w:semiHidden="1" w:unhideWhenUsed="1"/>
+    <w:lsdException w:name="Table Classic 2" w:semiHidden="1" w:unhideWhenUsed="1"/>
+    <w:lsdException w:name="Table Classic 3" w:semiHidden="1" w:unhideWhenUsed="1"/>
+    <w:lsdException w:name="Table Classic 4" w:semiHidden="1" w:unhideWhenUsed="1"/>
+    <w:lsdException w:name="Table Colorful 1" w:semiHidden="1" w:unhideWhenUsed="1"/>
+    <w:lsdException w:name="Table Colorful 2" w:semiHidden="1" w:unhideWhenUsed="1"/>
+    <w:lsdException w:name="Table Colorful 3" w:semiHidden="1" w:unhideWhenUsed="1"/>
+    <w:lsdException w:name="Table Columns 1" w:semiHidden="1" w:unhideWhenUsed="1"/>
+    <w:lsdException w:name="Table Columns 2" w:semiHidden="1" w:unhideWhenUsed="1"/>
+    <w:lsdException w:name="Table Columns 3" w:semiHidden="1" w:unhideWhenUsed="1"/>
+    <w:lsdException w:name="Table Columns 4" w:semiHidden="1" w:unhideWhenUsed="1"/>
+    <w:lsdException w:name="Table Columns 5" w:semiHidden="1" w:unhideWhenUsed="1"/>
+    <w:lsdException w:name="Table Grid 1" w:semiHidden="1" w:unhideWhenUsed="1"/>
+    <w:lsdException w:name="Table Grid 2" w:semiHidden="1" w:unhideWhenUsed="1"/>
+    <w:lsdException w:name="Table Grid 3" w:semiHidden="1" w:unhideWhenUsed="1"/>
+    <w:lsdException w:name="Table Grid 4" w:semiHidden="1" w:unhideWhenUsed="1"/>
+    <w:lsdException w:name="Table Grid 5" w:semiHidden="1" w:unhideWhenUsed="1"/>
+    <w:lsdException w:name="Table Grid 6" w:semiHidden="1" w:unhideWhenUsed="1"/>
+    <w:lsdException w:name="Table Grid 7" w:semiHidden="1" w:unhideWhenUsed="1"/>
+    <w:lsdException w:name="Table Grid 8" w:semiHidden="1" w:unhideWhenUsed="1"/>
+    <w:lsdException w:name="Table List 1" w:semiHidden="1" w:unhideWhenUsed="1"/>
+    <w:lsdException w:name="Table List 2" w:semiHidden="1" w:unhideWhenUsed="1"/>
+    <w:lsdException w:name="Table List 3" w:semiHidden="1" w:unhideWhenUsed="1"/>
+    <w:lsdException w:name="Table List 4" w:semiHidden="1" w:unhideWhenUsed="1"/>
+    <w:lsdException w:name="Table List 5" w:semiHidden="1" w:unhideWhenUsed="1"/>
+    <w:lsdException w:name="Table List 6" w:semiHidden="1" w:unhideWhenUsed="1"/>
+    <w:lsdException w:name="Table List 7" w:semiHidden="1" w:unhideWhenUsed="1"/>
+    <w:lsdException w:name="Table List 8" w:semiHidden="1" w:unhideWhenUsed="1"/>
+    <w:lsdException w:name="Table 3D effects 1" w:semiHidden="1" w:unhideWhenUsed="1"/>
+    <w:lsdException w:name="Table 3D effects 2" w:semiHidden="1" w:unhideWhenUsed="1"/>
+    <w:lsdException w:name="Table 3D effects 3" w:semiHidden="1" w:unhideWhenUsed="1"/>
+    <w:lsdException w:name="Table Contemporary" w:semiHidden="1" w:unhideWhenUsed="1"/>
+    <w:lsdException w:name="Table Elegant" w:semiHidden="1" w:unhideWhenUsed="1"/>
+    <w:lsdException w:name="Table Professional" w:semiHidden="1" w:unhideWhenUsed="1"/>
+    <w:lsdException w:name="Table Subtle 1" w:semiHidden="1" w:unhideWhenUsed="1"/>
+    <w:lsdException w:name="Table Subtle 2" w:semiHidden="1" w:unhideWhenUsed="1"/>
+    <w:lsdException w:name="Table Web 1" w:semiHidden="1" w:unhideWhenUsed="1"/>
+    <w:lsdException w:name="Table Web 2" w:semiHidden="1" w:unhideWhenUsed="1"/>
+    <w:lsdException w:name="Table Web 3" w:semiHidden="1" w:unhideWhenUsed="1"/>
+    <w:lsdException w:name="Balloon Text" w:semiHidden="1" w:unhideWhenUsed="1"/>
+    <w:lsdException w:name="Table Grid" w:uiPriority="59"/>
+    <w:lsdException w:name="Table Theme" w:semiHidden="1" w:unhideWhenUsed="1"/>
+    <w:lsdException w:name="Placeholder Text" w:semiHidden="1"/>
+    <w:lsdException w:name="No Spacing" w:uiPriority="1" w:qFormat="1"/>
+    <w:lsdException w:name="Light Shading" w:uiPriority="60"/>
+    <w:lsdException w:name="Light List" w:uiPriority="61"/>
+    <w:lsdException w:name="Light Grid" w:uiPriority="62"/>
+    <w:lsdException w:name="Medium Shading 1" w:uiPriority="63"/>
+    <w:lsdException w:name="Medium Shading 2" w:uiPriority="64"/>
+    <w:lsdException w:name="Medium List 1" w:uiPriority="65"/>
+    <w:lsdException w:name="Medium List 2" w:uiPriority="66"/>
+    <w:lsdException w:name="Medium Grid 1" w:uiPriority="67"/>
+    <w:lsdException w:name="Medium Grid 2" w:uiPriority="68"/>
+    <w:lsdException w:name="Medium Grid 3" w:uiPriority="69"/>
+    <w:lsdException w:name="Dark List" w:uiPriority="70"/>
+    <w:lsdException w:name="Colorful Shading" w:uiPriority="71"/>
+    <w:lsdException w:name="Colorful List" w:uiPriority="72"/>
+    <w:lsdException w:name="Colorful Grid" w:uiPriority="73"/>
+    <w:lsdException w:name="Light Shading Accent 1" w:uiPriority="60"/>
+    <w:lsdException w:name="Light List Accent 1" w:uiPriority="61"/>
+    <w:lsdException w:name="Light Grid Accent 1" w:uiPriority="62"/>
+    <w:lsdException w:name="Medium Shading 1 Accent 1" w:uiPriority="63"/>
+    <w:lsdException w:name="Medium Shading 2 Accent 1" w:uiPriority="64"/>
+    <w:lsdException w:name="Medium List 1 Accent 1" w:uiPriority="65"/>
+    <w:lsdException w:name="Revision" w:semiHidden="1"/>
+    <w:lsdException w:name="List Paragraph" w:uiPriority="34" w:qFormat="1"/>
+    <w:lsdException w:name="Quote" w:uiPriority="29" w:qFormat="1"/>
+    <w:lsdException w:name="Intense Quote" w:uiPriority="30" w:qFormat="1"/>
+    <w:lsdException w:name="Medium List 2 Accent 1" w:uiPriority="66"/>
+    <w:lsdException w:name="Medium Grid 1 Accent 1" w:uiPriority="67"/>
+    <w:lsdException w:name="Medium Grid 2 Accent 1" w:uiPriority="68"/>
+    <w:lsdException w:name="Medium Grid 3 Accent 1" w:uiPriority="69"/>
+    <w:lsdException w:name="Dark List Accent 1" w:uiPriority="70"/>
+    <w:lsdException w:name="Colorful Shading Accent 1" w:uiPriority="71"/>
+    <w:lsdException w:name="Colorful List Accent 1" w:uiPriority="72"/>
+    <w:lsdException w:name="Colorful Grid Accent 1" w:uiPriority="73"/>
+    <w:lsdException w:name="Light Shading Accent 2" w:uiPriority="60"/>
+    <w:lsdException w:name="Light List Accent 2" w:uiPriority="61"/>
+    <w:lsdException w:name="Light Grid Accent 2" w:uiPriority="62"/>
+    <w:lsdException w:name="Medium Shading 1 Accent 2" w:uiPriority="63"/>
+    <w:lsdException w:name="Medium Shading 2 Accent 2" w:uiPriority="64"/>
+    <w:lsdException w:name="Medium List 1 Accent 2" w:uiPriority="65"/>
+    <w:lsdException w:name="Medium List 2 Accent 2" w:uiPriority="66"/>
+    <w:lsdException w:name="Medium Grid 1 Accent 2" w:uiPriority="67"/>
+    <w:lsdException w:name="Medium Grid 2 Accent 2" w:uiPriority="68"/>
+    <w:lsdException w:name="Medium Grid 3 Accent 2" w:uiPriority="69"/>
+    <w:lsdException w:name="Dark List Accent 2" w:uiPriority="70"/>
+    <w:lsdException w:name="Colorful Shading Accent 2" w:uiPriority="71"/>
+    <w:lsdException w:name="Colorful List Accent 2" w:uiPriority="72"/>
+    <w:lsdException w:name="Colorful Grid Accent 2" w:uiPriority="73"/>
+    <w:lsdException w:name="Light Shading Accent 3" w:uiPriority="60"/>
+    <w:lsdException w:name="Light List Accent 3" w:uiPriority="61"/>
+    <w:lsdException w:name="Light Grid Accent 3" w:uiPriority="62"/>
+    <w:lsdException w:name="Medium Shading 1 Accent 3" w:uiPriority="63"/>
+    <w:lsdException w:name="Medium Shading 2 Accent 3" w:uiPriority="64"/>
+    <w:lsdException w:name="Medium List 1 Accent 3" w:uiPriority="65"/>
+    <w:lsdException w:name="Medium List 2 Accent 3" w:uiPriority="66"/>
+    <w:lsdException w:name="Medium Grid 1 Accent 3" w:uiPriority="67"/>
+    <w:lsdException w:name="Medium Grid 2 Accent 3" w:uiPriority="68"/>
+    <w:lsdException w:name="Medium Grid 3 Accent 3" w:uiPriority="69"/>
+    <w:lsdException w:name="Dark List Accent 3" w:uiPriority="70"/>
+    <w:lsdException w:name="Colorful Shading Accent 3" w:uiPriority="71"/>
+    <w:lsdException w:name="Colorful List Accent 3" w:uiPriority="72"/>
+    <w:lsdException w:name="Colorful Grid Accent 3" w:uiPriority="73"/>
+    <w:lsdException w:name="Light Shading Accent 4" w:uiPriority="60"/>
+    <w:lsdException w:name="Light List Accent 4" w:uiPriority="61"/>
+    <w:lsdException w:name="Light Grid Accent 4" w:uiPriority="62"/>
+    <w:lsdException w:name="Medium Shading 1 Accent 4" w:uiPriority="63"/>
+    <w:lsdException w:name="Medium Shading 2 Accent 4" w:uiPriority="64"/>
+    <w:lsdException w:name="Medium List 1 Accent 4" w:uiPriority="65"/>
+    <w:lsdException w:name="Medium List 2 Accent 4" w:uiPriority="66"/>
+    <w:lsdException w:name="Medium Grid 1 Accent 4" w:uiPriority="67"/>
+    <w:lsdException w:name="Medium Grid 2 Accent 4" w:uiPriority="68"/>
+    <w:lsdException w:name="Medium Grid 3 Accent 4" w:uiPriority="69"/>
+    <w:lsdException w:name="Dark List Accent 4" w:uiPriority="70"/>
+    <w:lsdException w:name="Colorful Shading Accent 4" w:uiPriority="71"/>
+    <w:lsdException w:name="Colorful List Accent 4" w:uiPriority="72"/>
+    <w:lsdException w:name="Colorful Grid Accent 4" w:uiPriority="73"/>
+    <w:lsdException w:name="Light Shading Accent 5" w:uiPriority="60"/>
+    <w:lsdException w:name="Light List Accent 5" w:uiPriority="61"/>
+    <w:lsdException w:name="Light Grid Accent 5" w:uiPriority="62"/>
+    <w:lsdException w:name="Medium Shading 1 Accent 5" w:uiPriority="63"/>
+    <w:lsdException w:name="Medium Shading 2 Accent 5" w:uiPriority="64"/>
+    <w:lsdException w:name="Medium List 1 Accent 5" w:uiPriority="65"/>
+    <w:lsdException w:name="Medium List 2 Accent 5" w:uiPriority="66"/>
+    <w:lsdException w:name="Medium Grid 1 Accent 5" w:uiPriority="67"/>
+    <w:lsdException w:name="Medium Grid 2 Accent 5" w:uiPriority="68"/>
+    <w:lsdException w:name="Medium Grid 3 Accent 5" w:uiPriority="69"/>
+    <w:lsdException w:name="Dark List Accent 5" w:uiPriority="70"/>
+    <w:lsdException w:name="Colorful Shading Accent 5" w:uiPriority="71"/>
+    <w:lsdException w:name="Colorful List Accent 5" w:uiPriority="72"/>
+    <w:lsdException w:name="Colorful Grid Accent 5" w:uiPriority="73"/>
+    <w:lsdException w:name="Light Shading Accent 6" w:uiPriority="60"/>
+    <w:lsdException w:name="Light List Accent 6" w:uiPriority="61"/>
+    <w:lsdException w:name="Light Grid Accent 6" w:uiPriority="62"/>
+    <w:lsdException w:name="Medium Shading 1 Accent 6" w:uiPriority="63"/>
+    <w:lsdException w:name="Medium Shading 2 Accent 6" w:uiPriority="64"/>
+    <w:lsdException w:name="Medium List 1 Accent 6" w:uiPriority="65"/>
+    <w:lsdException w:name="Medium List 2 Accent 6" w:uiPriority="66"/>
+    <w:lsdException w:name="Medium Grid 1 Accent 6" w:uiPriority="67"/>
+    <w:lsdException w:name="Medium Grid 2 Accent 6" w:uiPriority="68"/>
+    <w:lsdException w:name="Medium Grid 3 Accent 6" w:uiPriority="69"/>
+    <w:lsdException w:name="Dark List Accent 6" w:uiPriority="70"/>
+    <w:lsdException w:name="Colorful Shading Accent 6" w:uiPriority="71"/>
+    <w:lsdException w:name="Colorful List Accent 6" w:uiPriority="72"/>
+    <w:lsdException w:name="Colorful Grid Accent 6" w:uiPriority="73"/>
+    <w:lsdException w:name="Subtle Emphasis" w:uiPriority="19" w:qFormat="1"/>
+    <w:lsdException w:name="Intense Emphasis" w:uiPriority="21" w:qFormat="1"/>
+    <w:lsdException w:name="Subtle Reference" w:uiPriority="31" w:qFormat="1"/>
+    <w:lsdException w:name="Intense Reference" w:uiPriority="32" w:qFormat="1"/>
+    <w:lsdException w:name="Book Title" w:uiPriority="33" w:qFormat="1"/>
+    <w:lsdException w:name="Bibliography" w:semiHidden="1" w:uiPriority="37" w:unhideWhenUsed="1"/>
+    <w:lsdException w:name="TOC Heading" w:semiHidden="1" w:uiPriority="39" w:unhideWhenUsed="1" w:qFormat="1"/>
+    <w:lsdException w:name="Grid Table Light" w:semiHidden="1" w:unhideWhenUsed="1"/>
+    <w:lsdException w:name="Grid Table 1 Light" w:semiHidden="1" w:unhideWhenUsed="1"/>
+    <w:lsdException w:name="Grid Table 2" w:semiHidden="1" w:unhideWhenUsed="1"/>
+    <w:lsdException w:name="Grid Table 3" w:semiHidden="1" w:unhideWhenUsed="1"/>
+    <w:lsdException w:name="Grid Table 4" w:uiPriority="49"/>
+    <w:lsdException w:name="Grid Table 5 Dark" w:uiPriority="50"/>
+    <w:lsdException w:name="Grid Table 6 Colorful" w:uiPriority="51"/>
+    <w:lsdException w:name="Grid Table 7 Colorful" w:uiPriority="52"/>
+    <w:lsdException w:name="Grid Table 1 Light Accent 1" w:uiPriority="46"/>
+    <w:lsdException w:name="Grid Table 2 Accent 1" w:uiPriority="47"/>
+    <w:lsdException w:name="Grid Table 3 Accent 1" w:uiPriority="48"/>
+    <w:lsdException w:name="Grid Table 4 Accent 1" w:uiPriority="49"/>
+    <w:lsdException w:name="Grid Table 5 Dark Accent 1" w:uiPriority="50"/>
+    <w:lsdException w:name="Grid Table 6 Colorful Accent 1" w:uiPriority="51"/>
+    <w:lsdException w:name="Grid Table 7 Colorful Accent 1" w:uiPriority="52"/>
+    <w:lsdException w:name="Grid Table 1 Light Accent 2" w:uiPriority="46"/>
+    <w:lsdException w:name="Grid Table 2 Accent 2" w:uiPriority="47"/>
+    <w:lsdException w:name="Grid Table 3 Accent 2" w:uiPriority="48"/>
+    <w:lsdException w:name="Grid Table 4 Accent 2" w:uiPriority="49"/>
+    <w:lsdException w:name="Grid Table 5 Dark Accent 2" w:uiPriority="50"/>
+    <w:lsdException w:name="Grid Table 6 Colorful Accent 2" w:uiPriority="51"/>
+    <w:lsdException w:name="Grid Table 7 Colorful Accent 2" w:uiPriority="52"/>
+    <w:lsdException w:name="Grid Table 1 Light Accent 3" w:uiPriority="46"/>
+    <w:lsdException w:name="Grid Table 2 Accent 3" w:uiPriority="47"/>
+    <w:lsdException w:name="Grid Table 3 Accent 3" w:uiPriority="48"/>
+    <w:lsdException w:name="Grid Table 4 Accent 3" w:uiPriority="49"/>
+    <w:lsdException w:name="Grid Table 5 Dark Accent 3" w:uiPriority="50"/>
+    <w:lsdException w:name="Grid Table 6 Colorful Accent 3" w:uiPriority="51"/>
+    <w:lsdException w:name="Grid Table 7 Colorful Accent 3" w:uiPriority="52"/>
+    <w:lsdException w:name="Grid Table 1 Light Accent 4" w:uiPriority="46"/>
+    <w:lsdException w:name="Grid Table 2 Accent 4" w:uiPriority="47"/>
+    <w:lsdException w:name="Grid Table 3 Accent 4" w:uiPriority="48"/>
+    <w:lsdException w:name="Grid Table 4 Accent 4" w:uiPriority="49"/>
+    <w:lsdException w:name="Grid Table 5 Dark Accent 4" w:uiPriority="50"/>
+    <w:lsdException w:name="Grid Table 6 Colorful Accent 4" w:uiPriority="51"/>
+    <w:lsdException w:name="Grid Table 7 Colorful Accent 4" w:uiPriority="52"/>
+    <w:lsdException w:name="Grid Table 1 Light Accent 5" w:uiPriority="46"/>
+    <w:lsdException w:name="Grid Table 2 Accent 5" w:uiPriority="47"/>
+    <w:lsdException w:name="Grid Table 3 Accent 5" w:uiPriority="48"/>
+    <w:lsdException w:name="Grid Table 4 Accent 5" w:uiPriority="49"/>
+    <w:lsdException w:name="Grid Table 5 Dark Accent 5" w:uiPriority="50"/>
+    <w:lsdException w:name="Grid Table 6 Colorful Accent 5" w:uiPriority="51"/>
+    <w:lsdException w:name="Grid Table 7 Colorful Accent 5" w:uiPriority="52"/>
+    <w:lsdException w:name="Grid Table 1 Light Accent 6" w:uiPriority="46"/>
+    <w:lsdException w:name="Grid Table 2 Accent 6" w:uiPriority="47"/>
+    <w:lsdException w:name="Grid Table 3 Accent 6" w:uiPriority="48"/>
+    <w:lsdException w:name="Grid Table 4 Accent 6" w:uiPriority="49"/>
+    <w:lsdException w:name="Grid Table 5 Dark Accent 6" w:uiPriority="50"/>
+    <w:lsdException w:name="Grid Table 6 Colorful Accent 6" w:uiPriority="51"/>
+    <w:lsdException w:name="Grid Table 7 Colorful Accent 6" w:uiPriority="52"/>
+    <w:lsdException w:name="List Table 1 Light" w:uiPriority="46"/>
+    <w:lsdException w:name="List Table 2" w:uiPriority="47"/>
+    <w:lsdException w:name="List Table 3" w:uiPriority="48"/>
+    <w:lsdException w:name="List Table 4" w:uiPriority="49"/>
+    <w:lsdException w:name="List Table 5 Dark" w:uiPriority="50"/>
+    <w:lsdException w:name="List Table 6 Colorful" w:uiPriority="51"/>
+    <w:lsdException w:name="List Table 7 Colorful" w:uiPriority="52"/>
+    <w:lsdException w:name="List Table 1 Light Accent 1" w:uiPriority="46"/>
+    <w:lsdException w:name="List Table 2 Accent 1" w:uiPriority="47"/>
+    <w:lsdException w:name="List Table 3 Accent 1" w:uiPriority="48"/>
+    <w:lsdException w:name="List Table 4 Accent 1" w:uiPriority="49"/>
+    <w:lsdException w:name="List Table 5 Dark Accent 1" w:uiPriority="50"/>
+    <w:lsdException w:name="List Table 6 Colorful Accent 1" w:uiPriority="51"/>
+    <w:lsdException w:name="List Table 7 Colorful Accent 1" w:uiPriority="52"/>
+    <w:lsdException w:name="List Table 1 Light Accent 2" w:uiPriority="46"/>
+    <w:lsdException w:name="List Table 2 Accent 2" w:uiPriority="47"/>
+    <w:lsdException w:name="List Table 3 Accent 2" w:uiPriority="48"/>
+    <w:lsdException w:name="List Table 4 Accent 2" w:uiPriority="49"/>
+    <w:lsdException w:name="List Table 5 Dark Accent 2" w:uiPriority="50"/>
+    <w:lsdException w:name="List Table 6 Colorful Accent 2" w:uiPriority="51"/>
+    <w:lsdException w:name="List Table 7 Colorful Accent 2" w:uiPriority="52"/>
+    <w:lsdException w:name="List Table 1 Light Accent 3" w:uiPriority="46"/>
+    <w:lsdException w:name="List Table 2 Accent 3" w:uiPriority="47"/>
+    <w:lsdException w:name="List Table 3 Accent 3" w:uiPriority="48"/>
+    <w:lsdException w:name="List Table 4 Accent 3" w:uiPriority="49"/>
+    <w:lsdException w:name="List Table 5 Dark Accent 3" w:uiPriority="50"/>
+    <w:lsdException w:name="List Table 6 Colorful Accent 3" w:uiPriority="51"/>
+    <w:lsdException w:name="List Table 7 Colorful Accent 3" w:uiPriority="52"/>
+    <w:lsdException w:name="List Table 1 Light Accent 4" w:uiPriority="46"/>
+    <w:lsdException w:name="List Table 2 Accent 4" w:uiPriority="47"/>
+    <w:lsdException w:name="List Table 3 Accent 4" w:uiPriority="48"/>
+    <w:lsdException w:name="List Table 4 Accent 4" w:uiPriority="49"/>
+    <w:lsdException w:name="List Table 5 Dark Accent 4" w:uiPriority="50"/>
+    <w:lsdException w:name="List Table 6 Colorful Accent 4" w:uiPriority="51"/>
+    <w:lsdException w:name="List Table 7 Colorful Accent 4" w:uiPriority="52"/>
+    <w:lsdException w:name="List Table 1 Light Accent 5" w:uiPriority="46"/>
+    <w:lsdException w:name="List Table 2 Accent 5" w:uiPriority="47"/>
+    <w:lsdException w:name="List Table 3 Accent 5" w:uiPriority="48"/>
+    <w:lsdException w:name="List Table 4 Accent 5" w:uiPriority="49"/>
+    <w:lsdException w:name="List Table 5 Dark Accent 5" w:uiPriority="50"/>
+    <w:lsdException w:name="List Table 6 Colorful Accent 5" w:uiPriority="51"/>
+    <w:lsdException w:name="List Table 7 Colorful Accent 5" w:uiPriority="52"/>
+    <w:lsdException w:name="List Table 1 Light Accent 6" w:uiPriority="46"/>
+    <w:lsdException w:name="List Table 2 Accent 6" w:uiPriority="47"/>
+    <w:lsdException w:name="List Table 3 Accent 6" w:uiPriority="48"/>
+    <w:lsdException w:name="List Table 4 Accent 6" w:uiPriority="49"/>
+    <w:lsdException w:name="List Table 5 Dark Accent 6" w:uiPriority="50"/>
+    <w:lsdException w:name="List Table 6 Colorful Accent 6" w:uiPriority="51"/>
+    <w:lsdException w:name="List Table 7 Colorful Accent 6" w:uiPriority="52"/>
+    <w:lsdException w:name="Mention" w:semiHidden="1" w:unhideWhenUsed="1"/>
+    <w:lsdException w:name="Smart Hyperlink" w:semiHidden="1" w:unhideWhenUsed="1"/>
+    <w:lsdException w:name="Hashtag" w:semiHidden="1" w:unhideWhenUsed="1"/>
+    <w:lsdException w:name="Unresolved Mention" w:semiHidden="1" w:unhideWhenUsed="1"/>
   </w:latentStyles>
   <w:style w:type="paragraph" w:default="1" w:styleId="Normal">
     <w:name w:val="Normal"/>
@@ -7718,7 +6859,7 @@
 </file>
 
 <file path=customXml/itemProps1.xml><?xml version="1.0" encoding="utf-8"?>
-<ds:datastoreItem xmlns:ds="http://schemas.openxmlformats.org/officeDocument/2006/customXml" ds:itemID="{3C20F462-F5B5-6548-AC01-098F1416676E}">
+<ds:datastoreItem xmlns:ds="http://schemas.openxmlformats.org/officeDocument/2006/customXml" ds:itemID="{C92544D4-8606-4ADB-B559-ACE5823B4860}">
   <ds:schemaRefs>
     <ds:schemaRef ds:uri="http://schemas.openxmlformats.org/officeDocument/2006/bibliography"/>
   </ds:schemaRefs>

</xml_diff>

<commit_message>
Creature Movement (quick and messy)
-Create tick methods for creatures that run through their neural nets
-Create runnables that tick a creature and repaint the canvas
-Adjust numbers to create smooth movement
</commit_message>
<xml_diff>
--- a/Neural Net Design.docx
+++ b/Neural Net Design.docx
@@ -221,29 +221,59 @@
           <w:sz w:val="22"/>
           <w:lang w:val="en-US"/>
         </w:rPr>
-        <w:t xml:space="preserve"> with 100</w:t>
-      </w:r>
-      <w:r>
-        <w:rPr>
-          <w:sz w:val="22"/>
-          <w:lang w:val="en-US"/>
-        </w:rPr>
-        <w:t>0</w:t>
-      </w:r>
-      <w:r>
-        <w:rPr>
-          <w:sz w:val="22"/>
-          <w:lang w:val="en-US"/>
-        </w:rPr>
-        <w:t xml:space="preserve"> </w:t>
-      </w:r>
+        <w:t xml:space="preserve"> with </w:t>
+      </w:r>
+      <w:r>
+        <w:rPr>
+          <w:sz w:val="22"/>
+          <w:lang w:val="en-US"/>
+        </w:rPr>
+        <w:t>1</w:t>
+      </w:r>
+      <w:r>
+        <w:rPr>
+          <w:sz w:val="22"/>
+          <w:lang w:val="en-US"/>
+        </w:rPr>
+        <w:t>.0</w:t>
+      </w:r>
+      <w:r>
+        <w:rPr>
+          <w:sz w:val="22"/>
+          <w:lang w:val="en-US"/>
+        </w:rPr>
+        <w:t xml:space="preserve"> energy</w:t>
+      </w:r>
+      <w:r>
+        <w:rPr>
+          <w:sz w:val="22"/>
+          <w:lang w:val="en-US"/>
+        </w:rPr>
+        <w:t xml:space="preserve"> (which is also their radius in </w:t>
+      </w:r>
+      <w:proofErr w:type="spellStart"/>
+      <w:r>
+        <w:rPr>
+          <w:sz w:val="22"/>
+          <w:lang w:val="en-US"/>
+        </w:rPr>
+        <w:t>metres</w:t>
+      </w:r>
+      <w:proofErr w:type="spellEnd"/>
       <w:proofErr w:type="gramStart"/>
       <w:r>
         <w:rPr>
           <w:sz w:val="22"/>
           <w:lang w:val="en-US"/>
         </w:rPr>
-        <w:t>energy, and</w:t>
+        <w:t>)</w:t>
+      </w:r>
+      <w:r>
+        <w:rPr>
+          <w:sz w:val="22"/>
+          <w:lang w:val="en-US"/>
+        </w:rPr>
+        <w:t>, and</w:t>
       </w:r>
       <w:proofErr w:type="gramEnd"/>
       <w:r>
@@ -251,7 +281,21 @@
           <w:sz w:val="22"/>
           <w:lang w:val="en-US"/>
         </w:rPr>
-        <w:t xml:space="preserve"> loses 1 </w:t>
+        <w:t xml:space="preserve"> loses </w:t>
+      </w:r>
+      <w:r>
+        <w:rPr>
+          <w:sz w:val="22"/>
+          <w:lang w:val="en-US"/>
+        </w:rPr>
+        <w:t>0.00</w:t>
+      </w:r>
+      <w:r>
+        <w:rPr>
+          <w:sz w:val="22"/>
+          <w:lang w:val="en-US"/>
+        </w:rPr>
+        <w:t xml:space="preserve">1 </w:t>
       </w:r>
       <w:r>
         <w:rPr>
@@ -285,14 +329,14 @@
           <w:sz w:val="22"/>
           <w:lang w:val="en-US"/>
         </w:rPr>
-        <w:t>If a creature drops below 10</w:t>
-      </w:r>
-      <w:r>
-        <w:rPr>
-          <w:sz w:val="22"/>
-          <w:lang w:val="en-US"/>
-        </w:rPr>
-        <w:t>0</w:t>
+        <w:t xml:space="preserve">If a creature drops below </w:t>
+      </w:r>
+      <w:r>
+        <w:rPr>
+          <w:sz w:val="22"/>
+          <w:lang w:val="en-US"/>
+        </w:rPr>
+        <w:t>0.1</w:t>
       </w:r>
       <w:r>
         <w:rPr>
@@ -340,7 +384,7 @@
           <w:sz w:val="22"/>
           <w:lang w:val="en-US"/>
         </w:rPr>
-        <w:t>50</w:t>
+        <w:t>0.05</w:t>
       </w:r>
       <w:r>
         <w:rPr>
@@ -530,7 +574,21 @@
           <w:sz w:val="22"/>
           <w:lang w:val="en-US"/>
         </w:rPr>
-        <w:t xml:space="preserve"> is directly proportional to its size</w:t>
+        <w:t xml:space="preserve"> is </w:t>
+      </w:r>
+      <w:r>
+        <w:rPr>
+          <w:sz w:val="22"/>
+          <w:lang w:val="en-US"/>
+        </w:rPr>
+        <w:t>inversely</w:t>
+      </w:r>
+      <w:r>
+        <w:rPr>
+          <w:sz w:val="22"/>
+          <w:lang w:val="en-US"/>
+        </w:rPr>
+        <w:t xml:space="preserve"> proportional to its size</w:t>
       </w:r>
       <w:r>
         <w:rPr>
@@ -730,8 +788,6 @@
           <w:lang w:val="en-US"/>
         </w:rPr>
       </w:pPr>
-      <w:bookmarkStart w:id="0" w:name="_GoBack"/>
-      <w:bookmarkEnd w:id="0"/>
       <w:r>
         <w:rPr>
           <w:noProof/>
@@ -741,7 +797,876 @@
         <mc:AlternateContent>
           <mc:Choice Requires="wps">
             <w:drawing>
-              <wp:anchor distT="0" distB="0" distL="114300" distR="114300" simplePos="0" relativeHeight="251750400" behindDoc="0" locked="0" layoutInCell="1" allowOverlap="1" wp14:anchorId="4FDC002E" wp14:editId="79B0BADE">
+              <wp:anchor distT="0" distB="0" distL="114300" distR="114300" simplePos="0" relativeHeight="251425280" behindDoc="0" locked="0" layoutInCell="1" allowOverlap="1" wp14:anchorId="645DA31E" wp14:editId="0FA62D6F">
+                <wp:simplePos x="0" y="0"/>
+                <wp:positionH relativeFrom="column">
+                  <wp:posOffset>4114800</wp:posOffset>
+                </wp:positionH>
+                <wp:positionV relativeFrom="paragraph">
+                  <wp:posOffset>2282825</wp:posOffset>
+                </wp:positionV>
+                <wp:extent cx="1371600" cy="1390650"/>
+                <wp:effectExtent l="0" t="0" r="0" b="0"/>
+                <wp:wrapSquare wrapText="bothSides"/>
+                <wp:docPr id="73" name="Text Box 73"/>
+                <wp:cNvGraphicFramePr/>
+                <a:graphic xmlns:a="http://schemas.openxmlformats.org/drawingml/2006/main">
+                  <a:graphicData uri="http://schemas.microsoft.com/office/word/2010/wordprocessingShape">
+                    <wps:wsp>
+                      <wps:cNvSpPr txBox="1"/>
+                      <wps:spPr>
+                        <a:xfrm>
+                          <a:off x="0" y="0"/>
+                          <a:ext cx="1371600" cy="1390650"/>
+                        </a:xfrm>
+                        <a:prstGeom prst="rect">
+                          <a:avLst/>
+                        </a:prstGeom>
+                        <a:noFill/>
+                        <a:ln>
+                          <a:noFill/>
+                        </a:ln>
+                        <a:effectLst/>
+                        <a:extLst>
+                          <a:ext uri="{C572A759-6A51-4108-AA02-DFA0A04FC94B}">
+                            <ma14:wrappingTextBoxFlag xmlns="" xmlns:mo="http://schemas.microsoft.com/office/mac/office/2008/main" xmlns:mv="urn:schemas-microsoft-com:mac:vml" xmlns:o="urn:schemas-microsoft-com:office:office" xmlns:v="urn:schemas-microsoft-com:vml" xmlns:w10="urn:schemas-microsoft-com:office:word" xmlns:w="http://schemas.openxmlformats.org/wordprocessingml/2006/main" xmlns:ma14="http://schemas.microsoft.com/office/mac/drawingml/2011/main"/>
+                          </a:ext>
+                        </a:extLst>
+                      </wps:spPr>
+                      <wps:style>
+                        <a:lnRef idx="0">
+                          <a:schemeClr val="accent1"/>
+                        </a:lnRef>
+                        <a:fillRef idx="0">
+                          <a:schemeClr val="accent1"/>
+                        </a:fillRef>
+                        <a:effectRef idx="0">
+                          <a:schemeClr val="accent1"/>
+                        </a:effectRef>
+                        <a:fontRef idx="minor">
+                          <a:schemeClr val="dk1"/>
+                        </a:fontRef>
+                      </wps:style>
+                      <wps:txbx>
+                        <w:txbxContent>
+                          <w:p>
+                            <w:pPr>
+                              <w:rPr>
+                                <w:sz w:val="20"/>
+                              </w:rPr>
+                            </w:pPr>
+                            <w:r>
+                              <w:rPr>
+                                <w:sz w:val="20"/>
+                              </w:rPr>
+                              <w:t xml:space="preserve">U0 will use the </w:t>
+                            </w:r>
+                            <w:proofErr w:type="spellStart"/>
+                            <w:r>
+                              <w:rPr>
+                                <w:sz w:val="20"/>
+                              </w:rPr>
+                              <w:t>hardlim</w:t>
+                            </w:r>
+                            <w:proofErr w:type="spellEnd"/>
+                            <w:r>
+                              <w:rPr>
+                                <w:sz w:val="20"/>
+                              </w:rPr>
+                              <w:t xml:space="preserve"> transfer </w:t>
+                            </w:r>
+                            <w:proofErr w:type="spellStart"/>
+                            <w:r>
+                              <w:rPr>
+                                <w:sz w:val="20"/>
+                              </w:rPr>
+                              <w:t>fuction</w:t>
+                            </w:r>
+                            <w:proofErr w:type="spellEnd"/>
+                            <w:r>
+                              <w:rPr>
+                                <w:sz w:val="20"/>
+                              </w:rPr>
+                              <w:t xml:space="preserve">, as a Boolean value is wanted. </w:t>
+                            </w:r>
+                            <w:r>
+                              <w:rPr>
+                                <w:sz w:val="20"/>
+                              </w:rPr>
+                              <w:t>However, turning will use the tanh transfer function as negative values are needed</w:t>
+                            </w:r>
+                            <w:r>
+                              <w:rPr>
+                                <w:sz w:val="20"/>
+                              </w:rPr>
+                              <w:t>.</w:t>
+                            </w:r>
+                          </w:p>
+                        </w:txbxContent>
+                      </wps:txbx>
+                      <wps:bodyPr rot="0" spcFirstLastPara="0" vertOverflow="overflow" horzOverflow="overflow" vert="horz" wrap="square" lIns="91440" tIns="45720" rIns="91440" bIns="45720" numCol="1" spcCol="0" rtlCol="0" fromWordArt="0" anchor="t" anchorCtr="0" forceAA="0" compatLnSpc="1">
+                        <a:prstTxWarp prst="textNoShape">
+                          <a:avLst/>
+                        </a:prstTxWarp>
+                        <a:noAutofit/>
+                      </wps:bodyPr>
+                    </wps:wsp>
+                  </a:graphicData>
+                </a:graphic>
+                <wp14:sizeRelV relativeFrom="margin">
+                  <wp14:pctHeight>0</wp14:pctHeight>
+                </wp14:sizeRelV>
+              </wp:anchor>
+            </w:drawing>
+          </mc:Choice>
+          <mc:Fallback>
+            <w:pict>
+              <v:shapetype w14:anchorId="645DA31E" id="_x0000_t202" coordsize="21600,21600" o:spt="202" path="m,l,21600r21600,l21600,xe">
+                <v:stroke joinstyle="miter"/>
+                <v:path gradientshapeok="t" o:connecttype="rect"/>
+              </v:shapetype>
+              <v:shape id="Text Box 73" o:spid="_x0000_s1026" type="#_x0000_t202" style="position:absolute;margin-left:324pt;margin-top:179.75pt;width:108pt;height:109.5pt;z-index:251425280;visibility:visible;mso-wrap-style:square;mso-height-percent:0;mso-wrap-distance-left:9pt;mso-wrap-distance-top:0;mso-wrap-distance-right:9pt;mso-wrap-distance-bottom:0;mso-position-horizontal:absolute;mso-position-horizontal-relative:text;mso-position-vertical:absolute;mso-position-vertical-relative:text;mso-height-percent:0;mso-height-relative:margin;v-text-anchor:top" o:gfxdata="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" filled="f" stroked="f">
+                <v:textbox>
+                  <w:txbxContent>
+                    <w:p>
+                      <w:pPr>
+                        <w:rPr>
+                          <w:sz w:val="20"/>
+                        </w:rPr>
+                      </w:pPr>
+                      <w:r>
+                        <w:rPr>
+                          <w:sz w:val="20"/>
+                        </w:rPr>
+                        <w:t xml:space="preserve">U0 will use the </w:t>
+                      </w:r>
+                      <w:proofErr w:type="spellStart"/>
+                      <w:r>
+                        <w:rPr>
+                          <w:sz w:val="20"/>
+                        </w:rPr>
+                        <w:t>hardlim</w:t>
+                      </w:r>
+                      <w:proofErr w:type="spellEnd"/>
+                      <w:r>
+                        <w:rPr>
+                          <w:sz w:val="20"/>
+                        </w:rPr>
+                        <w:t xml:space="preserve"> transfer </w:t>
+                      </w:r>
+                      <w:proofErr w:type="spellStart"/>
+                      <w:r>
+                        <w:rPr>
+                          <w:sz w:val="20"/>
+                        </w:rPr>
+                        <w:t>fuction</w:t>
+                      </w:r>
+                      <w:proofErr w:type="spellEnd"/>
+                      <w:r>
+                        <w:rPr>
+                          <w:sz w:val="20"/>
+                        </w:rPr>
+                        <w:t xml:space="preserve">, as a Boolean value is wanted. </w:t>
+                      </w:r>
+                      <w:r>
+                        <w:rPr>
+                          <w:sz w:val="20"/>
+                        </w:rPr>
+                        <w:t>However, turning will use the tanh transfer function as negative values are needed</w:t>
+                      </w:r>
+                      <w:r>
+                        <w:rPr>
+                          <w:sz w:val="20"/>
+                        </w:rPr>
+                        <w:t>.</w:t>
+                      </w:r>
+                    </w:p>
+                  </w:txbxContent>
+                </v:textbox>
+                <w10:wrap type="square"/>
+              </v:shape>
+            </w:pict>
+          </mc:Fallback>
+        </mc:AlternateContent>
+      </w:r>
+      <w:r>
+        <w:rPr>
+          <w:noProof/>
+          <w:sz w:val="22"/>
+          <w:lang w:val="en-US"/>
+        </w:rPr>
+        <mc:AlternateContent>
+          <mc:Choice Requires="wps">
+            <w:drawing>
+              <wp:anchor distT="0" distB="0" distL="114300" distR="114300" simplePos="0" relativeHeight="251911680" behindDoc="0" locked="0" layoutInCell="1" allowOverlap="1" wp14:anchorId="1F34BB5A" wp14:editId="675EA71F">
+                <wp:simplePos x="0" y="0"/>
+                <wp:positionH relativeFrom="column">
+                  <wp:posOffset>-787400</wp:posOffset>
+                </wp:positionH>
+                <wp:positionV relativeFrom="paragraph">
+                  <wp:posOffset>1914525</wp:posOffset>
+                </wp:positionV>
+                <wp:extent cx="1943100" cy="250825"/>
+                <wp:effectExtent l="0" t="0" r="0" b="0"/>
+                <wp:wrapSquare wrapText="bothSides"/>
+                <wp:docPr id="26" name="Text Box 26"/>
+                <wp:cNvGraphicFramePr/>
+                <a:graphic xmlns:a="http://schemas.openxmlformats.org/drawingml/2006/main">
+                  <a:graphicData uri="http://schemas.microsoft.com/office/word/2010/wordprocessingShape">
+                    <wps:wsp>
+                      <wps:cNvSpPr txBox="1"/>
+                      <wps:spPr>
+                        <a:xfrm>
+                          <a:off x="0" y="0"/>
+                          <a:ext cx="1943100" cy="250825"/>
+                        </a:xfrm>
+                        <a:prstGeom prst="rect">
+                          <a:avLst/>
+                        </a:prstGeom>
+                        <a:noFill/>
+                        <a:ln>
+                          <a:noFill/>
+                        </a:ln>
+                        <a:effectLst/>
+                        <a:extLst>
+                          <a:ext uri="{C572A759-6A51-4108-AA02-DFA0A04FC94B}">
+                            <ma14:wrappingTextBoxFlag xmlns="" xmlns:mo="http://schemas.microsoft.com/office/mac/office/2008/main" xmlns:mv="urn:schemas-microsoft-com:mac:vml" xmlns:o="urn:schemas-microsoft-com:office:office" xmlns:v="urn:schemas-microsoft-com:vml" xmlns:w10="urn:schemas-microsoft-com:office:word" xmlns:w="http://schemas.openxmlformats.org/wordprocessingml/2006/main" xmlns:ma14="http://schemas.microsoft.com/office/mac/drawingml/2011/main"/>
+                          </a:ext>
+                        </a:extLst>
+                      </wps:spPr>
+                      <wps:style>
+                        <a:lnRef idx="0">
+                          <a:schemeClr val="accent1"/>
+                        </a:lnRef>
+                        <a:fillRef idx="0">
+                          <a:schemeClr val="accent1"/>
+                        </a:fillRef>
+                        <a:effectRef idx="0">
+                          <a:schemeClr val="accent1"/>
+                        </a:effectRef>
+                        <a:fontRef idx="minor">
+                          <a:schemeClr val="dk1"/>
+                        </a:fontRef>
+                      </wps:style>
+                      <wps:txbx>
+                        <w:txbxContent>
+                          <w:p>
+                            <w:pPr>
+                              <w:rPr>
+                                <w:sz w:val="20"/>
+                              </w:rPr>
+                            </w:pPr>
+                            <w:r>
+                              <w:rPr>
+                                <w:sz w:val="20"/>
+                              </w:rPr>
+                              <w:t>I4 – movement sp</w:t>
+                            </w:r>
+                            <w:bookmarkStart w:id="0" w:name="_GoBack"/>
+                            <w:bookmarkEnd w:id="0"/>
+                            <w:r>
+                              <w:rPr>
+                                <w:sz w:val="20"/>
+                              </w:rPr>
+                              <w:t>eed</w:t>
+                            </w:r>
+                          </w:p>
+                        </w:txbxContent>
+                      </wps:txbx>
+                      <wps:bodyPr rot="0" spcFirstLastPara="0" vertOverflow="overflow" horzOverflow="overflow" vert="horz" wrap="square" lIns="91440" tIns="45720" rIns="91440" bIns="45720" numCol="1" spcCol="0" rtlCol="0" fromWordArt="0" anchor="t" anchorCtr="0" forceAA="0" compatLnSpc="1">
+                        <a:prstTxWarp prst="textNoShape">
+                          <a:avLst/>
+                        </a:prstTxWarp>
+                        <a:noAutofit/>
+                      </wps:bodyPr>
+                    </wps:wsp>
+                  </a:graphicData>
+                </a:graphic>
+                <wp14:sizeRelH relativeFrom="margin">
+                  <wp14:pctWidth>0</wp14:pctWidth>
+                </wp14:sizeRelH>
+                <wp14:sizeRelV relativeFrom="margin">
+                  <wp14:pctHeight>0</wp14:pctHeight>
+                </wp14:sizeRelV>
+              </wp:anchor>
+            </w:drawing>
+          </mc:Choice>
+          <mc:Fallback>
+            <w:pict>
+              <v:shape w14:anchorId="1F34BB5A" id="Text Box 26" o:spid="_x0000_s1027" type="#_x0000_t202" style="position:absolute;margin-left:-62pt;margin-top:150.75pt;width:153pt;height:19.75pt;z-index:251911680;visibility:visible;mso-wrap-style:square;mso-width-percent:0;mso-height-percent:0;mso-wrap-distance-left:9pt;mso-wrap-distance-top:0;mso-wrap-distance-right:9pt;mso-wrap-distance-bottom:0;mso-position-horizontal:absolute;mso-position-horizontal-relative:text;mso-position-vertical:absolute;mso-position-vertical-relative:text;mso-width-percent:0;mso-height-percent:0;mso-width-relative:margin;mso-height-relative:margin;v-text-anchor:top" o:gfxdata="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" filled="f" stroked="f">
+                <v:textbox>
+                  <w:txbxContent>
+                    <w:p>
+                      <w:pPr>
+                        <w:rPr>
+                          <w:sz w:val="20"/>
+                        </w:rPr>
+                      </w:pPr>
+                      <w:r>
+                        <w:rPr>
+                          <w:sz w:val="20"/>
+                        </w:rPr>
+                        <w:t>I4 – movement sp</w:t>
+                      </w:r>
+                      <w:bookmarkStart w:id="1" w:name="_GoBack"/>
+                      <w:bookmarkEnd w:id="1"/>
+                      <w:r>
+                        <w:rPr>
+                          <w:sz w:val="20"/>
+                        </w:rPr>
+                        <w:t>eed</w:t>
+                      </w:r>
+                    </w:p>
+                  </w:txbxContent>
+                </v:textbox>
+                <w10:wrap type="square"/>
+              </v:shape>
+            </w:pict>
+          </mc:Fallback>
+        </mc:AlternateContent>
+      </w:r>
+      <w:r>
+        <w:rPr>
+          <w:sz w:val="22"/>
+          <w:lang w:val="en-US"/>
+        </w:rPr>
+        <mc:AlternateContent>
+          <mc:Choice Requires="wps">
+            <w:drawing>
+              <wp:anchor distT="0" distB="0" distL="114300" distR="114300" simplePos="0" relativeHeight="251589120" behindDoc="0" locked="0" layoutInCell="1" allowOverlap="1" wp14:anchorId="2A8A5EF9" wp14:editId="388A50AF">
+                <wp:simplePos x="0" y="0"/>
+                <wp:positionH relativeFrom="column">
+                  <wp:posOffset>1257300</wp:posOffset>
+                </wp:positionH>
+                <wp:positionV relativeFrom="paragraph">
+                  <wp:posOffset>1939925</wp:posOffset>
+                </wp:positionV>
+                <wp:extent cx="228600" cy="228600"/>
+                <wp:effectExtent l="57150" t="19050" r="19050" b="95250"/>
+                <wp:wrapThrough wrapText="bothSides">
+                  <wp:wrapPolygon edited="0">
+                    <wp:start x="1800" y="-1800"/>
+                    <wp:lineTo x="-5400" y="0"/>
+                    <wp:lineTo x="-5400" y="23400"/>
+                    <wp:lineTo x="5400" y="28800"/>
+                    <wp:lineTo x="16200" y="28800"/>
+                    <wp:lineTo x="18000" y="27000"/>
+                    <wp:lineTo x="21600" y="3600"/>
+                    <wp:lineTo x="19800" y="-1800"/>
+                    <wp:lineTo x="1800" y="-1800"/>
+                  </wp:wrapPolygon>
+                </wp:wrapThrough>
+                <wp:docPr id="10" name="Oval 10"/>
+                <wp:cNvGraphicFramePr/>
+                <a:graphic xmlns:a="http://schemas.openxmlformats.org/drawingml/2006/main">
+                  <a:graphicData uri="http://schemas.microsoft.com/office/word/2010/wordprocessingShape">
+                    <wps:wsp>
+                      <wps:cNvSpPr/>
+                      <wps:spPr>
+                        <a:xfrm>
+                          <a:off x="0" y="0"/>
+                          <a:ext cx="228600" cy="228600"/>
+                        </a:xfrm>
+                        <a:prstGeom prst="ellipse">
+                          <a:avLst/>
+                        </a:prstGeom>
+                      </wps:spPr>
+                      <wps:style>
+                        <a:lnRef idx="1">
+                          <a:schemeClr val="accent1"/>
+                        </a:lnRef>
+                        <a:fillRef idx="3">
+                          <a:schemeClr val="accent1"/>
+                        </a:fillRef>
+                        <a:effectRef idx="2">
+                          <a:schemeClr val="accent1"/>
+                        </a:effectRef>
+                        <a:fontRef idx="minor">
+                          <a:schemeClr val="lt1"/>
+                        </a:fontRef>
+                      </wps:style>
+                      <wps:bodyPr rot="0" spcFirstLastPara="0" vertOverflow="overflow" horzOverflow="overflow" vert="horz" wrap="square" lIns="91440" tIns="45720" rIns="91440" bIns="45720" numCol="1" spcCol="0" rtlCol="0" fromWordArt="0" anchor="ctr" anchorCtr="0" forceAA="0" compatLnSpc="1">
+                        <a:prstTxWarp prst="textNoShape">
+                          <a:avLst/>
+                        </a:prstTxWarp>
+                        <a:noAutofit/>
+                      </wps:bodyPr>
+                    </wps:wsp>
+                  </a:graphicData>
+                </a:graphic>
+                <wp14:sizeRelH relativeFrom="margin">
+                  <wp14:pctWidth>0</wp14:pctWidth>
+                </wp14:sizeRelH>
+                <wp14:sizeRelV relativeFrom="margin">
+                  <wp14:pctHeight>0</wp14:pctHeight>
+                </wp14:sizeRelV>
+              </wp:anchor>
+            </w:drawing>
+          </mc:Choice>
+          <mc:Fallback>
+            <w:pict>
+              <v:oval w14:anchorId="24B6725E" id="Oval 10" o:spid="_x0000_s1026" style="position:absolute;margin-left:99pt;margin-top:152.75pt;width:18pt;height:18pt;z-index:251589120;visibility:visible;mso-wrap-style:square;mso-width-percent:0;mso-height-percent:0;mso-wrap-distance-left:9pt;mso-wrap-distance-top:0;mso-wrap-distance-right:9pt;mso-wrap-distance-bottom:0;mso-position-horizontal:absolute;mso-position-horizontal-relative:text;mso-position-vertical:absolute;mso-position-vertical-relative:text;mso-width-percent:0;mso-height-percent:0;mso-width-relative:margin;mso-height-relative:margin;v-text-anchor:middle" o:gfxdata="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" fillcolor="#4f81bd [3204]" strokecolor="#4579b8 [3044]">
+                <v:fill color2="#a7bfde [1620]" rotate="t" angle="180" focus="100%" type="gradient">
+                  <o:fill v:ext="view" type="gradientUnscaled"/>
+                </v:fill>
+                <v:shadow on="t" color="black" opacity="22937f" origin=",.5" offset="0,.63889mm"/>
+                <w10:wrap type="through"/>
+              </v:oval>
+            </w:pict>
+          </mc:Fallback>
+        </mc:AlternateContent>
+      </w:r>
+      <w:r>
+        <w:rPr>
+          <w:sz w:val="22"/>
+          <w:lang w:val="en-US"/>
+        </w:rPr>
+        <mc:AlternateContent>
+          <mc:Choice Requires="wps">
+            <w:drawing>
+              <wp:anchor distT="0" distB="0" distL="114300" distR="114300" simplePos="0" relativeHeight="251908608" behindDoc="0" locked="0" layoutInCell="1" allowOverlap="1" wp14:anchorId="741C27A2" wp14:editId="5FF1BA47">
+                <wp:simplePos x="0" y="0"/>
+                <wp:positionH relativeFrom="column">
+                  <wp:posOffset>1397000</wp:posOffset>
+                </wp:positionH>
+                <wp:positionV relativeFrom="paragraph">
+                  <wp:posOffset>2048510</wp:posOffset>
+                </wp:positionV>
+                <wp:extent cx="1136650" cy="45719"/>
+                <wp:effectExtent l="38100" t="76200" r="25400" b="107315"/>
+                <wp:wrapNone/>
+                <wp:docPr id="18" name="Straight Arrow Connector 18"/>
+                <wp:cNvGraphicFramePr/>
+                <a:graphic xmlns:a="http://schemas.openxmlformats.org/drawingml/2006/main">
+                  <a:graphicData uri="http://schemas.microsoft.com/office/word/2010/wordprocessingShape">
+                    <wps:wsp>
+                      <wps:cNvCnPr/>
+                      <wps:spPr>
+                        <a:xfrm flipV="1">
+                          <a:off x="0" y="0"/>
+                          <a:ext cx="1136650" cy="45719"/>
+                        </a:xfrm>
+                        <a:prstGeom prst="straightConnector1">
+                          <a:avLst/>
+                        </a:prstGeom>
+                        <a:ln>
+                          <a:tailEnd type="arrow"/>
+                        </a:ln>
+                      </wps:spPr>
+                      <wps:style>
+                        <a:lnRef idx="2">
+                          <a:schemeClr val="accent1"/>
+                        </a:lnRef>
+                        <a:fillRef idx="0">
+                          <a:schemeClr val="accent1"/>
+                        </a:fillRef>
+                        <a:effectRef idx="1">
+                          <a:schemeClr val="accent1"/>
+                        </a:effectRef>
+                        <a:fontRef idx="minor">
+                          <a:schemeClr val="tx1"/>
+                        </a:fontRef>
+                      </wps:style>
+                      <wps:bodyPr/>
+                    </wps:wsp>
+                  </a:graphicData>
+                </a:graphic>
+                <wp14:sizeRelH relativeFrom="margin">
+                  <wp14:pctWidth>0</wp14:pctWidth>
+                </wp14:sizeRelH>
+                <wp14:sizeRelV relativeFrom="margin">
+                  <wp14:pctHeight>0</wp14:pctHeight>
+                </wp14:sizeRelV>
+              </wp:anchor>
+            </w:drawing>
+          </mc:Choice>
+          <mc:Fallback>
+            <w:pict>
+              <v:shapetype w14:anchorId="2F6507FD" id="_x0000_t32" coordsize="21600,21600" o:spt="32" o:oned="t" path="m,l21600,21600e" filled="f">
+                <v:path arrowok="t" fillok="f" o:connecttype="none"/>
+                <o:lock v:ext="edit" shapetype="t"/>
+              </v:shapetype>
+              <v:shape id="Straight Arrow Connector 18" o:spid="_x0000_s1026" type="#_x0000_t32" style="position:absolute;margin-left:110pt;margin-top:161.3pt;width:89.5pt;height:3.6pt;flip:y;z-index:251908608;visibility:visible;mso-wrap-style:square;mso-width-percent:0;mso-height-percent:0;mso-wrap-distance-left:9pt;mso-wrap-distance-top:0;mso-wrap-distance-right:9pt;mso-wrap-distance-bottom:0;mso-position-horizontal:absolute;mso-position-horizontal-relative:text;mso-position-vertical:absolute;mso-position-vertical-relative:text;mso-width-percent:0;mso-height-percent:0;mso-width-relative:margin;mso-height-relative:margin" o:gfxdata="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" strokecolor="#4f81bd [3204]" strokeweight="2pt">
+                <v:stroke endarrow="open"/>
+                <v:shadow on="t" color="black" opacity="24903f" origin=",.5" offset="0,.55556mm"/>
+              </v:shape>
+            </w:pict>
+          </mc:Fallback>
+        </mc:AlternateContent>
+      </w:r>
+      <w:r>
+        <w:rPr>
+          <w:sz w:val="22"/>
+          <w:lang w:val="en-US"/>
+        </w:rPr>
+        <mc:AlternateContent>
+          <mc:Choice Requires="wps">
+            <w:drawing>
+              <wp:anchor distT="0" distB="0" distL="114300" distR="114300" simplePos="0" relativeHeight="251828736" behindDoc="0" locked="0" layoutInCell="1" allowOverlap="1" wp14:anchorId="29EEF342" wp14:editId="2D48E123">
+                <wp:simplePos x="0" y="0"/>
+                <wp:positionH relativeFrom="column">
+                  <wp:posOffset>1371600</wp:posOffset>
+                </wp:positionH>
+                <wp:positionV relativeFrom="paragraph">
+                  <wp:posOffset>1698625</wp:posOffset>
+                </wp:positionV>
+                <wp:extent cx="1162050" cy="381000"/>
+                <wp:effectExtent l="38100" t="57150" r="0" b="95250"/>
+                <wp:wrapNone/>
+                <wp:docPr id="17" name="Straight Arrow Connector 17"/>
+                <wp:cNvGraphicFramePr/>
+                <a:graphic xmlns:a="http://schemas.openxmlformats.org/drawingml/2006/main">
+                  <a:graphicData uri="http://schemas.microsoft.com/office/word/2010/wordprocessingShape">
+                    <wps:wsp>
+                      <wps:cNvCnPr/>
+                      <wps:spPr>
+                        <a:xfrm flipV="1">
+                          <a:off x="0" y="0"/>
+                          <a:ext cx="1162050" cy="381000"/>
+                        </a:xfrm>
+                        <a:prstGeom prst="straightConnector1">
+                          <a:avLst/>
+                        </a:prstGeom>
+                        <a:ln>
+                          <a:tailEnd type="arrow"/>
+                        </a:ln>
+                      </wps:spPr>
+                      <wps:style>
+                        <a:lnRef idx="2">
+                          <a:schemeClr val="accent1"/>
+                        </a:lnRef>
+                        <a:fillRef idx="0">
+                          <a:schemeClr val="accent1"/>
+                        </a:fillRef>
+                        <a:effectRef idx="1">
+                          <a:schemeClr val="accent1"/>
+                        </a:effectRef>
+                        <a:fontRef idx="minor">
+                          <a:schemeClr val="tx1"/>
+                        </a:fontRef>
+                      </wps:style>
+                      <wps:bodyPr/>
+                    </wps:wsp>
+                  </a:graphicData>
+                </a:graphic>
+                <wp14:sizeRelH relativeFrom="margin">
+                  <wp14:pctWidth>0</wp14:pctWidth>
+                </wp14:sizeRelH>
+                <wp14:sizeRelV relativeFrom="margin">
+                  <wp14:pctHeight>0</wp14:pctHeight>
+                </wp14:sizeRelV>
+              </wp:anchor>
+            </w:drawing>
+          </mc:Choice>
+          <mc:Fallback>
+            <w:pict>
+              <v:shape w14:anchorId="44C221BF" id="Straight Arrow Connector 17" o:spid="_x0000_s1026" type="#_x0000_t32" style="position:absolute;margin-left:108pt;margin-top:133.75pt;width:91.5pt;height:30pt;flip:y;z-index:251828736;visibility:visible;mso-wrap-style:square;mso-width-percent:0;mso-height-percent:0;mso-wrap-distance-left:9pt;mso-wrap-distance-top:0;mso-wrap-distance-right:9pt;mso-wrap-distance-bottom:0;mso-position-horizontal:absolute;mso-position-horizontal-relative:text;mso-position-vertical:absolute;mso-position-vertical-relative:text;mso-width-percent:0;mso-height-percent:0;mso-width-relative:margin;mso-height-relative:margin" o:gfxdata="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" strokecolor="#4f81bd [3204]" strokeweight="2pt">
+                <v:stroke endarrow="open"/>
+                <v:shadow on="t" color="black" opacity="24903f" origin=",.5" offset="0,.55556mm"/>
+              </v:shape>
+            </w:pict>
+          </mc:Fallback>
+        </mc:AlternateContent>
+      </w:r>
+      <w:r>
+        <w:rPr>
+          <w:sz w:val="22"/>
+          <w:lang w:val="en-US"/>
+        </w:rPr>
+        <mc:AlternateContent>
+          <mc:Choice Requires="wps">
+            <w:drawing>
+              <wp:anchor distT="0" distB="0" distL="114300" distR="114300" simplePos="0" relativeHeight="251748864" behindDoc="0" locked="0" layoutInCell="1" allowOverlap="1" wp14:anchorId="1EDEDDA4" wp14:editId="4CC499B0">
+                <wp:simplePos x="0" y="0"/>
+                <wp:positionH relativeFrom="column">
+                  <wp:posOffset>1371600</wp:posOffset>
+                </wp:positionH>
+                <wp:positionV relativeFrom="paragraph">
+                  <wp:posOffset>1362075</wp:posOffset>
+                </wp:positionV>
+                <wp:extent cx="1123950" cy="692150"/>
+                <wp:effectExtent l="38100" t="38100" r="57150" b="88900"/>
+                <wp:wrapNone/>
+                <wp:docPr id="16" name="Straight Arrow Connector 16"/>
+                <wp:cNvGraphicFramePr/>
+                <a:graphic xmlns:a="http://schemas.openxmlformats.org/drawingml/2006/main">
+                  <a:graphicData uri="http://schemas.microsoft.com/office/word/2010/wordprocessingShape">
+                    <wps:wsp>
+                      <wps:cNvCnPr/>
+                      <wps:spPr>
+                        <a:xfrm flipV="1">
+                          <a:off x="0" y="0"/>
+                          <a:ext cx="1123950" cy="692150"/>
+                        </a:xfrm>
+                        <a:prstGeom prst="straightConnector1">
+                          <a:avLst/>
+                        </a:prstGeom>
+                        <a:ln>
+                          <a:tailEnd type="arrow"/>
+                        </a:ln>
+                      </wps:spPr>
+                      <wps:style>
+                        <a:lnRef idx="2">
+                          <a:schemeClr val="accent1"/>
+                        </a:lnRef>
+                        <a:fillRef idx="0">
+                          <a:schemeClr val="accent1"/>
+                        </a:fillRef>
+                        <a:effectRef idx="1">
+                          <a:schemeClr val="accent1"/>
+                        </a:effectRef>
+                        <a:fontRef idx="minor">
+                          <a:schemeClr val="tx1"/>
+                        </a:fontRef>
+                      </wps:style>
+                      <wps:bodyPr/>
+                    </wps:wsp>
+                  </a:graphicData>
+                </a:graphic>
+                <wp14:sizeRelH relativeFrom="margin">
+                  <wp14:pctWidth>0</wp14:pctWidth>
+                </wp14:sizeRelH>
+                <wp14:sizeRelV relativeFrom="margin">
+                  <wp14:pctHeight>0</wp14:pctHeight>
+                </wp14:sizeRelV>
+              </wp:anchor>
+            </w:drawing>
+          </mc:Choice>
+          <mc:Fallback>
+            <w:pict>
+              <v:shape w14:anchorId="78AF4082" id="Straight Arrow Connector 16" o:spid="_x0000_s1026" type="#_x0000_t32" style="position:absolute;margin-left:108pt;margin-top:107.25pt;width:88.5pt;height:54.5pt;flip:y;z-index:251748864;visibility:visible;mso-wrap-style:square;mso-width-percent:0;mso-height-percent:0;mso-wrap-distance-left:9pt;mso-wrap-distance-top:0;mso-wrap-distance-right:9pt;mso-wrap-distance-bottom:0;mso-position-horizontal:absolute;mso-position-horizontal-relative:text;mso-position-vertical:absolute;mso-position-vertical-relative:text;mso-width-percent:0;mso-height-percent:0;mso-width-relative:margin;mso-height-relative:margin" o:gfxdata="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" strokecolor="#4f81bd [3204]" strokeweight="2pt">
+                <v:stroke endarrow="open"/>
+                <v:shadow on="t" color="black" opacity="24903f" origin=",.5" offset="0,.55556mm"/>
+              </v:shape>
+            </w:pict>
+          </mc:Fallback>
+        </mc:AlternateContent>
+      </w:r>
+      <w:r>
+        <w:rPr>
+          <w:sz w:val="22"/>
+          <w:lang w:val="en-US"/>
+        </w:rPr>
+        <mc:AlternateContent>
+          <mc:Choice Requires="wps">
+            <w:drawing>
+              <wp:anchor distT="0" distB="0" distL="114300" distR="114300" simplePos="0" relativeHeight="251668992" behindDoc="0" locked="0" layoutInCell="1" allowOverlap="1" wp14:anchorId="1BF6A38C" wp14:editId="17132DF7">
+                <wp:simplePos x="0" y="0"/>
+                <wp:positionH relativeFrom="column">
+                  <wp:posOffset>1371600</wp:posOffset>
+                </wp:positionH>
+                <wp:positionV relativeFrom="paragraph">
+                  <wp:posOffset>1025525</wp:posOffset>
+                </wp:positionV>
+                <wp:extent cx="1130300" cy="1003300"/>
+                <wp:effectExtent l="38100" t="38100" r="50800" b="82550"/>
+                <wp:wrapNone/>
+                <wp:docPr id="15" name="Straight Arrow Connector 15"/>
+                <wp:cNvGraphicFramePr/>
+                <a:graphic xmlns:a="http://schemas.openxmlformats.org/drawingml/2006/main">
+                  <a:graphicData uri="http://schemas.microsoft.com/office/word/2010/wordprocessingShape">
+                    <wps:wsp>
+                      <wps:cNvCnPr/>
+                      <wps:spPr>
+                        <a:xfrm flipV="1">
+                          <a:off x="0" y="0"/>
+                          <a:ext cx="1130300" cy="1003300"/>
+                        </a:xfrm>
+                        <a:prstGeom prst="straightConnector1">
+                          <a:avLst/>
+                        </a:prstGeom>
+                        <a:ln>
+                          <a:tailEnd type="arrow"/>
+                        </a:ln>
+                      </wps:spPr>
+                      <wps:style>
+                        <a:lnRef idx="2">
+                          <a:schemeClr val="accent1"/>
+                        </a:lnRef>
+                        <a:fillRef idx="0">
+                          <a:schemeClr val="accent1"/>
+                        </a:fillRef>
+                        <a:effectRef idx="1">
+                          <a:schemeClr val="accent1"/>
+                        </a:effectRef>
+                        <a:fontRef idx="minor">
+                          <a:schemeClr val="tx1"/>
+                        </a:fontRef>
+                      </wps:style>
+                      <wps:bodyPr/>
+                    </wps:wsp>
+                  </a:graphicData>
+                </a:graphic>
+                <wp14:sizeRelH relativeFrom="margin">
+                  <wp14:pctWidth>0</wp14:pctWidth>
+                </wp14:sizeRelH>
+                <wp14:sizeRelV relativeFrom="margin">
+                  <wp14:pctHeight>0</wp14:pctHeight>
+                </wp14:sizeRelV>
+              </wp:anchor>
+            </w:drawing>
+          </mc:Choice>
+          <mc:Fallback>
+            <w:pict>
+              <v:shape w14:anchorId="413F27D7" id="Straight Arrow Connector 15" o:spid="_x0000_s1026" type="#_x0000_t32" style="position:absolute;margin-left:108pt;margin-top:80.75pt;width:89pt;height:79pt;flip:y;z-index:251668992;visibility:visible;mso-wrap-style:square;mso-width-percent:0;mso-height-percent:0;mso-wrap-distance-left:9pt;mso-wrap-distance-top:0;mso-wrap-distance-right:9pt;mso-wrap-distance-bottom:0;mso-position-horizontal:absolute;mso-position-horizontal-relative:text;mso-position-vertical:absolute;mso-position-vertical-relative:text;mso-width-percent:0;mso-height-percent:0;mso-width-relative:margin;mso-height-relative:margin" o:gfxdata="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" strokecolor="#4f81bd [3204]" strokeweight="2pt">
+                <v:stroke endarrow="open"/>
+                <v:shadow on="t" color="black" opacity="24903f" origin=",.5" offset="0,.55556mm"/>
+              </v:shape>
+            </w:pict>
+          </mc:Fallback>
+        </mc:AlternateContent>
+      </w:r>
+      <w:r>
+        <w:rPr>
+          <w:noProof/>
+          <w:sz w:val="22"/>
+          <w:lang w:val="en-US"/>
+        </w:rPr>
+        <mc:AlternateContent>
+          <mc:Choice Requires="wps">
+            <w:drawing>
+              <wp:anchor distT="0" distB="0" distL="114300" distR="114300" simplePos="0" relativeHeight="251412992" behindDoc="0" locked="0" layoutInCell="1" allowOverlap="1" wp14:anchorId="12967F9D" wp14:editId="584AAAEF">
+                <wp:simplePos x="0" y="0"/>
+                <wp:positionH relativeFrom="column">
+                  <wp:posOffset>1231900</wp:posOffset>
+                </wp:positionH>
+                <wp:positionV relativeFrom="paragraph">
+                  <wp:posOffset>2471420</wp:posOffset>
+                </wp:positionV>
+                <wp:extent cx="1257300" cy="914400"/>
+                <wp:effectExtent l="0" t="0" r="0" b="6350"/>
+                <wp:wrapSquare wrapText="bothSides"/>
+                <wp:docPr id="72" name="Text Box 72"/>
+                <wp:cNvGraphicFramePr/>
+                <a:graphic xmlns:a="http://schemas.openxmlformats.org/drawingml/2006/main">
+                  <a:graphicData uri="http://schemas.microsoft.com/office/word/2010/wordprocessingShape">
+                    <wps:wsp>
+                      <wps:cNvSpPr txBox="1"/>
+                      <wps:spPr>
+                        <a:xfrm>
+                          <a:off x="0" y="0"/>
+                          <a:ext cx="1257300" cy="914400"/>
+                        </a:xfrm>
+                        <a:prstGeom prst="rect">
+                          <a:avLst/>
+                        </a:prstGeom>
+                        <a:noFill/>
+                        <a:ln>
+                          <a:noFill/>
+                        </a:ln>
+                        <a:effectLst/>
+                        <a:extLst>
+                          <a:ext uri="{C572A759-6A51-4108-AA02-DFA0A04FC94B}">
+                            <ma14:wrappingTextBoxFlag xmlns="" xmlns:mo="http://schemas.microsoft.com/office/mac/office/2008/main" xmlns:mv="urn:schemas-microsoft-com:mac:vml" xmlns:o="urn:schemas-microsoft-com:office:office" xmlns:v="urn:schemas-microsoft-com:vml" xmlns:w10="urn:schemas-microsoft-com:office:word" xmlns:w="http://schemas.openxmlformats.org/wordprocessingml/2006/main" xmlns:ma14="http://schemas.microsoft.com/office/mac/drawingml/2011/main"/>
+                          </a:ext>
+                        </a:extLst>
+                      </wps:spPr>
+                      <wps:style>
+                        <a:lnRef idx="0">
+                          <a:schemeClr val="accent1"/>
+                        </a:lnRef>
+                        <a:fillRef idx="0">
+                          <a:schemeClr val="accent1"/>
+                        </a:fillRef>
+                        <a:effectRef idx="0">
+                          <a:schemeClr val="accent1"/>
+                        </a:effectRef>
+                        <a:fontRef idx="minor">
+                          <a:schemeClr val="dk1"/>
+                        </a:fontRef>
+                      </wps:style>
+                      <wps:txbx>
+                        <w:txbxContent>
+                          <w:p>
+                            <w:pPr>
+                              <w:rPr>
+                                <w:sz w:val="20"/>
+                              </w:rPr>
+                            </w:pPr>
+                            <w:r>
+                              <w:rPr>
+                                <w:sz w:val="20"/>
+                              </w:rPr>
+                              <w:t xml:space="preserve">All nodes in the </w:t>
+                            </w:r>
+                            <w:r>
+                              <w:rPr>
+                                <w:sz w:val="20"/>
+                              </w:rPr>
+                              <w:t>Input layer and H</w:t>
+                            </w:r>
+                            <w:r>
+                              <w:rPr>
+                                <w:sz w:val="20"/>
+                              </w:rPr>
+                              <w:t>idden layer will use the sigmoid transfer function</w:t>
+                            </w:r>
+                          </w:p>
+                        </w:txbxContent>
+                      </wps:txbx>
+                      <wps:bodyPr rot="0" spcFirstLastPara="0" vertOverflow="overflow" horzOverflow="overflow" vert="horz" wrap="square" lIns="91440" tIns="45720" rIns="91440" bIns="45720" numCol="1" spcCol="0" rtlCol="0" fromWordArt="0" anchor="t" anchorCtr="0" forceAA="0" compatLnSpc="1">
+                        <a:prstTxWarp prst="textNoShape">
+                          <a:avLst/>
+                        </a:prstTxWarp>
+                        <a:noAutofit/>
+                      </wps:bodyPr>
+                    </wps:wsp>
+                  </a:graphicData>
+                </a:graphic>
+                <wp14:sizeRelV relativeFrom="margin">
+                  <wp14:pctHeight>0</wp14:pctHeight>
+                </wp14:sizeRelV>
+              </wp:anchor>
+            </w:drawing>
+          </mc:Choice>
+          <mc:Fallback>
+            <w:pict>
+              <v:shape w14:anchorId="12967F9D" id="Text Box 72" o:spid="_x0000_s1028" type="#_x0000_t202" style="position:absolute;margin-left:97pt;margin-top:194.6pt;width:99pt;height:1in;z-index:251412992;visibility:visible;mso-wrap-style:square;mso-height-percent:0;mso-wrap-distance-left:9pt;mso-wrap-distance-top:0;mso-wrap-distance-right:9pt;mso-wrap-distance-bottom:0;mso-position-horizontal:absolute;mso-position-horizontal-relative:text;mso-position-vertical:absolute;mso-position-vertical-relative:text;mso-height-percent:0;mso-height-relative:margin;v-text-anchor:top" o:gfxdata="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" filled="f" stroked="f">
+                <v:textbox>
+                  <w:txbxContent>
+                    <w:p>
+                      <w:pPr>
+                        <w:rPr>
+                          <w:sz w:val="20"/>
+                        </w:rPr>
+                      </w:pPr>
+                      <w:r>
+                        <w:rPr>
+                          <w:sz w:val="20"/>
+                        </w:rPr>
+                        <w:t xml:space="preserve">All nodes in the </w:t>
+                      </w:r>
+                      <w:r>
+                        <w:rPr>
+                          <w:sz w:val="20"/>
+                        </w:rPr>
+                        <w:t>Input layer and H</w:t>
+                      </w:r>
+                      <w:r>
+                        <w:rPr>
+                          <w:sz w:val="20"/>
+                        </w:rPr>
+                        <w:t>idden layer will use the sigmoid transfer function</w:t>
+                      </w:r>
+                    </w:p>
+                  </w:txbxContent>
+                </v:textbox>
+                <w10:wrap type="square"/>
+              </v:shape>
+            </w:pict>
+          </mc:Fallback>
+        </mc:AlternateContent>
+      </w:r>
+      <w:r>
+        <w:rPr>
+          <w:noProof/>
+          <w:sz w:val="22"/>
+          <w:lang w:val="en-US"/>
+        </w:rPr>
+        <mc:AlternateContent>
+          <mc:Choice Requires="wps">
+            <w:drawing>
+              <wp:anchor distT="0" distB="0" distL="114300" distR="114300" simplePos="0" relativeHeight="251450880" behindDoc="0" locked="0" layoutInCell="1" allowOverlap="1" wp14:anchorId="4FDC002E" wp14:editId="79B0BADE">
                 <wp:simplePos x="0" y="0"/>
                 <wp:positionH relativeFrom="column">
                   <wp:posOffset>1244600</wp:posOffset>
@@ -811,7 +1736,7 @@
           </mc:Choice>
           <mc:Fallback>
             <w:pict>
-              <v:oval w14:anchorId="2F6CCEF2" id="Oval 8" o:spid="_x0000_s1026" style="position:absolute;margin-left:98pt;margin-top:124.6pt;width:18pt;height:18pt;z-index:251750400;visibility:visible;mso-wrap-style:square;mso-width-percent:0;mso-height-percent:0;mso-wrap-distance-left:9pt;mso-wrap-distance-top:0;mso-wrap-distance-right:9pt;mso-wrap-distance-bottom:0;mso-position-horizontal:absolute;mso-position-horizontal-relative:text;mso-position-vertical:absolute;mso-position-vertical-relative:text;mso-width-percent:0;mso-height-percent:0;mso-width-relative:margin;mso-height-relative:margin;v-text-anchor:middle" o:gfxdata="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" fillcolor="#4f81bd [3204]" strokecolor="#4579b8 [3044]">
+              <v:oval w14:anchorId="41284110" id="Oval 8" o:spid="_x0000_s1026" style="position:absolute;margin-left:98pt;margin-top:124.6pt;width:18pt;height:18pt;z-index:251450880;visibility:visible;mso-wrap-style:square;mso-width-percent:0;mso-height-percent:0;mso-wrap-distance-left:9pt;mso-wrap-distance-top:0;mso-wrap-distance-right:9pt;mso-wrap-distance-bottom:0;mso-position-horizontal:absolute;mso-position-horizontal-relative:text;mso-position-vertical:absolute;mso-position-vertical-relative:text;mso-width-percent:0;mso-height-percent:0;mso-width-relative:margin;mso-height-relative:margin;v-text-anchor:middle" o:gfxdata="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" fillcolor="#4f81bd [3204]" strokecolor="#4579b8 [3044]">
                 <v:fill color2="#a7bfde [1620]" rotate="t" angle="180" focus="100%" type="gradient">
                   <o:fill v:ext="view" type="gradientUnscaled"/>
                 </v:fill>
@@ -831,7 +1756,7 @@
         <mc:AlternateContent>
           <mc:Choice Requires="wps">
             <w:drawing>
-              <wp:anchor distT="0" distB="0" distL="114300" distR="114300" simplePos="0" relativeHeight="251695104" behindDoc="0" locked="0" layoutInCell="1" allowOverlap="1" wp14:anchorId="4F15DBFF" wp14:editId="0BFDC59F">
+              <wp:anchor distT="0" distB="0" distL="114300" distR="114300" simplePos="0" relativeHeight="251444736" behindDoc="0" locked="0" layoutInCell="1" allowOverlap="1" wp14:anchorId="4F15DBFF" wp14:editId="0BFDC59F">
                 <wp:simplePos x="0" y="0"/>
                 <wp:positionH relativeFrom="column">
                   <wp:posOffset>1244600</wp:posOffset>
@@ -899,7 +1824,7 @@
                                 <wp:inline distT="0" distB="0" distL="0" distR="0" wp14:anchorId="2E5F1F6E" wp14:editId="04590D1C">
                                   <wp:extent cx="0" cy="0"/>
                                   <wp:effectExtent l="0" t="0" r="0" b="0"/>
-                                  <wp:docPr id="19" name="Picture 1"/>
+                                  <wp:docPr id="23" name="Picture 1"/>
                                   <wp:cNvGraphicFramePr>
                                     <a:graphicFrameLocks xmlns:a="http://schemas.openxmlformats.org/drawingml/2006/main" noChangeAspect="1"/>
                                   </wp:cNvGraphicFramePr>
@@ -967,7 +1892,7 @@
           </mc:Choice>
           <mc:Fallback>
             <w:pict>
-              <v:oval w14:anchorId="4F15DBFF" id="Oval 6" o:spid="_x0000_s1026" style="position:absolute;margin-left:98pt;margin-top:97.6pt;width:18pt;height:18pt;z-index:251695104;visibility:visible;mso-wrap-style:square;mso-width-percent:0;mso-height-percent:0;mso-wrap-distance-left:9pt;mso-wrap-distance-top:0;mso-wrap-distance-right:9pt;mso-wrap-distance-bottom:0;mso-position-horizontal:absolute;mso-position-horizontal-relative:text;mso-position-vertical:absolute;mso-position-vertical-relative:text;mso-width-percent:0;mso-height-percent:0;mso-width-relative:margin;mso-height-relative:margin;v-text-anchor:middle" o:gfxdata="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" fillcolor="#4f81bd [3204]" strokecolor="#4579b8 [3044]">
+              <v:oval w14:anchorId="4F15DBFF" id="Oval 6" o:spid="_x0000_s1029" style="position:absolute;margin-left:98pt;margin-top:97.6pt;width:18pt;height:18pt;z-index:251444736;visibility:visible;mso-wrap-style:square;mso-width-percent:0;mso-height-percent:0;mso-wrap-distance-left:9pt;mso-wrap-distance-top:0;mso-wrap-distance-right:9pt;mso-wrap-distance-bottom:0;mso-position-horizontal:absolute;mso-position-horizontal-relative:text;mso-position-vertical:absolute;mso-position-vertical-relative:text;mso-width-percent:0;mso-height-percent:0;mso-width-relative:margin;mso-height-relative:margin;v-text-anchor:middle" o:gfxdata="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" fillcolor="#4f81bd [3204]" strokecolor="#4579b8 [3044]">
                 <v:fill color2="#a7bfde [1620]" rotate="t" angle="180" focus="100%" type="gradient">
                   <o:fill v:ext="view" type="gradientUnscaled"/>
                 </v:fill>
@@ -990,7 +1915,7 @@
                           <wp:inline distT="0" distB="0" distL="0" distR="0" wp14:anchorId="2E5F1F6E" wp14:editId="04590D1C">
                             <wp:extent cx="0" cy="0"/>
                             <wp:effectExtent l="0" t="0" r="0" b="0"/>
-                            <wp:docPr id="19" name="Picture 1"/>
+                            <wp:docPr id="23" name="Picture 1"/>
                             <wp:cNvGraphicFramePr>
                               <a:graphicFrameLocks xmlns:a="http://schemas.openxmlformats.org/drawingml/2006/main" noChangeAspect="1"/>
                             </wp:cNvGraphicFramePr>
@@ -1053,7 +1978,7 @@
         <mc:AlternateContent>
           <mc:Choice Requires="wps">
             <w:drawing>
-              <wp:anchor distT="0" distB="0" distL="114300" distR="114300" simplePos="0" relativeHeight="251639808" behindDoc="0" locked="0" layoutInCell="1" allowOverlap="1" wp14:anchorId="41DF8E34" wp14:editId="219318B0">
+              <wp:anchor distT="0" distB="0" distL="114300" distR="114300" simplePos="0" relativeHeight="251437568" behindDoc="0" locked="0" layoutInCell="1" allowOverlap="1" wp14:anchorId="41DF8E34" wp14:editId="219318B0">
                 <wp:simplePos x="0" y="0"/>
                 <wp:positionH relativeFrom="column">
                   <wp:posOffset>1244600</wp:posOffset>
@@ -1123,7 +2048,7 @@
           </mc:Choice>
           <mc:Fallback>
             <w:pict>
-              <v:oval w14:anchorId="74183427" id="Oval 5" o:spid="_x0000_s1026" style="position:absolute;margin-left:98pt;margin-top:70.6pt;width:18pt;height:18pt;z-index:251639808;visibility:visible;mso-wrap-style:square;mso-width-percent:0;mso-height-percent:0;mso-wrap-distance-left:9pt;mso-wrap-distance-top:0;mso-wrap-distance-right:9pt;mso-wrap-distance-bottom:0;mso-position-horizontal:absolute;mso-position-horizontal-relative:text;mso-position-vertical:absolute;mso-position-vertical-relative:text;mso-width-percent:0;mso-height-percent:0;mso-width-relative:margin;mso-height-relative:margin;v-text-anchor:middle" o:gfxdata="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" fillcolor="#4f81bd [3204]" strokecolor="#4579b8 [3044]">
+              <v:oval w14:anchorId="612FC024" id="Oval 5" o:spid="_x0000_s1026" style="position:absolute;margin-left:98pt;margin-top:70.6pt;width:18pt;height:18pt;z-index:251437568;visibility:visible;mso-wrap-style:square;mso-width-percent:0;mso-height-percent:0;mso-wrap-distance-left:9pt;mso-wrap-distance-top:0;mso-wrap-distance-right:9pt;mso-wrap-distance-bottom:0;mso-position-horizontal:absolute;mso-position-horizontal-relative:text;mso-position-vertical:absolute;mso-position-vertical-relative:text;mso-width-percent:0;mso-height-percent:0;mso-width-relative:margin;mso-height-relative:margin;v-text-anchor:middle" o:gfxdata="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" fillcolor="#4f81bd [3204]" strokecolor="#4579b8 [3044]">
                 <v:fill color2="#a7bfde [1620]" rotate="t" angle="180" focus="100%" type="gradient">
                   <o:fill v:ext="view" type="gradientUnscaled"/>
                 </v:fill>
@@ -1143,7 +2068,7 @@
         <mc:AlternateContent>
           <mc:Choice Requires="wps">
             <w:drawing>
-              <wp:anchor distT="0" distB="0" distL="114300" distR="114300" simplePos="0" relativeHeight="251578368" behindDoc="0" locked="0" layoutInCell="1" allowOverlap="1" wp14:anchorId="4EC72CA1" wp14:editId="2326ED0F">
+              <wp:anchor distT="0" distB="0" distL="114300" distR="114300" simplePos="0" relativeHeight="251419136" behindDoc="0" locked="0" layoutInCell="1" allowOverlap="1" wp14:anchorId="4EC72CA1" wp14:editId="2326ED0F">
                 <wp:simplePos x="0" y="0"/>
                 <wp:positionH relativeFrom="column">
                   <wp:posOffset>1244600</wp:posOffset>
@@ -1213,7 +2138,7 @@
           </mc:Choice>
           <mc:Fallback>
             <w:pict>
-              <v:oval w14:anchorId="113E71CB" id="Oval 1" o:spid="_x0000_s1026" style="position:absolute;margin-left:98pt;margin-top:43.6pt;width:18pt;height:18pt;z-index:251578368;visibility:visible;mso-wrap-style:square;mso-width-percent:0;mso-height-percent:0;mso-wrap-distance-left:9pt;mso-wrap-distance-top:0;mso-wrap-distance-right:9pt;mso-wrap-distance-bottom:0;mso-position-horizontal:absolute;mso-position-horizontal-relative:text;mso-position-vertical:absolute;mso-position-vertical-relative:text;mso-width-percent:0;mso-height-percent:0;mso-width-relative:margin;mso-height-relative:margin;v-text-anchor:middle" o:gfxdata="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" fillcolor="#4f81bd [3204]" strokecolor="#4579b8 [3044]">
+              <v:oval w14:anchorId="2618D1D5" id="Oval 1" o:spid="_x0000_s1026" style="position:absolute;margin-left:98pt;margin-top:43.6pt;width:18pt;height:18pt;z-index:251419136;visibility:visible;mso-wrap-style:square;mso-width-percent:0;mso-height-percent:0;mso-wrap-distance-left:9pt;mso-wrap-distance-top:0;mso-wrap-distance-right:9pt;mso-wrap-distance-bottom:0;mso-position-horizontal:absolute;mso-position-horizontal-relative:text;mso-position-vertical:absolute;mso-position-vertical-relative:text;mso-width-percent:0;mso-height-percent:0;mso-width-relative:margin;mso-height-relative:margin;v-text-anchor:middle" o:gfxdata="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" fillcolor="#4f81bd [3204]" strokecolor="#4579b8 [3044]">
                 <v:fill color2="#a7bfde [1620]" rotate="t" angle="180" focus="100%" type="gradient">
                   <o:fill v:ext="view" type="gradientUnscaled"/>
                 </v:fill>
@@ -1233,7 +2158,7 @@
         <mc:AlternateContent>
           <mc:Choice Requires="wps">
             <w:drawing>
-              <wp:anchor distT="0" distB="0" distL="114300" distR="114300" simplePos="0" relativeHeight="251520000" behindDoc="0" locked="0" layoutInCell="1" allowOverlap="1" wp14:anchorId="0392E9F0" wp14:editId="2761191D">
+              <wp:anchor distT="0" distB="0" distL="114300" distR="114300" simplePos="0" relativeHeight="251406848" behindDoc="0" locked="0" layoutInCell="1" allowOverlap="1" wp14:anchorId="0392E9F0" wp14:editId="7D5932C4">
                 <wp:simplePos x="0" y="0"/>
                 <wp:positionH relativeFrom="column">
                   <wp:posOffset>234950</wp:posOffset>
@@ -1265,7 +2190,7 @@
                         <a:effectLst/>
                         <a:extLst>
                           <a:ext uri="{C572A759-6A51-4108-AA02-DFA0A04FC94B}">
-                            <ma14:wrappingTextBoxFlag xmlns:ma14="http://schemas.microsoft.com/office/mac/drawingml/2011/main" xmlns:w="http://schemas.openxmlformats.org/wordprocessingml/2006/main" xmlns:w10="urn:schemas-microsoft-com:office:word" xmlns:v="urn:schemas-microsoft-com:vml" xmlns:o="urn:schemas-microsoft-com:office:office" xmlns:mv="urn:schemas-microsoft-com:mac:vml" xmlns:mo="http://schemas.microsoft.com/office/mac/office/2008/main" xmlns=""/>
+                            <ma14:wrappingTextBoxFlag xmlns="" xmlns:mo="http://schemas.microsoft.com/office/mac/office/2008/main" xmlns:mv="urn:schemas-microsoft-com:mac:vml" xmlns:o="urn:schemas-microsoft-com:office:office" xmlns:v="urn:schemas-microsoft-com:vml" xmlns:w10="urn:schemas-microsoft-com:office:word" xmlns:w="http://schemas.openxmlformats.org/wordprocessingml/2006/main" xmlns:ma14="http://schemas.microsoft.com/office/mac/drawingml/2011/main"/>
                           </a:ext>
                         </a:extLst>
                       </wps:spPr>
@@ -1320,11 +2245,7 @@
           </mc:Choice>
           <mc:Fallback>
             <w:pict>
-              <v:shapetype w14:anchorId="0392E9F0" id="_x0000_t202" coordsize="21600,21600" o:spt="202" path="m,l,21600r21600,l21600,xe">
-                <v:stroke joinstyle="miter"/>
-                <v:path gradientshapeok="t" o:connecttype="rect"/>
-              </v:shapetype>
-              <v:shape id="Text Box 11" o:spid="_x0000_s1027" type="#_x0000_t202" style="position:absolute;margin-left:18.5pt;margin-top:43.75pt;width:71pt;height:21.5pt;z-index:251520000;visibility:visible;mso-wrap-style:square;mso-width-percent:0;mso-height-percent:0;mso-wrap-distance-left:9pt;mso-wrap-distance-top:0;mso-wrap-distance-right:9pt;mso-wrap-distance-bottom:0;mso-position-horizontal:absolute;mso-position-horizontal-relative:text;mso-position-vertical:absolute;mso-position-vertical-relative:text;mso-width-percent:0;mso-height-percent:0;mso-width-relative:margin;mso-height-relative:margin;v-text-anchor:top" o:gfxdata="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" filled="f" stroked="f">
+              <v:shape w14:anchorId="0392E9F0" id="Text Box 11" o:spid="_x0000_s1030" type="#_x0000_t202" style="position:absolute;margin-left:18.5pt;margin-top:43.75pt;width:71pt;height:21.5pt;z-index:251406848;visibility:visible;mso-wrap-style:square;mso-width-percent:0;mso-height-percent:0;mso-wrap-distance-left:9pt;mso-wrap-distance-top:0;mso-wrap-distance-right:9pt;mso-wrap-distance-bottom:0;mso-position-horizontal:absolute;mso-position-horizontal-relative:text;mso-position-vertical:absolute;mso-position-vertical-relative:text;mso-width-percent:0;mso-height-percent:0;mso-width-relative:margin;mso-height-relative:margin;v-text-anchor:top" o:gfxdata="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" filled="f" stroked="f">
                 <v:textbox>
                   <w:txbxContent>
                     <w:p>
@@ -1357,173 +2278,7 @@
         <mc:AlternateContent>
           <mc:Choice Requires="wps">
             <w:drawing>
-              <wp:anchor distT="0" distB="0" distL="114300" distR="114300" simplePos="0" relativeHeight="251581440" behindDoc="0" locked="0" layoutInCell="1" allowOverlap="1" wp14:anchorId="645DA31E" wp14:editId="530D3E02">
-                <wp:simplePos x="0" y="0"/>
-                <wp:positionH relativeFrom="column">
-                  <wp:posOffset>4114800</wp:posOffset>
-                </wp:positionH>
-                <wp:positionV relativeFrom="paragraph">
-                  <wp:posOffset>2280920</wp:posOffset>
-                </wp:positionV>
-                <wp:extent cx="1371600" cy="800100"/>
-                <wp:effectExtent l="0" t="0" r="0" b="12700"/>
-                <wp:wrapSquare wrapText="bothSides"/>
-                <wp:docPr id="73" name="Text Box 73"/>
-                <wp:cNvGraphicFramePr/>
-                <a:graphic xmlns:a="http://schemas.openxmlformats.org/drawingml/2006/main">
-                  <a:graphicData uri="http://schemas.microsoft.com/office/word/2010/wordprocessingShape">
-                    <wps:wsp>
-                      <wps:cNvSpPr txBox="1"/>
-                      <wps:spPr>
-                        <a:xfrm>
-                          <a:off x="0" y="0"/>
-                          <a:ext cx="1371600" cy="800100"/>
-                        </a:xfrm>
-                        <a:prstGeom prst="rect">
-                          <a:avLst/>
-                        </a:prstGeom>
-                        <a:noFill/>
-                        <a:ln>
-                          <a:noFill/>
-                        </a:ln>
-                        <a:effectLst/>
-                        <a:extLst>
-                          <a:ext uri="{C572A759-6A51-4108-AA02-DFA0A04FC94B}">
-                            <ma14:wrappingTextBoxFlag xmlns:ma14="http://schemas.microsoft.com/office/mac/drawingml/2011/main" xmlns:w="http://schemas.openxmlformats.org/wordprocessingml/2006/main" xmlns:w10="urn:schemas-microsoft-com:office:word" xmlns:v="urn:schemas-microsoft-com:vml" xmlns:o="urn:schemas-microsoft-com:office:office" xmlns:mv="urn:schemas-microsoft-com:mac:vml" xmlns:mo="http://schemas.microsoft.com/office/mac/office/2008/main" xmlns=""/>
-                          </a:ext>
-                        </a:extLst>
-                      </wps:spPr>
-                      <wps:style>
-                        <a:lnRef idx="0">
-                          <a:schemeClr val="accent1"/>
-                        </a:lnRef>
-                        <a:fillRef idx="0">
-                          <a:schemeClr val="accent1"/>
-                        </a:fillRef>
-                        <a:effectRef idx="0">
-                          <a:schemeClr val="accent1"/>
-                        </a:effectRef>
-                        <a:fontRef idx="minor">
-                          <a:schemeClr val="dk1"/>
-                        </a:fontRef>
-                      </wps:style>
-                      <wps:txbx>
-                        <w:txbxContent>
-                          <w:p>
-                            <w:pPr>
-                              <w:rPr>
-                                <w:sz w:val="20"/>
-                              </w:rPr>
-                            </w:pPr>
-                            <w:r>
-                              <w:rPr>
-                                <w:sz w:val="20"/>
-                              </w:rPr>
-                              <w:t>All nodes in the Output layer</w:t>
-                            </w:r>
-                            <w:r>
-                              <w:rPr>
-                                <w:sz w:val="20"/>
-                              </w:rPr>
-                              <w:t xml:space="preserve"> </w:t>
-                            </w:r>
-                            <w:r>
-                              <w:rPr>
-                                <w:sz w:val="20"/>
-                              </w:rPr>
-                              <w:t xml:space="preserve">will use the </w:t>
-                            </w:r>
-                            <w:proofErr w:type="spellStart"/>
-                            <w:r>
-                              <w:rPr>
-                                <w:sz w:val="20"/>
-                              </w:rPr>
-                              <w:t>hardlim</w:t>
-                            </w:r>
-                            <w:proofErr w:type="spellEnd"/>
-                            <w:r>
-                              <w:rPr>
-                                <w:sz w:val="20"/>
-                              </w:rPr>
-                              <w:t xml:space="preserve"> transfer function</w:t>
-                            </w:r>
-                          </w:p>
-                        </w:txbxContent>
-                      </wps:txbx>
-                      <wps:bodyPr rot="0" spcFirstLastPara="0" vertOverflow="overflow" horzOverflow="overflow" vert="horz" wrap="square" lIns="91440" tIns="45720" rIns="91440" bIns="45720" numCol="1" spcCol="0" rtlCol="0" fromWordArt="0" anchor="t" anchorCtr="0" forceAA="0" compatLnSpc="1">
-                        <a:prstTxWarp prst="textNoShape">
-                          <a:avLst/>
-                        </a:prstTxWarp>
-                        <a:noAutofit/>
-                      </wps:bodyPr>
-                    </wps:wsp>
-                  </a:graphicData>
-                </a:graphic>
-              </wp:anchor>
-            </w:drawing>
-          </mc:Choice>
-          <mc:Fallback>
-            <w:pict>
-              <v:shape w14:anchorId="645DA31E" id="Text Box 73" o:spid="_x0000_s1028" type="#_x0000_t202" style="position:absolute;margin-left:324pt;margin-top:179.6pt;width:108pt;height:63pt;z-index:251581440;visibility:visible;mso-wrap-style:square;mso-wrap-distance-left:9pt;mso-wrap-distance-top:0;mso-wrap-distance-right:9pt;mso-wrap-distance-bottom:0;mso-position-horizontal:absolute;mso-position-horizontal-relative:text;mso-position-vertical:absolute;mso-position-vertical-relative:text;v-text-anchor:top" o:gfxdata="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" filled="f" stroked="f">
-                <v:textbox>
-                  <w:txbxContent>
-                    <w:p>
-                      <w:pPr>
-                        <w:rPr>
-                          <w:sz w:val="20"/>
-                        </w:rPr>
-                      </w:pPr>
-                      <w:r>
-                        <w:rPr>
-                          <w:sz w:val="20"/>
-                        </w:rPr>
-                        <w:t>All nodes in the Output layer</w:t>
-                      </w:r>
-                      <w:r>
-                        <w:rPr>
-                          <w:sz w:val="20"/>
-                        </w:rPr>
-                        <w:t xml:space="preserve"> </w:t>
-                      </w:r>
-                      <w:r>
-                        <w:rPr>
-                          <w:sz w:val="20"/>
-                        </w:rPr>
-                        <w:t xml:space="preserve">will use the </w:t>
-                      </w:r>
-                      <w:proofErr w:type="spellStart"/>
-                      <w:r>
-                        <w:rPr>
-                          <w:sz w:val="20"/>
-                        </w:rPr>
-                        <w:t>hardlim</w:t>
-                      </w:r>
-                      <w:proofErr w:type="spellEnd"/>
-                      <w:r>
-                        <w:rPr>
-                          <w:sz w:val="20"/>
-                        </w:rPr>
-                        <w:t xml:space="preserve"> transfer function</w:t>
-                      </w:r>
-                    </w:p>
-                  </w:txbxContent>
-                </v:textbox>
-                <w10:wrap type="square"/>
-              </v:shape>
-            </w:pict>
-          </mc:Fallback>
-        </mc:AlternateContent>
-      </w:r>
-      <w:r>
-        <w:rPr>
-          <w:noProof/>
-          <w:sz w:val="22"/>
-          <w:lang w:val="en-US"/>
-        </w:rPr>
-        <mc:AlternateContent>
-          <mc:Choice Requires="wps">
-            <w:drawing>
-              <wp:anchor distT="0" distB="0" distL="114300" distR="114300" simplePos="0" relativeHeight="251584512" behindDoc="0" locked="0" layoutInCell="1" allowOverlap="1" wp14:anchorId="6C92B069" wp14:editId="3E10AFB7">
+              <wp:anchor distT="0" distB="0" distL="114300" distR="114300" simplePos="0" relativeHeight="251429376" behindDoc="0" locked="0" layoutInCell="1" allowOverlap="1" wp14:anchorId="6C92B069" wp14:editId="52513F50">
                 <wp:simplePos x="0" y="0"/>
                 <wp:positionH relativeFrom="column">
                   <wp:posOffset>2514600</wp:posOffset>
@@ -1555,7 +2310,7 @@
                         <a:effectLst/>
                         <a:extLst>
                           <a:ext uri="{C572A759-6A51-4108-AA02-DFA0A04FC94B}">
-                            <ma14:wrappingTextBoxFlag xmlns:ma14="http://schemas.microsoft.com/office/mac/drawingml/2011/main" xmlns:w="http://schemas.openxmlformats.org/wordprocessingml/2006/main" xmlns:w10="urn:schemas-microsoft-com:office:word" xmlns:v="urn:schemas-microsoft-com:vml" xmlns:o="urn:schemas-microsoft-com:office:office" xmlns:mv="urn:schemas-microsoft-com:mac:vml" xmlns:mo="http://schemas.microsoft.com/office/mac/office/2008/main" xmlns=""/>
+                            <ma14:wrappingTextBoxFlag xmlns="" xmlns:mo="http://schemas.microsoft.com/office/mac/office/2008/main" xmlns:mv="urn:schemas-microsoft-com:mac:vml" xmlns:o="urn:schemas-microsoft-com:office:office" xmlns:v="urn:schemas-microsoft-com:vml" xmlns:w10="urn:schemas-microsoft-com:office:word" xmlns:w="http://schemas.openxmlformats.org/wordprocessingml/2006/main" xmlns:ma14="http://schemas.microsoft.com/office/mac/drawingml/2011/main"/>
                           </a:ext>
                         </a:extLst>
                       </wps:spPr>
@@ -1604,7 +2359,14 @@
                               <w:rPr>
                                 <w:sz w:val="20"/>
                               </w:rPr>
-                              <w:t xml:space="preserve"> will be added on when calculating it</w:t>
+                              <w:t xml:space="preserve"> will be added on when calculating </w:t>
+                            </w:r>
+                            <w:proofErr w:type="gramStart"/>
+                            <w:r>
+                              <w:rPr>
+                                <w:sz w:val="20"/>
+                              </w:rPr>
+                              <w:t>it</w:t>
                             </w:r>
                             <w:r>
                               <w:rPr>
@@ -1617,7 +2379,14 @@
                               <w:rPr>
                                 <w:sz w:val="20"/>
                               </w:rPr>
-                              <w:t>s output</w:t>
+                              <w:t>s</w:t>
+                            </w:r>
+                            <w:proofErr w:type="gramEnd"/>
+                            <w:r>
+                              <w:rPr>
+                                <w:sz w:val="20"/>
+                              </w:rPr>
+                              <w:t xml:space="preserve"> output</w:t>
                             </w:r>
                             <w:r>
                               <w:rPr>
@@ -1645,7 +2414,7 @@
           </mc:Choice>
           <mc:Fallback>
             <w:pict>
-              <v:shape w14:anchorId="6C92B069" id="Text Box 74" o:spid="_x0000_s1029" type="#_x0000_t202" style="position:absolute;margin-left:198pt;margin-top:242.6pt;width:117pt;height:1in;z-index:251584512;visibility:visible;mso-wrap-style:square;mso-height-percent:0;mso-wrap-distance-left:9pt;mso-wrap-distance-top:0;mso-wrap-distance-right:9pt;mso-wrap-distance-bottom:0;mso-position-horizontal:absolute;mso-position-horizontal-relative:text;mso-position-vertical:absolute;mso-position-vertical-relative:text;mso-height-percent:0;mso-height-relative:margin;v-text-anchor:top" o:gfxdata="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" filled="f" stroked="f">
+              <v:shape w14:anchorId="6C92B069" id="Text Box 74" o:spid="_x0000_s1031" type="#_x0000_t202" style="position:absolute;margin-left:198pt;margin-top:242.6pt;width:117pt;height:1in;z-index:251429376;visibility:visible;mso-wrap-style:square;mso-height-percent:0;mso-wrap-distance-left:9pt;mso-wrap-distance-top:0;mso-wrap-distance-right:9pt;mso-wrap-distance-bottom:0;mso-position-horizontal:absolute;mso-position-horizontal-relative:text;mso-position-vertical:absolute;mso-position-vertical-relative:text;mso-height-percent:0;mso-height-relative:margin;v-text-anchor:top" o:gfxdata="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" filled="f" stroked="f">
                 <v:textbox>
                   <w:txbxContent>
                     <w:p>
@@ -1677,7 +2446,14 @@
                         <w:rPr>
                           <w:sz w:val="20"/>
                         </w:rPr>
-                        <w:t xml:space="preserve"> will be added on when calculating it</w:t>
+                        <w:t xml:space="preserve"> will be added on when calculating </w:t>
+                      </w:r>
+                      <w:proofErr w:type="gramStart"/>
+                      <w:r>
+                        <w:rPr>
+                          <w:sz w:val="20"/>
+                        </w:rPr>
+                        <w:t>it</w:t>
                       </w:r>
                       <w:r>
                         <w:rPr>
@@ -1690,7 +2466,14 @@
                         <w:rPr>
                           <w:sz w:val="20"/>
                         </w:rPr>
-                        <w:t>s output</w:t>
+                        <w:t>s</w:t>
+                      </w:r>
+                      <w:proofErr w:type="gramEnd"/>
+                      <w:r>
+                        <w:rPr>
+                          <w:sz w:val="20"/>
+                        </w:rPr>
+                        <w:t xml:space="preserve"> output</w:t>
                       </w:r>
                       <w:r>
                         <w:rPr>
@@ -1716,148 +2499,7 @@
         <mc:AlternateContent>
           <mc:Choice Requires="wps">
             <w:drawing>
-              <wp:anchor distT="0" distB="0" distL="114300" distR="114300" simplePos="0" relativeHeight="251523072" behindDoc="0" locked="0" layoutInCell="1" allowOverlap="1" wp14:anchorId="12967F9D" wp14:editId="2131C2EB">
-                <wp:simplePos x="0" y="0"/>
-                <wp:positionH relativeFrom="column">
-                  <wp:posOffset>1257300</wp:posOffset>
-                </wp:positionH>
-                <wp:positionV relativeFrom="paragraph">
-                  <wp:posOffset>2280920</wp:posOffset>
-                </wp:positionV>
-                <wp:extent cx="1257300" cy="914400"/>
-                <wp:effectExtent l="0" t="0" r="0" b="0"/>
-                <wp:wrapSquare wrapText="bothSides"/>
-                <wp:docPr id="72" name="Text Box 72"/>
-                <wp:cNvGraphicFramePr/>
-                <a:graphic xmlns:a="http://schemas.openxmlformats.org/drawingml/2006/main">
-                  <a:graphicData uri="http://schemas.microsoft.com/office/word/2010/wordprocessingShape">
-                    <wps:wsp>
-                      <wps:cNvSpPr txBox="1"/>
-                      <wps:spPr>
-                        <a:xfrm>
-                          <a:off x="0" y="0"/>
-                          <a:ext cx="1257300" cy="914400"/>
-                        </a:xfrm>
-                        <a:prstGeom prst="rect">
-                          <a:avLst/>
-                        </a:prstGeom>
-                        <a:noFill/>
-                        <a:ln>
-                          <a:noFill/>
-                        </a:ln>
-                        <a:effectLst/>
-                        <a:extLst>
-                          <a:ext uri="{C572A759-6A51-4108-AA02-DFA0A04FC94B}">
-                            <ma14:wrappingTextBoxFlag xmlns:ma14="http://schemas.microsoft.com/office/mac/drawingml/2011/main" xmlns:w="http://schemas.openxmlformats.org/wordprocessingml/2006/main" xmlns:w10="urn:schemas-microsoft-com:office:word" xmlns:v="urn:schemas-microsoft-com:vml" xmlns:o="urn:schemas-microsoft-com:office:office" xmlns:mv="urn:schemas-microsoft-com:mac:vml" xmlns:mo="http://schemas.microsoft.com/office/mac/office/2008/main" xmlns=""/>
-                          </a:ext>
-                        </a:extLst>
-                      </wps:spPr>
-                      <wps:style>
-                        <a:lnRef idx="0">
-                          <a:schemeClr val="accent1"/>
-                        </a:lnRef>
-                        <a:fillRef idx="0">
-                          <a:schemeClr val="accent1"/>
-                        </a:fillRef>
-                        <a:effectRef idx="0">
-                          <a:schemeClr val="accent1"/>
-                        </a:effectRef>
-                        <a:fontRef idx="minor">
-                          <a:schemeClr val="dk1"/>
-                        </a:fontRef>
-                      </wps:style>
-                      <wps:txbx>
-                        <w:txbxContent>
-                          <w:p>
-                            <w:pPr>
-                              <w:rPr>
-                                <w:sz w:val="20"/>
-                              </w:rPr>
-                            </w:pPr>
-                            <w:r>
-                              <w:rPr>
-                                <w:sz w:val="20"/>
-                              </w:rPr>
-                              <w:t xml:space="preserve">All nodes in the </w:t>
-                            </w:r>
-                            <w:r>
-                              <w:rPr>
-                                <w:sz w:val="20"/>
-                              </w:rPr>
-                              <w:t>Input layer and H</w:t>
-                            </w:r>
-                            <w:r>
-                              <w:rPr>
-                                <w:sz w:val="20"/>
-                              </w:rPr>
-                              <w:t>idden layer will use the sigmoid transfer function</w:t>
-                            </w:r>
-                          </w:p>
-                        </w:txbxContent>
-                      </wps:txbx>
-                      <wps:bodyPr rot="0" spcFirstLastPara="0" vertOverflow="overflow" horzOverflow="overflow" vert="horz" wrap="square" lIns="91440" tIns="45720" rIns="91440" bIns="45720" numCol="1" spcCol="0" rtlCol="0" fromWordArt="0" anchor="t" anchorCtr="0" forceAA="0" compatLnSpc="1">
-                        <a:prstTxWarp prst="textNoShape">
-                          <a:avLst/>
-                        </a:prstTxWarp>
-                        <a:noAutofit/>
-                      </wps:bodyPr>
-                    </wps:wsp>
-                  </a:graphicData>
-                </a:graphic>
-                <wp14:sizeRelV relativeFrom="margin">
-                  <wp14:pctHeight>0</wp14:pctHeight>
-                </wp14:sizeRelV>
-              </wp:anchor>
-            </w:drawing>
-          </mc:Choice>
-          <mc:Fallback>
-            <w:pict>
-              <v:shape w14:anchorId="12967F9D" id="Text Box 72" o:spid="_x0000_s1030" type="#_x0000_t202" style="position:absolute;margin-left:99pt;margin-top:179.6pt;width:99pt;height:1in;z-index:251523072;visibility:visible;mso-wrap-style:square;mso-height-percent:0;mso-wrap-distance-left:9pt;mso-wrap-distance-top:0;mso-wrap-distance-right:9pt;mso-wrap-distance-bottom:0;mso-position-horizontal:absolute;mso-position-horizontal-relative:text;mso-position-vertical:absolute;mso-position-vertical-relative:text;mso-height-percent:0;mso-height-relative:margin;v-text-anchor:top" o:gfxdata="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" filled="f" stroked="f">
-                <v:textbox>
-                  <w:txbxContent>
-                    <w:p>
-                      <w:pPr>
-                        <w:rPr>
-                          <w:sz w:val="20"/>
-                        </w:rPr>
-                      </w:pPr>
-                      <w:r>
-                        <w:rPr>
-                          <w:sz w:val="20"/>
-                        </w:rPr>
-                        <w:t xml:space="preserve">All nodes in the </w:t>
-                      </w:r>
-                      <w:r>
-                        <w:rPr>
-                          <w:sz w:val="20"/>
-                        </w:rPr>
-                        <w:t>Input layer and H</w:t>
-                      </w:r>
-                      <w:r>
-                        <w:rPr>
-                          <w:sz w:val="20"/>
-                        </w:rPr>
-                        <w:t>idden layer will use the sigmoid transfer function</w:t>
-                      </w:r>
-                    </w:p>
-                  </w:txbxContent>
-                </v:textbox>
-                <w10:wrap type="square"/>
-              </v:shape>
-            </w:pict>
-          </mc:Fallback>
-        </mc:AlternateContent>
-      </w:r>
-      <w:r>
-        <w:rPr>
-          <w:noProof/>
-          <w:sz w:val="22"/>
-          <w:lang w:val="en-US"/>
-        </w:rPr>
-        <mc:AlternateContent>
-          <mc:Choice Requires="wps">
-            <w:drawing>
-              <wp:anchor distT="0" distB="0" distL="114300" distR="114300" simplePos="0" relativeHeight="251751424" behindDoc="0" locked="0" layoutInCell="1" allowOverlap="1" wp14:anchorId="138A1FFE" wp14:editId="0D0F7722">
+              <wp:anchor distT="0" distB="0" distL="114300" distR="114300" simplePos="0" relativeHeight="251452928" behindDoc="0" locked="0" layoutInCell="1" allowOverlap="1" wp14:anchorId="138A1FFE" wp14:editId="0D0F7722">
                 <wp:simplePos x="0" y="0"/>
                 <wp:positionH relativeFrom="column">
                   <wp:posOffset>-228600</wp:posOffset>
@@ -1889,7 +2531,7 @@
                         <a:effectLst/>
                         <a:extLst>
                           <a:ext uri="{C572A759-6A51-4108-AA02-DFA0A04FC94B}">
-                            <ma14:wrappingTextBoxFlag xmlns:ma14="http://schemas.microsoft.com/office/mac/drawingml/2011/main" xmlns:w="http://schemas.openxmlformats.org/wordprocessingml/2006/main" xmlns:w10="urn:schemas-microsoft-com:office:word" xmlns:v="urn:schemas-microsoft-com:vml" xmlns:o="urn:schemas-microsoft-com:office:office" xmlns:mv="urn:schemas-microsoft-com:mac:vml" xmlns:mo="http://schemas.microsoft.com/office/mac/office/2008/main" xmlns=""/>
+                            <ma14:wrappingTextBoxFlag xmlns="" xmlns:mo="http://schemas.microsoft.com/office/mac/office/2008/main" xmlns:mv="urn:schemas-microsoft-com:mac:vml" xmlns:o="urn:schemas-microsoft-com:office:office" xmlns:v="urn:schemas-microsoft-com:vml" xmlns:w10="urn:schemas-microsoft-com:office:word" xmlns:w="http://schemas.openxmlformats.org/wordprocessingml/2006/main" xmlns:ma14="http://schemas.microsoft.com/office/mac/drawingml/2011/main"/>
                           </a:ext>
                         </a:extLst>
                       </wps:spPr>
@@ -1957,7 +2599,7 @@
           </mc:Choice>
           <mc:Fallback>
             <w:pict>
-              <v:shape w14:anchorId="138A1FFE" id="Text Box 12" o:spid="_x0000_s1031" type="#_x0000_t202" style="position:absolute;margin-left:-18pt;margin-top:71.6pt;width:108pt;height:19.75pt;z-index:251751424;visibility:visible;mso-wrap-style:square;mso-width-percent:0;mso-height-percent:0;mso-wrap-distance-left:9pt;mso-wrap-distance-top:0;mso-wrap-distance-right:9pt;mso-wrap-distance-bottom:0;mso-position-horizontal:absolute;mso-position-horizontal-relative:text;mso-position-vertical:absolute;mso-position-vertical-relative:text;mso-width-percent:0;mso-height-percent:0;mso-width-relative:margin;mso-height-relative:margin;v-text-anchor:top" o:gfxdata="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" filled="f" stroked="f">
+              <v:shape w14:anchorId="138A1FFE" id="Text Box 12" o:spid="_x0000_s1032" type="#_x0000_t202" style="position:absolute;margin-left:-18pt;margin-top:71.6pt;width:108pt;height:19.75pt;z-index:251452928;visibility:visible;mso-wrap-style:square;mso-width-percent:0;mso-height-percent:0;mso-wrap-distance-left:9pt;mso-wrap-distance-top:0;mso-wrap-distance-right:9pt;mso-wrap-distance-bottom:0;mso-position-horizontal:absolute;mso-position-horizontal-relative:text;mso-position-vertical:absolute;mso-position-vertical-relative:text;mso-width-percent:0;mso-height-percent:0;mso-width-relative:margin;mso-height-relative:margin;v-text-anchor:top" o:gfxdata="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" filled="f" stroked="f">
                 <v:textbox>
                   <w:txbxContent>
                     <w:p>
@@ -2003,7 +2645,7 @@
         <mc:AlternateContent>
           <mc:Choice Requires="wps">
             <w:drawing>
-              <wp:anchor distT="0" distB="0" distL="114300" distR="114300" simplePos="0" relativeHeight="251752448" behindDoc="0" locked="0" layoutInCell="1" allowOverlap="1" wp14:anchorId="12BD7A54" wp14:editId="255A0AF3">
+              <wp:anchor distT="0" distB="0" distL="114300" distR="114300" simplePos="0" relativeHeight="251454976" behindDoc="0" locked="0" layoutInCell="1" allowOverlap="1" wp14:anchorId="12BD7A54" wp14:editId="255A0AF3">
                 <wp:simplePos x="0" y="0"/>
                 <wp:positionH relativeFrom="column">
                   <wp:posOffset>0</wp:posOffset>
@@ -2035,7 +2677,7 @@
                         <a:effectLst/>
                         <a:extLst>
                           <a:ext uri="{C572A759-6A51-4108-AA02-DFA0A04FC94B}">
-                            <ma14:wrappingTextBoxFlag xmlns:ma14="http://schemas.microsoft.com/office/mac/drawingml/2011/main" xmlns:w="http://schemas.openxmlformats.org/wordprocessingml/2006/main" xmlns:w10="urn:schemas-microsoft-com:office:word" xmlns:v="urn:schemas-microsoft-com:vml" xmlns:o="urn:schemas-microsoft-com:office:office" xmlns:mv="urn:schemas-microsoft-com:mac:vml" xmlns:mo="http://schemas.microsoft.com/office/mac/office/2008/main" xmlns=""/>
+                            <ma14:wrappingTextBoxFlag xmlns="" xmlns:mo="http://schemas.microsoft.com/office/mac/office/2008/main" xmlns:mv="urn:schemas-microsoft-com:mac:vml" xmlns:o="urn:schemas-microsoft-com:office:office" xmlns:v="urn:schemas-microsoft-com:vml" xmlns:w10="urn:schemas-microsoft-com:office:word" xmlns:w="http://schemas.openxmlformats.org/wordprocessingml/2006/main" xmlns:ma14="http://schemas.microsoft.com/office/mac/drawingml/2011/main"/>
                           </a:ext>
                         </a:extLst>
                       </wps:spPr>
@@ -2090,7 +2732,7 @@
           </mc:Choice>
           <mc:Fallback>
             <w:pict>
-              <v:shape w14:anchorId="12BD7A54" id="Text Box 13" o:spid="_x0000_s1032" type="#_x0000_t202" style="position:absolute;margin-left:0;margin-top:98.6pt;width:90pt;height:19.75pt;z-index:251752448;visibility:visible;mso-wrap-style:square;mso-width-percent:0;mso-height-percent:0;mso-wrap-distance-left:9pt;mso-wrap-distance-top:0;mso-wrap-distance-right:9pt;mso-wrap-distance-bottom:0;mso-position-horizontal:absolute;mso-position-horizontal-relative:text;mso-position-vertical:absolute;mso-position-vertical-relative:text;mso-width-percent:0;mso-height-percent:0;mso-width-relative:margin;mso-height-relative:margin;v-text-anchor:top" o:gfxdata="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" filled="f" stroked="f">
+              <v:shape w14:anchorId="12BD7A54" id="Text Box 13" o:spid="_x0000_s1033" type="#_x0000_t202" style="position:absolute;margin-left:0;margin-top:98.6pt;width:90pt;height:19.75pt;z-index:251454976;visibility:visible;mso-wrap-style:square;mso-width-percent:0;mso-height-percent:0;mso-wrap-distance-left:9pt;mso-wrap-distance-top:0;mso-wrap-distance-right:9pt;mso-wrap-distance-bottom:0;mso-position-horizontal:absolute;mso-position-horizontal-relative:text;mso-position-vertical:absolute;mso-position-vertical-relative:text;mso-width-percent:0;mso-height-percent:0;mso-width-relative:margin;mso-height-relative:margin;v-text-anchor:top" o:gfxdata="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" filled="f" stroked="f">
                 <v:textbox>
                   <w:txbxContent>
                     <w:p>
@@ -2123,7 +2765,7 @@
         <mc:AlternateContent>
           <mc:Choice Requires="wps">
             <w:drawing>
-              <wp:anchor distT="0" distB="0" distL="114300" distR="114300" simplePos="0" relativeHeight="251753472" behindDoc="0" locked="0" layoutInCell="1" allowOverlap="1" wp14:anchorId="48265F21" wp14:editId="0A62DD94">
+              <wp:anchor distT="0" distB="0" distL="114300" distR="114300" simplePos="0" relativeHeight="251457024" behindDoc="0" locked="0" layoutInCell="1" allowOverlap="1" wp14:anchorId="48265F21" wp14:editId="0A62DD94">
                 <wp:simplePos x="0" y="0"/>
                 <wp:positionH relativeFrom="column">
                   <wp:posOffset>-800100</wp:posOffset>
@@ -2155,7 +2797,7 @@
                         <a:effectLst/>
                         <a:extLst>
                           <a:ext uri="{C572A759-6A51-4108-AA02-DFA0A04FC94B}">
-                            <ma14:wrappingTextBoxFlag xmlns:ma14="http://schemas.microsoft.com/office/mac/drawingml/2011/main" xmlns:w="http://schemas.openxmlformats.org/wordprocessingml/2006/main" xmlns:w10="urn:schemas-microsoft-com:office:word" xmlns:v="urn:schemas-microsoft-com:vml" xmlns:o="urn:schemas-microsoft-com:office:office" xmlns:mv="urn:schemas-microsoft-com:mac:vml" xmlns:mo="http://schemas.microsoft.com/office/mac/office/2008/main" xmlns=""/>
+                            <ma14:wrappingTextBoxFlag xmlns="" xmlns:mo="http://schemas.microsoft.com/office/mac/office/2008/main" xmlns:mv="urn:schemas-microsoft-com:mac:vml" xmlns:o="urn:schemas-microsoft-com:office:office" xmlns:v="urn:schemas-microsoft-com:vml" xmlns:w10="urn:schemas-microsoft-com:office:word" xmlns:w="http://schemas.openxmlformats.org/wordprocessingml/2006/main" xmlns:ma14="http://schemas.microsoft.com/office/mac/drawingml/2011/main"/>
                           </a:ext>
                         </a:extLst>
                       </wps:spPr>
@@ -2229,7 +2871,7 @@
           </mc:Choice>
           <mc:Fallback>
             <w:pict>
-              <v:shape w14:anchorId="48265F21" id="Text Box 14" o:spid="_x0000_s1033" type="#_x0000_t202" style="position:absolute;margin-left:-63pt;margin-top:125.6pt;width:153pt;height:19.75pt;z-index:251753472;visibility:visible;mso-wrap-style:square;mso-width-percent:0;mso-height-percent:0;mso-wrap-distance-left:9pt;mso-wrap-distance-top:0;mso-wrap-distance-right:9pt;mso-wrap-distance-bottom:0;mso-position-horizontal:absolute;mso-position-horizontal-relative:text;mso-position-vertical:absolute;mso-position-vertical-relative:text;mso-width-percent:0;mso-height-percent:0;mso-width-relative:margin;mso-height-relative:margin;v-text-anchor:top" o:gfxdata="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" filled="f" stroked="f">
+              <v:shape w14:anchorId="48265F21" id="Text Box 14" o:spid="_x0000_s1034" type="#_x0000_t202" style="position:absolute;margin-left:-63pt;margin-top:125.6pt;width:153pt;height:19.75pt;z-index:251457024;visibility:visible;mso-wrap-style:square;mso-width-percent:0;mso-height-percent:0;mso-wrap-distance-left:9pt;mso-wrap-distance-top:0;mso-wrap-distance-right:9pt;mso-wrap-distance-bottom:0;mso-position-horizontal:absolute;mso-position-horizontal-relative:text;mso-position-vertical:absolute;mso-position-vertical-relative:text;mso-width-percent:0;mso-height-percent:0;mso-width-relative:margin;mso-height-relative:margin;v-text-anchor:top" o:gfxdata="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" filled="f" stroked="f">
                 <v:textbox>
                   <w:txbxContent>
                     <w:p>
@@ -2282,7 +2924,7 @@
         <mc:AlternateContent>
           <mc:Choice Requires="wps">
             <w:drawing>
-              <wp:anchor distT="0" distB="0" distL="114300" distR="114300" simplePos="0" relativeHeight="251762688" behindDoc="0" locked="0" layoutInCell="1" allowOverlap="1" wp14:anchorId="2531FA80" wp14:editId="0DDB2D51">
+              <wp:anchor distT="0" distB="0" distL="114300" distR="114300" simplePos="0" relativeHeight="251468288" behindDoc="0" locked="0" layoutInCell="1" allowOverlap="1" wp14:anchorId="2531FA80" wp14:editId="0DDB2D51">
                 <wp:simplePos x="0" y="0"/>
                 <wp:positionH relativeFrom="column">
                   <wp:posOffset>2514600</wp:posOffset>
@@ -2314,7 +2956,7 @@
                         <a:effectLst/>
                         <a:extLst>
                           <a:ext uri="{C572A759-6A51-4108-AA02-DFA0A04FC94B}">
-                            <ma14:wrappingTextBoxFlag xmlns:ma14="http://schemas.microsoft.com/office/mac/drawingml/2011/main" xmlns:w="http://schemas.openxmlformats.org/wordprocessingml/2006/main" xmlns:w10="urn:schemas-microsoft-com:office:word" xmlns:v="urn:schemas-microsoft-com:vml" xmlns:o="urn:schemas-microsoft-com:office:office" xmlns:mv="urn:schemas-microsoft-com:mac:vml" xmlns:mo="http://schemas.microsoft.com/office/mac/office/2008/main" xmlns=""/>
+                            <ma14:wrappingTextBoxFlag xmlns="" xmlns:mo="http://schemas.microsoft.com/office/mac/office/2008/main" xmlns:mv="urn:schemas-microsoft-com:mac:vml" xmlns:o="urn:schemas-microsoft-com:office:office" xmlns:v="urn:schemas-microsoft-com:vml" xmlns:w10="urn:schemas-microsoft-com:office:word" xmlns:w="http://schemas.openxmlformats.org/wordprocessingml/2006/main" xmlns:ma14="http://schemas.microsoft.com/office/mac/drawingml/2011/main"/>
                           </a:ext>
                         </a:extLst>
                       </wps:spPr>
@@ -2384,7 +3026,7 @@
           </mc:Choice>
           <mc:Fallback>
             <w:pict>
-              <v:shape w14:anchorId="2531FA80" id="Text Box 33" o:spid="_x0000_s1034" type="#_x0000_t202" style="position:absolute;margin-left:198pt;margin-top:71.6pt;width:27pt;height:18pt;z-index:251762688;visibility:visible;mso-wrap-style:square;mso-width-percent:0;mso-height-percent:0;mso-wrap-distance-left:9pt;mso-wrap-distance-top:0;mso-wrap-distance-right:9pt;mso-wrap-distance-bottom:0;mso-position-horizontal:absolute;mso-position-horizontal-relative:text;mso-position-vertical:absolute;mso-position-vertical-relative:text;mso-width-percent:0;mso-height-percent:0;mso-width-relative:margin;mso-height-relative:margin;v-text-anchor:top" o:gfxdata="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" filled="f" stroked="f">
+              <v:shape w14:anchorId="2531FA80" id="Text Box 33" o:spid="_x0000_s1035" type="#_x0000_t202" style="position:absolute;margin-left:198pt;margin-top:71.6pt;width:27pt;height:18pt;z-index:251468288;visibility:visible;mso-wrap-style:square;mso-width-percent:0;mso-height-percent:0;mso-wrap-distance-left:9pt;mso-wrap-distance-top:0;mso-wrap-distance-right:9pt;mso-wrap-distance-bottom:0;mso-position-horizontal:absolute;mso-position-horizontal-relative:text;mso-position-vertical:absolute;mso-position-vertical-relative:text;mso-width-percent:0;mso-height-percent:0;mso-width-relative:margin;mso-height-relative:margin;v-text-anchor:top" o:gfxdata="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" filled="f" stroked="f">
                 <v:textbox>
                   <w:txbxContent>
                     <w:p>
@@ -2432,7 +3074,7 @@
         <mc:AlternateContent>
           <mc:Choice Requires="wps">
             <w:drawing>
-              <wp:anchor distT="0" distB="0" distL="114300" distR="114300" simplePos="0" relativeHeight="251758592" behindDoc="0" locked="0" layoutInCell="1" allowOverlap="1" wp14:anchorId="56555DDF" wp14:editId="2C6638E5">
+              <wp:anchor distT="0" distB="0" distL="114300" distR="114300" simplePos="0" relativeHeight="251463168" behindDoc="0" locked="0" layoutInCell="1" allowOverlap="1" wp14:anchorId="56555DDF" wp14:editId="2C6638E5">
                 <wp:simplePos x="0" y="0"/>
                 <wp:positionH relativeFrom="column">
                   <wp:posOffset>2514600</wp:posOffset>
@@ -2513,7 +3155,7 @@
           </mc:Choice>
           <mc:Fallback>
             <w:pict>
-              <v:oval w14:anchorId="56555DDF" id="Oval 27" o:spid="_x0000_s1035" style="position:absolute;margin-left:198pt;margin-top:71.6pt;width:18pt;height:18pt;z-index:251758592;visibility:visible;mso-wrap-style:square;mso-width-percent:0;mso-height-percent:0;mso-wrap-distance-left:9pt;mso-wrap-distance-top:0;mso-wrap-distance-right:9pt;mso-wrap-distance-bottom:0;mso-position-horizontal:absolute;mso-position-horizontal-relative:text;mso-position-vertical:absolute;mso-position-vertical-relative:text;mso-width-percent:0;mso-height-percent:0;mso-width-relative:margin;mso-height-relative:margin;v-text-anchor:middle" o:gfxdata="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" fillcolor="#4f81bd [3204]" strokecolor="#4579b8 [3044]">
+              <v:oval w14:anchorId="56555DDF" id="Oval 27" o:spid="_x0000_s1036" style="position:absolute;margin-left:198pt;margin-top:71.6pt;width:18pt;height:18pt;z-index:251463168;visibility:visible;mso-wrap-style:square;mso-width-percent:0;mso-height-percent:0;mso-wrap-distance-left:9pt;mso-wrap-distance-top:0;mso-wrap-distance-right:9pt;mso-wrap-distance-bottom:0;mso-position-horizontal:absolute;mso-position-horizontal-relative:text;mso-position-vertical:absolute;mso-position-vertical-relative:text;mso-width-percent:0;mso-height-percent:0;mso-width-relative:margin;mso-height-relative:margin;v-text-anchor:middle" o:gfxdata="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" fillcolor="#4f81bd [3204]" strokecolor="#4579b8 [3044]">
                 <v:fill color2="#a7bfde [1620]" rotate="t" angle="180" focus="100%" type="gradient">
                   <o:fill v:ext="view" type="gradientUnscaled"/>
                 </v:fill>
@@ -2545,7 +3187,7 @@
         <mc:AlternateContent>
           <mc:Choice Requires="wps">
             <w:drawing>
-              <wp:anchor distT="0" distB="0" distL="114300" distR="114300" simplePos="0" relativeHeight="251774976" behindDoc="0" locked="0" layoutInCell="1" allowOverlap="1" wp14:anchorId="6BB10C08" wp14:editId="68A17312">
+              <wp:anchor distT="0" distB="0" distL="114300" distR="114300" simplePos="0" relativeHeight="251481600" behindDoc="0" locked="0" layoutInCell="1" allowOverlap="1" wp14:anchorId="6BB10C08" wp14:editId="68A17312">
                 <wp:simplePos x="0" y="0"/>
                 <wp:positionH relativeFrom="column">
                   <wp:posOffset>1371600</wp:posOffset>
@@ -2600,11 +3242,7 @@
           </mc:Choice>
           <mc:Fallback>
             <w:pict>
-              <v:shapetype w14:anchorId="3D6C21BE" id="_x0000_t32" coordsize="21600,21600" o:spt="32" o:oned="t" path="m,l21600,21600e" filled="f">
-                <v:path arrowok="t" fillok="f" o:connecttype="none"/>
-                <o:lock v:ext="edit" shapetype="t"/>
-              </v:shapetype>
-              <v:shape id="Straight Arrow Connector 47" o:spid="_x0000_s1026" type="#_x0000_t32" style="position:absolute;margin-left:108pt;margin-top:80.6pt;width:90pt;height:27pt;flip:y;z-index:251774976;visibility:visible;mso-wrap-style:square;mso-width-percent:0;mso-wrap-distance-left:9pt;mso-wrap-distance-top:0;mso-wrap-distance-right:9pt;mso-wrap-distance-bottom:0;mso-position-horizontal:absolute;mso-position-horizontal-relative:text;mso-position-vertical:absolute;mso-position-vertical-relative:text;mso-width-percent:0;mso-width-relative:margin" o:gfxdata="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" strokecolor="#4f81bd [3204]" strokeweight="2pt">
+              <v:shape w14:anchorId="7A2D9470" id="Straight Arrow Connector 47" o:spid="_x0000_s1026" type="#_x0000_t32" style="position:absolute;margin-left:108pt;margin-top:80.6pt;width:90pt;height:27pt;flip:y;z-index:251481600;visibility:visible;mso-wrap-style:square;mso-width-percent:0;mso-wrap-distance-left:9pt;mso-wrap-distance-top:0;mso-wrap-distance-right:9pt;mso-wrap-distance-bottom:0;mso-position-horizontal:absolute;mso-position-horizontal-relative:text;mso-position-vertical:absolute;mso-position-vertical-relative:text;mso-width-percent:0;mso-width-relative:margin" o:gfxdata="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" strokecolor="#4f81bd [3204]" strokeweight="2pt">
                 <v:stroke endarrow="open"/>
                 <v:shadow on="t" color="black" opacity="24903f" origin=",.5" offset="0,.55556mm"/>
               </v:shape>
@@ -2622,7 +3260,7 @@
         <mc:AlternateContent>
           <mc:Choice Requires="wps">
             <w:drawing>
-              <wp:anchor distT="0" distB="0" distL="114300" distR="114300" simplePos="0" relativeHeight="251790336" behindDoc="0" locked="0" layoutInCell="1" allowOverlap="1" wp14:anchorId="1F15060E" wp14:editId="14C85721">
+              <wp:anchor distT="0" distB="0" distL="114300" distR="114300" simplePos="0" relativeHeight="251509248" behindDoc="0" locked="0" layoutInCell="1" allowOverlap="1" wp14:anchorId="1F15060E" wp14:editId="14C85721">
                 <wp:simplePos x="0" y="0"/>
                 <wp:positionH relativeFrom="column">
                   <wp:posOffset>2743200</wp:posOffset>
@@ -2674,7 +3312,7 @@
           </mc:Choice>
           <mc:Fallback>
             <w:pict>
-              <v:shape w14:anchorId="1CE45CFD" id="Straight Arrow Connector 71" o:spid="_x0000_s1026" type="#_x0000_t32" style="position:absolute;margin-left:3in;margin-top:134.6pt;width:135pt;height:27pt;flip:y;z-index:251790336;visibility:visible;mso-wrap-style:square;mso-wrap-distance-left:9pt;mso-wrap-distance-top:0;mso-wrap-distance-right:9pt;mso-wrap-distance-bottom:0;mso-position-horizontal:absolute;mso-position-horizontal-relative:text;mso-position-vertical:absolute;mso-position-vertical-relative:text" o:gfxdata="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" strokecolor="#4f81bd [3204]" strokeweight="2pt">
+              <v:shape w14:anchorId="5B4FFBB6" id="Straight Arrow Connector 71" o:spid="_x0000_s1026" type="#_x0000_t32" style="position:absolute;margin-left:3in;margin-top:134.6pt;width:135pt;height:27pt;flip:y;z-index:251509248;visibility:visible;mso-wrap-style:square;mso-wrap-distance-left:9pt;mso-wrap-distance-top:0;mso-wrap-distance-right:9pt;mso-wrap-distance-bottom:0;mso-position-horizontal:absolute;mso-position-horizontal-relative:text;mso-position-vertical:absolute;mso-position-vertical-relative:text" o:gfxdata="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" strokecolor="#4f81bd [3204]" strokeweight="2pt">
                 <v:stroke endarrow="open"/>
                 <v:shadow on="t" color="black" opacity="24903f" origin=",.5" offset="0,.55556mm"/>
               </v:shape>
@@ -2692,7 +3330,7 @@
         <mc:AlternateContent>
           <mc:Choice Requires="wps">
             <w:drawing>
-              <wp:anchor distT="0" distB="0" distL="114300" distR="114300" simplePos="0" relativeHeight="251789312" behindDoc="0" locked="0" layoutInCell="1" allowOverlap="1" wp14:anchorId="5231E501" wp14:editId="64C33B71">
+              <wp:anchor distT="0" distB="0" distL="114300" distR="114300" simplePos="0" relativeHeight="251507200" behindDoc="0" locked="0" layoutInCell="1" allowOverlap="1" wp14:anchorId="5231E501" wp14:editId="64C33B71">
                 <wp:simplePos x="0" y="0"/>
                 <wp:positionH relativeFrom="column">
                   <wp:posOffset>2743200</wp:posOffset>
@@ -2744,7 +3382,7 @@
           </mc:Choice>
           <mc:Fallback>
             <w:pict>
-              <v:shape w14:anchorId="4303AFD9" id="Straight Arrow Connector 70" o:spid="_x0000_s1026" type="#_x0000_t32" style="position:absolute;margin-left:3in;margin-top:107.6pt;width:135pt;height:54pt;flip:y;z-index:251789312;visibility:visible;mso-wrap-style:square;mso-wrap-distance-left:9pt;mso-wrap-distance-top:0;mso-wrap-distance-right:9pt;mso-wrap-distance-bottom:0;mso-position-horizontal:absolute;mso-position-horizontal-relative:text;mso-position-vertical:absolute;mso-position-vertical-relative:text" o:gfxdata="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" strokecolor="#4f81bd [3204]" strokeweight="2pt">
+              <v:shape w14:anchorId="20D24687" id="Straight Arrow Connector 70" o:spid="_x0000_s1026" type="#_x0000_t32" style="position:absolute;margin-left:3in;margin-top:107.6pt;width:135pt;height:54pt;flip:y;z-index:251507200;visibility:visible;mso-wrap-style:square;mso-wrap-distance-left:9pt;mso-wrap-distance-top:0;mso-wrap-distance-right:9pt;mso-wrap-distance-bottom:0;mso-position-horizontal:absolute;mso-position-horizontal-relative:text;mso-position-vertical:absolute;mso-position-vertical-relative:text" o:gfxdata="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" strokecolor="#4f81bd [3204]" strokeweight="2pt">
                 <v:stroke endarrow="open"/>
                 <v:shadow on="t" color="black" opacity="24903f" origin=",.5" offset="0,.55556mm"/>
               </v:shape>
@@ -2762,7 +3400,7 @@
         <mc:AlternateContent>
           <mc:Choice Requires="wps">
             <w:drawing>
-              <wp:anchor distT="0" distB="0" distL="114300" distR="114300" simplePos="0" relativeHeight="251788288" behindDoc="0" locked="0" layoutInCell="1" allowOverlap="1" wp14:anchorId="16D60606" wp14:editId="30CC4F92">
+              <wp:anchor distT="0" distB="0" distL="114300" distR="114300" simplePos="0" relativeHeight="251505152" behindDoc="0" locked="0" layoutInCell="1" allowOverlap="1" wp14:anchorId="16D60606" wp14:editId="30CC4F92">
                 <wp:simplePos x="0" y="0"/>
                 <wp:positionH relativeFrom="column">
                   <wp:posOffset>2743200</wp:posOffset>
@@ -2814,7 +3452,7 @@
           </mc:Choice>
           <mc:Fallback>
             <w:pict>
-              <v:shape w14:anchorId="614804B1" id="Straight Arrow Connector 69" o:spid="_x0000_s1026" type="#_x0000_t32" style="position:absolute;margin-left:3in;margin-top:134.6pt;width:135pt;height:0;z-index:251788288;visibility:visible;mso-wrap-style:square;mso-wrap-distance-left:9pt;mso-wrap-distance-top:0;mso-wrap-distance-right:9pt;mso-wrap-distance-bottom:0;mso-position-horizontal:absolute;mso-position-horizontal-relative:text;mso-position-vertical:absolute;mso-position-vertical-relative:text" o:gfxdata="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" strokecolor="#4f81bd [3204]" strokeweight="2pt">
+              <v:shape w14:anchorId="128BCD03" id="Straight Arrow Connector 69" o:spid="_x0000_s1026" type="#_x0000_t32" style="position:absolute;margin-left:3in;margin-top:134.6pt;width:135pt;height:0;z-index:251505152;visibility:visible;mso-wrap-style:square;mso-wrap-distance-left:9pt;mso-wrap-distance-top:0;mso-wrap-distance-right:9pt;mso-wrap-distance-bottom:0;mso-position-horizontal:absolute;mso-position-horizontal-relative:text;mso-position-vertical:absolute;mso-position-vertical-relative:text" o:gfxdata="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" strokecolor="#4f81bd [3204]" strokeweight="2pt">
                 <v:stroke endarrow="open"/>
                 <v:shadow on="t" color="black" opacity="24903f" origin=",.5" offset="0,.55556mm"/>
               </v:shape>
@@ -2832,7 +3470,7 @@
         <mc:AlternateContent>
           <mc:Choice Requires="wps">
             <w:drawing>
-              <wp:anchor distT="0" distB="0" distL="114300" distR="114300" simplePos="0" relativeHeight="251787264" behindDoc="0" locked="0" layoutInCell="1" allowOverlap="1" wp14:anchorId="4D932A51" wp14:editId="29154EA2">
+              <wp:anchor distT="0" distB="0" distL="114300" distR="114300" simplePos="0" relativeHeight="251503104" behindDoc="0" locked="0" layoutInCell="1" allowOverlap="1" wp14:anchorId="4D932A51" wp14:editId="29154EA2">
                 <wp:simplePos x="0" y="0"/>
                 <wp:positionH relativeFrom="column">
                   <wp:posOffset>2743200</wp:posOffset>
@@ -2884,7 +3522,7 @@
           </mc:Choice>
           <mc:Fallback>
             <w:pict>
-              <v:shape w14:anchorId="420F8594" id="Straight Arrow Connector 68" o:spid="_x0000_s1026" type="#_x0000_t32" style="position:absolute;margin-left:3in;margin-top:107.6pt;width:135pt;height:27pt;flip:y;z-index:251787264;visibility:visible;mso-wrap-style:square;mso-wrap-distance-left:9pt;mso-wrap-distance-top:0;mso-wrap-distance-right:9pt;mso-wrap-distance-bottom:0;mso-position-horizontal:absolute;mso-position-horizontal-relative:text;mso-position-vertical:absolute;mso-position-vertical-relative:text" o:gfxdata="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" strokecolor="#4f81bd [3204]" strokeweight="2pt">
+              <v:shape w14:anchorId="448B0808" id="Straight Arrow Connector 68" o:spid="_x0000_s1026" type="#_x0000_t32" style="position:absolute;margin-left:3in;margin-top:107.6pt;width:135pt;height:27pt;flip:y;z-index:251503104;visibility:visible;mso-wrap-style:square;mso-wrap-distance-left:9pt;mso-wrap-distance-top:0;mso-wrap-distance-right:9pt;mso-wrap-distance-bottom:0;mso-position-horizontal:absolute;mso-position-horizontal-relative:text;mso-position-vertical:absolute;mso-position-vertical-relative:text" o:gfxdata="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" strokecolor="#4f81bd [3204]" strokeweight="2pt">
                 <v:stroke endarrow="open"/>
                 <v:shadow on="t" color="black" opacity="24903f" origin=",.5" offset="0,.55556mm"/>
               </v:shape>
@@ -2902,7 +3540,7 @@
         <mc:AlternateContent>
           <mc:Choice Requires="wps">
             <w:drawing>
-              <wp:anchor distT="0" distB="0" distL="114300" distR="114300" simplePos="0" relativeHeight="251786240" behindDoc="0" locked="0" layoutInCell="1" allowOverlap="1" wp14:anchorId="5C6BE366" wp14:editId="31767857">
+              <wp:anchor distT="0" distB="0" distL="114300" distR="114300" simplePos="0" relativeHeight="251501056" behindDoc="0" locked="0" layoutInCell="1" allowOverlap="1" wp14:anchorId="5C6BE366" wp14:editId="31767857">
                 <wp:simplePos x="0" y="0"/>
                 <wp:positionH relativeFrom="column">
                   <wp:posOffset>2743200</wp:posOffset>
@@ -2954,7 +3592,7 @@
           </mc:Choice>
           <mc:Fallback>
             <w:pict>
-              <v:shape w14:anchorId="7A83F192" id="Straight Arrow Connector 67" o:spid="_x0000_s1026" type="#_x0000_t32" style="position:absolute;margin-left:3in;margin-top:107.6pt;width:135pt;height:27pt;z-index:251786240;visibility:visible;mso-wrap-style:square;mso-wrap-distance-left:9pt;mso-wrap-distance-top:0;mso-wrap-distance-right:9pt;mso-wrap-distance-bottom:0;mso-position-horizontal:absolute;mso-position-horizontal-relative:text;mso-position-vertical:absolute;mso-position-vertical-relative:text" o:gfxdata="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" strokecolor="#4f81bd [3204]" strokeweight="2pt">
+              <v:shape w14:anchorId="677EC544" id="Straight Arrow Connector 67" o:spid="_x0000_s1026" type="#_x0000_t32" style="position:absolute;margin-left:3in;margin-top:107.6pt;width:135pt;height:27pt;z-index:251501056;visibility:visible;mso-wrap-style:square;mso-wrap-distance-left:9pt;mso-wrap-distance-top:0;mso-wrap-distance-right:9pt;mso-wrap-distance-bottom:0;mso-position-horizontal:absolute;mso-position-horizontal-relative:text;mso-position-vertical:absolute;mso-position-vertical-relative:text" o:gfxdata="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" strokecolor="#4f81bd [3204]" strokeweight="2pt">
                 <v:stroke endarrow="open"/>
                 <v:shadow on="t" color="black" opacity="24903f" origin=",.5" offset="0,.55556mm"/>
               </v:shape>
@@ -2972,7 +3610,7 @@
         <mc:AlternateContent>
           <mc:Choice Requires="wps">
             <w:drawing>
-              <wp:anchor distT="0" distB="0" distL="114300" distR="114300" simplePos="0" relativeHeight="251785216" behindDoc="0" locked="0" layoutInCell="1" allowOverlap="1" wp14:anchorId="03773506" wp14:editId="28F37321">
+              <wp:anchor distT="0" distB="0" distL="114300" distR="114300" simplePos="0" relativeHeight="251499008" behindDoc="0" locked="0" layoutInCell="1" allowOverlap="1" wp14:anchorId="03773506" wp14:editId="28F37321">
                 <wp:simplePos x="0" y="0"/>
                 <wp:positionH relativeFrom="column">
                   <wp:posOffset>2743200</wp:posOffset>
@@ -3024,7 +3662,7 @@
           </mc:Choice>
           <mc:Fallback>
             <w:pict>
-              <v:shape w14:anchorId="3A508A7E" id="Straight Arrow Connector 66" o:spid="_x0000_s1026" type="#_x0000_t32" style="position:absolute;margin-left:3in;margin-top:107.6pt;width:135pt;height:0;z-index:251785216;visibility:visible;mso-wrap-style:square;mso-wrap-distance-left:9pt;mso-wrap-distance-top:0;mso-wrap-distance-right:9pt;mso-wrap-distance-bottom:0;mso-position-horizontal:absolute;mso-position-horizontal-relative:text;mso-position-vertical:absolute;mso-position-vertical-relative:text" o:gfxdata="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" strokecolor="#4f81bd [3204]" strokeweight="2pt">
+              <v:shape w14:anchorId="58596CD9" id="Straight Arrow Connector 66" o:spid="_x0000_s1026" type="#_x0000_t32" style="position:absolute;margin-left:3in;margin-top:107.6pt;width:135pt;height:0;z-index:251499008;visibility:visible;mso-wrap-style:square;mso-wrap-distance-left:9pt;mso-wrap-distance-top:0;mso-wrap-distance-right:9pt;mso-wrap-distance-bottom:0;mso-position-horizontal:absolute;mso-position-horizontal-relative:text;mso-position-vertical:absolute;mso-position-vertical-relative:text" o:gfxdata="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" strokecolor="#4f81bd [3204]" strokeweight="2pt">
                 <v:stroke endarrow="open"/>
                 <v:shadow on="t" color="black" opacity="24903f" origin=",.5" offset="0,.55556mm"/>
               </v:shape>
@@ -3042,7 +3680,7 @@
         <mc:AlternateContent>
           <mc:Choice Requires="wps">
             <w:drawing>
-              <wp:anchor distT="0" distB="0" distL="114300" distR="114300" simplePos="0" relativeHeight="251784192" behindDoc="0" locked="0" layoutInCell="1" allowOverlap="1" wp14:anchorId="1DCB8447" wp14:editId="1E948472">
+              <wp:anchor distT="0" distB="0" distL="114300" distR="114300" simplePos="0" relativeHeight="251496960" behindDoc="0" locked="0" layoutInCell="1" allowOverlap="1" wp14:anchorId="1DCB8447" wp14:editId="1E948472">
                 <wp:simplePos x="0" y="0"/>
                 <wp:positionH relativeFrom="column">
                   <wp:posOffset>2743200</wp:posOffset>
@@ -3094,7 +3732,7 @@
           </mc:Choice>
           <mc:Fallback>
             <w:pict>
-              <v:shape w14:anchorId="15AD0190" id="Straight Arrow Connector 65" o:spid="_x0000_s1026" type="#_x0000_t32" style="position:absolute;margin-left:3in;margin-top:80.6pt;width:135pt;height:54pt;z-index:251784192;visibility:visible;mso-wrap-style:square;mso-wrap-distance-left:9pt;mso-wrap-distance-top:0;mso-wrap-distance-right:9pt;mso-wrap-distance-bottom:0;mso-position-horizontal:absolute;mso-position-horizontal-relative:text;mso-position-vertical:absolute;mso-position-vertical-relative:text" o:gfxdata="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" strokecolor="#4f81bd [3204]" strokeweight="2pt">
+              <v:shape w14:anchorId="00134E5F" id="Straight Arrow Connector 65" o:spid="_x0000_s1026" type="#_x0000_t32" style="position:absolute;margin-left:3in;margin-top:80.6pt;width:135pt;height:54pt;z-index:251496960;visibility:visible;mso-wrap-style:square;mso-wrap-distance-left:9pt;mso-wrap-distance-top:0;mso-wrap-distance-right:9pt;mso-wrap-distance-bottom:0;mso-position-horizontal:absolute;mso-position-horizontal-relative:text;mso-position-vertical:absolute;mso-position-vertical-relative:text" o:gfxdata="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" strokecolor="#4f81bd [3204]" strokeweight="2pt">
                 <v:stroke endarrow="open"/>
                 <v:shadow on="t" color="black" opacity="24903f" origin=",.5" offset="0,.55556mm"/>
               </v:shape>
@@ -3112,7 +3750,7 @@
         <mc:AlternateContent>
           <mc:Choice Requires="wps">
             <w:drawing>
-              <wp:anchor distT="0" distB="0" distL="114300" distR="114300" simplePos="0" relativeHeight="251783168" behindDoc="0" locked="0" layoutInCell="1" allowOverlap="1" wp14:anchorId="2F23B883" wp14:editId="42A9B985">
+              <wp:anchor distT="0" distB="0" distL="114300" distR="114300" simplePos="0" relativeHeight="251494912" behindDoc="0" locked="0" layoutInCell="1" allowOverlap="1" wp14:anchorId="2F23B883" wp14:editId="42A9B985">
                 <wp:simplePos x="0" y="0"/>
                 <wp:positionH relativeFrom="column">
                   <wp:posOffset>2743200</wp:posOffset>
@@ -3164,7 +3802,7 @@
           </mc:Choice>
           <mc:Fallback>
             <w:pict>
-              <v:shape w14:anchorId="2543DFB3" id="Straight Arrow Connector 64" o:spid="_x0000_s1026" type="#_x0000_t32" style="position:absolute;margin-left:3in;margin-top:80.6pt;width:135pt;height:27pt;z-index:251783168;visibility:visible;mso-wrap-style:square;mso-wrap-distance-left:9pt;mso-wrap-distance-top:0;mso-wrap-distance-right:9pt;mso-wrap-distance-bottom:0;mso-position-horizontal:absolute;mso-position-horizontal-relative:text;mso-position-vertical:absolute;mso-position-vertical-relative:text" o:gfxdata="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" strokecolor="#4f81bd [3204]" strokeweight="2pt">
+              <v:shape w14:anchorId="1DCA4C57" id="Straight Arrow Connector 64" o:spid="_x0000_s1026" type="#_x0000_t32" style="position:absolute;margin-left:3in;margin-top:80.6pt;width:135pt;height:27pt;z-index:251494912;visibility:visible;mso-wrap-style:square;mso-wrap-distance-left:9pt;mso-wrap-distance-top:0;mso-wrap-distance-right:9pt;mso-wrap-distance-bottom:0;mso-position-horizontal:absolute;mso-position-horizontal-relative:text;mso-position-vertical:absolute;mso-position-vertical-relative:text" o:gfxdata="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" strokecolor="#4f81bd [3204]" strokeweight="2pt">
                 <v:stroke endarrow="open"/>
                 <v:shadow on="t" color="black" opacity="24903f" origin=",.5" offset="0,.55556mm"/>
               </v:shape>
@@ -3182,7 +3820,7 @@
         <mc:AlternateContent>
           <mc:Choice Requires="wps">
             <w:drawing>
-              <wp:anchor distT="0" distB="0" distL="114300" distR="114300" simplePos="0" relativeHeight="251782144" behindDoc="0" locked="0" layoutInCell="1" allowOverlap="1" wp14:anchorId="4A10F90D" wp14:editId="043EEE53">
+              <wp:anchor distT="0" distB="0" distL="114300" distR="114300" simplePos="0" relativeHeight="251492864" behindDoc="0" locked="0" layoutInCell="1" allowOverlap="1" wp14:anchorId="4A10F90D" wp14:editId="043EEE53">
                 <wp:simplePos x="0" y="0"/>
                 <wp:positionH relativeFrom="column">
                   <wp:posOffset>1371600</wp:posOffset>
@@ -3234,7 +3872,7 @@
           </mc:Choice>
           <mc:Fallback>
             <w:pict>
-              <v:shape w14:anchorId="0DBF346D" id="Straight Arrow Connector 55" o:spid="_x0000_s1026" type="#_x0000_t32" style="position:absolute;margin-left:108pt;margin-top:134.6pt;width:90pt;height:27pt;z-index:251782144;visibility:visible;mso-wrap-style:square;mso-wrap-distance-left:9pt;mso-wrap-distance-top:0;mso-wrap-distance-right:9pt;mso-wrap-distance-bottom:0;mso-position-horizontal:absolute;mso-position-horizontal-relative:text;mso-position-vertical:absolute;mso-position-vertical-relative:text" o:gfxdata="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" strokecolor="#4f81bd [3204]" strokeweight="2pt">
+              <v:shape w14:anchorId="3BF799F5" id="Straight Arrow Connector 55" o:spid="_x0000_s1026" type="#_x0000_t32" style="position:absolute;margin-left:108pt;margin-top:134.6pt;width:90pt;height:27pt;z-index:251492864;visibility:visible;mso-wrap-style:square;mso-wrap-distance-left:9pt;mso-wrap-distance-top:0;mso-wrap-distance-right:9pt;mso-wrap-distance-bottom:0;mso-position-horizontal:absolute;mso-position-horizontal-relative:text;mso-position-vertical:absolute;mso-position-vertical-relative:text" o:gfxdata="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" strokecolor="#4f81bd [3204]" strokeweight="2pt">
                 <v:stroke endarrow="open"/>
                 <v:shadow on="t" color="black" opacity="24903f" origin=",.5" offset="0,.55556mm"/>
               </v:shape>
@@ -3252,7 +3890,7 @@
         <mc:AlternateContent>
           <mc:Choice Requires="wps">
             <w:drawing>
-              <wp:anchor distT="0" distB="0" distL="114300" distR="114300" simplePos="0" relativeHeight="251781120" behindDoc="0" locked="0" layoutInCell="1" allowOverlap="1" wp14:anchorId="3A6AB3D9" wp14:editId="7D4992CE">
+              <wp:anchor distT="0" distB="0" distL="114300" distR="114300" simplePos="0" relativeHeight="251490816" behindDoc="0" locked="0" layoutInCell="1" allowOverlap="1" wp14:anchorId="3A6AB3D9" wp14:editId="7D4992CE">
                 <wp:simplePos x="0" y="0"/>
                 <wp:positionH relativeFrom="column">
                   <wp:posOffset>1371600</wp:posOffset>
@@ -3304,7 +3942,7 @@
           </mc:Choice>
           <mc:Fallback>
             <w:pict>
-              <v:shape w14:anchorId="33573F02" id="Straight Arrow Connector 54" o:spid="_x0000_s1026" type="#_x0000_t32" style="position:absolute;margin-left:108pt;margin-top:134.6pt;width:90pt;height:0;z-index:251781120;visibility:visible;mso-wrap-style:square;mso-wrap-distance-left:9pt;mso-wrap-distance-top:0;mso-wrap-distance-right:9pt;mso-wrap-distance-bottom:0;mso-position-horizontal:absolute;mso-position-horizontal-relative:text;mso-position-vertical:absolute;mso-position-vertical-relative:text" o:gfxdata="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" strokecolor="#4f81bd [3204]" strokeweight="2pt">
+              <v:shape w14:anchorId="2EAC040D" id="Straight Arrow Connector 54" o:spid="_x0000_s1026" type="#_x0000_t32" style="position:absolute;margin-left:108pt;margin-top:134.6pt;width:90pt;height:0;z-index:251490816;visibility:visible;mso-wrap-style:square;mso-wrap-distance-left:9pt;mso-wrap-distance-top:0;mso-wrap-distance-right:9pt;mso-wrap-distance-bottom:0;mso-position-horizontal:absolute;mso-position-horizontal-relative:text;mso-position-vertical:absolute;mso-position-vertical-relative:text" o:gfxdata="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" strokecolor="#4f81bd [3204]" strokeweight="2pt">
                 <v:stroke endarrow="open"/>
                 <v:shadow on="t" color="black" opacity="24903f" origin=",.5" offset="0,.55556mm"/>
               </v:shape>
@@ -3322,7 +3960,7 @@
         <mc:AlternateContent>
           <mc:Choice Requires="wps">
             <w:drawing>
-              <wp:anchor distT="0" distB="0" distL="114300" distR="114300" simplePos="0" relativeHeight="251780096" behindDoc="0" locked="0" layoutInCell="1" allowOverlap="1" wp14:anchorId="67124FE1" wp14:editId="0A91F2EF">
+              <wp:anchor distT="0" distB="0" distL="114300" distR="114300" simplePos="0" relativeHeight="251488768" behindDoc="0" locked="0" layoutInCell="1" allowOverlap="1" wp14:anchorId="67124FE1" wp14:editId="0A91F2EF">
                 <wp:simplePos x="0" y="0"/>
                 <wp:positionH relativeFrom="column">
                   <wp:posOffset>1371600</wp:posOffset>
@@ -3374,7 +4012,7 @@
           </mc:Choice>
           <mc:Fallback>
             <w:pict>
-              <v:shape w14:anchorId="44A4F2B4" id="Straight Arrow Connector 53" o:spid="_x0000_s1026" type="#_x0000_t32" style="position:absolute;margin-left:108pt;margin-top:107.6pt;width:90pt;height:27pt;flip:y;z-index:251780096;visibility:visible;mso-wrap-style:square;mso-wrap-distance-left:9pt;mso-wrap-distance-top:0;mso-wrap-distance-right:9pt;mso-wrap-distance-bottom:0;mso-position-horizontal:absolute;mso-position-horizontal-relative:text;mso-position-vertical:absolute;mso-position-vertical-relative:text" o:gfxdata="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" strokecolor="#4f81bd [3204]" strokeweight="2pt">
+              <v:shape w14:anchorId="43156222" id="Straight Arrow Connector 53" o:spid="_x0000_s1026" type="#_x0000_t32" style="position:absolute;margin-left:108pt;margin-top:107.6pt;width:90pt;height:27pt;flip:y;z-index:251488768;visibility:visible;mso-wrap-style:square;mso-wrap-distance-left:9pt;mso-wrap-distance-top:0;mso-wrap-distance-right:9pt;mso-wrap-distance-bottom:0;mso-position-horizontal:absolute;mso-position-horizontal-relative:text;mso-position-vertical:absolute;mso-position-vertical-relative:text" o:gfxdata="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" strokecolor="#4f81bd [3204]" strokeweight="2pt">
                 <v:stroke endarrow="open"/>
                 <v:shadow on="t" color="black" opacity="24903f" origin=",.5" offset="0,.55556mm"/>
               </v:shape>
@@ -3392,7 +4030,7 @@
         <mc:AlternateContent>
           <mc:Choice Requires="wps">
             <w:drawing>
-              <wp:anchor distT="0" distB="0" distL="114300" distR="114300" simplePos="0" relativeHeight="251779072" behindDoc="0" locked="0" layoutInCell="1" allowOverlap="1" wp14:anchorId="3220AFAF" wp14:editId="1C216550">
+              <wp:anchor distT="0" distB="0" distL="114300" distR="114300" simplePos="0" relativeHeight="251486720" behindDoc="0" locked="0" layoutInCell="1" allowOverlap="1" wp14:anchorId="3220AFAF" wp14:editId="1C216550">
                 <wp:simplePos x="0" y="0"/>
                 <wp:positionH relativeFrom="column">
                   <wp:posOffset>1371600</wp:posOffset>
@@ -3444,7 +4082,7 @@
           </mc:Choice>
           <mc:Fallback>
             <w:pict>
-              <v:shape w14:anchorId="5D95B347" id="Straight Arrow Connector 52" o:spid="_x0000_s1026" type="#_x0000_t32" style="position:absolute;margin-left:108pt;margin-top:80.6pt;width:90pt;height:54pt;flip:y;z-index:251779072;visibility:visible;mso-wrap-style:square;mso-wrap-distance-left:9pt;mso-wrap-distance-top:0;mso-wrap-distance-right:9pt;mso-wrap-distance-bottom:0;mso-position-horizontal:absolute;mso-position-horizontal-relative:text;mso-position-vertical:absolute;mso-position-vertical-relative:text" o:gfxdata="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" strokecolor="#4f81bd [3204]" strokeweight="2pt">
+              <v:shape w14:anchorId="19A287AA" id="Straight Arrow Connector 52" o:spid="_x0000_s1026" type="#_x0000_t32" style="position:absolute;margin-left:108pt;margin-top:80.6pt;width:90pt;height:54pt;flip:y;z-index:251486720;visibility:visible;mso-wrap-style:square;mso-wrap-distance-left:9pt;mso-wrap-distance-top:0;mso-wrap-distance-right:9pt;mso-wrap-distance-bottom:0;mso-position-horizontal:absolute;mso-position-horizontal-relative:text;mso-position-vertical:absolute;mso-position-vertical-relative:text" o:gfxdata="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" strokecolor="#4f81bd [3204]" strokeweight="2pt">
                 <v:stroke endarrow="open"/>
                 <v:shadow on="t" color="black" opacity="24903f" origin=",.5" offset="0,.55556mm"/>
               </v:shape>
@@ -3462,7 +4100,7 @@
         <mc:AlternateContent>
           <mc:Choice Requires="wps">
             <w:drawing>
-              <wp:anchor distT="0" distB="0" distL="114300" distR="114300" simplePos="0" relativeHeight="251778048" behindDoc="0" locked="0" layoutInCell="1" allowOverlap="1" wp14:anchorId="36E9040F" wp14:editId="4838612A">
+              <wp:anchor distT="0" distB="0" distL="114300" distR="114300" simplePos="0" relativeHeight="251485696" behindDoc="0" locked="0" layoutInCell="1" allowOverlap="1" wp14:anchorId="36E9040F" wp14:editId="4838612A">
                 <wp:simplePos x="0" y="0"/>
                 <wp:positionH relativeFrom="column">
                   <wp:posOffset>1371600</wp:posOffset>
@@ -3514,7 +4152,7 @@
           </mc:Choice>
           <mc:Fallback>
             <w:pict>
-              <v:shape w14:anchorId="575EE56C" id="Straight Arrow Connector 51" o:spid="_x0000_s1026" type="#_x0000_t32" style="position:absolute;margin-left:108pt;margin-top:107.6pt;width:90pt;height:54pt;z-index:251778048;visibility:visible;mso-wrap-style:square;mso-wrap-distance-left:9pt;mso-wrap-distance-top:0;mso-wrap-distance-right:9pt;mso-wrap-distance-bottom:0;mso-position-horizontal:absolute;mso-position-horizontal-relative:text;mso-position-vertical:absolute;mso-position-vertical-relative:text" o:gfxdata="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" strokecolor="#4f81bd [3204]" strokeweight="2pt">
+              <v:shape w14:anchorId="4FE788CA" id="Straight Arrow Connector 51" o:spid="_x0000_s1026" type="#_x0000_t32" style="position:absolute;margin-left:108pt;margin-top:107.6pt;width:90pt;height:54pt;z-index:251485696;visibility:visible;mso-wrap-style:square;mso-wrap-distance-left:9pt;mso-wrap-distance-top:0;mso-wrap-distance-right:9pt;mso-wrap-distance-bottom:0;mso-position-horizontal:absolute;mso-position-horizontal-relative:text;mso-position-vertical:absolute;mso-position-vertical-relative:text" o:gfxdata="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" strokecolor="#4f81bd [3204]" strokeweight="2pt">
                 <v:stroke endarrow="open"/>
                 <v:shadow on="t" color="black" opacity="24903f" origin=",.5" offset="0,.55556mm"/>
               </v:shape>
@@ -3532,7 +4170,7 @@
         <mc:AlternateContent>
           <mc:Choice Requires="wps">
             <w:drawing>
-              <wp:anchor distT="0" distB="0" distL="114300" distR="114300" simplePos="0" relativeHeight="251777024" behindDoc="0" locked="0" layoutInCell="1" allowOverlap="1" wp14:anchorId="40521BC9" wp14:editId="35F45D74">
+              <wp:anchor distT="0" distB="0" distL="114300" distR="114300" simplePos="0" relativeHeight="251484672" behindDoc="0" locked="0" layoutInCell="1" allowOverlap="1" wp14:anchorId="40521BC9" wp14:editId="35F45D74">
                 <wp:simplePos x="0" y="0"/>
                 <wp:positionH relativeFrom="column">
                   <wp:posOffset>1371600</wp:posOffset>
@@ -3584,7 +4222,7 @@
           </mc:Choice>
           <mc:Fallback>
             <w:pict>
-              <v:shape w14:anchorId="26EFA47F" id="Straight Arrow Connector 50" o:spid="_x0000_s1026" type="#_x0000_t32" style="position:absolute;margin-left:108pt;margin-top:107.6pt;width:90pt;height:27pt;z-index:251777024;visibility:visible;mso-wrap-style:square;mso-wrap-distance-left:9pt;mso-wrap-distance-top:0;mso-wrap-distance-right:9pt;mso-wrap-distance-bottom:0;mso-position-horizontal:absolute;mso-position-horizontal-relative:text;mso-position-vertical:absolute;mso-position-vertical-relative:text" o:gfxdata="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" strokecolor="#4f81bd [3204]" strokeweight="2pt">
+              <v:shape w14:anchorId="50B0CF60" id="Straight Arrow Connector 50" o:spid="_x0000_s1026" type="#_x0000_t32" style="position:absolute;margin-left:108pt;margin-top:107.6pt;width:90pt;height:27pt;z-index:251484672;visibility:visible;mso-wrap-style:square;mso-wrap-distance-left:9pt;mso-wrap-distance-top:0;mso-wrap-distance-right:9pt;mso-wrap-distance-bottom:0;mso-position-horizontal:absolute;mso-position-horizontal-relative:text;mso-position-vertical:absolute;mso-position-vertical-relative:text" o:gfxdata="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" strokecolor="#4f81bd [3204]" strokeweight="2pt">
                 <v:stroke endarrow="open"/>
                 <v:shadow on="t" color="black" opacity="24903f" origin=",.5" offset="0,.55556mm"/>
               </v:shape>
@@ -3602,7 +4240,7 @@
         <mc:AlternateContent>
           <mc:Choice Requires="wps">
             <w:drawing>
-              <wp:anchor distT="0" distB="0" distL="114300" distR="114300" simplePos="0" relativeHeight="251776000" behindDoc="0" locked="0" layoutInCell="1" allowOverlap="1" wp14:anchorId="69FC024C" wp14:editId="7AB1F2C5">
+              <wp:anchor distT="0" distB="0" distL="114300" distR="114300" simplePos="0" relativeHeight="251483648" behindDoc="0" locked="0" layoutInCell="1" allowOverlap="1" wp14:anchorId="69FC024C" wp14:editId="7AB1F2C5">
                 <wp:simplePos x="0" y="0"/>
                 <wp:positionH relativeFrom="column">
                   <wp:posOffset>1371600</wp:posOffset>
@@ -3654,7 +4292,7 @@
           </mc:Choice>
           <mc:Fallback>
             <w:pict>
-              <v:shape w14:anchorId="282DBA29" id="Straight Arrow Connector 49" o:spid="_x0000_s1026" type="#_x0000_t32" style="position:absolute;margin-left:108pt;margin-top:107.6pt;width:90pt;height:0;z-index:251776000;visibility:visible;mso-wrap-style:square;mso-wrap-distance-left:9pt;mso-wrap-distance-top:0;mso-wrap-distance-right:9pt;mso-wrap-distance-bottom:0;mso-position-horizontal:absolute;mso-position-horizontal-relative:text;mso-position-vertical:absolute;mso-position-vertical-relative:text" o:gfxdata="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" strokecolor="#4f81bd [3204]" strokeweight="2pt">
+              <v:shape w14:anchorId="4527B4A1" id="Straight Arrow Connector 49" o:spid="_x0000_s1026" type="#_x0000_t32" style="position:absolute;margin-left:108pt;margin-top:107.6pt;width:90pt;height:0;z-index:251483648;visibility:visible;mso-wrap-style:square;mso-wrap-distance-left:9pt;mso-wrap-distance-top:0;mso-wrap-distance-right:9pt;mso-wrap-distance-bottom:0;mso-position-horizontal:absolute;mso-position-horizontal-relative:text;mso-position-vertical:absolute;mso-position-vertical-relative:text" o:gfxdata="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" strokecolor="#4f81bd [3204]" strokeweight="2pt">
                 <v:stroke endarrow="open"/>
                 <v:shadow on="t" color="black" opacity="24903f" origin=",.5" offset="0,.55556mm"/>
               </v:shape>
@@ -3672,7 +4310,7 @@
         <mc:AlternateContent>
           <mc:Choice Requires="wps">
             <w:drawing>
-              <wp:anchor distT="0" distB="0" distL="114300" distR="114300" simplePos="0" relativeHeight="251773952" behindDoc="0" locked="0" layoutInCell="1" allowOverlap="1" wp14:anchorId="5139D0F0" wp14:editId="17BB6249">
+              <wp:anchor distT="0" distB="0" distL="114300" distR="114300" simplePos="0" relativeHeight="251480576" behindDoc="0" locked="0" layoutInCell="1" allowOverlap="1" wp14:anchorId="5139D0F0" wp14:editId="17BB6249">
                 <wp:simplePos x="0" y="0"/>
                 <wp:positionH relativeFrom="column">
                   <wp:posOffset>1371600</wp:posOffset>
@@ -3724,7 +4362,7 @@
           </mc:Choice>
           <mc:Fallback>
             <w:pict>
-              <v:shape w14:anchorId="79D49D21" id="Straight Arrow Connector 46" o:spid="_x0000_s1026" type="#_x0000_t32" style="position:absolute;margin-left:108pt;margin-top:80.6pt;width:90pt;height:81pt;z-index:251773952;visibility:visible;mso-wrap-style:square;mso-wrap-distance-left:9pt;mso-wrap-distance-top:0;mso-wrap-distance-right:9pt;mso-wrap-distance-bottom:0;mso-position-horizontal:absolute;mso-position-horizontal-relative:text;mso-position-vertical:absolute;mso-position-vertical-relative:text" o:gfxdata="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" strokecolor="#4f81bd [3204]" strokeweight="2pt">
+              <v:shape w14:anchorId="1734DD92" id="Straight Arrow Connector 46" o:spid="_x0000_s1026" type="#_x0000_t32" style="position:absolute;margin-left:108pt;margin-top:80.6pt;width:90pt;height:81pt;z-index:251480576;visibility:visible;mso-wrap-style:square;mso-wrap-distance-left:9pt;mso-wrap-distance-top:0;mso-wrap-distance-right:9pt;mso-wrap-distance-bottom:0;mso-position-horizontal:absolute;mso-position-horizontal-relative:text;mso-position-vertical:absolute;mso-position-vertical-relative:text" o:gfxdata="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" strokecolor="#4f81bd [3204]" strokeweight="2pt">
                 <v:stroke endarrow="open"/>
                 <v:shadow on="t" color="black" opacity="24903f" origin=",.5" offset="0,.55556mm"/>
               </v:shape>
@@ -3742,7 +4380,7 @@
         <mc:AlternateContent>
           <mc:Choice Requires="wps">
             <w:drawing>
-              <wp:anchor distT="0" distB="0" distL="114300" distR="114300" simplePos="0" relativeHeight="251772928" behindDoc="0" locked="0" layoutInCell="1" allowOverlap="1" wp14:anchorId="1F72F447" wp14:editId="0AB64198">
+              <wp:anchor distT="0" distB="0" distL="114300" distR="114300" simplePos="0" relativeHeight="251479552" behindDoc="0" locked="0" layoutInCell="1" allowOverlap="1" wp14:anchorId="1F72F447" wp14:editId="0AB64198">
                 <wp:simplePos x="0" y="0"/>
                 <wp:positionH relativeFrom="column">
                   <wp:posOffset>1371600</wp:posOffset>
@@ -3794,7 +4432,7 @@
           </mc:Choice>
           <mc:Fallback>
             <w:pict>
-              <v:shape w14:anchorId="134719EA" id="Straight Arrow Connector 45" o:spid="_x0000_s1026" type="#_x0000_t32" style="position:absolute;margin-left:108pt;margin-top:80.6pt;width:90pt;height:54pt;z-index:251772928;visibility:visible;mso-wrap-style:square;mso-wrap-distance-left:9pt;mso-wrap-distance-top:0;mso-wrap-distance-right:9pt;mso-wrap-distance-bottom:0;mso-position-horizontal:absolute;mso-position-horizontal-relative:text;mso-position-vertical:absolute;mso-position-vertical-relative:text" o:gfxdata="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" strokecolor="#4f81bd [3204]" strokeweight="2pt">
+              <v:shape w14:anchorId="22E7D1D7" id="Straight Arrow Connector 45" o:spid="_x0000_s1026" type="#_x0000_t32" style="position:absolute;margin-left:108pt;margin-top:80.6pt;width:90pt;height:54pt;z-index:251479552;visibility:visible;mso-wrap-style:square;mso-wrap-distance-left:9pt;mso-wrap-distance-top:0;mso-wrap-distance-right:9pt;mso-wrap-distance-bottom:0;mso-position-horizontal:absolute;mso-position-horizontal-relative:text;mso-position-vertical:absolute;mso-position-vertical-relative:text" o:gfxdata="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" strokecolor="#4f81bd [3204]" strokeweight="2pt">
                 <v:stroke endarrow="open"/>
                 <v:shadow on="t" color="black" opacity="24903f" origin=",.5" offset="0,.55556mm"/>
               </v:shape>
@@ -3812,7 +4450,7 @@
         <mc:AlternateContent>
           <mc:Choice Requires="wps">
             <w:drawing>
-              <wp:anchor distT="0" distB="0" distL="114300" distR="114300" simplePos="0" relativeHeight="251771904" behindDoc="0" locked="0" layoutInCell="1" allowOverlap="1" wp14:anchorId="1A961AB1" wp14:editId="0CFF2B1B">
+              <wp:anchor distT="0" distB="0" distL="114300" distR="114300" simplePos="0" relativeHeight="251478528" behindDoc="0" locked="0" layoutInCell="1" allowOverlap="1" wp14:anchorId="1A961AB1" wp14:editId="0CFF2B1B">
                 <wp:simplePos x="0" y="0"/>
                 <wp:positionH relativeFrom="column">
                   <wp:posOffset>1371600</wp:posOffset>
@@ -3864,7 +4502,7 @@
           </mc:Choice>
           <mc:Fallback>
             <w:pict>
-              <v:shape w14:anchorId="05DDAC10" id="Straight Arrow Connector 44" o:spid="_x0000_s1026" type="#_x0000_t32" style="position:absolute;margin-left:108pt;margin-top:80.6pt;width:90pt;height:27pt;z-index:251771904;visibility:visible;mso-wrap-style:square;mso-wrap-distance-left:9pt;mso-wrap-distance-top:0;mso-wrap-distance-right:9pt;mso-wrap-distance-bottom:0;mso-position-horizontal:absolute;mso-position-horizontal-relative:text;mso-position-vertical:absolute;mso-position-vertical-relative:text" o:gfxdata="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" strokecolor="#4f81bd [3204]" strokeweight="2pt">
+              <v:shape w14:anchorId="3C97AFE2" id="Straight Arrow Connector 44" o:spid="_x0000_s1026" type="#_x0000_t32" style="position:absolute;margin-left:108pt;margin-top:80.6pt;width:90pt;height:27pt;z-index:251478528;visibility:visible;mso-wrap-style:square;mso-wrap-distance-left:9pt;mso-wrap-distance-top:0;mso-wrap-distance-right:9pt;mso-wrap-distance-bottom:0;mso-position-horizontal:absolute;mso-position-horizontal-relative:text;mso-position-vertical:absolute;mso-position-vertical-relative:text" o:gfxdata="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" strokecolor="#4f81bd [3204]" strokeweight="2pt">
                 <v:stroke endarrow="open"/>
                 <v:shadow on="t" color="black" opacity="24903f" origin=",.5" offset="0,.55556mm"/>
               </v:shape>
@@ -3882,7 +4520,7 @@
         <mc:AlternateContent>
           <mc:Choice Requires="wps">
             <w:drawing>
-              <wp:anchor distT="0" distB="0" distL="114300" distR="114300" simplePos="0" relativeHeight="251770880" behindDoc="0" locked="0" layoutInCell="1" allowOverlap="1" wp14:anchorId="58D0A863" wp14:editId="342557D7">
+              <wp:anchor distT="0" distB="0" distL="114300" distR="114300" simplePos="0" relativeHeight="251477504" behindDoc="0" locked="0" layoutInCell="1" allowOverlap="1" wp14:anchorId="58D0A863" wp14:editId="342557D7">
                 <wp:simplePos x="0" y="0"/>
                 <wp:positionH relativeFrom="column">
                   <wp:posOffset>1371600</wp:posOffset>
@@ -3934,7 +4572,7 @@
           </mc:Choice>
           <mc:Fallback>
             <w:pict>
-              <v:shape w14:anchorId="6CB9167B" id="Straight Arrow Connector 43" o:spid="_x0000_s1026" type="#_x0000_t32" style="position:absolute;margin-left:108pt;margin-top:80.6pt;width:90pt;height:0;z-index:251770880;visibility:visible;mso-wrap-style:square;mso-wrap-distance-left:9pt;mso-wrap-distance-top:0;mso-wrap-distance-right:9pt;mso-wrap-distance-bottom:0;mso-position-horizontal:absolute;mso-position-horizontal-relative:text;mso-position-vertical:absolute;mso-position-vertical-relative:text" o:gfxdata="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" strokecolor="#4f81bd [3204]" strokeweight="2pt">
+              <v:shape w14:anchorId="188B1C46" id="Straight Arrow Connector 43" o:spid="_x0000_s1026" type="#_x0000_t32" style="position:absolute;margin-left:108pt;margin-top:80.6pt;width:90pt;height:0;z-index:251477504;visibility:visible;mso-wrap-style:square;mso-wrap-distance-left:9pt;mso-wrap-distance-top:0;mso-wrap-distance-right:9pt;mso-wrap-distance-bottom:0;mso-position-horizontal:absolute;mso-position-horizontal-relative:text;mso-position-vertical:absolute;mso-position-vertical-relative:text" o:gfxdata="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" strokecolor="#4f81bd [3204]" strokeweight="2pt">
                 <v:stroke endarrow="open"/>
                 <v:shadow on="t" color="black" opacity="24903f" origin=",.5" offset="0,.55556mm"/>
               </v:shape>
@@ -3952,7 +4590,7 @@
         <mc:AlternateContent>
           <mc:Choice Requires="wps">
             <w:drawing>
-              <wp:anchor distT="0" distB="0" distL="114300" distR="114300" simplePos="0" relativeHeight="251769856" behindDoc="0" locked="0" layoutInCell="1" allowOverlap="1" wp14:anchorId="0639DC4E" wp14:editId="17A7B351">
+              <wp:anchor distT="0" distB="0" distL="114300" distR="114300" simplePos="0" relativeHeight="251476480" behindDoc="0" locked="0" layoutInCell="1" allowOverlap="1" wp14:anchorId="0639DC4E" wp14:editId="17A7B351">
                 <wp:simplePos x="0" y="0"/>
                 <wp:positionH relativeFrom="column">
                   <wp:posOffset>1371600</wp:posOffset>
@@ -4004,7 +4642,7 @@
           </mc:Choice>
           <mc:Fallback>
             <w:pict>
-              <v:shape w14:anchorId="6AE9D81D" id="Straight Arrow Connector 42" o:spid="_x0000_s1026" type="#_x0000_t32" style="position:absolute;margin-left:108pt;margin-top:53.6pt;width:90pt;height:108pt;z-index:251769856;visibility:visible;mso-wrap-style:square;mso-wrap-distance-left:9pt;mso-wrap-distance-top:0;mso-wrap-distance-right:9pt;mso-wrap-distance-bottom:0;mso-position-horizontal:absolute;mso-position-horizontal-relative:text;mso-position-vertical:absolute;mso-position-vertical-relative:text" o:gfxdata="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" strokecolor="#4f81bd [3204]" strokeweight="2pt">
+              <v:shape w14:anchorId="4E56D619" id="Straight Arrow Connector 42" o:spid="_x0000_s1026" type="#_x0000_t32" style="position:absolute;margin-left:108pt;margin-top:53.6pt;width:90pt;height:108pt;z-index:251476480;visibility:visible;mso-wrap-style:square;mso-wrap-distance-left:9pt;mso-wrap-distance-top:0;mso-wrap-distance-right:9pt;mso-wrap-distance-bottom:0;mso-position-horizontal:absolute;mso-position-horizontal-relative:text;mso-position-vertical:absolute;mso-position-vertical-relative:text" o:gfxdata="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" strokecolor="#4f81bd [3204]" strokeweight="2pt">
                 <v:stroke endarrow="open"/>
                 <v:shadow on="t" color="black" opacity="24903f" origin=",.5" offset="0,.55556mm"/>
               </v:shape>
@@ -4022,7 +4660,7 @@
         <mc:AlternateContent>
           <mc:Choice Requires="wps">
             <w:drawing>
-              <wp:anchor distT="0" distB="0" distL="114300" distR="114300" simplePos="0" relativeHeight="251768832" behindDoc="0" locked="0" layoutInCell="1" allowOverlap="1" wp14:anchorId="667B76B9" wp14:editId="1796E699">
+              <wp:anchor distT="0" distB="0" distL="114300" distR="114300" simplePos="0" relativeHeight="251475456" behindDoc="0" locked="0" layoutInCell="1" allowOverlap="1" wp14:anchorId="667B76B9" wp14:editId="1796E699">
                 <wp:simplePos x="0" y="0"/>
                 <wp:positionH relativeFrom="column">
                   <wp:posOffset>1371600</wp:posOffset>
@@ -4074,7 +4712,7 @@
           </mc:Choice>
           <mc:Fallback>
             <w:pict>
-              <v:shape w14:anchorId="59E3C165" id="Straight Arrow Connector 41" o:spid="_x0000_s1026" type="#_x0000_t32" style="position:absolute;margin-left:108pt;margin-top:53.6pt;width:90pt;height:81pt;z-index:251768832;visibility:visible;mso-wrap-style:square;mso-wrap-distance-left:9pt;mso-wrap-distance-top:0;mso-wrap-distance-right:9pt;mso-wrap-distance-bottom:0;mso-position-horizontal:absolute;mso-position-horizontal-relative:text;mso-position-vertical:absolute;mso-position-vertical-relative:text" o:gfxdata="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" strokecolor="#4f81bd [3204]" strokeweight="2pt">
+              <v:shape w14:anchorId="70A999B8" id="Straight Arrow Connector 41" o:spid="_x0000_s1026" type="#_x0000_t32" style="position:absolute;margin-left:108pt;margin-top:53.6pt;width:90pt;height:81pt;z-index:251475456;visibility:visible;mso-wrap-style:square;mso-wrap-distance-left:9pt;mso-wrap-distance-top:0;mso-wrap-distance-right:9pt;mso-wrap-distance-bottom:0;mso-position-horizontal:absolute;mso-position-horizontal-relative:text;mso-position-vertical:absolute;mso-position-vertical-relative:text" o:gfxdata="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" strokecolor="#4f81bd [3204]" strokeweight="2pt">
                 <v:stroke endarrow="open"/>
                 <v:shadow on="t" color="black" opacity="24903f" origin=",.5" offset="0,.55556mm"/>
               </v:shape>
@@ -4092,7 +4730,7 @@
         <mc:AlternateContent>
           <mc:Choice Requires="wps">
             <w:drawing>
-              <wp:anchor distT="0" distB="0" distL="114300" distR="114300" simplePos="0" relativeHeight="251767808" behindDoc="0" locked="0" layoutInCell="1" allowOverlap="1" wp14:anchorId="3DFEEDBB" wp14:editId="13192997">
+              <wp:anchor distT="0" distB="0" distL="114300" distR="114300" simplePos="0" relativeHeight="251474432" behindDoc="0" locked="0" layoutInCell="1" allowOverlap="1" wp14:anchorId="3DFEEDBB" wp14:editId="13192997">
                 <wp:simplePos x="0" y="0"/>
                 <wp:positionH relativeFrom="column">
                   <wp:posOffset>1371600</wp:posOffset>
@@ -4144,7 +4782,7 @@
           </mc:Choice>
           <mc:Fallback>
             <w:pict>
-              <v:shape w14:anchorId="519CB2B8" id="Straight Arrow Connector 40" o:spid="_x0000_s1026" type="#_x0000_t32" style="position:absolute;margin-left:108pt;margin-top:53.6pt;width:90pt;height:54pt;z-index:251767808;visibility:visible;mso-wrap-style:square;mso-wrap-distance-left:9pt;mso-wrap-distance-top:0;mso-wrap-distance-right:9pt;mso-wrap-distance-bottom:0;mso-position-horizontal:absolute;mso-position-horizontal-relative:text;mso-position-vertical:absolute;mso-position-vertical-relative:text" o:gfxdata="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" strokecolor="#4f81bd [3204]" strokeweight="2pt">
+              <v:shape w14:anchorId="612EC6C1" id="Straight Arrow Connector 40" o:spid="_x0000_s1026" type="#_x0000_t32" style="position:absolute;margin-left:108pt;margin-top:53.6pt;width:90pt;height:54pt;z-index:251474432;visibility:visible;mso-wrap-style:square;mso-wrap-distance-left:9pt;mso-wrap-distance-top:0;mso-wrap-distance-right:9pt;mso-wrap-distance-bottom:0;mso-position-horizontal:absolute;mso-position-horizontal-relative:text;mso-position-vertical:absolute;mso-position-vertical-relative:text" o:gfxdata="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" strokecolor="#4f81bd [3204]" strokeweight="2pt">
                 <v:stroke endarrow="open"/>
                 <v:shadow on="t" color="black" opacity="24903f" origin=",.5" offset="0,.55556mm"/>
               </v:shape>
@@ -4162,7 +4800,7 @@
         <mc:AlternateContent>
           <mc:Choice Requires="wps">
             <w:drawing>
-              <wp:anchor distT="0" distB="0" distL="114300" distR="114300" simplePos="0" relativeHeight="251766784" behindDoc="0" locked="0" layoutInCell="1" allowOverlap="1" wp14:anchorId="4282218B" wp14:editId="475D4D90">
+              <wp:anchor distT="0" distB="0" distL="114300" distR="114300" simplePos="0" relativeHeight="251473408" behindDoc="0" locked="0" layoutInCell="1" allowOverlap="1" wp14:anchorId="4282218B" wp14:editId="475D4D90">
                 <wp:simplePos x="0" y="0"/>
                 <wp:positionH relativeFrom="column">
                   <wp:posOffset>1371600</wp:posOffset>
@@ -4214,7 +4852,7 @@
           </mc:Choice>
           <mc:Fallback>
             <w:pict>
-              <v:shape w14:anchorId="372238DC" id="Straight Arrow Connector 38" o:spid="_x0000_s1026" type="#_x0000_t32" style="position:absolute;margin-left:108pt;margin-top:53.6pt;width:90pt;height:27pt;z-index:251766784;visibility:visible;mso-wrap-style:square;mso-wrap-distance-left:9pt;mso-wrap-distance-top:0;mso-wrap-distance-right:9pt;mso-wrap-distance-bottom:0;mso-position-horizontal:absolute;mso-position-horizontal-relative:text;mso-position-vertical:absolute;mso-position-vertical-relative:text" o:gfxdata="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" strokecolor="#4f81bd [3204]" strokeweight="2pt">
+              <v:shape w14:anchorId="14583AB6" id="Straight Arrow Connector 38" o:spid="_x0000_s1026" type="#_x0000_t32" style="position:absolute;margin-left:108pt;margin-top:53.6pt;width:90pt;height:27pt;z-index:251473408;visibility:visible;mso-wrap-style:square;mso-wrap-distance-left:9pt;mso-wrap-distance-top:0;mso-wrap-distance-right:9pt;mso-wrap-distance-bottom:0;mso-position-horizontal:absolute;mso-position-horizontal-relative:text;mso-position-vertical:absolute;mso-position-vertical-relative:text" o:gfxdata="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" strokecolor="#4f81bd [3204]" strokeweight="2pt">
                 <v:stroke endarrow="open"/>
                 <v:shadow on="t" color="black" opacity="24903f" origin=",.5" offset="0,.55556mm"/>
               </v:shape>
@@ -4232,7 +4870,7 @@
         <mc:AlternateContent>
           <mc:Choice Requires="wps">
             <w:drawing>
-              <wp:anchor distT="0" distB="0" distL="114300" distR="114300" simplePos="0" relativeHeight="251765760" behindDoc="0" locked="0" layoutInCell="1" allowOverlap="1" wp14:anchorId="173BECCA" wp14:editId="617560A2">
+              <wp:anchor distT="0" distB="0" distL="114300" distR="114300" simplePos="0" relativeHeight="251472384" behindDoc="0" locked="0" layoutInCell="1" allowOverlap="1" wp14:anchorId="173BECCA" wp14:editId="617560A2">
                 <wp:simplePos x="0" y="0"/>
                 <wp:positionH relativeFrom="column">
                   <wp:posOffset>2514600</wp:posOffset>
@@ -4264,7 +4902,7 @@
                         <a:effectLst/>
                         <a:extLst>
                           <a:ext uri="{C572A759-6A51-4108-AA02-DFA0A04FC94B}">
-                            <ma14:wrappingTextBoxFlag xmlns:ma14="http://schemas.microsoft.com/office/mac/drawingml/2011/main" xmlns:w="http://schemas.openxmlformats.org/wordprocessingml/2006/main" xmlns:w10="urn:schemas-microsoft-com:office:word" xmlns:v="urn:schemas-microsoft-com:vml" xmlns:o="urn:schemas-microsoft-com:office:office" xmlns:mv="urn:schemas-microsoft-com:mac:vml" xmlns:mo="http://schemas.microsoft.com/office/mac/office/2008/main" xmlns=""/>
+                            <ma14:wrappingTextBoxFlag xmlns="" xmlns:mo="http://schemas.microsoft.com/office/mac/office/2008/main" xmlns:mv="urn:schemas-microsoft-com:mac:vml" xmlns:o="urn:schemas-microsoft-com:office:office" xmlns:v="urn:schemas-microsoft-com:vml" xmlns:w10="urn:schemas-microsoft-com:office:word" xmlns:w="http://schemas.openxmlformats.org/wordprocessingml/2006/main" xmlns:ma14="http://schemas.microsoft.com/office/mac/drawingml/2011/main"/>
                           </a:ext>
                         </a:extLst>
                       </wps:spPr>
@@ -4334,7 +4972,7 @@
           </mc:Choice>
           <mc:Fallback>
             <w:pict>
-              <v:shape w14:anchorId="173BECCA" id="Text Box 36" o:spid="_x0000_s1036" type="#_x0000_t202" style="position:absolute;margin-left:198pt;margin-top:152.6pt;width:27pt;height:18pt;z-index:251765760;visibility:visible;mso-wrap-style:square;mso-width-percent:0;mso-height-percent:0;mso-wrap-distance-left:9pt;mso-wrap-distance-top:0;mso-wrap-distance-right:9pt;mso-wrap-distance-bottom:0;mso-position-horizontal:absolute;mso-position-horizontal-relative:text;mso-position-vertical:absolute;mso-position-vertical-relative:text;mso-width-percent:0;mso-height-percent:0;mso-width-relative:margin;mso-height-relative:margin;v-text-anchor:top" o:gfxdata="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" filled="f" stroked="f">
+              <v:shape w14:anchorId="173BECCA" id="Text Box 36" o:spid="_x0000_s1037" type="#_x0000_t202" style="position:absolute;margin-left:198pt;margin-top:152.6pt;width:27pt;height:18pt;z-index:251472384;visibility:visible;mso-wrap-style:square;mso-width-percent:0;mso-height-percent:0;mso-wrap-distance-left:9pt;mso-wrap-distance-top:0;mso-wrap-distance-right:9pt;mso-wrap-distance-bottom:0;mso-position-horizontal:absolute;mso-position-horizontal-relative:text;mso-position-vertical:absolute;mso-position-vertical-relative:text;mso-width-percent:0;mso-height-percent:0;mso-width-relative:margin;mso-height-relative:margin;v-text-anchor:top" o:gfxdata="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" filled="f" stroked="f">
                 <v:textbox>
                   <w:txbxContent>
                     <w:p>
@@ -4383,7 +5021,7 @@
         <mc:AlternateContent>
           <mc:Choice Requires="wps">
             <w:drawing>
-              <wp:anchor distT="0" distB="0" distL="114300" distR="114300" simplePos="0" relativeHeight="251764736" behindDoc="0" locked="0" layoutInCell="1" allowOverlap="1" wp14:anchorId="5CEAC643" wp14:editId="6F090017">
+              <wp:anchor distT="0" distB="0" distL="114300" distR="114300" simplePos="0" relativeHeight="251471360" behindDoc="0" locked="0" layoutInCell="1" allowOverlap="1" wp14:anchorId="5CEAC643" wp14:editId="6F090017">
                 <wp:simplePos x="0" y="0"/>
                 <wp:positionH relativeFrom="column">
                   <wp:posOffset>2514600</wp:posOffset>
@@ -4415,7 +5053,7 @@
                         <a:effectLst/>
                         <a:extLst>
                           <a:ext uri="{C572A759-6A51-4108-AA02-DFA0A04FC94B}">
-                            <ma14:wrappingTextBoxFlag xmlns:ma14="http://schemas.microsoft.com/office/mac/drawingml/2011/main" xmlns:w="http://schemas.openxmlformats.org/wordprocessingml/2006/main" xmlns:w10="urn:schemas-microsoft-com:office:word" xmlns:v="urn:schemas-microsoft-com:vml" xmlns:o="urn:schemas-microsoft-com:office:office" xmlns:mv="urn:schemas-microsoft-com:mac:vml" xmlns:mo="http://schemas.microsoft.com/office/mac/office/2008/main" xmlns=""/>
+                            <ma14:wrappingTextBoxFlag xmlns="" xmlns:mo="http://schemas.microsoft.com/office/mac/office/2008/main" xmlns:mv="urn:schemas-microsoft-com:mac:vml" xmlns:o="urn:schemas-microsoft-com:office:office" xmlns:v="urn:schemas-microsoft-com:vml" xmlns:w10="urn:schemas-microsoft-com:office:word" xmlns:w="http://schemas.openxmlformats.org/wordprocessingml/2006/main" xmlns:ma14="http://schemas.microsoft.com/office/mac/drawingml/2011/main"/>
                           </a:ext>
                         </a:extLst>
                       </wps:spPr>
@@ -4485,7 +5123,7 @@
           </mc:Choice>
           <mc:Fallback>
             <w:pict>
-              <v:shape w14:anchorId="5CEAC643" id="Text Box 35" o:spid="_x0000_s1037" type="#_x0000_t202" style="position:absolute;margin-left:198pt;margin-top:125.6pt;width:27pt;height:18pt;z-index:251764736;visibility:visible;mso-wrap-style:square;mso-width-percent:0;mso-height-percent:0;mso-wrap-distance-left:9pt;mso-wrap-distance-top:0;mso-wrap-distance-right:9pt;mso-wrap-distance-bottom:0;mso-position-horizontal:absolute;mso-position-horizontal-relative:text;mso-position-vertical:absolute;mso-position-vertical-relative:text;mso-width-percent:0;mso-height-percent:0;mso-width-relative:margin;mso-height-relative:margin;v-text-anchor:top" o:gfxdata="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" filled="f" stroked="f">
+              <v:shape w14:anchorId="5CEAC643" id="Text Box 35" o:spid="_x0000_s1038" type="#_x0000_t202" style="position:absolute;margin-left:198pt;margin-top:125.6pt;width:27pt;height:18pt;z-index:251471360;visibility:visible;mso-wrap-style:square;mso-width-percent:0;mso-height-percent:0;mso-wrap-distance-left:9pt;mso-wrap-distance-top:0;mso-wrap-distance-right:9pt;mso-wrap-distance-bottom:0;mso-position-horizontal:absolute;mso-position-horizontal-relative:text;mso-position-vertical:absolute;mso-position-vertical-relative:text;mso-width-percent:0;mso-height-percent:0;mso-width-relative:margin;mso-height-relative:margin;v-text-anchor:top" o:gfxdata="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" filled="f" stroked="f">
                 <v:textbox>
                   <w:txbxContent>
                     <w:p>
@@ -4534,7 +5172,7 @@
         <mc:AlternateContent>
           <mc:Choice Requires="wps">
             <w:drawing>
-              <wp:anchor distT="0" distB="0" distL="114300" distR="114300" simplePos="0" relativeHeight="251763712" behindDoc="0" locked="0" layoutInCell="1" allowOverlap="1" wp14:anchorId="70F6E38F" wp14:editId="47555902">
+              <wp:anchor distT="0" distB="0" distL="114300" distR="114300" simplePos="0" relativeHeight="251470336" behindDoc="0" locked="0" layoutInCell="1" allowOverlap="1" wp14:anchorId="70F6E38F" wp14:editId="47555902">
                 <wp:simplePos x="0" y="0"/>
                 <wp:positionH relativeFrom="column">
                   <wp:posOffset>2514600</wp:posOffset>
@@ -4566,7 +5204,7 @@
                         <a:effectLst/>
                         <a:extLst>
                           <a:ext uri="{C572A759-6A51-4108-AA02-DFA0A04FC94B}">
-                            <ma14:wrappingTextBoxFlag xmlns:ma14="http://schemas.microsoft.com/office/mac/drawingml/2011/main" xmlns:w="http://schemas.openxmlformats.org/wordprocessingml/2006/main" xmlns:w10="urn:schemas-microsoft-com:office:word" xmlns:v="urn:schemas-microsoft-com:vml" xmlns:o="urn:schemas-microsoft-com:office:office" xmlns:mv="urn:schemas-microsoft-com:mac:vml" xmlns:mo="http://schemas.microsoft.com/office/mac/office/2008/main" xmlns=""/>
+                            <ma14:wrappingTextBoxFlag xmlns="" xmlns:mo="http://schemas.microsoft.com/office/mac/office/2008/main" xmlns:mv="urn:schemas-microsoft-com:mac:vml" xmlns:o="urn:schemas-microsoft-com:office:office" xmlns:v="urn:schemas-microsoft-com:vml" xmlns:w10="urn:schemas-microsoft-com:office:word" xmlns:w="http://schemas.openxmlformats.org/wordprocessingml/2006/main" xmlns:ma14="http://schemas.microsoft.com/office/mac/drawingml/2011/main"/>
                           </a:ext>
                         </a:extLst>
                       </wps:spPr>
@@ -4636,7 +5274,7 @@
           </mc:Choice>
           <mc:Fallback>
             <w:pict>
-              <v:shape w14:anchorId="70F6E38F" id="Text Box 34" o:spid="_x0000_s1038" type="#_x0000_t202" style="position:absolute;margin-left:198pt;margin-top:98.6pt;width:27pt;height:18pt;z-index:251763712;visibility:visible;mso-wrap-style:square;mso-width-percent:0;mso-height-percent:0;mso-wrap-distance-left:9pt;mso-wrap-distance-top:0;mso-wrap-distance-right:9pt;mso-wrap-distance-bottom:0;mso-position-horizontal:absolute;mso-position-horizontal-relative:text;mso-position-vertical:absolute;mso-position-vertical-relative:text;mso-width-percent:0;mso-height-percent:0;mso-width-relative:margin;mso-height-relative:margin;v-text-anchor:top" o:gfxdata="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" filled="f" stroked="f">
+              <v:shape w14:anchorId="70F6E38F" id="Text Box 34" o:spid="_x0000_s1039" type="#_x0000_t202" style="position:absolute;margin-left:198pt;margin-top:98.6pt;width:27pt;height:18pt;z-index:251470336;visibility:visible;mso-wrap-style:square;mso-width-percent:0;mso-height-percent:0;mso-wrap-distance-left:9pt;mso-wrap-distance-top:0;mso-wrap-distance-right:9pt;mso-wrap-distance-bottom:0;mso-position-horizontal:absolute;mso-position-horizontal-relative:text;mso-position-vertical:absolute;mso-position-vertical-relative:text;mso-width-percent:0;mso-height-percent:0;mso-width-relative:margin;mso-height-relative:margin;v-text-anchor:top" o:gfxdata="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" filled="f" stroked="f">
                 <v:textbox>
                   <w:txbxContent>
                     <w:p>
@@ -4684,7 +5322,7 @@
         <mc:AlternateContent>
           <mc:Choice Requires="wps">
             <w:drawing>
-              <wp:anchor distT="0" distB="0" distL="114300" distR="114300" simplePos="0" relativeHeight="251761664" behindDoc="0" locked="0" layoutInCell="1" allowOverlap="1" wp14:anchorId="11A61AA1" wp14:editId="304475DF">
+              <wp:anchor distT="0" distB="0" distL="114300" distR="114300" simplePos="0" relativeHeight="251467264" behindDoc="0" locked="0" layoutInCell="1" allowOverlap="1" wp14:anchorId="11A61AA1" wp14:editId="304475DF">
                 <wp:simplePos x="0" y="0"/>
                 <wp:positionH relativeFrom="column">
                   <wp:posOffset>2514600</wp:posOffset>
@@ -4754,7 +5392,7 @@
           </mc:Choice>
           <mc:Fallback>
             <w:pict>
-              <v:oval w14:anchorId="51835D37" id="Oval 30" o:spid="_x0000_s1026" style="position:absolute;margin-left:198pt;margin-top:152.6pt;width:18pt;height:18pt;z-index:251761664;visibility:visible;mso-wrap-style:square;mso-width-percent:0;mso-height-percent:0;mso-wrap-distance-left:9pt;mso-wrap-distance-top:0;mso-wrap-distance-right:9pt;mso-wrap-distance-bottom:0;mso-position-horizontal:absolute;mso-position-horizontal-relative:text;mso-position-vertical:absolute;mso-position-vertical-relative:text;mso-width-percent:0;mso-height-percent:0;mso-width-relative:margin;mso-height-relative:margin;v-text-anchor:middle" o:gfxdata="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" fillcolor="#4f81bd [3204]" strokecolor="#4579b8 [3044]">
+              <v:oval w14:anchorId="673F4FE2" id="Oval 30" o:spid="_x0000_s1026" style="position:absolute;margin-left:198pt;margin-top:152.6pt;width:18pt;height:18pt;z-index:251467264;visibility:visible;mso-wrap-style:square;mso-width-percent:0;mso-height-percent:0;mso-wrap-distance-left:9pt;mso-wrap-distance-top:0;mso-wrap-distance-right:9pt;mso-wrap-distance-bottom:0;mso-position-horizontal:absolute;mso-position-horizontal-relative:text;mso-position-vertical:absolute;mso-position-vertical-relative:text;mso-width-percent:0;mso-height-percent:0;mso-width-relative:margin;mso-height-relative:margin;v-text-anchor:middle" o:gfxdata="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" fillcolor="#4f81bd [3204]" strokecolor="#4579b8 [3044]">
                 <v:fill color2="#a7bfde [1620]" rotate="t" angle="180" focus="100%" type="gradient">
                   <o:fill v:ext="view" type="gradientUnscaled"/>
                 </v:fill>
@@ -4774,7 +5412,7 @@
         <mc:AlternateContent>
           <mc:Choice Requires="wps">
             <w:drawing>
-              <wp:anchor distT="0" distB="0" distL="114300" distR="114300" simplePos="0" relativeHeight="251760640" behindDoc="0" locked="0" layoutInCell="1" allowOverlap="1" wp14:anchorId="32609BC2" wp14:editId="4D6AC52D">
+              <wp:anchor distT="0" distB="0" distL="114300" distR="114300" simplePos="0" relativeHeight="251466240" behindDoc="0" locked="0" layoutInCell="1" allowOverlap="1" wp14:anchorId="32609BC2" wp14:editId="4D6AC52D">
                 <wp:simplePos x="0" y="0"/>
                 <wp:positionH relativeFrom="column">
                   <wp:posOffset>2514600</wp:posOffset>
@@ -4844,7 +5482,7 @@
           </mc:Choice>
           <mc:Fallback>
             <w:pict>
-              <v:oval w14:anchorId="669F0195" id="Oval 29" o:spid="_x0000_s1026" style="position:absolute;margin-left:198pt;margin-top:125.6pt;width:18pt;height:18pt;z-index:251760640;visibility:visible;mso-wrap-style:square;mso-width-percent:0;mso-height-percent:0;mso-wrap-distance-left:9pt;mso-wrap-distance-top:0;mso-wrap-distance-right:9pt;mso-wrap-distance-bottom:0;mso-position-horizontal:absolute;mso-position-horizontal-relative:text;mso-position-vertical:absolute;mso-position-vertical-relative:text;mso-width-percent:0;mso-height-percent:0;mso-width-relative:margin;mso-height-relative:margin;v-text-anchor:middle" o:gfxdata="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" fillcolor="#4f81bd [3204]" strokecolor="#4579b8 [3044]">
+              <v:oval w14:anchorId="4F1BA2BB" id="Oval 29" o:spid="_x0000_s1026" style="position:absolute;margin-left:198pt;margin-top:125.6pt;width:18pt;height:18pt;z-index:251466240;visibility:visible;mso-wrap-style:square;mso-width-percent:0;mso-height-percent:0;mso-wrap-distance-left:9pt;mso-wrap-distance-top:0;mso-wrap-distance-right:9pt;mso-wrap-distance-bottom:0;mso-position-horizontal:absolute;mso-position-horizontal-relative:text;mso-position-vertical:absolute;mso-position-vertical-relative:text;mso-width-percent:0;mso-height-percent:0;mso-width-relative:margin;mso-height-relative:margin;v-text-anchor:middle" o:gfxdata="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" fillcolor="#4f81bd [3204]" strokecolor="#4579b8 [3044]">
                 <v:fill color2="#a7bfde [1620]" rotate="t" angle="180" focus="100%" type="gradient">
                   <o:fill v:ext="view" type="gradientUnscaled"/>
                 </v:fill>
@@ -4864,7 +5502,7 @@
         <mc:AlternateContent>
           <mc:Choice Requires="wps">
             <w:drawing>
-              <wp:anchor distT="0" distB="0" distL="114300" distR="114300" simplePos="0" relativeHeight="251759616" behindDoc="0" locked="0" layoutInCell="1" allowOverlap="1" wp14:anchorId="4520E904" wp14:editId="141B2F09">
+              <wp:anchor distT="0" distB="0" distL="114300" distR="114300" simplePos="0" relativeHeight="251465216" behindDoc="0" locked="0" layoutInCell="1" allowOverlap="1" wp14:anchorId="4520E904" wp14:editId="141B2F09">
                 <wp:simplePos x="0" y="0"/>
                 <wp:positionH relativeFrom="column">
                   <wp:posOffset>2514600</wp:posOffset>
@@ -4934,7 +5572,7 @@
           </mc:Choice>
           <mc:Fallback>
             <w:pict>
-              <v:oval w14:anchorId="23F11EAC" id="Oval 28" o:spid="_x0000_s1026" style="position:absolute;margin-left:198pt;margin-top:98.6pt;width:18pt;height:18pt;z-index:251759616;visibility:visible;mso-wrap-style:square;mso-width-percent:0;mso-height-percent:0;mso-wrap-distance-left:9pt;mso-wrap-distance-top:0;mso-wrap-distance-right:9pt;mso-wrap-distance-bottom:0;mso-position-horizontal:absolute;mso-position-horizontal-relative:text;mso-position-vertical:absolute;mso-position-vertical-relative:text;mso-width-percent:0;mso-height-percent:0;mso-width-relative:margin;mso-height-relative:margin;v-text-anchor:middle" o:gfxdata="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" fillcolor="#4f81bd [3204]" strokecolor="#4579b8 [3044]">
+              <v:oval w14:anchorId="14067475" id="Oval 28" o:spid="_x0000_s1026" style="position:absolute;margin-left:198pt;margin-top:98.6pt;width:18pt;height:18pt;z-index:251465216;visibility:visible;mso-wrap-style:square;mso-width-percent:0;mso-height-percent:0;mso-wrap-distance-left:9pt;mso-wrap-distance-top:0;mso-wrap-distance-right:9pt;mso-wrap-distance-bottom:0;mso-position-horizontal:absolute;mso-position-horizontal-relative:text;mso-position-vertical:absolute;mso-position-vertical-relative:text;mso-width-percent:0;mso-height-percent:0;mso-width-relative:margin;mso-height-relative:margin;v-text-anchor:middle" o:gfxdata="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" fillcolor="#4f81bd [3204]" strokecolor="#4579b8 [3044]">
                 <v:fill color2="#a7bfde [1620]" rotate="t" angle="180" focus="100%" type="gradient">
                   <o:fill v:ext="view" type="gradientUnscaled"/>
                 </v:fill>
@@ -4954,7 +5592,7 @@
         <mc:AlternateContent>
           <mc:Choice Requires="wps">
             <w:drawing>
-              <wp:anchor distT="0" distB="0" distL="114300" distR="114300" simplePos="0" relativeHeight="251757568" behindDoc="0" locked="0" layoutInCell="1" allowOverlap="1" wp14:anchorId="019144B3" wp14:editId="71E81E05">
+              <wp:anchor distT="0" distB="0" distL="114300" distR="114300" simplePos="0" relativeHeight="251462144" behindDoc="0" locked="0" layoutInCell="1" allowOverlap="1" wp14:anchorId="019144B3" wp14:editId="71E81E05">
                 <wp:simplePos x="0" y="0"/>
                 <wp:positionH relativeFrom="column">
                   <wp:posOffset>4914900</wp:posOffset>
@@ -4986,7 +5624,7 @@
                         <a:effectLst/>
                         <a:extLst>
                           <a:ext uri="{C572A759-6A51-4108-AA02-DFA0A04FC94B}">
-                            <ma14:wrappingTextBoxFlag xmlns:ma14="http://schemas.microsoft.com/office/mac/drawingml/2011/main" xmlns:w="http://schemas.openxmlformats.org/wordprocessingml/2006/main" xmlns:w10="urn:schemas-microsoft-com:office:word" xmlns:v="urn:schemas-microsoft-com:vml" xmlns:o="urn:schemas-microsoft-com:office:office" xmlns:mv="urn:schemas-microsoft-com:mac:vml" xmlns:mo="http://schemas.microsoft.com/office/mac/office/2008/main" xmlns=""/>
+                            <ma14:wrappingTextBoxFlag xmlns="" xmlns:mo="http://schemas.microsoft.com/office/mac/office/2008/main" xmlns:mv="urn:schemas-microsoft-com:mac:vml" xmlns:o="urn:schemas-microsoft-com:office:office" xmlns:v="urn:schemas-microsoft-com:vml" xmlns:w10="urn:schemas-microsoft-com:office:word" xmlns:w="http://schemas.openxmlformats.org/wordprocessingml/2006/main" xmlns:ma14="http://schemas.microsoft.com/office/mac/drawingml/2011/main"/>
                           </a:ext>
                         </a:extLst>
                       </wps:spPr>
@@ -5047,7 +5685,7 @@
           </mc:Choice>
           <mc:Fallback>
             <w:pict>
-              <v:shape w14:anchorId="019144B3" id="Text Box 25" o:spid="_x0000_s1039" type="#_x0000_t202" style="position:absolute;margin-left:387pt;margin-top:123.85pt;width:90pt;height:19.75pt;z-index:251757568;visibility:visible;mso-wrap-style:square;mso-width-percent:0;mso-height-percent:0;mso-wrap-distance-left:9pt;mso-wrap-distance-top:0;mso-wrap-distance-right:9pt;mso-wrap-distance-bottom:0;mso-position-horizontal:absolute;mso-position-horizontal-relative:text;mso-position-vertical:absolute;mso-position-vertical-relative:text;mso-width-percent:0;mso-height-percent:0;mso-width-relative:margin;mso-height-relative:margin;v-text-anchor:top" o:gfxdata="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" filled="f" stroked="f">
+              <v:shape w14:anchorId="019144B3" id="Text Box 25" o:spid="_x0000_s1040" type="#_x0000_t202" style="position:absolute;margin-left:387pt;margin-top:123.85pt;width:90pt;height:19.75pt;z-index:251462144;visibility:visible;mso-wrap-style:square;mso-width-percent:0;mso-height-percent:0;mso-wrap-distance-left:9pt;mso-wrap-distance-top:0;mso-wrap-distance-right:9pt;mso-wrap-distance-bottom:0;mso-position-horizontal:absolute;mso-position-horizontal-relative:text;mso-position-vertical:absolute;mso-position-vertical-relative:text;mso-width-percent:0;mso-height-percent:0;mso-width-relative:margin;mso-height-relative:margin;v-text-anchor:top" o:gfxdata="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" filled="f" stroked="f">
                 <v:textbox>
                   <w:txbxContent>
                     <w:p>
@@ -5086,7 +5724,7 @@
         <mc:AlternateContent>
           <mc:Choice Requires="wps">
             <w:drawing>
-              <wp:anchor distT="0" distB="0" distL="114300" distR="114300" simplePos="0" relativeHeight="251756544" behindDoc="0" locked="0" layoutInCell="1" allowOverlap="1" wp14:anchorId="6E5BFFD0" wp14:editId="70D49708">
+              <wp:anchor distT="0" distB="0" distL="114300" distR="114300" simplePos="0" relativeHeight="251461120" behindDoc="0" locked="0" layoutInCell="1" allowOverlap="1" wp14:anchorId="6E5BFFD0" wp14:editId="70D49708">
                 <wp:simplePos x="0" y="0"/>
                 <wp:positionH relativeFrom="column">
                   <wp:posOffset>4914900</wp:posOffset>
@@ -5118,7 +5756,7 @@
                         <a:effectLst/>
                         <a:extLst>
                           <a:ext uri="{C572A759-6A51-4108-AA02-DFA0A04FC94B}">
-                            <ma14:wrappingTextBoxFlag xmlns:ma14="http://schemas.microsoft.com/office/mac/drawingml/2011/main" xmlns:w="http://schemas.openxmlformats.org/wordprocessingml/2006/main" xmlns:w10="urn:schemas-microsoft-com:office:word" xmlns:v="urn:schemas-microsoft-com:vml" xmlns:o="urn:schemas-microsoft-com:office:office" xmlns:mv="urn:schemas-microsoft-com:mac:vml" xmlns:mo="http://schemas.microsoft.com/office/mac/office/2008/main" xmlns=""/>
+                            <ma14:wrappingTextBoxFlag xmlns="" xmlns:mo="http://schemas.microsoft.com/office/mac/office/2008/main" xmlns:mv="urn:schemas-microsoft-com:mac:vml" xmlns:o="urn:schemas-microsoft-com:office:office" xmlns:v="urn:schemas-microsoft-com:vml" xmlns:w10="urn:schemas-microsoft-com:office:word" xmlns:w="http://schemas.openxmlformats.org/wordprocessingml/2006/main" xmlns:ma14="http://schemas.microsoft.com/office/mac/drawingml/2011/main"/>
                           </a:ext>
                         </a:extLst>
                       </wps:spPr>
@@ -5185,7 +5823,7 @@
           </mc:Choice>
           <mc:Fallback>
             <w:pict>
-              <v:shape w14:anchorId="6E5BFFD0" id="Text Box 24" o:spid="_x0000_s1040" type="#_x0000_t202" style="position:absolute;margin-left:387pt;margin-top:98.6pt;width:1in;height:19.75pt;z-index:251756544;visibility:visible;mso-wrap-style:square;mso-width-percent:0;mso-height-percent:0;mso-wrap-distance-left:9pt;mso-wrap-distance-top:0;mso-wrap-distance-right:9pt;mso-wrap-distance-bottom:0;mso-position-horizontal:absolute;mso-position-horizontal-relative:text;mso-position-vertical:absolute;mso-position-vertical-relative:text;mso-width-percent:0;mso-height-percent:0;mso-width-relative:margin;mso-height-relative:margin;v-text-anchor:top" o:gfxdata="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" filled="f" stroked="f">
+              <v:shape w14:anchorId="6E5BFFD0" id="Text Box 24" o:spid="_x0000_s1041" type="#_x0000_t202" style="position:absolute;margin-left:387pt;margin-top:98.6pt;width:1in;height:19.75pt;z-index:251461120;visibility:visible;mso-wrap-style:square;mso-width-percent:0;mso-height-percent:0;mso-wrap-distance-left:9pt;mso-wrap-distance-top:0;mso-wrap-distance-right:9pt;mso-wrap-distance-bottom:0;mso-position-horizontal:absolute;mso-position-horizontal-relative:text;mso-position-vertical:absolute;mso-position-vertical-relative:text;mso-width-percent:0;mso-height-percent:0;mso-width-relative:margin;mso-height-relative:margin;v-text-anchor:top" o:gfxdata="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" filled="f" stroked="f">
                 <v:textbox>
                   <w:txbxContent>
                     <w:p>
@@ -5230,7 +5868,7 @@
         <mc:AlternateContent>
           <mc:Choice Requires="wps">
             <w:drawing>
-              <wp:anchor distT="0" distB="0" distL="114300" distR="114300" simplePos="0" relativeHeight="251755520" behindDoc="0" locked="0" layoutInCell="1" allowOverlap="1" wp14:anchorId="592F6F2A" wp14:editId="26B2F96E">
+              <wp:anchor distT="0" distB="0" distL="114300" distR="114300" simplePos="0" relativeHeight="251460096" behindDoc="0" locked="0" layoutInCell="1" allowOverlap="1" wp14:anchorId="592F6F2A" wp14:editId="26B2F96E">
                 <wp:simplePos x="0" y="0"/>
                 <wp:positionH relativeFrom="column">
                   <wp:posOffset>4457700</wp:posOffset>
@@ -5300,7 +5938,7 @@
           </mc:Choice>
           <mc:Fallback>
             <w:pict>
-              <v:oval w14:anchorId="32E045B8" id="Oval 21" o:spid="_x0000_s1026" style="position:absolute;margin-left:351pt;margin-top:125.6pt;width:18pt;height:18pt;z-index:251755520;visibility:visible;mso-wrap-style:square;mso-width-percent:0;mso-height-percent:0;mso-wrap-distance-left:9pt;mso-wrap-distance-top:0;mso-wrap-distance-right:9pt;mso-wrap-distance-bottom:0;mso-position-horizontal:absolute;mso-position-horizontal-relative:text;mso-position-vertical:absolute;mso-position-vertical-relative:text;mso-width-percent:0;mso-height-percent:0;mso-width-relative:margin;mso-height-relative:margin;v-text-anchor:middle" o:gfxdata="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" fillcolor="#4f81bd [3204]" strokecolor="#4579b8 [3044]">
+              <v:oval w14:anchorId="22DE00DE" id="Oval 21" o:spid="_x0000_s1026" style="position:absolute;margin-left:351pt;margin-top:125.6pt;width:18pt;height:18pt;z-index:251460096;visibility:visible;mso-wrap-style:square;mso-width-percent:0;mso-height-percent:0;mso-wrap-distance-left:9pt;mso-wrap-distance-top:0;mso-wrap-distance-right:9pt;mso-wrap-distance-bottom:0;mso-position-horizontal:absolute;mso-position-horizontal-relative:text;mso-position-vertical:absolute;mso-position-vertical-relative:text;mso-width-percent:0;mso-height-percent:0;mso-width-relative:margin;mso-height-relative:margin;v-text-anchor:middle" o:gfxdata="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" fillcolor="#4f81bd [3204]" strokecolor="#4579b8 [3044]">
                 <v:fill color2="#a7bfde [1620]" rotate="t" angle="180" focus="100%" type="gradient">
                   <o:fill v:ext="view" type="gradientUnscaled"/>
                 </v:fill>
@@ -5320,7 +5958,7 @@
         <mc:AlternateContent>
           <mc:Choice Requires="wps">
             <w:drawing>
-              <wp:anchor distT="0" distB="0" distL="114300" distR="114300" simplePos="0" relativeHeight="251754496" behindDoc="0" locked="0" layoutInCell="1" allowOverlap="1" wp14:anchorId="1283461B" wp14:editId="3B17BD9D">
+              <wp:anchor distT="0" distB="0" distL="114300" distR="114300" simplePos="0" relativeHeight="251459072" behindDoc="0" locked="0" layoutInCell="1" allowOverlap="1" wp14:anchorId="1283461B" wp14:editId="3B17BD9D">
                 <wp:simplePos x="0" y="0"/>
                 <wp:positionH relativeFrom="column">
                   <wp:posOffset>4457700</wp:posOffset>
@@ -5390,7 +6028,7 @@
           </mc:Choice>
           <mc:Fallback>
             <w:pict>
-              <v:oval w14:anchorId="3F82F8D2" id="Oval 20" o:spid="_x0000_s1026" style="position:absolute;margin-left:351pt;margin-top:98.6pt;width:18pt;height:18pt;z-index:251754496;visibility:visible;mso-wrap-style:square;mso-width-percent:0;mso-height-percent:0;mso-wrap-distance-left:9pt;mso-wrap-distance-top:0;mso-wrap-distance-right:9pt;mso-wrap-distance-bottom:0;mso-position-horizontal:absolute;mso-position-horizontal-relative:text;mso-position-vertical:absolute;mso-position-vertical-relative:text;mso-width-percent:0;mso-height-percent:0;mso-width-relative:margin;mso-height-relative:margin;v-text-anchor:middle" o:gfxdata="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" fillcolor="#4f81bd [3204]" strokecolor="#4579b8 [3044]">
+              <v:oval w14:anchorId="3ABF5581" id="Oval 20" o:spid="_x0000_s1026" style="position:absolute;margin-left:351pt;margin-top:98.6pt;width:18pt;height:18pt;z-index:251459072;visibility:visible;mso-wrap-style:square;mso-width-percent:0;mso-height-percent:0;mso-wrap-distance-left:9pt;mso-wrap-distance-top:0;mso-wrap-distance-right:9pt;mso-wrap-distance-bottom:0;mso-position-horizontal:absolute;mso-position-horizontal-relative:text;mso-position-vertical:absolute;mso-position-vertical-relative:text;mso-width-percent:0;mso-height-percent:0;mso-width-relative:margin;mso-height-relative:margin;v-text-anchor:middle" o:gfxdata="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" fillcolor="#4f81bd [3204]" strokecolor="#4579b8 [3044]">
                 <v:fill color2="#a7bfde [1620]" rotate="t" angle="180" focus="100%" type="gradient">
                   <o:fill v:ext="view" type="gradientUnscaled"/>
                 </v:fill>
@@ -5410,7 +6048,7 @@
         <mc:AlternateContent>
           <mc:Choice Requires="wps">
             <w:drawing>
-              <wp:anchor distT="0" distB="0" distL="114300" distR="114300" simplePos="0" relativeHeight="251636736" behindDoc="0" locked="0" layoutInCell="1" allowOverlap="1" wp14:anchorId="45628D31" wp14:editId="18D202E9">
+              <wp:anchor distT="0" distB="0" distL="114300" distR="114300" simplePos="0" relativeHeight="251431424" behindDoc="0" locked="0" layoutInCell="1" allowOverlap="1" wp14:anchorId="45628D31" wp14:editId="18D202E9">
                 <wp:simplePos x="0" y="0"/>
                 <wp:positionH relativeFrom="column">
                   <wp:posOffset>914400</wp:posOffset>
@@ -5442,7 +6080,7 @@
                         <a:effectLst/>
                         <a:extLst>
                           <a:ext uri="{C572A759-6A51-4108-AA02-DFA0A04FC94B}">
-                            <ma14:wrappingTextBoxFlag xmlns:ma14="http://schemas.microsoft.com/office/mac/drawingml/2011/main" xmlns:w="http://schemas.openxmlformats.org/wordprocessingml/2006/main" xmlns:w10="urn:schemas-microsoft-com:office:word" xmlns:v="urn:schemas-microsoft-com:vml" xmlns:o="urn:schemas-microsoft-com:office:office" xmlns:mv="urn:schemas-microsoft-com:mac:vml" xmlns:mo="http://schemas.microsoft.com/office/mac/office/2008/main" xmlns=""/>
+                            <ma14:wrappingTextBoxFlag xmlns="" xmlns:mo="http://schemas.microsoft.com/office/mac/office/2008/main" xmlns:mv="urn:schemas-microsoft-com:mac:vml" xmlns:o="urn:schemas-microsoft-com:office:office" xmlns:v="urn:schemas-microsoft-com:vml" xmlns:w10="urn:schemas-microsoft-com:office:word" xmlns:w="http://schemas.openxmlformats.org/wordprocessingml/2006/main" xmlns:ma14="http://schemas.microsoft.com/office/mac/drawingml/2011/main"/>
                           </a:ext>
                         </a:extLst>
                       </wps:spPr>
@@ -5483,7 +6121,7 @@
           </mc:Choice>
           <mc:Fallback>
             <w:pict>
-              <v:shape w14:anchorId="45628D31" id="Text Box 2" o:spid="_x0000_s1041" type="#_x0000_t202" style="position:absolute;margin-left:1in;margin-top:17.6pt;width:54pt;height:27pt;z-index:251636736;visibility:visible;mso-wrap-style:square;mso-wrap-distance-left:9pt;mso-wrap-distance-top:0;mso-wrap-distance-right:9pt;mso-wrap-distance-bottom:0;mso-position-horizontal:absolute;mso-position-horizontal-relative:text;mso-position-vertical:absolute;mso-position-vertical-relative:text;v-text-anchor:top" o:gfxdata="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" filled="f" stroked="f">
+              <v:shape w14:anchorId="45628D31" id="Text Box 2" o:spid="_x0000_s1042" type="#_x0000_t202" style="position:absolute;margin-left:1in;margin-top:17.6pt;width:54pt;height:27pt;z-index:251431424;visibility:visible;mso-wrap-style:square;mso-wrap-distance-left:9pt;mso-wrap-distance-top:0;mso-wrap-distance-right:9pt;mso-wrap-distance-bottom:0;mso-position-horizontal:absolute;mso-position-horizontal-relative:text;mso-position-vertical:absolute;mso-position-vertical-relative:text;v-text-anchor:top" o:gfxdata="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" filled="f" stroked="f">
                 <v:textbox>
                   <w:txbxContent>
                     <w:p>
@@ -5508,7 +6146,7 @@
         <mc:AlternateContent>
           <mc:Choice Requires="wps">
             <w:drawing>
-              <wp:anchor distT="0" distB="0" distL="114300" distR="114300" simplePos="0" relativeHeight="251639808" behindDoc="0" locked="0" layoutInCell="1" allowOverlap="1" wp14:anchorId="732E55FA" wp14:editId="4BC65413">
+              <wp:anchor distT="0" distB="0" distL="114300" distR="114300" simplePos="0" relativeHeight="251439616" behindDoc="0" locked="0" layoutInCell="1" allowOverlap="1" wp14:anchorId="732E55FA" wp14:editId="4BC65413">
                 <wp:simplePos x="0" y="0"/>
                 <wp:positionH relativeFrom="column">
                   <wp:posOffset>4229100</wp:posOffset>
@@ -5540,7 +6178,7 @@
                         <a:effectLst/>
                         <a:extLst>
                           <a:ext uri="{C572A759-6A51-4108-AA02-DFA0A04FC94B}">
-                            <ma14:wrappingTextBoxFlag xmlns:ma14="http://schemas.microsoft.com/office/mac/drawingml/2011/main" xmlns:w="http://schemas.openxmlformats.org/wordprocessingml/2006/main" xmlns:w10="urn:schemas-microsoft-com:office:word" xmlns:v="urn:schemas-microsoft-com:vml" xmlns:o="urn:schemas-microsoft-com:office:office" xmlns:mv="urn:schemas-microsoft-com:mac:vml" xmlns:mo="http://schemas.microsoft.com/office/mac/office/2008/main" xmlns=""/>
+                            <ma14:wrappingTextBoxFlag xmlns="" xmlns:mo="http://schemas.microsoft.com/office/mac/office/2008/main" xmlns:mv="urn:schemas-microsoft-com:mac:vml" xmlns:o="urn:schemas-microsoft-com:office:office" xmlns:v="urn:schemas-microsoft-com:vml" xmlns:w10="urn:schemas-microsoft-com:office:word" xmlns:w="http://schemas.openxmlformats.org/wordprocessingml/2006/main" xmlns:ma14="http://schemas.microsoft.com/office/mac/drawingml/2011/main"/>
                           </a:ext>
                         </a:extLst>
                       </wps:spPr>
@@ -5587,7 +6225,7 @@
           </mc:Choice>
           <mc:Fallback>
             <w:pict>
-              <v:shape w14:anchorId="732E55FA" id="Text Box 4" o:spid="_x0000_s1042" type="#_x0000_t202" style="position:absolute;margin-left:333pt;margin-top:17.6pt;width:54pt;height:27pt;z-index:251639808;visibility:visible;mso-wrap-style:square;mso-width-percent:0;mso-height-percent:0;mso-wrap-distance-left:9pt;mso-wrap-distance-top:0;mso-wrap-distance-right:9pt;mso-wrap-distance-bottom:0;mso-position-horizontal:absolute;mso-position-horizontal-relative:text;mso-position-vertical:absolute;mso-position-vertical-relative:text;mso-width-percent:0;mso-height-percent:0;mso-width-relative:margin;mso-height-relative:margin;v-text-anchor:top" o:gfxdata="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" filled="f" stroked="f">
+              <v:shape w14:anchorId="732E55FA" id="Text Box 4" o:spid="_x0000_s1043" type="#_x0000_t202" style="position:absolute;margin-left:333pt;margin-top:17.6pt;width:54pt;height:27pt;z-index:251439616;visibility:visible;mso-wrap-style:square;mso-width-percent:0;mso-height-percent:0;mso-wrap-distance-left:9pt;mso-wrap-distance-top:0;mso-wrap-distance-right:9pt;mso-wrap-distance-bottom:0;mso-position-horizontal:absolute;mso-position-horizontal-relative:text;mso-position-vertical:absolute;mso-position-vertical-relative:text;mso-width-percent:0;mso-height-percent:0;mso-width-relative:margin;mso-height-relative:margin;v-text-anchor:top" o:gfxdata="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" filled="f" stroked="f">
                 <v:textbox>
                   <w:txbxContent>
                     <w:p>
@@ -5612,7 +6250,7 @@
         <mc:AlternateContent>
           <mc:Choice Requires="wps">
             <w:drawing>
-              <wp:anchor distT="0" distB="0" distL="114300" distR="114300" simplePos="0" relativeHeight="251638784" behindDoc="0" locked="0" layoutInCell="1" allowOverlap="1" wp14:anchorId="027B6550" wp14:editId="129435EC">
+              <wp:anchor distT="0" distB="0" distL="114300" distR="114300" simplePos="0" relativeHeight="251432448" behindDoc="0" locked="0" layoutInCell="1" allowOverlap="1" wp14:anchorId="027B6550" wp14:editId="129435EC">
                 <wp:simplePos x="0" y="0"/>
                 <wp:positionH relativeFrom="column">
                   <wp:posOffset>2057400</wp:posOffset>
@@ -5644,7 +6282,7 @@
                         <a:effectLst/>
                         <a:extLst>
                           <a:ext uri="{C572A759-6A51-4108-AA02-DFA0A04FC94B}">
-                            <ma14:wrappingTextBoxFlag xmlns:ma14="http://schemas.microsoft.com/office/mac/drawingml/2011/main" xmlns:w="http://schemas.openxmlformats.org/wordprocessingml/2006/main" xmlns:w10="urn:schemas-microsoft-com:office:word" xmlns:v="urn:schemas-microsoft-com:vml" xmlns:o="urn:schemas-microsoft-com:office:office" xmlns:mv="urn:schemas-microsoft-com:mac:vml" xmlns:mo="http://schemas.microsoft.com/office/mac/office/2008/main" xmlns=""/>
+                            <ma14:wrappingTextBoxFlag xmlns="" xmlns:mo="http://schemas.microsoft.com/office/mac/office/2008/main" xmlns:mv="urn:schemas-microsoft-com:mac:vml" xmlns:o="urn:schemas-microsoft-com:office:office" xmlns:v="urn:schemas-microsoft-com:vml" xmlns:w10="urn:schemas-microsoft-com:office:word" xmlns:w="http://schemas.openxmlformats.org/wordprocessingml/2006/main" xmlns:ma14="http://schemas.microsoft.com/office/mac/drawingml/2011/main"/>
                           </a:ext>
                         </a:extLst>
                       </wps:spPr>
@@ -5691,7 +6329,7 @@
           </mc:Choice>
           <mc:Fallback>
             <w:pict>
-              <v:shape w14:anchorId="027B6550" id="Text Box 3" o:spid="_x0000_s1043" type="#_x0000_t202" style="position:absolute;margin-left:162pt;margin-top:17.6pt;width:90pt;height:27pt;z-index:251638784;visibility:visible;mso-wrap-style:square;mso-width-percent:0;mso-height-percent:0;mso-wrap-distance-left:9pt;mso-wrap-distance-top:0;mso-wrap-distance-right:9pt;mso-wrap-distance-bottom:0;mso-position-horizontal:absolute;mso-position-horizontal-relative:text;mso-position-vertical:absolute;mso-position-vertical-relative:text;mso-width-percent:0;mso-height-percent:0;mso-width-relative:margin;mso-height-relative:margin;v-text-anchor:top" o:gfxdata="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" filled="f" stroked="f">
+              <v:shape w14:anchorId="027B6550" id="Text Box 3" o:spid="_x0000_s1044" type="#_x0000_t202" style="position:absolute;margin-left:162pt;margin-top:17.6pt;width:90pt;height:27pt;z-index:251432448;visibility:visible;mso-wrap-style:square;mso-width-percent:0;mso-height-percent:0;mso-wrap-distance-left:9pt;mso-wrap-distance-top:0;mso-wrap-distance-right:9pt;mso-wrap-distance-bottom:0;mso-position-horizontal:absolute;mso-position-horizontal-relative:text;mso-position-vertical:absolute;mso-position-vertical-relative:text;mso-width-percent:0;mso-height-percent:0;mso-width-relative:margin;mso-height-relative:margin;v-text-anchor:top" o:gfxdata="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" filled="f" stroked="f">
                 <v:textbox>
                   <w:txbxContent>
                     <w:p>
@@ -6119,10 +6757,6 @@
     <w:lsdException w:name="Book Title" w:uiPriority="33" w:qFormat="1"/>
     <w:lsdException w:name="Bibliography" w:semiHidden="1" w:uiPriority="37" w:unhideWhenUsed="1"/>
     <w:lsdException w:name="TOC Heading" w:semiHidden="1" w:uiPriority="39" w:unhideWhenUsed="1" w:qFormat="1"/>
-    <w:lsdException w:name="Grid Table Light" w:semiHidden="1" w:unhideWhenUsed="1"/>
-    <w:lsdException w:name="Grid Table 1 Light" w:semiHidden="1" w:unhideWhenUsed="1"/>
-    <w:lsdException w:name="Grid Table 2" w:semiHidden="1" w:unhideWhenUsed="1"/>
-    <w:lsdException w:name="Grid Table 3" w:semiHidden="1" w:unhideWhenUsed="1"/>
     <w:lsdException w:name="Grid Table 4" w:uiPriority="49"/>
     <w:lsdException w:name="Grid Table 5 Dark" w:uiPriority="50"/>
     <w:lsdException w:name="Grid Table 6 Colorful" w:uiPriority="51"/>
@@ -6859,7 +7493,7 @@
 </file>
 
 <file path=customXml/itemProps1.xml><?xml version="1.0" encoding="utf-8"?>
-<ds:datastoreItem xmlns:ds="http://schemas.openxmlformats.org/officeDocument/2006/customXml" ds:itemID="{C92544D4-8606-4ADB-B559-ACE5823B4860}">
+<ds:datastoreItem xmlns:ds="http://schemas.openxmlformats.org/officeDocument/2006/customXml" ds:itemID="{A05D1298-48B5-4EBB-9C45-5BC272CC64F8}">
   <ds:schemaRefs>
     <ds:schemaRef ds:uri="http://schemas.openxmlformats.org/officeDocument/2006/bibliography"/>
   </ds:schemaRefs>

</xml_diff>